<commit_message>
feat: DVS first theoretical part added
</commit_message>
<xml_diff>
--- a/lab2/report.docx
+++ b/lab2/report.docx
@@ -163,23 +163,13 @@
           <w:lang w:bidi="it-IT"/>
         </w:rPr>
       </w:pPr>
-      <w:proofErr w:type="spellStart"/>
       <w:r>
         <w:rPr>
           <w:sz w:val="24"/>
           <w:szCs w:val="24"/>
           <w:lang w:bidi="it-IT"/>
         </w:rPr>
-        <w:t>Dalmasso</w:t>
-      </w:r>
-      <w:proofErr w:type="spellEnd"/>
-      <w:r>
-        <w:rPr>
-          <w:sz w:val="24"/>
-          <w:szCs w:val="24"/>
-          <w:lang w:bidi="it-IT"/>
-        </w:rPr>
-        <w:t xml:space="preserve"> Luca (s281316)</w:t>
+        <w:t>Dalmasso Luca (s281316)</w:t>
       </w:r>
     </w:p>
     <w:p>
@@ -808,27 +798,13 @@
         <w:rPr>
           <w:lang w:val="en-GB"/>
         </w:rPr>
-        <w:t xml:space="preserve">the </w:t>
-      </w:r>
-      <w:proofErr w:type="spellStart"/>
-      <w:r>
-        <w:rPr>
-          <w:lang w:val="en-GB"/>
-        </w:rPr>
-        <w:t>overlap</w:t>
-      </w:r>
-      <w:r>
-        <w:rPr>
-          <w:lang w:val="en-GB"/>
-        </w:rPr>
-        <w:t xml:space="preserve"> of 3 </w:t>
-      </w:r>
-      <w:proofErr w:type="spellEnd"/>
-      <w:r>
-        <w:rPr>
-          <w:lang w:val="en-GB"/>
-        </w:rPr>
-        <w:t>colours channels: Red, Green and Blue</w:t>
+        <w:t>the overlap</w:t>
+      </w:r>
+      <w:r>
+        <w:rPr>
+          <w:lang w:val="en-GB"/>
+        </w:rPr>
+        <w:t xml:space="preserve"> of 3 colours channels: Red, Green and Blue</w:t>
       </w:r>
       <w:r>
         <w:rPr>
@@ -1077,19 +1053,32 @@
         </w:rPr>
         <w:t xml:space="preserve"> approach used in the experiment is to reason in term of brightness and saturation.</w:t>
       </w:r>
-      <w:r>
-        <w:rPr>
-          <w:lang w:val="en-GB"/>
-        </w:rPr>
+    </w:p>
+    <w:p>
+      <w:pPr>
+        <w:rPr>
+          <w:lang w:val="en-GB"/>
+        </w:rPr>
+      </w:pPr>
+      <w:r>
+        <w:rPr>
+          <w:lang w:val="en-GB"/>
+        </w:rPr>
+        <w:lastRenderedPageBreak/>
         <w:br/>
-        <w:t xml:space="preserve">In general is possible to save power by acting directly on the brightness of the image, </w:t>
-      </w:r>
-      <w:r>
-        <w:rPr>
-          <w:lang w:val="en-GB"/>
-        </w:rPr>
-        <w:lastRenderedPageBreak/>
-        <w:t>without acting directly on the colo</w:t>
+        <w:t>In general</w:t>
+      </w:r>
+      <w:r>
+        <w:rPr>
+          <w:lang w:val="en-GB"/>
+        </w:rPr>
+        <w:t>,</w:t>
+      </w:r>
+      <w:r>
+        <w:rPr>
+          <w:lang w:val="en-GB"/>
+        </w:rPr>
+        <w:t xml:space="preserve"> is possible to save power by acting directly on the brightness of the image, without acting directly on the colo</w:t>
       </w:r>
       <w:r>
         <w:rPr>
@@ -1109,11 +1098,19 @@
         </w:rPr>
         <w:br/>
       </w:r>
-      <w:r>
-        <w:rPr>
-          <w:lang w:val="en-GB"/>
-        </w:rPr>
-        <w:t xml:space="preserve">In order to be able to modify the brightness and the saturation it is necessary to change the </w:t>
+      <w:proofErr w:type="gramStart"/>
+      <w:r>
+        <w:rPr>
+          <w:lang w:val="en-GB"/>
+        </w:rPr>
+        <w:t>In order to</w:t>
+      </w:r>
+      <w:proofErr w:type="gramEnd"/>
+      <w:r>
+        <w:rPr>
+          <w:lang w:val="en-GB"/>
+        </w:rPr>
+        <w:t xml:space="preserve"> be able to modify the brightness and the saturation it is necessary to change the </w:t>
       </w:r>
       <w:proofErr w:type="spellStart"/>
       <w:r>
@@ -1302,14 +1299,7 @@
                     <w:rFonts w:ascii="Cambria Math" w:hAnsi="Cambria Math"/>
                     <w:lang w:val="en-GB"/>
                   </w:rPr>
-                  <m:t>k</m:t>
-                </m:r>
-                <m:r>
-                  <w:rPr>
-                    <w:rFonts w:ascii="Cambria Math" w:hAnsi="Cambria Math"/>
-                    <w:lang w:val="en-GB"/>
-                  </w:rPr>
-                  <m:t>=1</m:t>
+                  <m:t>k=1</m:t>
                 </m:r>
               </m:sub>
               <m:sup>
@@ -1441,14 +1431,7 @@
                             <w:rFonts w:ascii="Cambria Math" w:hAnsi="Cambria Math"/>
                             <w:lang w:val="en-GB"/>
                           </w:rPr>
-                          <m:t>(</m:t>
-                        </m:r>
-                        <m:r>
-                          <w:rPr>
-                            <w:rFonts w:ascii="Cambria Math" w:hAnsi="Cambria Math"/>
-                            <w:lang w:val="en-GB"/>
-                          </w:rPr>
-                          <m:t>A</m:t>
+                          <m:t>(A</m:t>
                         </m:r>
                       </m:e>
                       <m:sub>
@@ -1540,14 +1523,7 @@
                             <w:rFonts w:ascii="Cambria Math" w:hAnsi="Cambria Math"/>
                             <w:lang w:val="en-GB"/>
                           </w:rPr>
-                          <m:t>(</m:t>
-                        </m:r>
-                        <m:r>
-                          <w:rPr>
-                            <w:rFonts w:ascii="Cambria Math" w:hAnsi="Cambria Math"/>
-                            <w:lang w:val="en-GB"/>
-                          </w:rPr>
-                          <m:t>B</m:t>
+                          <m:t>(B</m:t>
                         </m:r>
                       </m:e>
                       <m:sub>
@@ -2324,11 +2300,28 @@
           <w:lang w:val="en-GB"/>
         </w:rPr>
       </w:pPr>
-      <w:r>
+    </w:p>
+    <w:p>
+      <w:pPr>
         <w:rPr>
           <w:rFonts w:eastAsiaTheme="minorEastAsia"/>
           <w:lang w:val="en-GB"/>
         </w:rPr>
+      </w:pPr>
+    </w:p>
+    <w:p>
+      <w:pPr>
+        <w:rPr>
+          <w:rFonts w:eastAsiaTheme="minorEastAsia"/>
+          <w:lang w:val="en-GB"/>
+        </w:rPr>
+      </w:pPr>
+      <w:r>
+        <w:rPr>
+          <w:rFonts w:eastAsiaTheme="minorEastAsia"/>
+          <w:lang w:val="en-GB"/>
+        </w:rPr>
+        <w:lastRenderedPageBreak/>
         <w:t>Where:</w:t>
       </w:r>
     </w:p>
@@ -2403,7 +2396,6 @@
         <w:rPr>
           <w:lang w:val="en-GB"/>
         </w:rPr>
-        <w:lastRenderedPageBreak/>
         <w:t>f, h, and k are the functions that express the power consumption of a single pixel, their values are determined experimentally as well.</w:t>
       </w:r>
       <w:r>
@@ -3285,16 +3277,26 @@
     </w:p>
     <w:p>
       <w:pPr>
-        <w:rPr>
-          <w:lang w:val="en-GB"/>
-        </w:rPr>
-      </w:pPr>
-      <w:r>
+        <w:jc w:val="center"/>
         <w:rPr>
           <w:b/>
           <w:bCs/>
           <w:lang w:val="en-GB"/>
         </w:rPr>
+      </w:pPr>
+    </w:p>
+    <w:p>
+      <w:pPr>
+        <w:rPr>
+          <w:lang w:val="en-GB"/>
+        </w:rPr>
+      </w:pPr>
+      <w:r>
+        <w:rPr>
+          <w:b/>
+          <w:bCs/>
+          <w:lang w:val="en-GB"/>
+        </w:rPr>
         <w:t>Figure1</w:t>
       </w:r>
       <w:r>
@@ -3315,44 +3317,14 @@
           <w:lang w:val="en-GB"/>
         </w:rPr>
         <w:br/>
-        <w:t xml:space="preserve">Ex: </w:t>
-      </w:r>
-      <w:r>
-        <w:rPr>
-          <w:lang w:val="en-GB"/>
-        </w:rPr>
-        <w:t xml:space="preserve">Pure </w:t>
-      </w:r>
-      <w:r>
-        <w:rPr>
-          <w:lang w:val="en-GB"/>
-        </w:rPr>
-        <w:t xml:space="preserve">White is the combination of the 3 </w:t>
-      </w:r>
-      <w:r>
-        <w:rPr>
-          <w:lang w:val="en-GB"/>
-        </w:rPr>
-        <w:t xml:space="preserve">channels (R, G, </w:t>
+        <w:t xml:space="preserve">Ex: Pure White is the combination of the 3 channels (R, G, </w:t>
       </w:r>
       <w:proofErr w:type="gramStart"/>
       <w:r>
         <w:rPr>
           <w:lang w:val="en-GB"/>
         </w:rPr>
-        <w:t xml:space="preserve">B) </w:t>
-      </w:r>
-      <w:r>
-        <w:rPr>
-          <w:lang w:val="en-GB"/>
-        </w:rPr>
-        <w:t xml:space="preserve"> </w:t>
-      </w:r>
-      <w:r>
-        <w:rPr>
-          <w:lang w:val="en-GB"/>
-        </w:rPr>
-        <w:t>at</w:t>
+        <w:t>B)  at</w:t>
       </w:r>
       <w:proofErr w:type="gramEnd"/>
       <w:r>
@@ -3361,21 +3333,22 @@
         </w:rPr>
         <w:t xml:space="preserve"> the maximum intensity.</w:t>
       </w:r>
-      <w:r>
-        <w:rPr>
-          <w:lang w:val="en-GB"/>
-        </w:rPr>
-        <w:br/>
-      </w:r>
+    </w:p>
+    <w:p>
+      <w:pPr>
+        <w:rPr>
+          <w:lang w:val="en-GB"/>
+        </w:rPr>
+      </w:pPr>
       <w:r>
         <w:rPr>
           <w:noProof/>
           <w:lang w:val="en-GB"/>
         </w:rPr>
         <w:drawing>
-          <wp:inline distT="0" distB="0" distL="0" distR="0" wp14:anchorId="4610B7AA" wp14:editId="2856BBF1">
-            <wp:extent cx="4817326" cy="3613284"/>
-            <wp:effectExtent l="0" t="0" r="0" b="0"/>
+          <wp:inline distT="0" distB="0" distL="0" distR="0" wp14:anchorId="4610B7AA" wp14:editId="7E825ED0">
+            <wp:extent cx="4817110" cy="2647950"/>
+            <wp:effectExtent l="0" t="0" r="2540" b="0"/>
             <wp:docPr id="5" name="Immagine 5"/>
             <wp:cNvGraphicFramePr>
               <a:graphicFrameLocks xmlns:a="http://schemas.openxmlformats.org/drawingml/2006/main" noChangeAspect="1"/>
@@ -3387,7 +3360,7 @@
                     <pic:cNvPr id="5" name="Immagine 5"/>
                     <pic:cNvPicPr/>
                   </pic:nvPicPr>
-                  <pic:blipFill>
+                  <pic:blipFill rotWithShape="1">
                     <a:blip r:embed="rId16">
                       <a:extLst>
                         <a:ext uri="{28A0092B-C50C-407E-A947-70E740481C1C}">
@@ -3395,18 +3368,25 @@
                         </a:ext>
                       </a:extLst>
                     </a:blip>
-                    <a:stretch>
-                      <a:fillRect/>
-                    </a:stretch>
+                    <a:srcRect b="26713"/>
+                    <a:stretch/>
                   </pic:blipFill>
-                  <pic:spPr>
+                  <pic:spPr bwMode="auto">
                     <a:xfrm>
                       <a:off x="0" y="0"/>
-                      <a:ext cx="4839516" cy="3629928"/>
+                      <a:ext cx="4839516" cy="2660267"/>
                     </a:xfrm>
                     <a:prstGeom prst="rect">
                       <a:avLst/>
                     </a:prstGeom>
+                    <a:ln>
+                      <a:noFill/>
+                    </a:ln>
+                    <a:extLst>
+                      <a:ext uri="{53640926-AAD7-44D8-BBD7-CCE9431645EC}">
+                        <a14:shadowObscured xmlns:a14="http://schemas.microsoft.com/office/drawing/2010/main"/>
+                      </a:ext>
+                    </a:extLst>
                   </pic:spPr>
                 </pic:pic>
               </a:graphicData>
@@ -3423,16 +3403,33 @@
     </w:p>
     <w:p>
       <w:pPr>
-        <w:jc w:val="center"/>
-        <w:rPr>
-          <w:lang w:val="en-GB"/>
-        </w:rPr>
-      </w:pPr>
-      <w:r>
-        <w:rPr>
-          <w:lang w:val="en-GB"/>
-        </w:rPr>
-        <w:t>Figure2: OLED power model characterization for a 512x512 RGB image.</w:t>
+        <w:rPr>
+          <w:b/>
+          <w:bCs/>
+          <w:lang w:val="en-GB"/>
+        </w:rPr>
+      </w:pPr>
+    </w:p>
+    <w:p>
+      <w:pPr>
+        <w:rPr>
+          <w:lang w:val="en-GB"/>
+        </w:rPr>
+      </w:pPr>
+      <w:r>
+        <w:rPr>
+          <w:b/>
+          <w:bCs/>
+          <w:lang w:val="en-GB"/>
+        </w:rPr>
+        <w:lastRenderedPageBreak/>
+        <w:t>Figure2</w:t>
+      </w:r>
+      <w:r>
+        <w:rPr>
+          <w:lang w:val="en-GB"/>
+        </w:rPr>
+        <w:t>: OLED power model characterization for a 512x512 RGB image.</w:t>
       </w:r>
       <w:r>
         <w:rPr>
@@ -3460,20 +3457,24 @@
           <w:lang w:val="en-GB"/>
         </w:rPr>
         <w:br/>
-      </w:r>
-      <w:r>
-        <w:rPr>
-          <w:lang w:val="en-GB"/>
-        </w:rPr>
-        <w:lastRenderedPageBreak/>
         <w:t>Hungry Blue is a characteristic of all OLED display.</w:t>
       </w:r>
-      <w:r>
-        <w:rPr>
-          <w:lang w:val="en-GB"/>
-        </w:rPr>
-        <w:br/>
-      </w:r>
+    </w:p>
+    <w:p>
+      <w:pPr>
+        <w:jc w:val="center"/>
+        <w:rPr>
+          <w:lang w:val="en-GB"/>
+        </w:rPr>
+      </w:pPr>
+    </w:p>
+    <w:p>
+      <w:pPr>
+        <w:jc w:val="center"/>
+        <w:rPr>
+          <w:lang w:val="en-GB"/>
+        </w:rPr>
+      </w:pPr>
       <w:r>
         <w:rPr>
           <w:noProof/>
@@ -3533,6 +3534,683 @@
         <w:rPr>
           <w:lang w:val="en-GB"/>
         </w:rPr>
+        <w:t>DVS dependent OLED Display Power model</w:t>
+      </w:r>
+    </w:p>
+    <w:p>
+      <w:pPr>
+        <w:rPr>
+          <w:lang w:val="en-GB"/>
+        </w:rPr>
+      </w:pPr>
+      <w:r>
+        <w:rPr>
+          <w:lang w:val="en-GB"/>
+        </w:rPr>
+        <w:t xml:space="preserve">The power model used for the second part of this experiment introduces a dependency from the voltage used to power on a cell and </w:t>
+      </w:r>
+      <w:proofErr w:type="gramStart"/>
+      <w:r>
+        <w:rPr>
+          <w:lang w:val="en-GB"/>
+        </w:rPr>
+        <w:t>takes into account</w:t>
+      </w:r>
+      <w:proofErr w:type="gramEnd"/>
+      <w:r>
+        <w:rPr>
+          <w:lang w:val="en-GB"/>
+        </w:rPr>
+        <w:t xml:space="preserve"> the sum of all the currents flowing in each cell. Below both the current and power formulae can be analysed:</w:t>
+      </w:r>
+    </w:p>
+    <w:p>
+      <w:pPr>
+        <w:rPr>
+          <w:rFonts w:eastAsiaTheme="minorEastAsia"/>
+          <w:lang w:val="en-GB"/>
+        </w:rPr>
+      </w:pPr>
+      <m:oMathPara>
+        <m:oMath>
+          <m:r>
+            <w:rPr>
+              <w:rFonts w:ascii="Cambria Math" w:hAnsi="Cambria Math"/>
+              <w:lang w:val="en-GB"/>
+            </w:rPr>
+            <m:t>Icell=</m:t>
+          </m:r>
+          <m:f>
+            <m:fPr>
+              <m:ctrlPr>
+                <w:rPr>
+                  <w:rFonts w:ascii="Cambria Math" w:hAnsi="Cambria Math"/>
+                  <w:i/>
+                  <w:lang w:val="en-GB"/>
+                </w:rPr>
+              </m:ctrlPr>
+            </m:fPr>
+            <m:num>
+              <m:r>
+                <w:rPr>
+                  <w:rFonts w:ascii="Cambria Math" w:hAnsi="Cambria Math"/>
+                  <w:lang w:val="en-GB"/>
+                </w:rPr>
+                <m:t>p1*Vdd*Drgb</m:t>
+              </m:r>
+            </m:num>
+            <m:den>
+              <m:r>
+                <w:rPr>
+                  <w:rFonts w:ascii="Cambria Math" w:hAnsi="Cambria Math"/>
+                  <w:lang w:val="en-GB"/>
+                </w:rPr>
+                <m:t>255</m:t>
+              </m:r>
+            </m:den>
+          </m:f>
+          <m:r>
+            <w:rPr>
+              <w:rFonts w:ascii="Cambria Math" w:hAnsi="Cambria Math"/>
+              <w:lang w:val="en-GB"/>
+            </w:rPr>
+            <m:t xml:space="preserve">+ </m:t>
+          </m:r>
+          <m:f>
+            <m:fPr>
+              <m:ctrlPr>
+                <w:rPr>
+                  <w:rFonts w:ascii="Cambria Math" w:hAnsi="Cambria Math"/>
+                  <w:i/>
+                  <w:lang w:val="en-GB"/>
+                </w:rPr>
+              </m:ctrlPr>
+            </m:fPr>
+            <m:num>
+              <m:r>
+                <w:rPr>
+                  <w:rFonts w:ascii="Cambria Math" w:hAnsi="Cambria Math"/>
+                  <w:lang w:val="en-GB"/>
+                </w:rPr>
+                <m:t>p2*Drgb</m:t>
+              </m:r>
+            </m:num>
+            <m:den>
+              <m:r>
+                <w:rPr>
+                  <w:rFonts w:ascii="Cambria Math" w:hAnsi="Cambria Math"/>
+                  <w:lang w:val="en-GB"/>
+                </w:rPr>
+                <m:t>255</m:t>
+              </m:r>
+            </m:den>
+          </m:f>
+          <m:r>
+            <w:rPr>
+              <w:rFonts w:ascii="Cambria Math" w:hAnsi="Cambria Math"/>
+              <w:lang w:val="en-GB"/>
+            </w:rPr>
+            <m:t>+p3</m:t>
+          </m:r>
+          <m:r>
+            <m:rPr>
+              <m:sty m:val="p"/>
+            </m:rPr>
+            <w:rPr>
+              <w:rFonts w:ascii="Cambria Math" w:hAnsi="Cambria Math"/>
+              <w:lang w:val="en-GB"/>
+            </w:rPr>
+            <w:br/>
+          </m:r>
+        </m:oMath>
+      </m:oMathPara>
+      <w:r>
+        <w:rPr>
+          <w:rFonts w:eastAsiaTheme="minorEastAsia"/>
+          <w:lang w:val="en-GB"/>
+        </w:rPr>
+        <w:t>Where:</w:t>
+      </w:r>
+    </w:p>
+    <w:p>
+      <w:pPr>
+        <w:pStyle w:val="Paragrafoelenco"/>
+        <w:numPr>
+          <w:ilvl w:val="0"/>
+          <w:numId w:val="30"/>
+        </w:numPr>
+        <w:rPr>
+          <w:lang w:val="en-GB"/>
+        </w:rPr>
+      </w:pPr>
+      <w:proofErr w:type="spellStart"/>
+      <w:r>
+        <w:rPr>
+          <w:lang w:val="en-GB"/>
+        </w:rPr>
+        <w:t>Vdd</w:t>
+      </w:r>
+      <w:proofErr w:type="spellEnd"/>
+      <w:r>
+        <w:rPr>
+          <w:lang w:val="en-GB"/>
+        </w:rPr>
+        <w:t xml:space="preserve"> is </w:t>
+      </w:r>
+      <w:r>
+        <w:rPr>
+          <w:lang w:val="en-GB"/>
+        </w:rPr>
+        <w:t>the voltage given to the whole display, so the potential difference applied to each cell</w:t>
+      </w:r>
+      <w:r>
+        <w:rPr>
+          <w:lang w:val="en-GB"/>
+        </w:rPr>
+        <w:t>.</w:t>
+      </w:r>
+    </w:p>
+    <w:p>
+      <w:pPr>
+        <w:pStyle w:val="Paragrafoelenco"/>
+        <w:numPr>
+          <w:ilvl w:val="0"/>
+          <w:numId w:val="30"/>
+        </w:numPr>
+        <w:rPr>
+          <w:lang w:val="en-GB"/>
+        </w:rPr>
+      </w:pPr>
+      <w:proofErr w:type="spellStart"/>
+      <w:r>
+        <w:rPr>
+          <w:lang w:val="en-GB"/>
+        </w:rPr>
+        <w:t>Drgb</w:t>
+      </w:r>
+      <w:proofErr w:type="spellEnd"/>
+      <w:r>
+        <w:rPr>
+          <w:lang w:val="en-GB"/>
+        </w:rPr>
+        <w:t xml:space="preserve"> </w:t>
+      </w:r>
+      <w:r>
+        <w:rPr>
+          <w:lang w:val="en-GB"/>
+        </w:rPr>
+        <w:t xml:space="preserve">is the RGB </w:t>
+      </w:r>
+      <w:proofErr w:type="spellStart"/>
+      <w:r>
+        <w:rPr>
+          <w:lang w:val="en-GB"/>
+        </w:rPr>
+        <w:t>color</w:t>
+      </w:r>
+      <w:proofErr w:type="spellEnd"/>
+      <w:r>
+        <w:rPr>
+          <w:lang w:val="en-GB"/>
+        </w:rPr>
+        <w:t xml:space="preserve"> value of the current pixel.</w:t>
+      </w:r>
+    </w:p>
+    <w:p>
+      <w:pPr>
+        <w:rPr>
+          <w:rFonts w:eastAsiaTheme="minorEastAsia"/>
+          <w:lang w:val="en-GB"/>
+        </w:rPr>
+      </w:pPr>
+      <m:oMathPara>
+        <m:oMathParaPr>
+          <m:jc m:val="left"/>
+        </m:oMathParaPr>
+        <m:oMath>
+          <m:r>
+            <w:rPr>
+              <w:rFonts w:ascii="Cambria Math" w:hAnsi="Cambria Math"/>
+              <w:lang w:val="en-GB"/>
+            </w:rPr>
+            <m:t xml:space="preserve">and: </m:t>
+          </m:r>
+          <m:d>
+            <m:dPr>
+              <m:begChr m:val="{"/>
+              <m:endChr m:val=""/>
+              <m:ctrlPr>
+                <w:rPr>
+                  <w:rFonts w:ascii="Cambria Math" w:hAnsi="Cambria Math"/>
+                  <w:i/>
+                  <w:lang w:val="en-GB"/>
+                </w:rPr>
+              </m:ctrlPr>
+            </m:dPr>
+            <m:e>
+              <m:r>
+                <w:rPr>
+                  <w:rFonts w:ascii="Cambria Math" w:hAnsi="Cambria Math"/>
+                  <w:lang w:val="en-GB"/>
+                </w:rPr>
+                <m:t xml:space="preserve"> </m:t>
+              </m:r>
+              <m:eqArr>
+                <m:eqArrPr>
+                  <m:ctrlPr>
+                    <w:rPr>
+                      <w:rFonts w:ascii="Cambria Math" w:hAnsi="Cambria Math"/>
+                      <w:i/>
+                      <w:lang w:val="en-GB"/>
+                    </w:rPr>
+                  </m:ctrlPr>
+                </m:eqArrPr>
+                <m:e>
+                  <m:r>
+                    <w:rPr>
+                      <w:rFonts w:ascii="Cambria Math" w:hAnsi="Cambria Math"/>
+                      <w:lang w:val="en-GB"/>
+                    </w:rPr>
+                    <m:t>p1=4.251</m:t>
+                  </m:r>
+                  <m:func>
+                    <m:funcPr>
+                      <m:ctrlPr>
+                        <w:rPr>
+                          <w:rFonts w:ascii="Cambria Math" w:hAnsi="Cambria Math"/>
+                          <w:lang w:val="en-GB"/>
+                        </w:rPr>
+                      </m:ctrlPr>
+                    </m:funcPr>
+                    <m:fName>
+                      <m:r>
+                        <m:rPr>
+                          <m:sty m:val="p"/>
+                        </m:rPr>
+                        <w:rPr>
+                          <w:rFonts w:ascii="Cambria Math" w:hAnsi="Cambria Math"/>
+                          <w:lang w:val="en-GB"/>
+                        </w:rPr>
+                        <m:t>exp</m:t>
+                      </m:r>
+                    </m:fName>
+                    <m:e>
+                      <m:d>
+                        <m:dPr>
+                          <m:ctrlPr>
+                            <w:rPr>
+                              <w:rFonts w:ascii="Cambria Math" w:hAnsi="Cambria Math"/>
+                              <w:i/>
+                              <w:lang w:val="en-GB"/>
+                            </w:rPr>
+                          </m:ctrlPr>
+                        </m:dPr>
+                        <m:e>
+                          <m:r>
+                            <w:rPr>
+                              <w:rFonts w:ascii="Cambria Math" w:hAnsi="Cambria Math"/>
+                              <w:lang w:val="en-GB"/>
+                            </w:rPr>
+                            <m:t>-5</m:t>
+                          </m:r>
+                        </m:e>
+                      </m:d>
+                    </m:e>
+                  </m:func>
+                </m:e>
+                <m:e>
+                  <m:r>
+                    <w:rPr>
+                      <w:rFonts w:ascii="Cambria Math" w:hAnsi="Cambria Math"/>
+                      <w:lang w:val="en-GB"/>
+                    </w:rPr>
+                    <m:t>p2=-3.029</m:t>
+                  </m:r>
+                  <m:func>
+                    <m:funcPr>
+                      <m:ctrlPr>
+                        <w:rPr>
+                          <w:rFonts w:ascii="Cambria Math" w:hAnsi="Cambria Math"/>
+                          <w:lang w:val="en-GB"/>
+                        </w:rPr>
+                      </m:ctrlPr>
+                    </m:funcPr>
+                    <m:fName>
+                      <m:r>
+                        <m:rPr>
+                          <m:sty m:val="p"/>
+                        </m:rPr>
+                        <w:rPr>
+                          <w:rFonts w:ascii="Cambria Math" w:hAnsi="Cambria Math"/>
+                          <w:lang w:val="en-GB"/>
+                        </w:rPr>
+                        <m:t>exp</m:t>
+                      </m:r>
+                    </m:fName>
+                    <m:e>
+                      <m:d>
+                        <m:dPr>
+                          <m:ctrlPr>
+                            <w:rPr>
+                              <w:rFonts w:ascii="Cambria Math" w:hAnsi="Cambria Math"/>
+                              <w:i/>
+                              <w:lang w:val="en-GB"/>
+                            </w:rPr>
+                          </m:ctrlPr>
+                        </m:dPr>
+                        <m:e>
+                          <m:r>
+                            <w:rPr>
+                              <w:rFonts w:ascii="Cambria Math" w:hAnsi="Cambria Math"/>
+                              <w:lang w:val="en-GB"/>
+                            </w:rPr>
+                            <m:t>-4</m:t>
+                          </m:r>
+                        </m:e>
+                      </m:d>
+                    </m:e>
+                  </m:func>
+                  <m:ctrlPr>
+                    <w:rPr>
+                      <w:rFonts w:ascii="Cambria Math" w:eastAsia="Cambria Math" w:hAnsi="Cambria Math" w:cs="Cambria Math"/>
+                      <w:i/>
+                      <w:lang w:val="en-GB"/>
+                    </w:rPr>
+                  </m:ctrlPr>
+                </m:e>
+                <m:e>
+                  <m:r>
+                    <w:rPr>
+                      <w:rFonts w:ascii="Cambria Math" w:eastAsia="Cambria Math" w:hAnsi="Cambria Math" w:cs="Cambria Math"/>
+                      <w:lang w:val="en-GB"/>
+                    </w:rPr>
+                    <m:t>p3</m:t>
+                  </m:r>
+                  <m:r>
+                    <w:rPr>
+                      <w:rFonts w:ascii="Cambria Math" w:hAnsi="Cambria Math"/>
+                      <w:lang w:val="en-GB"/>
+                    </w:rPr>
+                    <m:t>=3.024</m:t>
+                  </m:r>
+                  <m:func>
+                    <m:funcPr>
+                      <m:ctrlPr>
+                        <w:rPr>
+                          <w:rFonts w:ascii="Cambria Math" w:hAnsi="Cambria Math"/>
+                          <w:lang w:val="en-GB"/>
+                        </w:rPr>
+                      </m:ctrlPr>
+                    </m:funcPr>
+                    <m:fName>
+                      <m:r>
+                        <m:rPr>
+                          <m:sty m:val="p"/>
+                        </m:rPr>
+                        <w:rPr>
+                          <w:rFonts w:ascii="Cambria Math" w:hAnsi="Cambria Math"/>
+                          <w:lang w:val="en-GB"/>
+                        </w:rPr>
+                        <m:t>exp</m:t>
+                      </m:r>
+                    </m:fName>
+                    <m:e>
+                      <m:d>
+                        <m:dPr>
+                          <m:ctrlPr>
+                            <w:rPr>
+                              <w:rFonts w:ascii="Cambria Math" w:hAnsi="Cambria Math"/>
+                              <w:i/>
+                              <w:lang w:val="en-GB"/>
+                            </w:rPr>
+                          </m:ctrlPr>
+                        </m:dPr>
+                        <m:e>
+                          <m:r>
+                            <w:rPr>
+                              <w:rFonts w:ascii="Cambria Math" w:hAnsi="Cambria Math"/>
+                              <w:lang w:val="en-GB"/>
+                            </w:rPr>
+                            <m:t>-5</m:t>
+                          </m:r>
+                        </m:e>
+                      </m:d>
+                    </m:e>
+                  </m:func>
+                  <m:ctrlPr>
+                    <w:rPr>
+                      <w:rFonts w:ascii="Cambria Math" w:eastAsia="Cambria Math" w:hAnsi="Cambria Math" w:cs="Cambria Math"/>
+                      <w:i/>
+                      <w:lang w:val="en-GB"/>
+                    </w:rPr>
+                  </m:ctrlPr>
+                </m:e>
+                <m:e/>
+                <m:e/>
+              </m:eqArr>
+            </m:e>
+          </m:d>
+        </m:oMath>
+      </m:oMathPara>
+    </w:p>
+    <w:p>
+      <w:pPr>
+        <w:rPr>
+          <w:rFonts w:eastAsiaTheme="minorEastAsia"/>
+          <w:lang w:val="en-GB"/>
+        </w:rPr>
+      </w:pPr>
+      <m:oMathPara>
+        <m:oMath>
+          <m:sSub>
+            <m:sSubPr>
+              <m:ctrlPr>
+                <w:rPr>
+                  <w:rFonts w:ascii="Cambria Math" w:hAnsi="Cambria Math"/>
+                  <w:i/>
+                  <w:lang w:val="en-GB"/>
+                </w:rPr>
+              </m:ctrlPr>
+            </m:sSubPr>
+            <m:e>
+              <m:r>
+                <w:rPr>
+                  <w:rFonts w:ascii="Cambria Math" w:hAnsi="Cambria Math"/>
+                  <w:lang w:val="en-GB"/>
+                </w:rPr>
+                <m:t>P</m:t>
+              </m:r>
+            </m:e>
+            <m:sub>
+              <m:r>
+                <w:rPr>
+                  <w:rFonts w:ascii="Cambria Math" w:hAnsi="Cambria Math"/>
+                  <w:lang w:val="en-GB"/>
+                </w:rPr>
+                <m:t>panel</m:t>
+              </m:r>
+            </m:sub>
+          </m:sSub>
+          <m:r>
+            <w:rPr>
+              <w:rFonts w:ascii="Cambria Math" w:hAnsi="Cambria Math"/>
+              <w:lang w:val="en-GB"/>
+            </w:rPr>
+            <m:t>=Vdd</m:t>
+          </m:r>
+          <m:nary>
+            <m:naryPr>
+              <m:chr m:val="∑"/>
+              <m:limLoc m:val="undOvr"/>
+              <m:ctrlPr>
+                <w:rPr>
+                  <w:rFonts w:ascii="Cambria Math" w:hAnsi="Cambria Math"/>
+                  <w:i/>
+                  <w:lang w:val="en-GB"/>
+                </w:rPr>
+              </m:ctrlPr>
+            </m:naryPr>
+            <m:sub>
+              <m:r>
+                <w:rPr>
+                  <w:rFonts w:ascii="Cambria Math" w:hAnsi="Cambria Math"/>
+                  <w:lang w:val="en-GB"/>
+                </w:rPr>
+                <m:t>i=1</m:t>
+              </m:r>
+            </m:sub>
+            <m:sup>
+              <m:r>
+                <w:rPr>
+                  <w:rFonts w:ascii="Cambria Math" w:hAnsi="Cambria Math"/>
+                  <w:lang w:val="en-GB"/>
+                </w:rPr>
+                <m:t>W</m:t>
+              </m:r>
+            </m:sup>
+            <m:e/>
+          </m:nary>
+          <m:nary>
+            <m:naryPr>
+              <m:chr m:val="∑"/>
+              <m:limLoc m:val="undOvr"/>
+              <m:ctrlPr>
+                <w:rPr>
+                  <w:rFonts w:ascii="Cambria Math" w:hAnsi="Cambria Math"/>
+                  <w:i/>
+                  <w:lang w:val="en-GB"/>
+                </w:rPr>
+              </m:ctrlPr>
+            </m:naryPr>
+            <m:sub>
+              <m:r>
+                <w:rPr>
+                  <w:rFonts w:ascii="Cambria Math" w:hAnsi="Cambria Math"/>
+                  <w:lang w:val="en-GB"/>
+                </w:rPr>
+                <m:t>j=1</m:t>
+              </m:r>
+            </m:sub>
+            <m:sup>
+              <m:r>
+                <w:rPr>
+                  <w:rFonts w:ascii="Cambria Math" w:hAnsi="Cambria Math"/>
+                  <w:lang w:val="en-GB"/>
+                </w:rPr>
+                <m:t>H</m:t>
+              </m:r>
+            </m:sup>
+            <m:e>
+              <m:r>
+                <w:rPr>
+                  <w:rFonts w:ascii="Cambria Math" w:hAnsi="Cambria Math"/>
+                  <w:lang w:val="en-GB"/>
+                </w:rPr>
+                <m:t>Icell(i,j)</m:t>
+              </m:r>
+            </m:e>
+          </m:nary>
+        </m:oMath>
+      </m:oMathPara>
+    </w:p>
+    <w:p>
+      <w:pPr>
+        <w:rPr>
+          <w:rFonts w:eastAsiaTheme="minorEastAsia"/>
+          <w:lang w:val="en-GB"/>
+        </w:rPr>
+      </w:pPr>
+      <w:r>
+        <w:rPr>
+          <w:b/>
+          <w:bCs/>
+          <w:lang w:val="en-GB"/>
+        </w:rPr>
+        <w:lastRenderedPageBreak/>
+        <w:t>Figure1</w:t>
+      </w:r>
+      <w:r>
+        <w:rPr>
+          <w:lang w:val="en-GB"/>
+        </w:rPr>
+        <w:t>: effect of voltage scaling of a randomly selected image on the power consumption of the whole panel.</w:t>
+      </w:r>
+    </w:p>
+    <w:p>
+      <w:pPr>
+        <w:jc w:val="center"/>
+        <w:rPr>
+          <w:rFonts w:eastAsiaTheme="minorEastAsia"/>
+          <w:lang w:val="en-GB"/>
+        </w:rPr>
+      </w:pPr>
+      <w:r>
+        <w:rPr>
+          <w:rFonts w:eastAsiaTheme="minorEastAsia"/>
+          <w:noProof/>
+          <w:lang w:val="en-GB"/>
+        </w:rPr>
+        <w:drawing>
+          <wp:inline distT="0" distB="0" distL="0" distR="0" wp14:anchorId="74E3B4F8" wp14:editId="0006B5D5">
+            <wp:extent cx="4086225" cy="3066516"/>
+            <wp:effectExtent l="0" t="0" r="0" b="635"/>
+            <wp:docPr id="4" name="Immagine 4"/>
+            <wp:cNvGraphicFramePr>
+              <a:graphicFrameLocks xmlns:a="http://schemas.openxmlformats.org/drawingml/2006/main" noChangeAspect="1"/>
+            </wp:cNvGraphicFramePr>
+            <a:graphic xmlns:a="http://schemas.openxmlformats.org/drawingml/2006/main">
+              <a:graphicData uri="http://schemas.openxmlformats.org/drawingml/2006/picture">
+                <pic:pic xmlns:pic="http://schemas.openxmlformats.org/drawingml/2006/picture">
+                  <pic:nvPicPr>
+                    <pic:cNvPr id="0" name="Picture 2"/>
+                    <pic:cNvPicPr>
+                      <a:picLocks noChangeAspect="1" noChangeArrowheads="1"/>
+                    </pic:cNvPicPr>
+                  </pic:nvPicPr>
+                  <pic:blipFill>
+                    <a:blip r:embed="rId18">
+                      <a:extLst>
+                        <a:ext uri="{28A0092B-C50C-407E-A947-70E740481C1C}">
+                          <a14:useLocalDpi xmlns:a14="http://schemas.microsoft.com/office/drawing/2010/main" val="0"/>
+                        </a:ext>
+                      </a:extLst>
+                    </a:blip>
+                    <a:srcRect/>
+                    <a:stretch>
+                      <a:fillRect/>
+                    </a:stretch>
+                  </pic:blipFill>
+                  <pic:spPr bwMode="auto">
+                    <a:xfrm>
+                      <a:off x="0" y="0"/>
+                      <a:ext cx="4090750" cy="3069912"/>
+                    </a:xfrm>
+                    <a:prstGeom prst="rect">
+                      <a:avLst/>
+                    </a:prstGeom>
+                    <a:noFill/>
+                    <a:ln>
+                      <a:noFill/>
+                    </a:ln>
+                  </pic:spPr>
+                </pic:pic>
+              </a:graphicData>
+            </a:graphic>
+          </wp:inline>
+        </w:drawing>
+      </w:r>
+    </w:p>
+    <w:p>
+      <w:pPr>
+        <w:pStyle w:val="Titolo1"/>
+        <w:rPr>
+          <w:lang w:val="en-GB"/>
+        </w:rPr>
+      </w:pPr>
+      <w:r>
+        <w:rPr>
+          <w:lang w:val="en-GB"/>
+        </w:rPr>
         <w:t>Part I: Image transformations and distortion</w:t>
       </w:r>
     </w:p>
@@ -3566,14 +4244,7 @@
           <w:lang w:val="en-GB"/>
         </w:rPr>
         <w:br/>
-        <w:t xml:space="preserve">The second test set is very large, contains 200 images, it’s a </w:t>
-      </w:r>
-      <w:proofErr w:type="gramStart"/>
-      <w:r>
-        <w:rPr>
-          <w:lang w:val="en-GB"/>
-        </w:rPr>
-        <w:t xml:space="preserve">more large and </w:t>
+        <w:t xml:space="preserve">The second test set is very large, contains 200 images, it’s a more large and </w:t>
       </w:r>
       <w:r>
         <w:rPr>
@@ -3597,14 +4268,7 @@
         <w:rPr>
           <w:lang w:val="en-GB"/>
         </w:rPr>
-        <w:t>us</w:t>
-      </w:r>
-      <w:proofErr w:type="gramEnd"/>
-      <w:r>
-        <w:rPr>
-          <w:lang w:val="en-GB"/>
-        </w:rPr>
-        <w:t xml:space="preserve"> dataset where to test the </w:t>
+        <w:t xml:space="preserve">us dataset where to test the </w:t>
       </w:r>
       <w:r>
         <w:rPr>
@@ -3648,21 +4312,7 @@
         <w:rPr>
           <w:lang w:val="en-GB"/>
         </w:rPr>
-        <w:t xml:space="preserve">by a narrow range of intensities, in this case the histogram flattening </w:t>
-      </w:r>
-      <w:proofErr w:type="gramStart"/>
-      <w:r>
-        <w:rPr>
-          <w:lang w:val="en-GB"/>
-        </w:rPr>
-        <w:t>produce</w:t>
-      </w:r>
-      <w:proofErr w:type="gramEnd"/>
-      <w:r>
-        <w:rPr>
-          <w:lang w:val="en-GB"/>
-        </w:rPr>
-        <w:t xml:space="preserve"> a better distribution of the colours in the full </w:t>
+        <w:t xml:space="preserve">by a narrow range of intensities, in this case the histogram flattening produce a better distribution of the colours in the full </w:t>
       </w:r>
       <w:proofErr w:type="spellStart"/>
       <w:r>
@@ -3772,6 +4422,7 @@
         <w:rPr>
           <w:lang w:val="en-GB"/>
         </w:rPr>
+        <w:lastRenderedPageBreak/>
         <w:br/>
         <w:t xml:space="preserve">Figure3: </w:t>
       </w:r>
@@ -3838,7 +4489,7 @@
                     <pic:cNvPicPr/>
                   </pic:nvPicPr>
                   <pic:blipFill>
-                    <a:blip r:embed="rId18" cstate="print">
+                    <a:blip r:embed="rId19" cstate="print">
                       <a:extLst>
                         <a:ext uri="{28A0092B-C50C-407E-A947-70E740481C1C}">
                           <a14:useLocalDpi xmlns:a14="http://schemas.microsoft.com/office/drawing/2010/main" val="0"/>
@@ -3882,13 +4533,7 @@
         <w:rPr>
           <w:lang w:val="en-GB"/>
         </w:rPr>
-        <w:t xml:space="preserve"> </w:t>
-      </w:r>
-      <w:r>
-        <w:rPr>
-          <w:lang w:val="en-GB"/>
-        </w:rPr>
-        <w:t xml:space="preserve">(tested on small data </w:t>
+        <w:t xml:space="preserve"> (tested on small data </w:t>
       </w:r>
       <w:proofErr w:type="gramStart"/>
       <w:r>
@@ -3959,7 +4604,7 @@
                     <pic:cNvPicPr/>
                   </pic:nvPicPr>
                   <pic:blipFill>
-                    <a:blip r:embed="rId19">
+                    <a:blip r:embed="rId20">
                       <a:extLst>
                         <a:ext uri="{28A0092B-C50C-407E-A947-70E740481C1C}">
                           <a14:useLocalDpi xmlns:a14="http://schemas.microsoft.com/office/drawing/2010/main" val="0"/>
@@ -4116,7 +4761,7 @@
                     <pic:cNvPicPr/>
                   </pic:nvPicPr>
                   <pic:blipFill>
-                    <a:blip r:embed="rId20" cstate="print">
+                    <a:blip r:embed="rId21" cstate="print">
                       <a:extLst>
                         <a:ext uri="{28A0092B-C50C-407E-A947-70E740481C1C}">
                           <a14:useLocalDpi xmlns:a14="http://schemas.microsoft.com/office/drawing/2010/main" val="0"/>
@@ -4197,31 +4842,7 @@
         <w:rPr>
           <w:lang w:val="en-GB"/>
         </w:rPr>
-        <w:t xml:space="preserve">Figure6: </w:t>
-      </w:r>
-      <w:r>
-        <w:rPr>
-          <w:lang w:val="en-GB"/>
-        </w:rPr>
-        <w:t xml:space="preserve">(tested on </w:t>
-      </w:r>
-      <w:r>
-        <w:rPr>
-          <w:lang w:val="en-GB"/>
-        </w:rPr>
-        <w:t>big</w:t>
-      </w:r>
-      <w:r>
-        <w:rPr>
-          <w:lang w:val="en-GB"/>
-        </w:rPr>
-        <w:t xml:space="preserve"> data set)</w:t>
-      </w:r>
-      <w:r>
-        <w:rPr>
-          <w:lang w:val="en-GB"/>
-        </w:rPr>
-        <w:t>, it is not showed but the average power saving is below zero, so equalization on 200+ images increased the average power consumption.</w:t>
+        <w:t>Figure6: (tested on big data set), it is not showed but the average power saving is below zero, so equalization on 200+ images increased the average power consumption.</w:t>
       </w:r>
       <w:r>
         <w:rPr>
@@ -4250,7 +4871,7 @@
                     <pic:cNvPicPr/>
                   </pic:nvPicPr>
                   <pic:blipFill>
-                    <a:blip r:embed="rId21" cstate="print">
+                    <a:blip r:embed="rId22" cstate="print">
                       <a:extLst>
                         <a:ext uri="{28A0092B-C50C-407E-A947-70E740481C1C}">
                           <a14:useLocalDpi xmlns:a14="http://schemas.microsoft.com/office/drawing/2010/main" val="0"/>
@@ -4296,31 +4917,7 @@
           <w:lang w:val="en-GB"/>
         </w:rPr>
         <w:lastRenderedPageBreak/>
-        <w:t xml:space="preserve">Figure7: </w:t>
-      </w:r>
-      <w:r>
-        <w:rPr>
-          <w:lang w:val="en-GB"/>
-        </w:rPr>
-        <w:t xml:space="preserve">(tested on </w:t>
-      </w:r>
-      <w:r>
-        <w:rPr>
-          <w:lang w:val="en-GB"/>
-        </w:rPr>
-        <w:t>big</w:t>
-      </w:r>
-      <w:r>
-        <w:rPr>
-          <w:lang w:val="en-GB"/>
-        </w:rPr>
-        <w:t xml:space="preserve"> data set)</w:t>
-      </w:r>
-      <w:r>
-        <w:rPr>
-          <w:lang w:val="en-GB"/>
-        </w:rPr>
-        <w:t xml:space="preserve"> best case.</w:t>
+        <w:t>Figure7: (tested on big data set) best case.</w:t>
       </w:r>
       <w:r>
         <w:rPr>
@@ -4362,7 +4959,7 @@
                     <pic:cNvPicPr/>
                   </pic:nvPicPr>
                   <pic:blipFill>
-                    <a:blip r:embed="rId22" cstate="print">
+                    <a:blip r:embed="rId23" cstate="print">
                       <a:extLst>
                         <a:ext uri="{28A0092B-C50C-407E-A947-70E740481C1C}">
                           <a14:useLocalDpi xmlns:a14="http://schemas.microsoft.com/office/drawing/2010/main" val="0"/>
@@ -4400,25 +4997,7 @@
         <w:rPr>
           <w:lang w:val="en-GB"/>
         </w:rPr>
-        <w:t xml:space="preserve">Figure8: </w:t>
-      </w:r>
-      <w:r>
-        <w:rPr>
-          <w:lang w:val="en-GB"/>
-        </w:rPr>
-        <w:t xml:space="preserve">(tested on big data set) </w:t>
-      </w:r>
-      <w:r>
-        <w:rPr>
-          <w:lang w:val="en-GB"/>
-        </w:rPr>
-        <w:t>worst</w:t>
-      </w:r>
-      <w:r>
-        <w:rPr>
-          <w:lang w:val="en-GB"/>
-        </w:rPr>
-        <w:t xml:space="preserve"> case.</w:t>
+        <w:t>Figure8: (tested on big data set) worst case.</w:t>
       </w:r>
       <w:r>
         <w:rPr>
@@ -4447,7 +5026,7 @@
                     <pic:cNvPicPr/>
                   </pic:nvPicPr>
                   <pic:blipFill>
-                    <a:blip r:embed="rId23" cstate="print">
+                    <a:blip r:embed="rId24" cstate="print">
                       <a:extLst>
                         <a:ext uri="{28A0092B-C50C-407E-A947-70E740481C1C}">
                           <a14:useLocalDpi xmlns:a14="http://schemas.microsoft.com/office/drawing/2010/main" val="0"/>
@@ -4719,14 +5298,7 @@
                 <w:rFonts w:ascii="Cambria Math" w:hAnsi="Cambria Math"/>
                 <w:lang w:val="en-GB"/>
               </w:rPr>
-              <m:t xml:space="preserve"> </m:t>
-            </m:r>
-            <m:r>
-              <w:rPr>
-                <w:rFonts w:ascii="Cambria Math" w:hAnsi="Cambria Math"/>
-                <w:lang w:val="en-GB"/>
-              </w:rPr>
-              <m:t>Vth</m:t>
+              <m:t xml:space="preserve"> Vth</m:t>
             </m:r>
           </m:e>
           <m:sub>
@@ -4856,21 +5428,7 @@
             <w:rFonts w:ascii="Cambria Math" w:hAnsi="Cambria Math"/>
             <w:lang w:val="en-GB"/>
           </w:rPr>
-          <m:t>=</m:t>
-        </m:r>
-        <m:r>
-          <w:rPr>
-            <w:rFonts w:ascii="Cambria Math" w:hAnsi="Cambria Math"/>
-            <w:lang w:val="en-GB"/>
-          </w:rPr>
-          <m:t>20</m:t>
-        </m:r>
-        <m:r>
-          <w:rPr>
-            <w:rFonts w:ascii="Cambria Math" w:hAnsi="Cambria Math"/>
-            <w:lang w:val="en-GB"/>
-          </w:rPr>
-          <m:t>%</m:t>
+          <m:t>=20%</m:t>
         </m:r>
       </m:oMath>
       <w:r>
@@ -4878,51 +5436,7 @@
           <w:rFonts w:eastAsiaTheme="minorEastAsia"/>
           <w:lang w:val="en-GB"/>
         </w:rPr>
-        <w:t xml:space="preserve">, </w:t>
-      </w:r>
-      <w:proofErr w:type="spellStart"/>
-      <w:r>
-        <w:rPr>
-          <w:rFonts w:eastAsiaTheme="minorEastAsia"/>
-          <w:lang w:val="en-GB"/>
-        </w:rPr>
-        <w:t>Vavg</w:t>
-      </w:r>
-      <w:proofErr w:type="spellEnd"/>
-      <w:r>
-        <w:rPr>
-          <w:rFonts w:eastAsiaTheme="minorEastAsia"/>
-          <w:lang w:val="en-GB"/>
-        </w:rPr>
-        <w:t>=</w:t>
-      </w:r>
-      <w:r>
-        <w:rPr>
-          <w:rFonts w:eastAsiaTheme="minorEastAsia"/>
-          <w:lang w:val="en-GB"/>
-        </w:rPr>
-        <w:t>15</w:t>
-      </w:r>
-      <w:r>
-        <w:rPr>
-          <w:rFonts w:eastAsiaTheme="minorEastAsia"/>
-          <w:lang w:val="en-GB"/>
-        </w:rPr>
-        <w:t>.</w:t>
-      </w:r>
-      <w:r>
-        <w:rPr>
-          <w:rFonts w:eastAsiaTheme="minorEastAsia"/>
-          <w:lang w:val="en-GB"/>
-        </w:rPr>
-        <w:t>45</w:t>
-      </w:r>
-      <w:r>
-        <w:rPr>
-          <w:rFonts w:eastAsiaTheme="minorEastAsia"/>
-          <w:lang w:val="en-GB"/>
-        </w:rPr>
-        <w:t xml:space="preserve">% </w:t>
+        <w:t xml:space="preserve">, Vavg=15.45% </w:t>
       </w:r>
       <w:r>
         <w:rPr>
@@ -4960,14 +5474,7 @@
             <w:rFonts w:ascii="Cambria Math" w:hAnsi="Cambria Math"/>
             <w:lang w:val="en-GB"/>
           </w:rPr>
-          <m:t>Voff</m:t>
-        </m:r>
-        <m:r>
-          <w:rPr>
-            <w:rFonts w:ascii="Cambria Math" w:hAnsi="Cambria Math"/>
-            <w:lang w:val="en-GB"/>
-          </w:rPr>
-          <m:t xml:space="preserve">= </m:t>
+          <m:t xml:space="preserve">Voff= </m:t>
         </m:r>
       </m:oMath>
       <w:r>
@@ -4975,14 +5482,7 @@
           <w:rFonts w:eastAsiaTheme="minorEastAsia"/>
           <w:lang w:val="en-GB"/>
         </w:rPr>
-        <w:t>0</w:t>
-      </w:r>
-      <w:r>
-        <w:rPr>
-          <w:rFonts w:eastAsiaTheme="minorEastAsia"/>
-          <w:lang w:val="en-GB"/>
-        </w:rPr>
-        <w:t>%</w:t>
+        <w:t>0%</w:t>
       </w:r>
     </w:p>
     <w:p>
@@ -5074,23 +5574,7 @@
           <w:rFonts w:eastAsiaTheme="minorEastAsia"/>
           <w:lang w:val="en-GB"/>
         </w:rPr>
-        <w:t xml:space="preserve">, but also in the number of sub-regions by changing the size of the sub-matrix (Ms x </w:t>
-      </w:r>
-      <w:proofErr w:type="gramStart"/>
-      <w:r>
-        <w:rPr>
-          <w:rFonts w:eastAsiaTheme="minorEastAsia"/>
-          <w:lang w:val="en-GB"/>
-        </w:rPr>
-        <w:t>Mn)  that</w:t>
-      </w:r>
-      <w:proofErr w:type="gramEnd"/>
-      <w:r>
-        <w:rPr>
-          <w:rFonts w:eastAsiaTheme="minorEastAsia"/>
-          <w:lang w:val="en-GB"/>
-        </w:rPr>
-        <w:t xml:space="preserve"> divides the image.</w:t>
+        <w:t>, but also in the number of sub-regions by changing the size of the sub-matrix (Ms x Mn)  that divides the image.</w:t>
       </w:r>
       <w:r>
         <w:rPr>
@@ -5307,35 +5791,7 @@
             <w:rFonts w:ascii="Cambria Math" w:hAnsi="Cambria Math"/>
             <w:lang w:val="en-GB"/>
           </w:rPr>
-          <m:t>=</m:t>
-        </m:r>
-        <m:r>
-          <w:rPr>
-            <w:rFonts w:ascii="Cambria Math" w:hAnsi="Cambria Math"/>
-            <w:lang w:val="en-GB"/>
-          </w:rPr>
-          <m:t>2</m:t>
-        </m:r>
-        <m:r>
-          <w:rPr>
-            <w:rFonts w:ascii="Cambria Math" w:hAnsi="Cambria Math"/>
-            <w:lang w:val="en-GB"/>
-          </w:rPr>
-          <m:t>x</m:t>
-        </m:r>
-        <m:r>
-          <w:rPr>
-            <w:rFonts w:ascii="Cambria Math" w:hAnsi="Cambria Math"/>
-            <w:lang w:val="en-GB"/>
-          </w:rPr>
-          <m:t>2</m:t>
-        </m:r>
-        <m:r>
-          <w:rPr>
-            <w:rFonts w:ascii="Cambria Math" w:hAnsi="Cambria Math"/>
-            <w:lang w:val="en-GB"/>
-          </w:rPr>
-          <m:t xml:space="preserve"> matrix.</m:t>
+          <m:t>=2x2 matrix.</m:t>
         </m:r>
       </m:oMath>
     </w:p>
@@ -5360,31 +5816,7 @@
         <w:rPr>
           <w:lang w:val="en-GB"/>
         </w:rPr>
-        <w:t xml:space="preserve">Figure9: </w:t>
-      </w:r>
-      <w:r>
-        <w:rPr>
-          <w:lang w:val="en-GB"/>
-        </w:rPr>
-        <w:t xml:space="preserve">(tested on </w:t>
-      </w:r>
-      <w:r>
-        <w:rPr>
-          <w:lang w:val="en-GB"/>
-        </w:rPr>
-        <w:t>small</w:t>
-      </w:r>
-      <w:r>
-        <w:rPr>
-          <w:lang w:val="en-GB"/>
-        </w:rPr>
-        <w:t xml:space="preserve"> data set)</w:t>
-      </w:r>
-      <w:r>
-        <w:rPr>
-          <w:lang w:val="en-GB"/>
-        </w:rPr>
-        <w:t>, the distortion is contained into the 3% range and the power saving is always positive, tends to be around 0% in the worst cases.</w:t>
+        <w:t>Figure9: (tested on small data set), the distortion is contained into the 3% range and the power saving is always positive, tends to be around 0% in the worst cases.</w:t>
       </w:r>
       <w:r>
         <w:rPr>
@@ -5413,7 +5845,7 @@
                     <pic:cNvPicPr/>
                   </pic:nvPicPr>
                   <pic:blipFill>
-                    <a:blip r:embed="rId24">
+                    <a:blip r:embed="rId25">
                       <a:extLst>
                         <a:ext uri="{28A0092B-C50C-407E-A947-70E740481C1C}">
                           <a14:useLocalDpi xmlns:a14="http://schemas.microsoft.com/office/drawing/2010/main" val="0"/>
@@ -5597,31 +6029,7 @@
         <w:rPr>
           <w:lang w:val="en-GB"/>
         </w:rPr>
-        <w:t xml:space="preserve">Figure10: </w:t>
-      </w:r>
-      <w:r>
-        <w:rPr>
-          <w:lang w:val="en-GB"/>
-        </w:rPr>
-        <w:t xml:space="preserve">(tested on </w:t>
-      </w:r>
-      <w:r>
-        <w:rPr>
-          <w:lang w:val="en-GB"/>
-        </w:rPr>
-        <w:t>small</w:t>
-      </w:r>
-      <w:r>
-        <w:rPr>
-          <w:lang w:val="en-GB"/>
-        </w:rPr>
-        <w:t xml:space="preserve"> data set)</w:t>
-      </w:r>
-      <w:r>
-        <w:rPr>
-          <w:lang w:val="en-GB"/>
-        </w:rPr>
-        <w:t xml:space="preserve"> best case.</w:t>
+        <w:t>Figure10: (tested on small data set) best case.</w:t>
       </w:r>
       <w:r>
         <w:rPr>
@@ -5711,7 +6119,7 @@
                     <pic:cNvPicPr/>
                   </pic:nvPicPr>
                   <pic:blipFill>
-                    <a:blip r:embed="rId25">
+                    <a:blip r:embed="rId26">
                       <a:extLst>
                         <a:ext uri="{28A0092B-C50C-407E-A947-70E740481C1C}">
                           <a14:useLocalDpi xmlns:a14="http://schemas.microsoft.com/office/drawing/2010/main" val="0"/>
@@ -5792,7 +6200,7 @@
                     <pic:cNvPicPr/>
                   </pic:nvPicPr>
                   <pic:blipFill>
-                    <a:blip r:embed="rId26">
+                    <a:blip r:embed="rId27">
                       <a:extLst>
                         <a:ext uri="{28A0092B-C50C-407E-A947-70E740481C1C}">
                           <a14:useLocalDpi xmlns:a14="http://schemas.microsoft.com/office/drawing/2010/main" val="0"/>
@@ -5880,7 +6288,7 @@
                     <pic:cNvPicPr/>
                   </pic:nvPicPr>
                   <pic:blipFill>
-                    <a:blip r:embed="rId27">
+                    <a:blip r:embed="rId28">
                       <a:extLst>
                         <a:ext uri="{28A0092B-C50C-407E-A947-70E740481C1C}">
                           <a14:useLocalDpi xmlns:a14="http://schemas.microsoft.com/office/drawing/2010/main" val="0"/>
@@ -5965,7 +6373,7 @@
                     <pic:cNvPicPr/>
                   </pic:nvPicPr>
                   <pic:blipFill>
-                    <a:blip r:embed="rId28">
+                    <a:blip r:embed="rId29">
                       <a:extLst>
                         <a:ext uri="{28A0092B-C50C-407E-A947-70E740481C1C}">
                           <a14:useLocalDpi xmlns:a14="http://schemas.microsoft.com/office/drawing/2010/main" val="0"/>
@@ -6038,7 +6446,7 @@
                     <pic:cNvPicPr/>
                   </pic:nvPicPr>
                   <pic:blipFill>
-                    <a:blip r:embed="rId29" cstate="print">
+                    <a:blip r:embed="rId30" cstate="print">
                       <a:extLst>
                         <a:ext uri="{28A0092B-C50C-407E-A947-70E740481C1C}">
                           <a14:useLocalDpi xmlns:a14="http://schemas.microsoft.com/office/drawing/2010/main" val="0"/>
@@ -6099,6 +6507,1337 @@
           <w:lang w:val="en-GB"/>
         </w:rPr>
       </w:pPr>
+      <w:r>
+        <w:rPr>
+          <w:lang w:val="en-GB"/>
+        </w:rPr>
+        <w:t xml:space="preserve">In this experiment we applied voltage scaling to the images contained in the 2 sets used for part 1, taking advantage of the already implemented function </w:t>
+      </w:r>
+      <w:proofErr w:type="spellStart"/>
+      <w:r>
+        <w:rPr>
+          <w:b/>
+          <w:bCs/>
+          <w:i/>
+          <w:iCs/>
+          <w:lang w:val="en-GB"/>
+        </w:rPr>
+        <w:t>displayed_</w:t>
+      </w:r>
+      <w:proofErr w:type="gramStart"/>
+      <w:r>
+        <w:rPr>
+          <w:b/>
+          <w:bCs/>
+          <w:i/>
+          <w:iCs/>
+          <w:lang w:val="en-GB"/>
+        </w:rPr>
+        <w:t>image</w:t>
+      </w:r>
+      <w:proofErr w:type="spellEnd"/>
+      <w:r>
+        <w:rPr>
+          <w:b/>
+          <w:bCs/>
+          <w:i/>
+          <w:iCs/>
+          <w:lang w:val="en-GB"/>
+        </w:rPr>
+        <w:t>(</w:t>
+      </w:r>
+      <w:proofErr w:type="gramEnd"/>
+      <w:r>
+        <w:rPr>
+          <w:b/>
+          <w:bCs/>
+          <w:i/>
+          <w:iCs/>
+          <w:lang w:val="en-GB"/>
+        </w:rPr>
+        <w:t>)</w:t>
+      </w:r>
+      <w:r>
+        <w:rPr>
+          <w:lang w:val="en-GB"/>
+        </w:rPr>
+        <w:t xml:space="preserve"> to determine the maximum current</w:t>
+      </w:r>
+      <w:r>
+        <w:rPr>
+          <w:lang w:val="en-GB"/>
+        </w:rPr>
+        <w:t xml:space="preserve"> and</w:t>
+      </w:r>
+      <w:r>
+        <w:rPr>
+          <w:lang w:val="en-GB"/>
+        </w:rPr>
+        <w:t xml:space="preserve"> RGB value</w:t>
+      </w:r>
+      <w:r>
+        <w:rPr>
+          <w:lang w:val="en-GB"/>
+        </w:rPr>
+        <w:t xml:space="preserve"> of the voltage-scaled image.</w:t>
+      </w:r>
+    </w:p>
+    <w:p>
+      <w:pPr>
+        <w:rPr>
+          <w:lang w:val="en-GB"/>
+        </w:rPr>
+      </w:pPr>
+      <w:r>
+        <w:rPr>
+          <w:lang w:val="en-GB"/>
+        </w:rPr>
+        <w:t>Our aim was to find a way to compensate the quality loss of the final picture and to do so</w:t>
+      </w:r>
+      <w:r>
+        <w:rPr>
+          <w:lang w:val="en-GB"/>
+        </w:rPr>
+        <w:t>,</w:t>
+      </w:r>
+      <w:r>
+        <w:rPr>
+          <w:lang w:val="en-GB"/>
+        </w:rPr>
+        <w:t xml:space="preserve"> we applied the brightness scaling technique, both with fixed </w:t>
+      </w:r>
+      <w:r>
+        <w:rPr>
+          <w:lang w:val="en-GB"/>
+        </w:rPr>
+        <w:t xml:space="preserve">and variable increasing parameter. </w:t>
+      </w:r>
+    </w:p>
+    <w:p>
+      <w:pPr>
+        <w:rPr>
+          <w:rFonts w:eastAsiaTheme="minorEastAsia"/>
+          <w:lang w:val="en-GB"/>
+        </w:rPr>
+      </w:pPr>
+      <m:oMathPara>
+        <m:oMath>
+          <m:sSup>
+            <m:sSupPr>
+              <m:ctrlPr>
+                <w:rPr>
+                  <w:rFonts w:ascii="Cambria Math" w:hAnsi="Cambria Math"/>
+                  <w:i/>
+                  <w:lang w:val="en-GB"/>
+                </w:rPr>
+              </m:ctrlPr>
+            </m:sSupPr>
+            <m:e>
+              <m:r>
+                <w:rPr>
+                  <w:rFonts w:ascii="Cambria Math" w:hAnsi="Cambria Math"/>
+                  <w:lang w:val="en-GB"/>
+                </w:rPr>
+                <m:t>V</m:t>
+              </m:r>
+            </m:e>
+            <m:sup>
+              <m:r>
+                <w:rPr>
+                  <w:rFonts w:ascii="Cambria Math" w:hAnsi="Cambria Math"/>
+                  <w:lang w:val="en-GB"/>
+                </w:rPr>
+                <m:t>'</m:t>
+              </m:r>
+            </m:sup>
+          </m:sSup>
+          <m:r>
+            <w:rPr>
+              <w:rFonts w:ascii="Cambria Math" w:hAnsi="Cambria Math"/>
+              <w:lang w:val="en-GB"/>
+            </w:rPr>
+            <m:t>=V+</m:t>
+          </m:r>
+          <m:r>
+            <m:rPr>
+              <m:sty m:val="bi"/>
+            </m:rPr>
+            <w:rPr>
+              <w:rFonts w:ascii="Cambria Math" w:hAnsi="Cambria Math"/>
+              <w:lang w:val="en-GB"/>
+            </w:rPr>
+            <m:t>b</m:t>
+          </m:r>
+        </m:oMath>
+      </m:oMathPara>
+    </w:p>
+    <w:p>
+      <w:pPr>
+        <w:rPr>
+          <w:rFonts w:eastAsiaTheme="minorEastAsia"/>
+          <w:lang w:val="en-GB"/>
+        </w:rPr>
+      </w:pPr>
+      <w:r>
+        <w:rPr>
+          <w:rFonts w:eastAsiaTheme="minorEastAsia"/>
+          <w:lang w:val="en-GB"/>
+        </w:rPr>
+        <w:t>Where:</w:t>
+      </w:r>
+    </w:p>
+    <w:p>
+      <w:pPr>
+        <w:pStyle w:val="Paragrafoelenco"/>
+        <w:numPr>
+          <w:ilvl w:val="0"/>
+          <w:numId w:val="30"/>
+        </w:numPr>
+        <w:rPr>
+          <w:lang w:val="en-GB"/>
+        </w:rPr>
+      </w:pPr>
+      <w:r>
+        <w:rPr>
+          <w:lang w:val="en-GB"/>
+        </w:rPr>
+        <w:t>V is the brightness value in HSV colo</w:t>
+      </w:r>
+      <w:r>
+        <w:rPr>
+          <w:lang w:val="en-GB"/>
+        </w:rPr>
+        <w:t>u</w:t>
+      </w:r>
+      <w:r>
+        <w:rPr>
+          <w:lang w:val="en-GB"/>
+        </w:rPr>
+        <w:t>r model.</w:t>
+      </w:r>
+    </w:p>
+    <w:p>
+      <w:pPr>
+        <w:pStyle w:val="Paragrafoelenco"/>
+        <w:numPr>
+          <w:ilvl w:val="0"/>
+          <w:numId w:val="30"/>
+        </w:numPr>
+        <w:rPr>
+          <w:lang w:val="en-GB"/>
+        </w:rPr>
+      </w:pPr>
+      <w:r>
+        <w:rPr>
+          <w:b/>
+          <w:bCs/>
+          <w:i/>
+          <w:iCs/>
+          <w:lang w:val="en-GB"/>
+        </w:rPr>
+        <w:t>b</w:t>
+      </w:r>
+      <w:r>
+        <w:rPr>
+          <w:lang w:val="en-GB"/>
+        </w:rPr>
+        <w:t xml:space="preserve"> is the increasing parameter to compensate the voltage scaling effect</w:t>
+      </w:r>
+      <w:r>
+        <w:rPr>
+          <w:lang w:val="en-GB"/>
+        </w:rPr>
+        <w:t>.</w:t>
+      </w:r>
+    </w:p>
+    <w:p>
+      <w:pPr>
+        <w:rPr>
+          <w:lang w:val="en-GB"/>
+        </w:rPr>
+      </w:pPr>
+    </w:p>
+    <w:p>
+      <w:pPr>
+        <w:rPr>
+          <w:lang w:val="en-GB"/>
+        </w:rPr>
+      </w:pPr>
+      <w:r>
+        <w:rPr>
+          <w:lang w:val="en-GB"/>
+        </w:rPr>
+        <w:t xml:space="preserve">We started </w:t>
+      </w:r>
+      <w:r>
+        <w:rPr>
+          <w:lang w:val="en-GB"/>
+        </w:rPr>
+        <w:t xml:space="preserve">determining a fixed value for </w:t>
+      </w:r>
+      <w:r>
+        <w:rPr>
+          <w:b/>
+          <w:bCs/>
+          <w:i/>
+          <w:iCs/>
+          <w:lang w:val="en-GB"/>
+        </w:rPr>
+        <w:t>b</w:t>
+      </w:r>
+      <w:r>
+        <w:rPr>
+          <w:lang w:val="en-GB"/>
+        </w:rPr>
+        <w:t xml:space="preserve">, trying to maintain the structural similarity index (SSIM) over 0.9. </w:t>
+      </w:r>
+      <w:r>
+        <w:rPr>
+          <w:lang w:val="en-GB"/>
+        </w:rPr>
+        <w:t xml:space="preserve">For this </w:t>
+      </w:r>
+      <w:r>
+        <w:rPr>
+          <w:lang w:val="en-GB"/>
+        </w:rPr>
+        <w:t>purpose,</w:t>
+      </w:r>
+      <w:r>
+        <w:rPr>
+          <w:lang w:val="en-GB"/>
+        </w:rPr>
+        <w:t xml:space="preserve"> we developed a script that increases the b parameter while maintaining the previous constraint with different </w:t>
+      </w:r>
+      <w:proofErr w:type="spellStart"/>
+      <w:r>
+        <w:rPr>
+          <w:lang w:val="en-GB"/>
+        </w:rPr>
+        <w:t>Vdd</w:t>
+      </w:r>
+      <w:proofErr w:type="spellEnd"/>
+      <w:r>
+        <w:rPr>
+          <w:lang w:val="en-GB"/>
+        </w:rPr>
+        <w:t xml:space="preserve">, considering the average </w:t>
+      </w:r>
+      <w:r>
+        <w:rPr>
+          <w:lang w:val="en-GB"/>
+        </w:rPr>
+        <w:t>SSIM</w:t>
+      </w:r>
+      <w:r>
+        <w:rPr>
+          <w:lang w:val="en-GB"/>
+        </w:rPr>
+        <w:t xml:space="preserve">, analysing all the images contained in Set 1. </w:t>
+      </w:r>
+    </w:p>
+    <w:p>
+      <w:pPr>
+        <w:rPr>
+          <w:rFonts w:ascii="Consolas" w:eastAsia="Times New Roman" w:hAnsi="Consolas" w:cs="Times New Roman"/>
+          <w:color w:val="auto"/>
+          <w:sz w:val="20"/>
+          <w:szCs w:val="20"/>
+          <w:lang w:val="en-GB" w:eastAsia="it-IT"/>
+        </w:rPr>
+      </w:pPr>
+      <w:r>
+        <w:rPr>
+          <w:lang w:val="en-GB"/>
+        </w:rPr>
+        <w:t>Below is possible to see the resulting parameters</w:t>
+      </w:r>
+      <w:r>
+        <w:rPr>
+          <w:lang w:val="en-GB"/>
+        </w:rPr>
+        <w:t>:</w:t>
+      </w:r>
+    </w:p>
+    <w:tbl>
+      <w:tblPr>
+        <w:tblStyle w:val="Grigliatabella"/>
+        <w:tblW w:w="0" w:type="auto"/>
+        <w:tblLook w:val="04A0" w:firstRow="1" w:lastRow="0" w:firstColumn="1" w:lastColumn="0" w:noHBand="0" w:noVBand="1"/>
+      </w:tblPr>
+      <w:tblGrid>
+        <w:gridCol w:w="829"/>
+        <w:gridCol w:w="829"/>
+        <w:gridCol w:w="829"/>
+        <w:gridCol w:w="829"/>
+        <w:gridCol w:w="830"/>
+        <w:gridCol w:w="830"/>
+        <w:gridCol w:w="830"/>
+        <w:gridCol w:w="830"/>
+      </w:tblGrid>
+      <w:tr>
+        <w:tc>
+          <w:tcPr>
+            <w:tcW w:w="829" w:type="dxa"/>
+          </w:tcPr>
+          <w:p>
+            <w:pPr>
+              <w:rPr>
+                <w:rFonts w:ascii="Consolas" w:eastAsia="Times New Roman" w:hAnsi="Consolas" w:cs="Times New Roman"/>
+                <w:color w:val="auto"/>
+                <w:sz w:val="20"/>
+                <w:szCs w:val="20"/>
+                <w:lang w:eastAsia="it-IT"/>
+              </w:rPr>
+            </w:pPr>
+            <w:r>
+              <w:rPr>
+                <w:rFonts w:ascii="Consolas" w:eastAsia="Times New Roman" w:hAnsi="Consolas" w:cs="Times New Roman"/>
+                <w:color w:val="auto"/>
+                <w:sz w:val="20"/>
+                <w:szCs w:val="20"/>
+                <w:lang w:eastAsia="it-IT"/>
+              </w:rPr>
+              <w:t>Vdd</w:t>
+            </w:r>
+          </w:p>
+        </w:tc>
+        <w:tc>
+          <w:tcPr>
+            <w:tcW w:w="829" w:type="dxa"/>
+          </w:tcPr>
+          <w:p>
+            <w:pPr>
+              <w:rPr>
+                <w:rFonts w:ascii="Consolas" w:eastAsia="Times New Roman" w:hAnsi="Consolas" w:cs="Times New Roman"/>
+                <w:color w:val="auto"/>
+                <w:sz w:val="20"/>
+                <w:szCs w:val="20"/>
+                <w:lang w:eastAsia="it-IT"/>
+              </w:rPr>
+            </w:pPr>
+            <w:r>
+              <w:rPr>
+                <w:rFonts w:ascii="Consolas" w:eastAsia="Times New Roman" w:hAnsi="Consolas" w:cs="Times New Roman"/>
+                <w:color w:val="auto"/>
+                <w:sz w:val="20"/>
+                <w:szCs w:val="20"/>
+                <w:lang w:eastAsia="it-IT"/>
+              </w:rPr>
+              <w:t>14</w:t>
+            </w:r>
+          </w:p>
+        </w:tc>
+        <w:tc>
+          <w:tcPr>
+            <w:tcW w:w="829" w:type="dxa"/>
+          </w:tcPr>
+          <w:p>
+            <w:pPr>
+              <w:rPr>
+                <w:rFonts w:ascii="Consolas" w:eastAsia="Times New Roman" w:hAnsi="Consolas" w:cs="Times New Roman"/>
+                <w:color w:val="auto"/>
+                <w:sz w:val="20"/>
+                <w:szCs w:val="20"/>
+                <w:lang w:eastAsia="it-IT"/>
+              </w:rPr>
+            </w:pPr>
+            <w:r>
+              <w:rPr>
+                <w:rFonts w:ascii="Consolas" w:eastAsia="Times New Roman" w:hAnsi="Consolas" w:cs="Times New Roman"/>
+                <w:color w:val="auto"/>
+                <w:sz w:val="20"/>
+                <w:szCs w:val="20"/>
+                <w:lang w:eastAsia="it-IT"/>
+              </w:rPr>
+              <w:t>13</w:t>
+            </w:r>
+          </w:p>
+        </w:tc>
+        <w:tc>
+          <w:tcPr>
+            <w:tcW w:w="829" w:type="dxa"/>
+          </w:tcPr>
+          <w:p>
+            <w:pPr>
+              <w:rPr>
+                <w:rFonts w:ascii="Consolas" w:eastAsia="Times New Roman" w:hAnsi="Consolas" w:cs="Times New Roman"/>
+                <w:color w:val="auto"/>
+                <w:sz w:val="20"/>
+                <w:szCs w:val="20"/>
+                <w:lang w:eastAsia="it-IT"/>
+              </w:rPr>
+            </w:pPr>
+            <w:r>
+              <w:rPr>
+                <w:rFonts w:ascii="Consolas" w:eastAsia="Times New Roman" w:hAnsi="Consolas" w:cs="Times New Roman"/>
+                <w:color w:val="auto"/>
+                <w:sz w:val="20"/>
+                <w:szCs w:val="20"/>
+                <w:lang w:eastAsia="it-IT"/>
+              </w:rPr>
+              <w:t>12</w:t>
+            </w:r>
+          </w:p>
+        </w:tc>
+        <w:tc>
+          <w:tcPr>
+            <w:tcW w:w="830" w:type="dxa"/>
+          </w:tcPr>
+          <w:p>
+            <w:pPr>
+              <w:rPr>
+                <w:rFonts w:ascii="Consolas" w:eastAsia="Times New Roman" w:hAnsi="Consolas" w:cs="Times New Roman"/>
+                <w:color w:val="auto"/>
+                <w:sz w:val="20"/>
+                <w:szCs w:val="20"/>
+                <w:lang w:eastAsia="it-IT"/>
+              </w:rPr>
+            </w:pPr>
+            <w:r>
+              <w:rPr>
+                <w:rFonts w:ascii="Consolas" w:eastAsia="Times New Roman" w:hAnsi="Consolas" w:cs="Times New Roman"/>
+                <w:color w:val="auto"/>
+                <w:sz w:val="20"/>
+                <w:szCs w:val="20"/>
+                <w:lang w:eastAsia="it-IT"/>
+              </w:rPr>
+              <w:t>11</w:t>
+            </w:r>
+          </w:p>
+        </w:tc>
+        <w:tc>
+          <w:tcPr>
+            <w:tcW w:w="830" w:type="dxa"/>
+          </w:tcPr>
+          <w:p>
+            <w:pPr>
+              <w:rPr>
+                <w:rFonts w:ascii="Consolas" w:eastAsia="Times New Roman" w:hAnsi="Consolas" w:cs="Times New Roman"/>
+                <w:color w:val="auto"/>
+                <w:sz w:val="20"/>
+                <w:szCs w:val="20"/>
+                <w:lang w:eastAsia="it-IT"/>
+              </w:rPr>
+            </w:pPr>
+            <w:r>
+              <w:rPr>
+                <w:rFonts w:ascii="Consolas" w:eastAsia="Times New Roman" w:hAnsi="Consolas" w:cs="Times New Roman"/>
+                <w:color w:val="auto"/>
+                <w:sz w:val="20"/>
+                <w:szCs w:val="20"/>
+                <w:lang w:eastAsia="it-IT"/>
+              </w:rPr>
+              <w:t>10</w:t>
+            </w:r>
+          </w:p>
+        </w:tc>
+        <w:tc>
+          <w:tcPr>
+            <w:tcW w:w="830" w:type="dxa"/>
+          </w:tcPr>
+          <w:p>
+            <w:pPr>
+              <w:rPr>
+                <w:rFonts w:ascii="Consolas" w:eastAsia="Times New Roman" w:hAnsi="Consolas" w:cs="Times New Roman"/>
+                <w:color w:val="auto"/>
+                <w:sz w:val="20"/>
+                <w:szCs w:val="20"/>
+                <w:lang w:eastAsia="it-IT"/>
+              </w:rPr>
+            </w:pPr>
+            <w:r>
+              <w:rPr>
+                <w:rFonts w:ascii="Consolas" w:eastAsia="Times New Roman" w:hAnsi="Consolas" w:cs="Times New Roman"/>
+                <w:color w:val="auto"/>
+                <w:sz w:val="20"/>
+                <w:szCs w:val="20"/>
+                <w:lang w:eastAsia="it-IT"/>
+              </w:rPr>
+              <w:t>9</w:t>
+            </w:r>
+          </w:p>
+        </w:tc>
+        <w:tc>
+          <w:tcPr>
+            <w:tcW w:w="830" w:type="dxa"/>
+          </w:tcPr>
+          <w:p>
+            <w:pPr>
+              <w:rPr>
+                <w:rFonts w:ascii="Consolas" w:eastAsia="Times New Roman" w:hAnsi="Consolas" w:cs="Times New Roman"/>
+                <w:color w:val="auto"/>
+                <w:sz w:val="20"/>
+                <w:szCs w:val="20"/>
+                <w:lang w:eastAsia="it-IT"/>
+              </w:rPr>
+            </w:pPr>
+            <w:r>
+              <w:rPr>
+                <w:rFonts w:ascii="Consolas" w:eastAsia="Times New Roman" w:hAnsi="Consolas" w:cs="Times New Roman"/>
+                <w:color w:val="auto"/>
+                <w:sz w:val="20"/>
+                <w:szCs w:val="20"/>
+                <w:lang w:eastAsia="it-IT"/>
+              </w:rPr>
+              <w:t>8</w:t>
+            </w:r>
+          </w:p>
+        </w:tc>
+      </w:tr>
+      <w:tr>
+        <w:tc>
+          <w:tcPr>
+            <w:tcW w:w="829" w:type="dxa"/>
+          </w:tcPr>
+          <w:p>
+            <w:pPr>
+              <w:rPr>
+                <w:rFonts w:ascii="Consolas" w:eastAsia="Times New Roman" w:hAnsi="Consolas" w:cs="Times New Roman"/>
+                <w:b/>
+                <w:bCs/>
+                <w:i/>
+                <w:iCs/>
+                <w:color w:val="auto"/>
+                <w:sz w:val="20"/>
+                <w:szCs w:val="20"/>
+                <w:lang w:eastAsia="it-IT"/>
+              </w:rPr>
+            </w:pPr>
+            <w:r>
+              <w:rPr>
+                <w:rFonts w:ascii="Consolas" w:eastAsia="Times New Roman" w:hAnsi="Consolas" w:cs="Times New Roman"/>
+                <w:b/>
+                <w:bCs/>
+                <w:i/>
+                <w:iCs/>
+                <w:color w:val="auto"/>
+                <w:sz w:val="20"/>
+                <w:szCs w:val="20"/>
+                <w:lang w:eastAsia="it-IT"/>
+              </w:rPr>
+              <w:t>b</w:t>
+            </w:r>
+          </w:p>
+        </w:tc>
+        <w:tc>
+          <w:tcPr>
+            <w:tcW w:w="829" w:type="dxa"/>
+          </w:tcPr>
+          <w:p>
+            <w:pPr>
+              <w:rPr>
+                <w:rFonts w:ascii="Consolas" w:eastAsia="Times New Roman" w:hAnsi="Consolas" w:cs="Times New Roman"/>
+                <w:color w:val="auto"/>
+                <w:sz w:val="20"/>
+                <w:szCs w:val="20"/>
+                <w:lang w:eastAsia="it-IT"/>
+              </w:rPr>
+            </w:pPr>
+            <w:r>
+              <w:rPr>
+                <w:rFonts w:ascii="Consolas" w:eastAsia="Times New Roman" w:hAnsi="Consolas" w:cs="Times New Roman"/>
+                <w:color w:val="auto"/>
+                <w:sz w:val="20"/>
+                <w:szCs w:val="20"/>
+                <w:lang w:eastAsia="it-IT"/>
+              </w:rPr>
+              <w:t>0.</w:t>
+            </w:r>
+            <w:r>
+              <w:rPr>
+                <w:rFonts w:ascii="Consolas" w:eastAsia="Times New Roman" w:hAnsi="Consolas" w:cs="Times New Roman"/>
+                <w:color w:val="auto"/>
+                <w:sz w:val="20"/>
+                <w:szCs w:val="20"/>
+                <w:lang w:eastAsia="it-IT"/>
+              </w:rPr>
+              <w:t>175</w:t>
+            </w:r>
+          </w:p>
+        </w:tc>
+        <w:tc>
+          <w:tcPr>
+            <w:tcW w:w="829" w:type="dxa"/>
+          </w:tcPr>
+          <w:p>
+            <w:pPr>
+              <w:rPr>
+                <w:rFonts w:ascii="Consolas" w:eastAsia="Times New Roman" w:hAnsi="Consolas" w:cs="Times New Roman"/>
+                <w:color w:val="auto"/>
+                <w:sz w:val="20"/>
+                <w:szCs w:val="20"/>
+                <w:lang w:eastAsia="it-IT"/>
+              </w:rPr>
+            </w:pPr>
+            <w:r>
+              <w:rPr>
+                <w:rFonts w:ascii="Consolas" w:eastAsia="Times New Roman" w:hAnsi="Consolas" w:cs="Times New Roman"/>
+                <w:color w:val="auto"/>
+                <w:sz w:val="20"/>
+                <w:szCs w:val="20"/>
+                <w:lang w:eastAsia="it-IT"/>
+              </w:rPr>
+              <w:t>0.</w:t>
+            </w:r>
+            <w:r>
+              <w:rPr>
+                <w:rFonts w:ascii="Consolas" w:eastAsia="Times New Roman" w:hAnsi="Consolas" w:cs="Times New Roman"/>
+                <w:color w:val="auto"/>
+                <w:sz w:val="20"/>
+                <w:szCs w:val="20"/>
+                <w:lang w:eastAsia="it-IT"/>
+              </w:rPr>
+              <w:t>175</w:t>
+            </w:r>
+          </w:p>
+        </w:tc>
+        <w:tc>
+          <w:tcPr>
+            <w:tcW w:w="829" w:type="dxa"/>
+          </w:tcPr>
+          <w:p>
+            <w:pPr>
+              <w:rPr>
+                <w:rFonts w:ascii="Consolas" w:eastAsia="Times New Roman" w:hAnsi="Consolas" w:cs="Times New Roman"/>
+                <w:color w:val="auto"/>
+                <w:sz w:val="20"/>
+                <w:szCs w:val="20"/>
+                <w:lang w:eastAsia="it-IT"/>
+              </w:rPr>
+            </w:pPr>
+            <w:r>
+              <w:rPr>
+                <w:rFonts w:ascii="Consolas" w:eastAsia="Times New Roman" w:hAnsi="Consolas" w:cs="Times New Roman"/>
+                <w:color w:val="auto"/>
+                <w:sz w:val="20"/>
+                <w:szCs w:val="20"/>
+                <w:lang w:eastAsia="it-IT"/>
+              </w:rPr>
+              <w:t>0.2</w:t>
+            </w:r>
+          </w:p>
+        </w:tc>
+        <w:tc>
+          <w:tcPr>
+            <w:tcW w:w="830" w:type="dxa"/>
+          </w:tcPr>
+          <w:p>
+            <w:pPr>
+              <w:rPr>
+                <w:rFonts w:ascii="Consolas" w:eastAsia="Times New Roman" w:hAnsi="Consolas" w:cs="Times New Roman"/>
+                <w:color w:val="auto"/>
+                <w:sz w:val="20"/>
+                <w:szCs w:val="20"/>
+                <w:lang w:eastAsia="it-IT"/>
+              </w:rPr>
+            </w:pPr>
+            <w:r>
+              <w:rPr>
+                <w:rFonts w:ascii="Consolas" w:eastAsia="Times New Roman" w:hAnsi="Consolas" w:cs="Times New Roman"/>
+                <w:color w:val="auto"/>
+                <w:sz w:val="20"/>
+                <w:szCs w:val="20"/>
+                <w:lang w:eastAsia="it-IT"/>
+              </w:rPr>
+              <w:t>0.2</w:t>
+            </w:r>
+          </w:p>
+        </w:tc>
+        <w:tc>
+          <w:tcPr>
+            <w:tcW w:w="830" w:type="dxa"/>
+          </w:tcPr>
+          <w:p>
+            <w:pPr>
+              <w:rPr>
+                <w:rFonts w:ascii="Consolas" w:eastAsia="Times New Roman" w:hAnsi="Consolas" w:cs="Times New Roman"/>
+                <w:color w:val="auto"/>
+                <w:sz w:val="20"/>
+                <w:szCs w:val="20"/>
+                <w:lang w:eastAsia="it-IT"/>
+              </w:rPr>
+            </w:pPr>
+            <w:r>
+              <w:rPr>
+                <w:rFonts w:ascii="Consolas" w:eastAsia="Times New Roman" w:hAnsi="Consolas" w:cs="Times New Roman"/>
+                <w:color w:val="auto"/>
+                <w:sz w:val="20"/>
+                <w:szCs w:val="20"/>
+                <w:lang w:eastAsia="it-IT"/>
+              </w:rPr>
+              <w:t>0.2</w:t>
+            </w:r>
+          </w:p>
+        </w:tc>
+        <w:tc>
+          <w:tcPr>
+            <w:tcW w:w="830" w:type="dxa"/>
+          </w:tcPr>
+          <w:p>
+            <w:pPr>
+              <w:rPr>
+                <w:rFonts w:ascii="Consolas" w:eastAsia="Times New Roman" w:hAnsi="Consolas" w:cs="Times New Roman"/>
+                <w:color w:val="auto"/>
+                <w:sz w:val="20"/>
+                <w:szCs w:val="20"/>
+                <w:lang w:eastAsia="it-IT"/>
+              </w:rPr>
+            </w:pPr>
+            <w:r>
+              <w:rPr>
+                <w:rFonts w:ascii="Consolas" w:eastAsia="Times New Roman" w:hAnsi="Consolas" w:cs="Times New Roman"/>
+                <w:color w:val="auto"/>
+                <w:sz w:val="20"/>
+                <w:szCs w:val="20"/>
+                <w:lang w:eastAsia="it-IT"/>
+              </w:rPr>
+              <w:t>0.225</w:t>
+            </w:r>
+          </w:p>
+        </w:tc>
+        <w:tc>
+          <w:tcPr>
+            <w:tcW w:w="830" w:type="dxa"/>
+          </w:tcPr>
+          <w:p>
+            <w:pPr>
+              <w:rPr>
+                <w:rFonts w:ascii="Consolas" w:eastAsia="Times New Roman" w:hAnsi="Consolas" w:cs="Times New Roman"/>
+                <w:color w:val="auto"/>
+                <w:sz w:val="20"/>
+                <w:szCs w:val="20"/>
+                <w:lang w:eastAsia="it-IT"/>
+              </w:rPr>
+            </w:pPr>
+            <w:r>
+              <w:rPr>
+                <w:rFonts w:ascii="Consolas" w:eastAsia="Times New Roman" w:hAnsi="Consolas" w:cs="Times New Roman"/>
+                <w:color w:val="auto"/>
+                <w:sz w:val="20"/>
+                <w:szCs w:val="20"/>
+                <w:lang w:eastAsia="it-IT"/>
+              </w:rPr>
+              <w:t>0.25</w:t>
+            </w:r>
+          </w:p>
+        </w:tc>
+      </w:tr>
+    </w:tbl>
+    <w:p>
+      <w:pPr>
+        <w:rPr>
+          <w:rFonts w:ascii="Consolas" w:eastAsia="Times New Roman" w:hAnsi="Consolas" w:cs="Times New Roman"/>
+          <w:color w:val="auto"/>
+          <w:sz w:val="20"/>
+          <w:szCs w:val="20"/>
+          <w:lang w:eastAsia="it-IT"/>
+        </w:rPr>
+      </w:pPr>
+    </w:p>
+    <w:p>
+      <w:pPr>
+        <w:rPr>
+          <w:rFonts w:eastAsiaTheme="minorEastAsia"/>
+          <w:lang w:val="en-GB"/>
+        </w:rPr>
+      </w:pPr>
+      <w:r>
+        <w:rPr>
+          <w:rFonts w:eastAsiaTheme="minorEastAsia"/>
+          <w:lang w:val="en-GB"/>
+        </w:rPr>
+        <w:lastRenderedPageBreak/>
+        <w:t>Where:</w:t>
+      </w:r>
+    </w:p>
+    <w:p>
+      <w:pPr>
+        <w:pStyle w:val="Paragrafoelenco"/>
+        <w:numPr>
+          <w:ilvl w:val="0"/>
+          <w:numId w:val="30"/>
+        </w:numPr>
+        <w:rPr>
+          <w:lang w:val="en-GB"/>
+        </w:rPr>
+      </w:pPr>
+      <w:proofErr w:type="spellStart"/>
+      <w:r>
+        <w:rPr>
+          <w:lang w:val="en-GB"/>
+        </w:rPr>
+        <w:t>Vdd</w:t>
+      </w:r>
+      <w:proofErr w:type="spellEnd"/>
+      <w:r>
+        <w:rPr>
+          <w:lang w:val="en-GB"/>
+        </w:rPr>
+        <w:t xml:space="preserve"> is the voltage applied to the panel after voltage scaling</w:t>
+      </w:r>
+    </w:p>
+    <w:p>
+      <w:pPr>
+        <w:rPr>
+          <w:lang w:val="en-GB"/>
+        </w:rPr>
+      </w:pPr>
+    </w:p>
+    <w:p>
+      <w:pPr>
+        <w:rPr>
+          <w:lang w:val="en-GB"/>
+        </w:rPr>
+      </w:pPr>
+      <w:r>
+        <w:rPr>
+          <w:lang w:val="en-GB"/>
+        </w:rPr>
+        <w:t xml:space="preserve">Then, </w:t>
+      </w:r>
+      <w:r>
+        <w:rPr>
+          <w:lang w:val="en-GB"/>
+        </w:rPr>
+        <w:t>thresholding</w:t>
+      </w:r>
+      <w:r>
+        <w:rPr>
+          <w:lang w:val="en-GB"/>
+        </w:rPr>
+        <w:t xml:space="preserve"> has been applied </w:t>
+      </w:r>
+      <w:r>
+        <w:rPr>
+          <w:lang w:val="en-GB"/>
+        </w:rPr>
+        <w:t xml:space="preserve">to </w:t>
+      </w:r>
+      <w:r>
+        <w:rPr>
+          <w:b/>
+          <w:bCs/>
+          <w:i/>
+          <w:iCs/>
+          <w:lang w:val="en-GB"/>
+        </w:rPr>
+        <w:t>b</w:t>
+      </w:r>
+      <w:r>
+        <w:rPr>
+          <w:lang w:val="en-GB"/>
+        </w:rPr>
+        <w:t xml:space="preserve">, based on the brightness of each pixel. This, </w:t>
+      </w:r>
+      <w:r>
+        <w:rPr>
+          <w:lang w:val="en-GB"/>
+        </w:rPr>
+        <w:t>since</w:t>
+      </w:r>
+      <w:r>
+        <w:rPr>
+          <w:lang w:val="en-GB"/>
+        </w:rPr>
+        <w:t xml:space="preserve"> </w:t>
+      </w:r>
+      <w:proofErr w:type="spellStart"/>
+      <w:r>
+        <w:rPr>
+          <w:lang w:val="en-GB"/>
+        </w:rPr>
+        <w:t>Vdd</w:t>
+      </w:r>
+      <w:proofErr w:type="spellEnd"/>
+      <w:r>
+        <w:rPr>
+          <w:lang w:val="en-GB"/>
+        </w:rPr>
+        <w:t xml:space="preserve"> reduction impacts more on brighter </w:t>
+      </w:r>
+      <w:r>
+        <w:rPr>
+          <w:lang w:val="en-GB"/>
+        </w:rPr>
+        <w:t>pixels than on darker ones</w:t>
+      </w:r>
+      <w:r>
+        <w:rPr>
+          <w:lang w:val="en-GB"/>
+        </w:rPr>
+        <w:t xml:space="preserve"> (as described in </w:t>
+      </w:r>
+      <w:hyperlink r:id="rId31" w:history="1">
+        <w:r>
+          <w:rPr>
+            <w:rStyle w:val="Collegamentoipertestuale"/>
+            <w:b/>
+            <w:bCs/>
+            <w:i/>
+            <w:iCs/>
+            <w:lang w:val="en-GB"/>
+          </w:rPr>
+          <w:t>Dynamic voltage scaling of OLED Displays</w:t>
+        </w:r>
+      </w:hyperlink>
+      <w:r>
+        <w:rPr>
+          <w:lang w:val="en-GB"/>
+        </w:rPr>
+        <w:t xml:space="preserve"> paper)</w:t>
+      </w:r>
+      <w:r>
+        <w:rPr>
+          <w:lang w:val="en-GB"/>
+        </w:rPr>
+        <w:t xml:space="preserve">, so a high parameter has been </w:t>
+      </w:r>
+      <w:r>
+        <w:rPr>
+          <w:lang w:val="en-GB"/>
+        </w:rPr>
+        <w:t>chosen</w:t>
+      </w:r>
+      <w:r>
+        <w:rPr>
+          <w:lang w:val="en-GB"/>
+        </w:rPr>
+        <w:t xml:space="preserve"> over a certain luminance (0.7)</w:t>
+      </w:r>
+      <w:r>
+        <w:rPr>
+          <w:lang w:val="en-GB"/>
+        </w:rPr>
+        <w:t>,</w:t>
+      </w:r>
+      <w:r>
+        <w:rPr>
+          <w:lang w:val="en-GB"/>
+        </w:rPr>
+        <w:t xml:space="preserve"> a lower one in a range below that (0.3-0.7)</w:t>
+      </w:r>
+      <w:r>
+        <w:rPr>
+          <w:lang w:val="en-GB"/>
+        </w:rPr>
+        <w:t xml:space="preserve"> and an even lower </w:t>
+      </w:r>
+      <w:r>
+        <w:rPr>
+          <w:lang w:val="en-GB"/>
+        </w:rPr>
+        <w:t>under th</w:t>
+      </w:r>
+      <w:r>
+        <w:rPr>
+          <w:lang w:val="en-GB"/>
+        </w:rPr>
+        <w:t>at limit</w:t>
+      </w:r>
+      <w:r>
+        <w:rPr>
+          <w:lang w:val="en-GB"/>
+        </w:rPr>
+        <w:t>.</w:t>
+      </w:r>
+    </w:p>
+    <w:p>
+      <w:pPr>
+        <w:rPr>
+          <w:lang w:val="en-GB"/>
+        </w:rPr>
+      </w:pPr>
+      <w:r>
+        <w:rPr>
+          <w:lang w:val="en-GB"/>
+        </w:rPr>
+        <w:t xml:space="preserve">As a starting point, the previously determined </w:t>
+      </w:r>
+      <w:r>
+        <w:rPr>
+          <w:lang w:val="en-GB"/>
+        </w:rPr>
+        <w:t>b</w:t>
+      </w:r>
+      <w:r>
+        <w:rPr>
+          <w:lang w:val="en-GB"/>
+        </w:rPr>
+        <w:t xml:space="preserve"> value</w:t>
+      </w:r>
+      <w:r>
+        <w:rPr>
+          <w:lang w:val="en-GB"/>
+        </w:rPr>
+        <w:t xml:space="preserve">, </w:t>
+      </w:r>
+      <w:proofErr w:type="spellStart"/>
+      <w:r>
+        <w:rPr>
+          <w:b/>
+          <w:bCs/>
+          <w:i/>
+          <w:iCs/>
+          <w:lang w:val="en-GB"/>
+        </w:rPr>
+        <w:t>startingB</w:t>
+      </w:r>
+      <w:proofErr w:type="spellEnd"/>
+      <w:r>
+        <w:rPr>
+          <w:lang w:val="en-GB"/>
+        </w:rPr>
+        <w:t xml:space="preserve"> has been used, to keep the dependency on the target </w:t>
+      </w:r>
+      <w:proofErr w:type="spellStart"/>
+      <w:r>
+        <w:rPr>
+          <w:lang w:val="en-GB"/>
+        </w:rPr>
+        <w:t>Vdd</w:t>
+      </w:r>
+      <w:proofErr w:type="spellEnd"/>
+      <w:r>
+        <w:rPr>
+          <w:lang w:val="en-GB"/>
+        </w:rPr>
+        <w:t>:</w:t>
+      </w:r>
+    </w:p>
+    <w:p>
+      <w:pPr>
+        <w:rPr>
+          <w:rFonts w:eastAsiaTheme="minorEastAsia"/>
+          <w:lang w:val="en-GB"/>
+        </w:rPr>
+      </w:pPr>
+      <m:oMathPara>
+        <m:oMathParaPr>
+          <m:jc m:val="center"/>
+        </m:oMathParaPr>
+        <m:oMath>
+          <m:r>
+            <m:rPr>
+              <m:sty m:val="bi"/>
+            </m:rPr>
+            <w:rPr>
+              <w:rFonts w:ascii="Cambria Math" w:hAnsi="Cambria Math"/>
+              <w:lang w:val="en-GB"/>
+            </w:rPr>
+            <m:t>b=</m:t>
+          </m:r>
+          <m:r>
+            <w:rPr>
+              <w:rFonts w:ascii="Cambria Math" w:hAnsi="Cambria Math"/>
+              <w:lang w:val="en-GB"/>
+            </w:rPr>
+            <m:t xml:space="preserve"> </m:t>
+          </m:r>
+          <m:d>
+            <m:dPr>
+              <m:begChr m:val="{"/>
+              <m:endChr m:val=""/>
+              <m:ctrlPr>
+                <w:rPr>
+                  <w:rFonts w:ascii="Cambria Math" w:hAnsi="Cambria Math"/>
+                  <w:i/>
+                  <w:lang w:val="en-GB"/>
+                </w:rPr>
+              </m:ctrlPr>
+            </m:dPr>
+            <m:e>
+              <m:r>
+                <w:rPr>
+                  <w:rFonts w:ascii="Cambria Math" w:hAnsi="Cambria Math"/>
+                  <w:lang w:val="en-GB"/>
+                </w:rPr>
+                <m:t xml:space="preserve"> </m:t>
+              </m:r>
+              <m:eqArr>
+                <m:eqArrPr>
+                  <m:ctrlPr>
+                    <w:rPr>
+                      <w:rFonts w:ascii="Cambria Math" w:hAnsi="Cambria Math"/>
+                      <w:iCs/>
+                      <w:lang w:val="en-GB"/>
+                    </w:rPr>
+                  </m:ctrlPr>
+                </m:eqArrPr>
+                <m:e>
+                  <m:r>
+                    <m:rPr>
+                      <m:sty m:val="p"/>
+                    </m:rPr>
+                    <w:rPr>
+                      <w:rFonts w:ascii="Cambria Math" w:hAnsi="Cambria Math"/>
+                      <w:lang w:val="en-GB"/>
+                    </w:rPr>
+                    <m:t xml:space="preserve">bHIGH: </m:t>
+                  </m:r>
+                  <m:r>
+                    <m:rPr>
+                      <m:sty m:val="p"/>
+                    </m:rPr>
+                    <w:rPr>
+                      <w:rFonts w:ascii="Cambria Math" w:hAnsi="Cambria Math"/>
+                      <w:lang w:val="en-GB"/>
+                    </w:rPr>
+                    <m:t>startingB+0.1</m:t>
+                  </m:r>
+                  <m:r>
+                    <m:rPr>
+                      <m:sty m:val="p"/>
+                    </m:rPr>
+                    <w:rPr>
+                      <w:rFonts w:ascii="Cambria Math" w:hAnsi="Cambria Math"/>
+                      <w:lang w:val="en-GB"/>
+                    </w:rPr>
+                    <m:t>,</m:t>
+                  </m:r>
+                  <m:r>
+                    <m:rPr>
+                      <m:sty m:val="p"/>
+                    </m:rPr>
+                    <w:rPr>
+                      <w:rFonts w:ascii="Cambria Math" w:hAnsi="Cambria Math"/>
+                      <w:lang w:val="en-GB"/>
+                    </w:rPr>
+                    <m:t xml:space="preserve"> with V &gt; 0.7</m:t>
+                  </m:r>
+                </m:e>
+                <m:e>
+                  <m:r>
+                    <m:rPr>
+                      <m:sty m:val="p"/>
+                    </m:rPr>
+                    <w:rPr>
+                      <w:rFonts w:ascii="Cambria Math" w:hAnsi="Cambria Math"/>
+                      <w:lang w:val="en-GB"/>
+                    </w:rPr>
+                    <m:t>b</m:t>
+                  </m:r>
+                  <m:r>
+                    <m:rPr>
+                      <m:sty m:val="p"/>
+                    </m:rPr>
+                    <w:rPr>
+                      <w:rFonts w:ascii="Cambria Math" w:hAnsi="Cambria Math"/>
+                      <w:lang w:val="en-GB"/>
+                    </w:rPr>
+                    <m:t>LOW</m:t>
+                  </m:r>
+                  <m:r>
+                    <m:rPr>
+                      <m:sty m:val="p"/>
+                    </m:rPr>
+                    <w:rPr>
+                      <w:rFonts w:ascii="Cambria Math" w:hAnsi="Cambria Math"/>
+                      <w:lang w:val="en-GB"/>
+                    </w:rPr>
+                    <m:t xml:space="preserve">: </m:t>
+                  </m:r>
+                  <m:r>
+                    <m:rPr>
+                      <m:sty m:val="p"/>
+                    </m:rPr>
+                    <w:rPr>
+                      <w:rFonts w:ascii="Cambria Math" w:hAnsi="Cambria Math"/>
+                      <w:lang w:val="en-GB"/>
+                    </w:rPr>
+                    <m:t>startingB</m:t>
+                  </m:r>
+                  <m:r>
+                    <m:rPr>
+                      <m:sty m:val="p"/>
+                    </m:rPr>
+                    <w:rPr>
+                      <w:rFonts w:ascii="Cambria Math" w:hAnsi="Cambria Math"/>
+                      <w:lang w:val="en-GB"/>
+                    </w:rPr>
+                    <m:t>-0.1</m:t>
+                  </m:r>
+                  <m:r>
+                    <m:rPr>
+                      <m:sty m:val="p"/>
+                    </m:rPr>
+                    <w:rPr>
+                      <w:rFonts w:ascii="Cambria Math" w:hAnsi="Cambria Math"/>
+                      <w:lang w:val="en-GB"/>
+                    </w:rPr>
+                    <m:t>,</m:t>
+                  </m:r>
+                  <m:r>
+                    <m:rPr>
+                      <m:sty m:val="p"/>
+                    </m:rPr>
+                    <w:rPr>
+                      <w:rFonts w:ascii="Cambria Math" w:hAnsi="Cambria Math"/>
+                      <w:lang w:val="en-GB"/>
+                    </w:rPr>
+                    <m:t xml:space="preserve"> with 0.3&lt;V≤0.7</m:t>
+                  </m:r>
+                  <m:ctrlPr>
+                    <w:rPr>
+                      <w:rFonts w:ascii="Cambria Math" w:eastAsia="Cambria Math" w:hAnsi="Cambria Math" w:cs="Cambria Math"/>
+                      <w:iCs/>
+                      <w:lang w:val="en-GB"/>
+                    </w:rPr>
+                  </m:ctrlPr>
+                </m:e>
+                <m:e>
+                  <m:r>
+                    <m:rPr>
+                      <m:sty m:val="p"/>
+                    </m:rPr>
+                    <w:rPr>
+                      <w:rFonts w:ascii="Cambria Math" w:eastAsia="Cambria Math" w:hAnsi="Cambria Math" w:cs="Cambria Math"/>
+                      <w:lang w:val="en-GB"/>
+                    </w:rPr>
+                    <m:t>0</m:t>
+                  </m:r>
+                  <m:r>
+                    <m:rPr>
+                      <m:sty m:val="p"/>
+                    </m:rPr>
+                    <w:rPr>
+                      <w:rFonts w:ascii="Cambria Math" w:eastAsia="Cambria Math" w:hAnsi="Cambria Math" w:cs="Cambria Math"/>
+                      <w:lang w:val="en-GB"/>
+                    </w:rPr>
+                    <m:t>,</m:t>
+                  </m:r>
+                  <m:r>
+                    <m:rPr>
+                      <m:sty m:val="p"/>
+                    </m:rPr>
+                    <w:rPr>
+                      <w:rFonts w:ascii="Cambria Math" w:eastAsia="Cambria Math" w:hAnsi="Cambria Math" w:cs="Cambria Math"/>
+                      <w:lang w:val="en-GB"/>
+                    </w:rPr>
+                    <m:t xml:space="preserve"> with V≤0.3</m:t>
+                  </m:r>
+                  <m:ctrlPr>
+                    <w:rPr>
+                      <w:rFonts w:ascii="Cambria Math" w:eastAsia="Cambria Math" w:hAnsi="Cambria Math" w:cs="Cambria Math"/>
+                      <w:iCs/>
+                      <w:lang w:val="en-GB"/>
+                    </w:rPr>
+                  </m:ctrlPr>
+                </m:e>
+                <m:e/>
+                <m:e/>
+              </m:eqArr>
+            </m:e>
+          </m:d>
+        </m:oMath>
+      </m:oMathPara>
+    </w:p>
+    <w:p>
+      <w:pPr>
+        <w:rPr>
+          <w:lang w:val="en-GB"/>
+        </w:rPr>
+      </w:pPr>
     </w:p>
     <w:p>
       <w:pPr>
@@ -6150,7 +7889,7 @@
       </w:pPr>
     </w:p>
     <w:sectPr>
-      <w:footerReference w:type="default" r:id="rId30"/>
+      <w:footerReference w:type="default" r:id="rId32"/>
       <w:pgSz w:w="11906" w:h="16838" w:code="9"/>
       <w:pgMar w:top="993" w:right="1800" w:bottom="993" w:left="1800" w:header="720" w:footer="720" w:gutter="0"/>
       <w:pgNumType w:start="0"/>
@@ -9776,7 +11515,6 @@
     <w:name w:val="Hyperlink"/>
     <w:basedOn w:val="Carpredefinitoparagrafo"/>
     <w:uiPriority w:val="99"/>
-    <w:semiHidden/>
     <w:unhideWhenUsed/>
     <w:rsid w:val="00C6554A"/>
     <w:rPr>
@@ -9916,6 +11654,18 @@
         <w:insideV w:val="single" w:sz="4" w:space="0" w:color="auto"/>
       </w:tblBorders>
     </w:tblPr>
+  </w:style>
+  <w:style w:type="character" w:styleId="Menzionenonrisolta">
+    <w:name w:val="Unresolved Mention"/>
+    <w:basedOn w:val="Carpredefinitoparagrafo"/>
+    <w:uiPriority w:val="99"/>
+    <w:semiHidden/>
+    <w:unhideWhenUsed/>
+    <w:rsid w:val="004108D6"/>
+    <w:rPr>
+      <w:color w:val="605E5C"/>
+      <w:shd w:val="clear" w:color="auto" w:fill="E1DFDD"/>
+    </w:rPr>
   </w:style>
 </w:styles>
 </file>
@@ -10206,12 +11956,6 @@
 </file>
 
 <file path=customXml/item1.xml><?xml version="1.0" encoding="utf-8"?>
-<p:properties xmlns:p="http://schemas.microsoft.com/office/2006/metadata/properties" xmlns:xsi="http://www.w3.org/2001/XMLSchema-instance" xmlns:pc="http://schemas.microsoft.com/office/infopath/2007/PartnerControls">
-  <documentManagement/>
-</p:properties>
-</file>
-
-<file path=customXml/item2.xml><?xml version="1.0" encoding="utf-8"?>
 <?mso-contentType ?>
 <FormTemplates xmlns="http://schemas.microsoft.com/sharepoint/v3/contenttype/forms">
   <Display>DocumentLibraryForm</Display>
@@ -10220,7 +11964,17 @@
 </FormTemplates>
 </file>
 
+<file path=customXml/item2.xml><?xml version="1.0" encoding="utf-8"?>
+<p:properties xmlns:p="http://schemas.microsoft.com/office/2006/metadata/properties" xmlns:xsi="http://www.w3.org/2001/XMLSchema-instance" xmlns:pc="http://schemas.microsoft.com/office/infopath/2007/PartnerControls">
+  <documentManagement/>
+</p:properties>
+</file>
+
 <file path=customXml/item3.xml><?xml version="1.0" encoding="utf-8"?>
+<b:Sources xmlns:b="http://schemas.openxmlformats.org/officeDocument/2006/bibliography" xmlns="http://schemas.openxmlformats.org/officeDocument/2006/bibliography" SelectedStyle="\APASixthEditionOfficeOnline.xsl" StyleName="APA" Version="6"/>
+</file>
+
+<file path=customXml/item4.xml><?xml version="1.0" encoding="utf-8"?>
 <ct:contentTypeSchema xmlns:ct="http://schemas.microsoft.com/office/2006/metadata/contentType" xmlns:ma="http://schemas.microsoft.com/office/2006/metadata/properties/metaAttributes" ct:_="" ma:_="" ma:contentTypeName="Document" ma:contentTypeID="0x01010078E720577E5E504187AAE92000A1DB7E" ma:contentTypeVersion="0" ma:contentTypeDescription="Create a new document." ma:contentTypeScope="" ma:versionID="11910599b7b8ac30c4c917e2430fa84a">
   <xsd:schema xmlns:xsd="http://www.w3.org/2001/XMLSchema" xmlns:xs="http://www.w3.org/2001/XMLSchema" xmlns:p="http://schemas.microsoft.com/office/2006/metadata/properties" targetNamespace="http://schemas.microsoft.com/office/2006/metadata/properties" ma:root="true" ma:fieldsID="c0b8f89facf3e20c0a8a7e7191a7d35e">
     <xsd:element name="properties">
@@ -10334,11 +12088,15 @@
 </ct:contentTypeSchema>
 </file>
 
-<file path=customXml/item4.xml><?xml version="1.0" encoding="utf-8"?>
-<b:Sources xmlns:b="http://schemas.openxmlformats.org/officeDocument/2006/bibliography" xmlns="http://schemas.openxmlformats.org/officeDocument/2006/bibliography" SelectedStyle="\APASixthEditionOfficeOnline.xsl" StyleName="APA" Version="6"/>
+<file path=customXml/itemProps1.xml><?xml version="1.0" encoding="utf-8"?>
+<ds:datastoreItem xmlns:ds="http://schemas.openxmlformats.org/officeDocument/2006/customXml" ds:itemID="{8E445992-A284-4D7A-BB4B-C082FDA9CE09}">
+  <ds:schemaRefs>
+    <ds:schemaRef ds:uri="http://schemas.microsoft.com/sharepoint/v3/contenttype/forms"/>
+  </ds:schemaRefs>
+</ds:datastoreItem>
 </file>
 
-<file path=customXml/itemProps1.xml><?xml version="1.0" encoding="utf-8"?>
+<file path=customXml/itemProps2.xml><?xml version="1.0" encoding="utf-8"?>
 <ds:datastoreItem xmlns:ds="http://schemas.openxmlformats.org/officeDocument/2006/customXml" ds:itemID="{24B26DFE-474E-415E-BDF9-BF458A0B4DD6}">
   <ds:schemaRefs>
     <ds:schemaRef ds:uri="http://schemas.microsoft.com/office/2006/metadata/properties"/>
@@ -10347,15 +12105,15 @@
 </ds:datastoreItem>
 </file>
 
-<file path=customXml/itemProps2.xml><?xml version="1.0" encoding="utf-8"?>
-<ds:datastoreItem xmlns:ds="http://schemas.openxmlformats.org/officeDocument/2006/customXml" ds:itemID="{8E445992-A284-4D7A-BB4B-C082FDA9CE09}">
+<file path=customXml/itemProps3.xml><?xml version="1.0" encoding="utf-8"?>
+<ds:datastoreItem xmlns:ds="http://schemas.openxmlformats.org/officeDocument/2006/customXml" ds:itemID="{F6D3BCA5-CD69-4FBF-91C9-2E831816198E}">
   <ds:schemaRefs>
-    <ds:schemaRef ds:uri="http://schemas.microsoft.com/sharepoint/v3/contenttype/forms"/>
+    <ds:schemaRef ds:uri="http://schemas.openxmlformats.org/officeDocument/2006/bibliography"/>
   </ds:schemaRefs>
 </ds:datastoreItem>
 </file>
 
-<file path=customXml/itemProps3.xml><?xml version="1.0" encoding="utf-8"?>
+<file path=customXml/itemProps4.xml><?xml version="1.0" encoding="utf-8"?>
 <ds:datastoreItem xmlns:ds="http://schemas.openxmlformats.org/officeDocument/2006/customXml" ds:itemID="{2FD0921F-69C4-4AB4-A229-06065D442A6D}">
   <ds:schemaRefs>
     <ds:schemaRef ds:uri="http://schemas.microsoft.com/office/2006/metadata/contentType"/>
@@ -10369,12 +12127,4 @@
     <ds:schemaRef ds:uri="http://schemas.microsoft.com/office/infopath/2007/PartnerControls"/>
   </ds:schemaRefs>
 </ds:datastoreItem>
-</file>
-
-<file path=customXml/itemProps4.xml><?xml version="1.0" encoding="utf-8"?>
-<ds:datastoreItem xmlns:ds="http://schemas.openxmlformats.org/officeDocument/2006/customXml" ds:itemID="{F6D3BCA5-CD69-4FBF-91C9-2E831816198E}">
-  <ds:schemaRefs>
-    <ds:schemaRef ds:uri="http://schemas.openxmlformats.org/officeDocument/2006/bibliography"/>
-  </ds:schemaRefs>
-</ds:datastoreItem>
 </file>
</xml_diff>

<commit_message>
feat: dvs considerations added
</commit_message>
<xml_diff>
--- a/lab2/report.docx
+++ b/lab2/report.docx
@@ -7673,37 +7673,7 @@
                       <w:rFonts w:ascii="Cambria Math" w:hAnsi="Cambria Math"/>
                       <w:lang w:val="en-GB"/>
                     </w:rPr>
-                    <m:t xml:space="preserve">bHIGH: </m:t>
-                  </m:r>
-                  <m:r>
-                    <m:rPr>
-                      <m:sty m:val="p"/>
-                    </m:rPr>
-                    <w:rPr>
-                      <w:rFonts w:ascii="Cambria Math" w:hAnsi="Cambria Math"/>
-                      <w:lang w:val="en-GB"/>
-                    </w:rPr>
-                    <m:t>startingB+0.1</m:t>
-                  </m:r>
-                  <m:r>
-                    <m:rPr>
-                      <m:sty m:val="p"/>
-                    </m:rPr>
-                    <w:rPr>
-                      <w:rFonts w:ascii="Cambria Math" w:hAnsi="Cambria Math"/>
-                      <w:lang w:val="en-GB"/>
-                    </w:rPr>
-                    <m:t>,</m:t>
-                  </m:r>
-                  <m:r>
-                    <m:rPr>
-                      <m:sty m:val="p"/>
-                    </m:rPr>
-                    <w:rPr>
-                      <w:rFonts w:ascii="Cambria Math" w:hAnsi="Cambria Math"/>
-                      <w:lang w:val="en-GB"/>
-                    </w:rPr>
-                    <m:t xml:space="preserve"> with V &gt; 0.7</m:t>
+                    <m:t>bHIGH: startingB+0.1, with V &gt; 0.7</m:t>
                   </m:r>
                 </m:e>
                 <m:e>
@@ -7715,67 +7685,7 @@
                       <w:rFonts w:ascii="Cambria Math" w:hAnsi="Cambria Math"/>
                       <w:lang w:val="en-GB"/>
                     </w:rPr>
-                    <m:t>b</m:t>
-                  </m:r>
-                  <m:r>
-                    <m:rPr>
-                      <m:sty m:val="p"/>
-                    </m:rPr>
-                    <w:rPr>
-                      <w:rFonts w:ascii="Cambria Math" w:hAnsi="Cambria Math"/>
-                      <w:lang w:val="en-GB"/>
-                    </w:rPr>
-                    <m:t>LOW</m:t>
-                  </m:r>
-                  <m:r>
-                    <m:rPr>
-                      <m:sty m:val="p"/>
-                    </m:rPr>
-                    <w:rPr>
-                      <w:rFonts w:ascii="Cambria Math" w:hAnsi="Cambria Math"/>
-                      <w:lang w:val="en-GB"/>
-                    </w:rPr>
-                    <m:t xml:space="preserve">: </m:t>
-                  </m:r>
-                  <m:r>
-                    <m:rPr>
-                      <m:sty m:val="p"/>
-                    </m:rPr>
-                    <w:rPr>
-                      <w:rFonts w:ascii="Cambria Math" w:hAnsi="Cambria Math"/>
-                      <w:lang w:val="en-GB"/>
-                    </w:rPr>
-                    <m:t>startingB</m:t>
-                  </m:r>
-                  <m:r>
-                    <m:rPr>
-                      <m:sty m:val="p"/>
-                    </m:rPr>
-                    <w:rPr>
-                      <w:rFonts w:ascii="Cambria Math" w:hAnsi="Cambria Math"/>
-                      <w:lang w:val="en-GB"/>
-                    </w:rPr>
-                    <m:t>-0.1</m:t>
-                  </m:r>
-                  <m:r>
-                    <m:rPr>
-                      <m:sty m:val="p"/>
-                    </m:rPr>
-                    <w:rPr>
-                      <w:rFonts w:ascii="Cambria Math" w:hAnsi="Cambria Math"/>
-                      <w:lang w:val="en-GB"/>
-                    </w:rPr>
-                    <m:t>,</m:t>
-                  </m:r>
-                  <m:r>
-                    <m:rPr>
-                      <m:sty m:val="p"/>
-                    </m:rPr>
-                    <w:rPr>
-                      <w:rFonts w:ascii="Cambria Math" w:hAnsi="Cambria Math"/>
-                      <w:lang w:val="en-GB"/>
-                    </w:rPr>
-                    <m:t xml:space="preserve"> with 0.3&lt;V≤0.7</m:t>
+                    <m:t>bLOW: startingB-0.1, with 0.3&lt;V≤0.7</m:t>
                   </m:r>
                   <m:ctrlPr>
                     <w:rPr>
@@ -7794,27 +7704,7 @@
                       <w:rFonts w:ascii="Cambria Math" w:eastAsia="Cambria Math" w:hAnsi="Cambria Math" w:cs="Cambria Math"/>
                       <w:lang w:val="en-GB"/>
                     </w:rPr>
-                    <m:t>0</m:t>
-                  </m:r>
-                  <m:r>
-                    <m:rPr>
-                      <m:sty m:val="p"/>
-                    </m:rPr>
-                    <w:rPr>
-                      <w:rFonts w:ascii="Cambria Math" w:eastAsia="Cambria Math" w:hAnsi="Cambria Math" w:cs="Cambria Math"/>
-                      <w:lang w:val="en-GB"/>
-                    </w:rPr>
-                    <m:t>,</m:t>
-                  </m:r>
-                  <m:r>
-                    <m:rPr>
-                      <m:sty m:val="p"/>
-                    </m:rPr>
-                    <w:rPr>
-                      <w:rFonts w:ascii="Cambria Math" w:eastAsia="Cambria Math" w:hAnsi="Cambria Math" w:cs="Cambria Math"/>
-                      <w:lang w:val="en-GB"/>
-                    </w:rPr>
-                    <m:t xml:space="preserve"> with V≤0.3</m:t>
+                    <m:t>0, with V≤0.3</m:t>
                   </m:r>
                   <m:ctrlPr>
                     <w:rPr>
@@ -7835,61 +7725,2610 @@
     <w:p>
       <w:pPr>
         <w:rPr>
-          <w:lang w:val="en-GB"/>
-        </w:rPr>
-      </w:pPr>
-    </w:p>
-    <w:p>
-      <w:pPr>
-        <w:pStyle w:val="Titolo1"/>
-        <w:rPr>
-          <w:lang w:val="en-GB"/>
-        </w:rPr>
-      </w:pPr>
-      <w:r>
-        <w:rPr>
-          <w:lang w:val="en-GB"/>
-        </w:rPr>
-        <w:t>Additional comments</w:t>
-      </w:r>
-    </w:p>
-    <w:p>
-      <w:pPr>
-        <w:rPr>
-          <w:lang w:val="en-GB"/>
-        </w:rPr>
-      </w:pPr>
-    </w:p>
-    <w:p>
-      <w:pPr>
-        <w:rPr>
-          <w:lang w:val="en-GB"/>
-        </w:rPr>
-      </w:pPr>
-    </w:p>
-    <w:p>
-      <w:pPr>
-        <w:rPr>
-          <w:lang w:val="en-GB"/>
-        </w:rPr>
-      </w:pPr>
-      <w:r>
-        <w:rPr>
-          <w:lang w:val="en-GB"/>
-        </w:rPr>
-        <w:br/>
-      </w:r>
-    </w:p>
-    <w:p>
-      <w:pPr>
-        <w:pStyle w:val="Titolo1"/>
-        <w:rPr>
+          <w:rFonts w:eastAsiaTheme="minorEastAsia"/>
+          <w:lang w:val="en-GB"/>
+        </w:rPr>
+      </w:pPr>
+      <w:r>
+        <w:rPr>
+          <w:rFonts w:eastAsiaTheme="minorEastAsia"/>
+          <w:lang w:val="en-GB"/>
+        </w:rPr>
+        <w:t xml:space="preserve">Concerning the first </w:t>
+      </w:r>
+      <w:r>
+        <w:rPr>
+          <w:rFonts w:eastAsiaTheme="minorEastAsia"/>
+          <w:lang w:val="en-GB"/>
+        </w:rPr>
+        <w:t xml:space="preserve">and second </w:t>
+      </w:r>
+      <w:r>
+        <w:rPr>
+          <w:rFonts w:eastAsiaTheme="minorEastAsia"/>
+          <w:lang w:val="en-GB"/>
+        </w:rPr>
+        <w:t>set</w:t>
+      </w:r>
+      <w:r>
+        <w:rPr>
+          <w:rFonts w:eastAsiaTheme="minorEastAsia"/>
+          <w:lang w:val="en-GB"/>
+        </w:rPr>
+        <w:t xml:space="preserve"> together,</w:t>
+      </w:r>
+      <w:r>
+        <w:rPr>
+          <w:rFonts w:eastAsiaTheme="minorEastAsia"/>
+          <w:lang w:val="en-GB"/>
+        </w:rPr>
+        <w:t xml:space="preserve"> of random images analysed, the results of the application of the previously mentioned techniques can be summarized as follow:</w:t>
+      </w:r>
+    </w:p>
+    <w:p>
+      <w:pPr>
+        <w:rPr>
+          <w:rFonts w:eastAsiaTheme="minorEastAsia"/>
+          <w:lang w:val="en-GB"/>
+        </w:rPr>
+      </w:pPr>
+    </w:p>
+    <w:p>
+      <w:pPr>
+        <w:pStyle w:val="Paragrafoelenco"/>
+        <w:numPr>
+          <w:ilvl w:val="0"/>
+          <w:numId w:val="30"/>
+        </w:numPr>
+        <w:rPr>
+          <w:rFonts w:eastAsiaTheme="minorEastAsia"/>
+          <w:lang w:val="en-GB"/>
+        </w:rPr>
+      </w:pPr>
+      <w:r>
+        <w:rPr>
+          <w:rFonts w:eastAsiaTheme="minorEastAsia"/>
+          <w:lang w:val="en-GB"/>
+        </w:rPr>
+        <w:t>Fixed brightness compensation parameter</w:t>
+      </w:r>
+    </w:p>
+    <w:p>
+      <w:pPr>
+        <w:spacing w:after="0"/>
+        <w:ind w:firstLine="709"/>
+        <w:rPr>
+          <w:rFonts w:ascii="Times New Roman" w:eastAsiaTheme="minorEastAsia" w:hAnsi="Times New Roman" w:cs="Times New Roman"/>
+          <w:lang w:val="en-GB"/>
+        </w:rPr>
+      </w:pPr>
+      <w:r>
+        <w:rPr>
+          <w:rFonts w:eastAsiaTheme="minorEastAsia"/>
+          <w:lang w:val="en-GB"/>
+        </w:rPr>
+        <w:t xml:space="preserve">Average distortion: </w:t>
+      </w:r>
+      <w:r>
+        <w:rPr>
+          <w:rFonts w:ascii="Times New Roman" w:eastAsiaTheme="minorEastAsia" w:hAnsi="Times New Roman" w:cs="Times New Roman"/>
+          <w:b/>
+          <w:bCs/>
+          <w:sz w:val="28"/>
+          <w:szCs w:val="28"/>
+          <w:lang w:val="en-GB"/>
+        </w:rPr>
+        <w:t>5.18</w:t>
+      </w:r>
+      <w:r>
+        <w:rPr>
+          <w:rFonts w:ascii="Times New Roman" w:eastAsiaTheme="minorEastAsia" w:hAnsi="Times New Roman" w:cs="Times New Roman"/>
+          <w:b/>
+          <w:bCs/>
+          <w:sz w:val="28"/>
+          <w:szCs w:val="28"/>
+          <w:lang w:val="en-GB"/>
+        </w:rPr>
+        <w:t>%</w:t>
+      </w:r>
+    </w:p>
+    <w:p>
+      <w:pPr>
+        <w:spacing w:after="0"/>
+        <w:ind w:firstLine="709"/>
+        <w:rPr>
+          <w:rFonts w:ascii="Times New Roman" w:eastAsiaTheme="minorEastAsia" w:hAnsi="Times New Roman" w:cs="Times New Roman"/>
+          <w:b/>
+          <w:bCs/>
+          <w:sz w:val="28"/>
+          <w:szCs w:val="28"/>
+          <w:lang w:val="en-GB"/>
+        </w:rPr>
+      </w:pPr>
+      <w:r>
+        <w:rPr>
+          <w:rFonts w:eastAsiaTheme="minorEastAsia"/>
+          <w:lang w:val="en-GB"/>
+        </w:rPr>
+        <w:t xml:space="preserve">Average power saving: </w:t>
+      </w:r>
+      <w:r>
+        <w:rPr>
+          <w:rFonts w:ascii="Times New Roman" w:eastAsiaTheme="minorEastAsia" w:hAnsi="Times New Roman" w:cs="Times New Roman"/>
+          <w:b/>
+          <w:bCs/>
+          <w:sz w:val="28"/>
+          <w:szCs w:val="28"/>
+          <w:lang w:val="en-GB"/>
+        </w:rPr>
+        <w:t>-</w:t>
+      </w:r>
+      <w:r>
+        <w:rPr>
+          <w:rFonts w:ascii="Times New Roman" w:eastAsiaTheme="minorEastAsia" w:hAnsi="Times New Roman" w:cs="Times New Roman"/>
+          <w:b/>
+          <w:bCs/>
+          <w:sz w:val="28"/>
+          <w:szCs w:val="28"/>
+          <w:lang w:val="en-GB"/>
+        </w:rPr>
+        <w:t>3.06</w:t>
+      </w:r>
+      <w:r>
+        <w:rPr>
+          <w:rFonts w:ascii="Times New Roman" w:eastAsiaTheme="minorEastAsia" w:hAnsi="Times New Roman" w:cs="Times New Roman"/>
+          <w:b/>
+          <w:bCs/>
+          <w:sz w:val="28"/>
+          <w:szCs w:val="28"/>
+          <w:lang w:val="en-GB"/>
+        </w:rPr>
+        <w:t>%</w:t>
+      </w:r>
+    </w:p>
+    <w:p>
+      <w:pPr>
+        <w:pStyle w:val="Paragrafoelenco"/>
+        <w:numPr>
+          <w:ilvl w:val="0"/>
+          <w:numId w:val="30"/>
+        </w:numPr>
+        <w:rPr>
+          <w:rFonts w:eastAsiaTheme="minorEastAsia"/>
+          <w:lang w:val="en-GB"/>
+        </w:rPr>
+      </w:pPr>
+      <w:proofErr w:type="spellStart"/>
+      <w:r>
+        <w:rPr>
+          <w:rFonts w:eastAsiaTheme="minorEastAsia"/>
+          <w:lang w:val="en-GB"/>
+        </w:rPr>
+        <w:t>Thresholded</w:t>
+      </w:r>
+      <w:proofErr w:type="spellEnd"/>
+      <w:r>
+        <w:rPr>
+          <w:rFonts w:eastAsiaTheme="minorEastAsia"/>
+          <w:lang w:val="en-GB"/>
+        </w:rPr>
+        <w:t xml:space="preserve"> brightness compensation parameter</w:t>
+      </w:r>
+    </w:p>
+    <w:p>
+      <w:pPr>
+        <w:spacing w:after="0"/>
+        <w:ind w:firstLine="709"/>
+        <w:rPr>
+          <w:rFonts w:ascii="Times New Roman" w:eastAsiaTheme="minorEastAsia" w:hAnsi="Times New Roman" w:cs="Times New Roman"/>
+          <w:b/>
+          <w:bCs/>
+          <w:sz w:val="28"/>
+          <w:szCs w:val="28"/>
+          <w:lang w:val="en-GB"/>
+        </w:rPr>
+      </w:pPr>
+      <w:r>
+        <w:rPr>
+          <w:rFonts w:eastAsiaTheme="minorEastAsia"/>
+          <w:lang w:val="en-GB"/>
+        </w:rPr>
+        <w:t xml:space="preserve">Average distortion: </w:t>
+      </w:r>
+      <w:r>
+        <w:rPr>
+          <w:rFonts w:ascii="Times New Roman" w:eastAsiaTheme="minorEastAsia" w:hAnsi="Times New Roman" w:cs="Times New Roman"/>
+          <w:b/>
+          <w:bCs/>
+          <w:sz w:val="28"/>
+          <w:szCs w:val="28"/>
+          <w:lang w:val="en-GB"/>
+        </w:rPr>
+        <w:t>2.66</w:t>
+      </w:r>
+      <w:r>
+        <w:rPr>
+          <w:rFonts w:ascii="Times New Roman" w:eastAsiaTheme="minorEastAsia" w:hAnsi="Times New Roman" w:cs="Times New Roman"/>
+          <w:b/>
+          <w:bCs/>
+          <w:sz w:val="28"/>
+          <w:szCs w:val="28"/>
+          <w:lang w:val="en-GB"/>
+        </w:rPr>
+        <w:t>%</w:t>
+      </w:r>
+    </w:p>
+    <w:p>
+      <w:pPr>
+        <w:spacing w:after="0"/>
+        <w:ind w:firstLine="709"/>
+        <w:rPr>
+          <w:rFonts w:ascii="Times New Roman" w:eastAsiaTheme="minorEastAsia" w:hAnsi="Times New Roman" w:cs="Times New Roman"/>
+          <w:sz w:val="28"/>
+          <w:szCs w:val="28"/>
+          <w:lang w:val="en-GB"/>
+        </w:rPr>
+      </w:pPr>
+      <w:r>
+        <w:rPr>
+          <w:rFonts w:eastAsiaTheme="minorEastAsia"/>
+          <w:lang w:val="en-GB"/>
+        </w:rPr>
+        <w:t xml:space="preserve">Average power saving: </w:t>
+      </w:r>
+      <w:r>
+        <w:rPr>
+          <w:rFonts w:ascii="Times New Roman" w:eastAsiaTheme="minorEastAsia" w:hAnsi="Times New Roman" w:cs="Times New Roman"/>
+          <w:b/>
+          <w:bCs/>
+          <w:sz w:val="28"/>
+          <w:szCs w:val="28"/>
+          <w:lang w:val="en-GB"/>
+        </w:rPr>
+        <w:t>8.34</w:t>
+      </w:r>
+      <w:r>
+        <w:rPr>
+          <w:rFonts w:ascii="Times New Roman" w:eastAsiaTheme="minorEastAsia" w:hAnsi="Times New Roman" w:cs="Times New Roman"/>
+          <w:b/>
+          <w:bCs/>
+          <w:sz w:val="28"/>
+          <w:szCs w:val="28"/>
+          <w:lang w:val="en-GB"/>
+        </w:rPr>
+        <w:t>%</w:t>
+      </w:r>
+    </w:p>
+    <w:p>
+      <w:pPr>
+        <w:spacing w:after="0"/>
+        <w:ind w:firstLine="709"/>
+        <w:rPr>
+          <w:rFonts w:eastAsiaTheme="minorEastAsia"/>
+          <w:lang w:val="en-GB"/>
+        </w:rPr>
+      </w:pPr>
+    </w:p>
+    <w:p>
+      <w:pPr>
+        <w:spacing w:after="0"/>
+        <w:rPr>
+          <w:rFonts w:eastAsiaTheme="minorEastAsia"/>
+          <w:lang w:val="en-GB"/>
+        </w:rPr>
+      </w:pPr>
+      <w:r>
+        <w:rPr>
+          <w:rFonts w:eastAsiaTheme="minorEastAsia"/>
+          <w:lang w:val="en-GB"/>
+        </w:rPr>
+        <w:t>Therefore, the second approach leads to images that are closer to the original ones</w:t>
+      </w:r>
+      <w:r>
+        <w:rPr>
+          <w:rFonts w:eastAsiaTheme="minorEastAsia"/>
+          <w:lang w:val="en-GB"/>
+        </w:rPr>
+        <w:t>,</w:t>
+      </w:r>
+      <w:r>
+        <w:rPr>
+          <w:rFonts w:eastAsiaTheme="minorEastAsia"/>
+          <w:lang w:val="en-GB"/>
+        </w:rPr>
+        <w:t xml:space="preserve"> in term</w:t>
+      </w:r>
+      <w:r>
+        <w:rPr>
+          <w:rFonts w:eastAsiaTheme="minorEastAsia"/>
+          <w:lang w:val="en-GB"/>
+        </w:rPr>
+        <w:t>s</w:t>
+      </w:r>
+      <w:r>
+        <w:rPr>
+          <w:rFonts w:eastAsiaTheme="minorEastAsia"/>
+          <w:lang w:val="en-GB"/>
+        </w:rPr>
+        <w:t xml:space="preserve"> of differences in LAB domain</w:t>
+      </w:r>
+      <w:r>
+        <w:rPr>
+          <w:rFonts w:eastAsiaTheme="minorEastAsia"/>
+          <w:lang w:val="en-GB"/>
+        </w:rPr>
+        <w:t>, and which still take advantage of the voltage scaling as a power saving technique (with a fixed parameter, instead, we face an even higher power consumption than the one without voltage scaling, due to the brightness increase).</w:t>
+      </w:r>
+      <w:r>
+        <w:rPr>
+          <w:rFonts w:eastAsiaTheme="minorEastAsia"/>
+          <w:lang w:val="en-GB"/>
+        </w:rPr>
+        <w:t xml:space="preserve"> </w:t>
+      </w:r>
+    </w:p>
+    <w:p>
+      <w:pPr>
+        <w:spacing w:after="0"/>
+        <w:rPr>
+          <w:rFonts w:eastAsiaTheme="minorEastAsia"/>
+          <w:lang w:val="en-GB"/>
+        </w:rPr>
+      </w:pPr>
+    </w:p>
+    <w:p>
+      <w:pPr>
+        <w:spacing w:after="0"/>
+        <w:rPr>
+          <w:rFonts w:eastAsiaTheme="minorEastAsia"/>
+          <w:lang w:val="en-GB"/>
+        </w:rPr>
+      </w:pPr>
+    </w:p>
+    <w:p>
+      <w:pPr>
+        <w:spacing w:after="0"/>
+        <w:rPr>
+          <w:rFonts w:eastAsiaTheme="minorEastAsia"/>
+          <w:lang w:val="en-GB"/>
+        </w:rPr>
+      </w:pPr>
+    </w:p>
+    <w:p>
+      <w:pPr>
+        <w:spacing w:after="0"/>
+        <w:rPr>
+          <w:rFonts w:eastAsiaTheme="minorEastAsia"/>
+          <w:lang w:val="en-GB"/>
+        </w:rPr>
+      </w:pPr>
+    </w:p>
+    <w:p>
+      <w:pPr>
+        <w:spacing w:after="0"/>
+        <w:rPr>
+          <w:rFonts w:eastAsiaTheme="minorEastAsia"/>
+          <w:lang w:val="en-GB"/>
+        </w:rPr>
+      </w:pPr>
+    </w:p>
+    <w:p>
+      <w:pPr>
+        <w:spacing w:after="0"/>
+        <w:rPr>
+          <w:rFonts w:eastAsiaTheme="minorEastAsia"/>
+          <w:lang w:val="en-GB"/>
+        </w:rPr>
+      </w:pPr>
+    </w:p>
+    <w:p>
+      <w:pPr>
+        <w:spacing w:after="0"/>
+        <w:rPr>
+          <w:rFonts w:eastAsiaTheme="minorEastAsia"/>
+          <w:lang w:val="en-GB"/>
+        </w:rPr>
+      </w:pPr>
+    </w:p>
+    <w:p>
+      <w:pPr>
+        <w:spacing w:after="0"/>
+        <w:rPr>
+          <w:rFonts w:eastAsiaTheme="minorEastAsia"/>
+          <w:lang w:val="en-GB"/>
+        </w:rPr>
+      </w:pPr>
+    </w:p>
+    <w:p>
+      <w:pPr>
+        <w:spacing w:after="0"/>
+        <w:rPr>
+          <w:rFonts w:eastAsiaTheme="minorEastAsia"/>
+          <w:lang w:val="en-GB"/>
+        </w:rPr>
+      </w:pPr>
+      <w:r>
+        <w:rPr>
+          <w:rFonts w:eastAsiaTheme="minorEastAsia"/>
+          <w:lang w:val="en-GB"/>
+        </w:rPr>
+        <w:lastRenderedPageBreak/>
+        <w:t xml:space="preserve">Below, </w:t>
+      </w:r>
+      <w:r>
+        <w:rPr>
+          <w:rFonts w:eastAsiaTheme="minorEastAsia"/>
+          <w:lang w:val="en-GB"/>
+        </w:rPr>
+        <w:t>some relevant examples are reported:</w:t>
+      </w:r>
+    </w:p>
+    <w:p>
+      <w:pPr>
+        <w:spacing w:after="0"/>
+        <w:rPr>
+          <w:rFonts w:eastAsiaTheme="minorEastAsia"/>
+          <w:noProof/>
+          <w:lang w:val="en-GB"/>
+        </w:rPr>
+      </w:pPr>
+    </w:p>
+    <w:p>
+      <w:pPr>
+        <w:spacing w:after="0"/>
+        <w:rPr>
+          <w:rFonts w:eastAsiaTheme="minorEastAsia"/>
+          <w:lang w:val="en-GB"/>
+        </w:rPr>
+      </w:pPr>
+      <w:r>
+        <w:rPr>
+          <w:rFonts w:eastAsiaTheme="minorEastAsia"/>
+          <w:noProof/>
+          <w:lang w:val="en-GB"/>
+        </w:rPr>
+        <w:drawing>
+          <wp:inline distT="0" distB="0" distL="0" distR="0" wp14:anchorId="1641D252" wp14:editId="5B68E7DD">
+            <wp:extent cx="5090088" cy="3713204"/>
+            <wp:effectExtent l="0" t="0" r="0" b="1905"/>
+            <wp:docPr id="1" name="Immagine 1"/>
+            <wp:cNvGraphicFramePr>
+              <a:graphicFrameLocks xmlns:a="http://schemas.openxmlformats.org/drawingml/2006/main" noChangeAspect="1"/>
+            </wp:cNvGraphicFramePr>
+            <a:graphic xmlns:a="http://schemas.openxmlformats.org/drawingml/2006/main">
+              <a:graphicData uri="http://schemas.openxmlformats.org/drawingml/2006/picture">
+                <pic:pic xmlns:pic="http://schemas.openxmlformats.org/drawingml/2006/picture">
+                  <pic:nvPicPr>
+                    <pic:cNvPr id="0" name="Picture 1"/>
+                    <pic:cNvPicPr>
+                      <a:picLocks noChangeAspect="1" noChangeArrowheads="1"/>
+                    </pic:cNvPicPr>
+                  </pic:nvPicPr>
+                  <pic:blipFill rotWithShape="1">
+                    <a:blip r:embed="rId32">
+                      <a:extLst>
+                        <a:ext uri="{28A0092B-C50C-407E-A947-70E740481C1C}">
+                          <a14:useLocalDpi xmlns:a14="http://schemas.microsoft.com/office/drawing/2010/main" val="0"/>
+                        </a:ext>
+                      </a:extLst>
+                    </a:blip>
+                    <a:srcRect t="3865" b="5886"/>
+                    <a:stretch/>
+                  </pic:blipFill>
+                  <pic:spPr bwMode="auto">
+                    <a:xfrm>
+                      <a:off x="0" y="0"/>
+                      <a:ext cx="5098514" cy="3719351"/>
+                    </a:xfrm>
+                    <a:prstGeom prst="rect">
+                      <a:avLst/>
+                    </a:prstGeom>
+                    <a:noFill/>
+                    <a:ln>
+                      <a:noFill/>
+                    </a:ln>
+                    <a:extLst>
+                      <a:ext uri="{53640926-AAD7-44D8-BBD7-CCE9431645EC}">
+                        <a14:shadowObscured xmlns:a14="http://schemas.microsoft.com/office/drawing/2010/main"/>
+                      </a:ext>
+                    </a:extLst>
+                  </pic:spPr>
+                </pic:pic>
+              </a:graphicData>
+            </a:graphic>
+          </wp:inline>
+        </w:drawing>
+      </w:r>
+    </w:p>
+    <w:p>
+      <w:pPr>
+        <w:spacing w:after="0"/>
+        <w:rPr>
+          <w:rFonts w:eastAsiaTheme="minorEastAsia"/>
+          <w:lang w:val="en-GB"/>
+        </w:rPr>
+        <w:sectPr>
+          <w:footerReference w:type="default" r:id="rId33"/>
+          <w:pgSz w:w="11906" w:h="16838" w:code="9"/>
+          <w:pgMar w:top="993" w:right="1800" w:bottom="993" w:left="1800" w:header="720" w:footer="720" w:gutter="0"/>
+          <w:pgNumType w:start="0"/>
+          <w:cols w:space="720"/>
+          <w:titlePg/>
+          <w:docGrid w:linePitch="360"/>
+        </w:sectPr>
+      </w:pPr>
+    </w:p>
+    <w:p>
+      <w:pPr>
+        <w:spacing w:before="0" w:after="0"/>
+        <w:ind w:right="-35"/>
+        <w:jc w:val="right"/>
+        <w:rPr>
+          <w:rFonts w:eastAsiaTheme="minorEastAsia"/>
+          <w:sz w:val="20"/>
+          <w:szCs w:val="20"/>
+          <w:lang w:val="en-GB"/>
+        </w:rPr>
+      </w:pPr>
+      <w:bookmarkStart w:id="0" w:name="_Hlk92144240"/>
+      <w:r>
+        <w:rPr>
+          <w:rFonts w:eastAsiaTheme="minorEastAsia"/>
+          <w:sz w:val="20"/>
+          <w:szCs w:val="20"/>
+          <w:lang w:val="en-GB"/>
+        </w:rPr>
+        <w:t>Fixed parameter</w:t>
+      </w:r>
+    </w:p>
+    <w:p>
+      <w:pPr>
+        <w:spacing w:before="0" w:after="0"/>
+        <w:jc w:val="right"/>
+        <w:rPr>
+          <w:rFonts w:eastAsiaTheme="minorEastAsia"/>
+          <w:sz w:val="20"/>
+          <w:szCs w:val="20"/>
+          <w:lang w:val="en-GB"/>
+        </w:rPr>
+      </w:pPr>
+      <w:r>
+        <w:rPr>
+          <w:rFonts w:eastAsiaTheme="minorEastAsia"/>
+          <w:sz w:val="20"/>
+          <w:szCs w:val="20"/>
+          <w:lang w:val="en-GB"/>
+        </w:rPr>
+        <w:t xml:space="preserve">Image distortion: </w:t>
+      </w:r>
+      <w:r>
+        <w:rPr>
+          <w:rFonts w:ascii="Times New Roman" w:eastAsiaTheme="minorEastAsia" w:hAnsi="Times New Roman" w:cs="Times New Roman"/>
+          <w:i/>
+          <w:iCs/>
+          <w:sz w:val="20"/>
+          <w:szCs w:val="20"/>
+          <w:lang w:val="en-GB"/>
+        </w:rPr>
+        <w:t>5.84%</w:t>
+      </w:r>
+    </w:p>
+    <w:p>
+      <w:pPr>
+        <w:spacing w:before="0" w:after="0"/>
+        <w:jc w:val="right"/>
+        <w:rPr>
+          <w:rFonts w:ascii="Times New Roman" w:eastAsiaTheme="minorEastAsia" w:hAnsi="Times New Roman" w:cs="Times New Roman"/>
+          <w:i/>
+          <w:iCs/>
+          <w:sz w:val="20"/>
+          <w:szCs w:val="20"/>
+          <w:lang w:val="en-GB"/>
+        </w:rPr>
+      </w:pPr>
+      <w:r>
+        <w:rPr>
+          <w:rFonts w:eastAsiaTheme="minorEastAsia"/>
+          <w:sz w:val="20"/>
+          <w:szCs w:val="20"/>
+          <w:lang w:val="en-GB"/>
+        </w:rPr>
+        <w:t xml:space="preserve">Power saving: </w:t>
+      </w:r>
+      <w:r>
+        <w:rPr>
+          <w:rFonts w:ascii="Times New Roman" w:eastAsiaTheme="minorEastAsia" w:hAnsi="Times New Roman" w:cs="Times New Roman"/>
+          <w:i/>
+          <w:iCs/>
+          <w:sz w:val="20"/>
+          <w:szCs w:val="20"/>
+          <w:lang w:val="en-GB"/>
+        </w:rPr>
+        <w:t>-22.0</w:t>
+      </w:r>
+      <w:r>
+        <w:rPr>
+          <w:rFonts w:ascii="Times New Roman" w:eastAsiaTheme="minorEastAsia" w:hAnsi="Times New Roman" w:cs="Times New Roman"/>
+          <w:i/>
+          <w:iCs/>
+          <w:sz w:val="20"/>
+          <w:szCs w:val="20"/>
+          <w:lang w:val="en-GB"/>
+        </w:rPr>
+        <w:t>4</w:t>
+      </w:r>
+      <w:r>
+        <w:rPr>
+          <w:rFonts w:ascii="Times New Roman" w:eastAsiaTheme="minorEastAsia" w:hAnsi="Times New Roman" w:cs="Times New Roman"/>
+          <w:i/>
+          <w:iCs/>
+          <w:sz w:val="20"/>
+          <w:szCs w:val="20"/>
+          <w:lang w:val="en-GB"/>
+        </w:rPr>
+        <w:t>%</w:t>
+      </w:r>
+    </w:p>
+    <w:p>
+      <w:pPr>
+        <w:spacing w:before="0" w:after="0"/>
+        <w:rPr>
+          <w:rFonts w:eastAsiaTheme="minorEastAsia"/>
+          <w:sz w:val="20"/>
+          <w:szCs w:val="20"/>
+          <w:lang w:val="en-GB"/>
+        </w:rPr>
+      </w:pPr>
+    </w:p>
+    <w:p>
+      <w:pPr>
+        <w:spacing w:before="0" w:after="0"/>
+        <w:rPr>
+          <w:rFonts w:eastAsiaTheme="minorEastAsia"/>
+          <w:sz w:val="20"/>
+          <w:szCs w:val="20"/>
+          <w:lang w:val="en-GB"/>
+        </w:rPr>
+      </w:pPr>
+      <w:proofErr w:type="spellStart"/>
+      <w:r>
+        <w:rPr>
+          <w:rFonts w:eastAsiaTheme="minorEastAsia"/>
+          <w:sz w:val="20"/>
+          <w:szCs w:val="20"/>
+          <w:lang w:val="en-GB"/>
+        </w:rPr>
+        <w:t>Thresholded</w:t>
+      </w:r>
+      <w:proofErr w:type="spellEnd"/>
+      <w:r>
+        <w:rPr>
+          <w:rFonts w:eastAsiaTheme="minorEastAsia"/>
+          <w:sz w:val="20"/>
+          <w:szCs w:val="20"/>
+          <w:lang w:val="en-GB"/>
+        </w:rPr>
+        <w:t xml:space="preserve"> parameter</w:t>
+      </w:r>
+    </w:p>
+    <w:p>
+      <w:pPr>
+        <w:spacing w:before="0" w:after="0"/>
+        <w:rPr>
+          <w:rFonts w:ascii="Times New Roman" w:eastAsiaTheme="minorEastAsia" w:hAnsi="Times New Roman" w:cs="Times New Roman"/>
+          <w:i/>
+          <w:iCs/>
+          <w:sz w:val="20"/>
+          <w:szCs w:val="20"/>
+          <w:lang w:val="en-GB"/>
+        </w:rPr>
+      </w:pPr>
+      <w:r>
+        <w:rPr>
+          <w:rFonts w:eastAsiaTheme="minorEastAsia"/>
+          <w:sz w:val="20"/>
+          <w:szCs w:val="20"/>
+          <w:lang w:val="en-GB"/>
+        </w:rPr>
+        <w:t xml:space="preserve">Image distortion: </w:t>
+      </w:r>
+      <w:r>
+        <w:rPr>
+          <w:rFonts w:ascii="Times New Roman" w:eastAsiaTheme="minorEastAsia" w:hAnsi="Times New Roman" w:cs="Times New Roman"/>
+          <w:i/>
+          <w:iCs/>
+          <w:sz w:val="20"/>
+          <w:szCs w:val="20"/>
+          <w:lang w:val="en-GB"/>
+        </w:rPr>
+        <w:t>0.46%</w:t>
+      </w:r>
+    </w:p>
+    <w:p>
+      <w:pPr>
+        <w:spacing w:before="0" w:after="0"/>
+        <w:rPr>
+          <w:rFonts w:ascii="Times New Roman" w:eastAsiaTheme="minorEastAsia" w:hAnsi="Times New Roman" w:cs="Times New Roman"/>
+          <w:i/>
+          <w:iCs/>
+          <w:sz w:val="20"/>
+          <w:szCs w:val="20"/>
+          <w:lang w:val="en-GB"/>
+        </w:rPr>
+      </w:pPr>
+      <w:r>
+        <w:rPr>
+          <w:rFonts w:eastAsiaTheme="minorEastAsia"/>
+          <w:sz w:val="20"/>
+          <w:szCs w:val="20"/>
+          <w:lang w:val="en-GB"/>
+        </w:rPr>
+        <w:t xml:space="preserve">Power saving: </w:t>
+      </w:r>
+      <w:r>
+        <w:rPr>
+          <w:rFonts w:ascii="Times New Roman" w:eastAsiaTheme="minorEastAsia" w:hAnsi="Times New Roman" w:cs="Times New Roman"/>
+          <w:i/>
+          <w:iCs/>
+          <w:sz w:val="20"/>
+          <w:szCs w:val="20"/>
+          <w:lang w:val="en-GB"/>
+        </w:rPr>
+        <w:t>15.93%</w:t>
+      </w:r>
+    </w:p>
+    <w:bookmarkEnd w:id="0"/>
+    <w:p>
+      <w:pPr>
+        <w:spacing w:after="0"/>
+        <w:rPr>
+          <w:rFonts w:eastAsiaTheme="minorEastAsia"/>
+          <w:lang w:val="en-GB"/>
+        </w:rPr>
+        <w:sectPr>
+          <w:type w:val="continuous"/>
+          <w:pgSz w:w="11906" w:h="16838" w:code="9"/>
+          <w:pgMar w:top="993" w:right="1800" w:bottom="993" w:left="1800" w:header="720" w:footer="720" w:gutter="0"/>
+          <w:pgNumType w:start="0"/>
+          <w:cols w:num="2" w:space="720"/>
+          <w:titlePg/>
+          <w:docGrid w:linePitch="360"/>
+        </w:sectPr>
+      </w:pPr>
+    </w:p>
+    <w:p>
+      <w:pPr>
+        <w:spacing w:after="0"/>
+        <w:rPr>
+          <w:rFonts w:eastAsiaTheme="minorEastAsia"/>
+          <w:lang w:val="en-GB"/>
+        </w:rPr>
+      </w:pPr>
+      <w:r>
+        <w:rPr>
+          <w:rFonts w:eastAsiaTheme="minorEastAsia"/>
+          <w:lang w:val="en-GB"/>
+        </w:rPr>
+        <w:t>Clearly the Fixed compensation parameter produces a more human visible image, but it totally vanishes all the advantages of applying DVS, while the second approach is a good compromise.</w:t>
+      </w:r>
+    </w:p>
+    <w:p>
+      <w:pPr>
+        <w:spacing w:after="0"/>
+        <w:rPr>
+          <w:rFonts w:eastAsiaTheme="minorEastAsia"/>
+          <w:lang w:val="en-GB"/>
+        </w:rPr>
+      </w:pPr>
+    </w:p>
+    <w:p>
+      <w:pPr>
+        <w:spacing w:after="0"/>
+        <w:rPr>
+          <w:rFonts w:eastAsiaTheme="minorEastAsia"/>
+          <w:lang w:val="en-GB"/>
+        </w:rPr>
+      </w:pPr>
+    </w:p>
+    <w:p>
+      <w:pPr>
+        <w:spacing w:after="0"/>
+        <w:rPr>
+          <w:rFonts w:eastAsiaTheme="minorEastAsia"/>
+          <w:lang w:val="en-GB"/>
+        </w:rPr>
+      </w:pPr>
+    </w:p>
+    <w:p>
+      <w:pPr>
+        <w:spacing w:after="0"/>
+        <w:rPr>
+          <w:rFonts w:eastAsiaTheme="minorEastAsia"/>
+          <w:lang w:val="en-GB"/>
+        </w:rPr>
+      </w:pPr>
+    </w:p>
+    <w:p>
+      <w:pPr>
+        <w:spacing w:after="0"/>
+        <w:rPr>
+          <w:rFonts w:eastAsiaTheme="minorEastAsia"/>
+          <w:lang w:val="en-GB"/>
+        </w:rPr>
+      </w:pPr>
+    </w:p>
+    <w:p>
+      <w:pPr>
+        <w:spacing w:after="0"/>
+        <w:rPr>
+          <w:rFonts w:eastAsiaTheme="minorEastAsia"/>
+          <w:lang w:val="en-GB"/>
+        </w:rPr>
+      </w:pPr>
+    </w:p>
+    <w:p>
+      <w:pPr>
+        <w:spacing w:after="0"/>
+        <w:rPr>
+          <w:rFonts w:eastAsiaTheme="minorEastAsia"/>
+          <w:lang w:val="en-GB"/>
+        </w:rPr>
+      </w:pPr>
+    </w:p>
+    <w:p>
+      <w:pPr>
+        <w:spacing w:after="0"/>
+        <w:rPr>
+          <w:rFonts w:eastAsiaTheme="minorEastAsia"/>
+          <w:lang w:val="en-GB"/>
+        </w:rPr>
+      </w:pPr>
+    </w:p>
+    <w:p>
+      <w:pPr>
+        <w:spacing w:after="0"/>
+        <w:rPr>
+          <w:rFonts w:eastAsiaTheme="minorEastAsia"/>
+          <w:lang w:val="en-GB"/>
+        </w:rPr>
+      </w:pPr>
+    </w:p>
+    <w:p>
+      <w:pPr>
+        <w:spacing w:after="0"/>
+        <w:rPr>
+          <w:rFonts w:eastAsiaTheme="minorEastAsia"/>
+          <w:lang w:val="en-GB"/>
+        </w:rPr>
+      </w:pPr>
+    </w:p>
+    <w:p>
+      <w:pPr>
+        <w:spacing w:after="0"/>
+        <w:rPr>
+          <w:rFonts w:eastAsiaTheme="minorEastAsia"/>
+          <w:lang w:val="en-GB"/>
+        </w:rPr>
+      </w:pPr>
+    </w:p>
+    <w:p>
+      <w:pPr>
+        <w:spacing w:after="0"/>
+        <w:rPr>
+          <w:rFonts w:eastAsiaTheme="minorEastAsia"/>
+          <w:lang w:val="en-GB"/>
+        </w:rPr>
+      </w:pPr>
+    </w:p>
+    <w:p>
+      <w:pPr>
+        <w:spacing w:after="0"/>
+        <w:rPr>
+          <w:rFonts w:eastAsiaTheme="minorEastAsia"/>
+          <w:lang w:val="en-GB"/>
+        </w:rPr>
+      </w:pPr>
+    </w:p>
+    <w:p>
+      <w:pPr>
+        <w:spacing w:after="0"/>
+        <w:rPr>
+          <w:rFonts w:eastAsiaTheme="minorEastAsia"/>
+          <w:lang w:val="en-GB"/>
+        </w:rPr>
+      </w:pPr>
+      <w:r>
+        <w:rPr>
+          <w:rFonts w:eastAsiaTheme="minorEastAsia"/>
+          <w:lang w:val="en-GB"/>
+        </w:rPr>
+        <w:lastRenderedPageBreak/>
+        <w:t>By the way, is possible to see</w:t>
+      </w:r>
+      <w:r>
+        <w:rPr>
+          <w:rFonts w:eastAsiaTheme="minorEastAsia"/>
+          <w:lang w:val="en-GB"/>
+        </w:rPr>
+        <w:t xml:space="preserve"> cases in which the </w:t>
+      </w:r>
+      <w:proofErr w:type="spellStart"/>
+      <w:r>
+        <w:rPr>
+          <w:rFonts w:eastAsiaTheme="minorEastAsia"/>
+          <w:lang w:val="en-GB"/>
+        </w:rPr>
+        <w:t>thresholded</w:t>
+      </w:r>
+      <w:proofErr w:type="spellEnd"/>
+      <w:r>
+        <w:rPr>
+          <w:rFonts w:eastAsiaTheme="minorEastAsia"/>
+          <w:lang w:val="en-GB"/>
+        </w:rPr>
+        <w:t xml:space="preserve"> parameter is not the best choice:</w:t>
+      </w:r>
+    </w:p>
+    <w:p>
+      <w:pPr>
+        <w:spacing w:after="0"/>
+        <w:rPr>
+          <w:rFonts w:eastAsiaTheme="minorEastAsia"/>
+          <w:lang w:val="en-GB"/>
+        </w:rPr>
+      </w:pPr>
+      <w:r>
+        <w:rPr>
+          <w:rFonts w:eastAsiaTheme="minorEastAsia"/>
+          <w:noProof/>
+          <w:lang w:val="en-GB"/>
+        </w:rPr>
+        <w:drawing>
+          <wp:inline distT="0" distB="0" distL="0" distR="0" wp14:anchorId="5C4F72F4" wp14:editId="0E89DE8D">
+            <wp:extent cx="5271691" cy="3578032"/>
+            <wp:effectExtent l="0" t="0" r="5715" b="3810"/>
+            <wp:docPr id="9" name="Immagine 9"/>
+            <wp:cNvGraphicFramePr>
+              <a:graphicFrameLocks xmlns:a="http://schemas.openxmlformats.org/drawingml/2006/main" noChangeAspect="1"/>
+            </wp:cNvGraphicFramePr>
+            <a:graphic xmlns:a="http://schemas.openxmlformats.org/drawingml/2006/main">
+              <a:graphicData uri="http://schemas.openxmlformats.org/drawingml/2006/picture">
+                <pic:pic xmlns:pic="http://schemas.openxmlformats.org/drawingml/2006/picture">
+                  <pic:nvPicPr>
+                    <pic:cNvPr id="0" name="Picture 2"/>
+                    <pic:cNvPicPr>
+                      <a:picLocks noChangeAspect="1" noChangeArrowheads="1"/>
+                    </pic:cNvPicPr>
+                  </pic:nvPicPr>
+                  <pic:blipFill rotWithShape="1">
+                    <a:blip r:embed="rId34">
+                      <a:extLst>
+                        <a:ext uri="{28A0092B-C50C-407E-A947-70E740481C1C}">
+                          <a14:useLocalDpi xmlns:a14="http://schemas.microsoft.com/office/drawing/2010/main" val="0"/>
+                        </a:ext>
+                      </a:extLst>
+                    </a:blip>
+                    <a:srcRect t="2805" b="7010"/>
+                    <a:stretch/>
+                  </pic:blipFill>
+                  <pic:spPr bwMode="auto">
+                    <a:xfrm>
+                      <a:off x="0" y="0"/>
+                      <a:ext cx="5271770" cy="3578085"/>
+                    </a:xfrm>
+                    <a:prstGeom prst="rect">
+                      <a:avLst/>
+                    </a:prstGeom>
+                    <a:noFill/>
+                    <a:ln>
+                      <a:noFill/>
+                    </a:ln>
+                    <a:extLst>
+                      <a:ext uri="{53640926-AAD7-44D8-BBD7-CCE9431645EC}">
+                        <a14:shadowObscured xmlns:a14="http://schemas.microsoft.com/office/drawing/2010/main"/>
+                      </a:ext>
+                    </a:extLst>
+                  </pic:spPr>
+                </pic:pic>
+              </a:graphicData>
+            </a:graphic>
+          </wp:inline>
+        </w:drawing>
+      </w:r>
+    </w:p>
+    <w:p>
+      <w:pPr>
+        <w:spacing w:after="0"/>
+        <w:rPr>
+          <w:rFonts w:eastAsiaTheme="minorEastAsia"/>
+          <w:lang w:val="en-GB"/>
+        </w:rPr>
+      </w:pPr>
+    </w:p>
+    <w:p>
+      <w:pPr>
+        <w:spacing w:before="0" w:after="0"/>
+        <w:ind w:right="-35"/>
+        <w:jc w:val="center"/>
+        <w:rPr>
+          <w:rFonts w:eastAsiaTheme="minorEastAsia"/>
+          <w:sz w:val="20"/>
+          <w:szCs w:val="20"/>
+          <w:lang w:val="en-GB"/>
+        </w:rPr>
+        <w:sectPr>
+          <w:type w:val="continuous"/>
+          <w:pgSz w:w="11906" w:h="16838" w:code="9"/>
+          <w:pgMar w:top="993" w:right="1800" w:bottom="993" w:left="1800" w:header="720" w:footer="720" w:gutter="0"/>
+          <w:pgNumType w:start="0"/>
+          <w:cols w:space="720"/>
+          <w:titlePg/>
+          <w:docGrid w:linePitch="360"/>
+        </w:sectPr>
+      </w:pPr>
+    </w:p>
+    <w:p>
+      <w:pPr>
+        <w:spacing w:before="0" w:after="0"/>
+        <w:ind w:right="-35"/>
+        <w:jc w:val="right"/>
+        <w:rPr>
+          <w:rFonts w:eastAsiaTheme="minorEastAsia"/>
+          <w:sz w:val="20"/>
+          <w:szCs w:val="20"/>
+          <w:lang w:val="en-GB"/>
+        </w:rPr>
+      </w:pPr>
+      <w:r>
+        <w:rPr>
+          <w:rFonts w:eastAsiaTheme="minorEastAsia"/>
+          <w:sz w:val="20"/>
+          <w:szCs w:val="20"/>
+          <w:lang w:val="en-GB"/>
+        </w:rPr>
+        <w:t>Fixed parameter</w:t>
+      </w:r>
+    </w:p>
+    <w:p>
+      <w:pPr>
+        <w:spacing w:before="0" w:after="0"/>
+        <w:jc w:val="right"/>
+        <w:rPr>
+          <w:rFonts w:eastAsiaTheme="minorEastAsia"/>
+          <w:sz w:val="20"/>
+          <w:szCs w:val="20"/>
+          <w:lang w:val="en-GB"/>
+        </w:rPr>
+      </w:pPr>
+      <w:r>
+        <w:rPr>
+          <w:rFonts w:eastAsiaTheme="minorEastAsia"/>
+          <w:sz w:val="20"/>
+          <w:szCs w:val="20"/>
+          <w:lang w:val="en-GB"/>
+        </w:rPr>
+        <w:t xml:space="preserve">Image distortion: </w:t>
+      </w:r>
+      <w:r>
+        <w:rPr>
+          <w:rFonts w:ascii="Times New Roman" w:eastAsiaTheme="minorEastAsia" w:hAnsi="Times New Roman" w:cs="Times New Roman"/>
+          <w:i/>
+          <w:iCs/>
+          <w:sz w:val="20"/>
+          <w:szCs w:val="20"/>
+          <w:lang w:val="en-GB"/>
+        </w:rPr>
+        <w:t>4</w:t>
+      </w:r>
+      <w:r>
+        <w:rPr>
+          <w:rFonts w:ascii="Times New Roman" w:eastAsiaTheme="minorEastAsia" w:hAnsi="Times New Roman" w:cs="Times New Roman"/>
+          <w:i/>
+          <w:iCs/>
+          <w:sz w:val="20"/>
+          <w:szCs w:val="20"/>
+          <w:lang w:val="en-GB"/>
+        </w:rPr>
+        <w:t>.91</w:t>
+      </w:r>
+      <w:r>
+        <w:rPr>
+          <w:rFonts w:ascii="Times New Roman" w:eastAsiaTheme="minorEastAsia" w:hAnsi="Times New Roman" w:cs="Times New Roman"/>
+          <w:i/>
+          <w:iCs/>
+          <w:sz w:val="20"/>
+          <w:szCs w:val="20"/>
+          <w:lang w:val="en-GB"/>
+        </w:rPr>
+        <w:t>%</w:t>
+      </w:r>
+    </w:p>
+    <w:p>
+      <w:pPr>
+        <w:spacing w:before="0" w:after="0"/>
+        <w:jc w:val="right"/>
+        <w:rPr>
+          <w:rFonts w:ascii="Times New Roman" w:eastAsiaTheme="minorEastAsia" w:hAnsi="Times New Roman" w:cs="Times New Roman"/>
+          <w:i/>
+          <w:iCs/>
+          <w:sz w:val="20"/>
+          <w:szCs w:val="20"/>
+          <w:lang w:val="en-GB"/>
+        </w:rPr>
+      </w:pPr>
+      <w:r>
+        <w:rPr>
+          <w:rFonts w:eastAsiaTheme="minorEastAsia"/>
+          <w:sz w:val="20"/>
+          <w:szCs w:val="20"/>
+          <w:lang w:val="en-GB"/>
+        </w:rPr>
+        <w:t xml:space="preserve">Power saving: </w:t>
+      </w:r>
+      <w:r>
+        <w:rPr>
+          <w:rFonts w:ascii="Times New Roman" w:eastAsiaTheme="minorEastAsia" w:hAnsi="Times New Roman" w:cs="Times New Roman"/>
+          <w:i/>
+          <w:iCs/>
+          <w:sz w:val="20"/>
+          <w:szCs w:val="20"/>
+          <w:lang w:val="en-GB"/>
+        </w:rPr>
+        <w:t>2</w:t>
+      </w:r>
+      <w:r>
+        <w:rPr>
+          <w:rFonts w:ascii="Times New Roman" w:eastAsiaTheme="minorEastAsia" w:hAnsi="Times New Roman" w:cs="Times New Roman"/>
+          <w:i/>
+          <w:iCs/>
+          <w:sz w:val="20"/>
+          <w:szCs w:val="20"/>
+          <w:lang w:val="en-GB"/>
+        </w:rPr>
+        <w:t>.48</w:t>
+      </w:r>
+      <w:r>
+        <w:rPr>
+          <w:rFonts w:ascii="Times New Roman" w:eastAsiaTheme="minorEastAsia" w:hAnsi="Times New Roman" w:cs="Times New Roman"/>
+          <w:i/>
+          <w:iCs/>
+          <w:sz w:val="20"/>
+          <w:szCs w:val="20"/>
+          <w:lang w:val="en-GB"/>
+        </w:rPr>
+        <w:t>%</w:t>
+      </w:r>
+    </w:p>
+    <w:p>
+      <w:pPr>
+        <w:spacing w:before="0" w:after="0"/>
+        <w:rPr>
+          <w:rFonts w:eastAsiaTheme="minorEastAsia"/>
+          <w:sz w:val="20"/>
+          <w:szCs w:val="20"/>
+          <w:lang w:val="en-GB"/>
+        </w:rPr>
+      </w:pPr>
+      <w:proofErr w:type="spellStart"/>
+      <w:r>
+        <w:rPr>
+          <w:rFonts w:eastAsiaTheme="minorEastAsia"/>
+          <w:sz w:val="20"/>
+          <w:szCs w:val="20"/>
+          <w:lang w:val="en-GB"/>
+        </w:rPr>
+        <w:t>Thresholded</w:t>
+      </w:r>
+      <w:proofErr w:type="spellEnd"/>
+      <w:r>
+        <w:rPr>
+          <w:rFonts w:eastAsiaTheme="minorEastAsia"/>
+          <w:sz w:val="20"/>
+          <w:szCs w:val="20"/>
+          <w:lang w:val="en-GB"/>
+        </w:rPr>
+        <w:t xml:space="preserve"> parameter</w:t>
+      </w:r>
+    </w:p>
+    <w:p>
+      <w:pPr>
+        <w:spacing w:before="0" w:after="0"/>
+        <w:rPr>
+          <w:rFonts w:ascii="Times New Roman" w:eastAsiaTheme="minorEastAsia" w:hAnsi="Times New Roman" w:cs="Times New Roman"/>
+          <w:i/>
+          <w:iCs/>
+          <w:sz w:val="20"/>
+          <w:szCs w:val="20"/>
+          <w:lang w:val="en-GB"/>
+        </w:rPr>
+      </w:pPr>
+      <w:r>
+        <w:rPr>
+          <w:rFonts w:eastAsiaTheme="minorEastAsia"/>
+          <w:sz w:val="20"/>
+          <w:szCs w:val="20"/>
+          <w:lang w:val="en-GB"/>
+        </w:rPr>
+        <w:t xml:space="preserve">Image distortion: </w:t>
+      </w:r>
+      <w:r>
+        <w:rPr>
+          <w:rFonts w:ascii="Times New Roman" w:eastAsiaTheme="minorEastAsia" w:hAnsi="Times New Roman" w:cs="Times New Roman"/>
+          <w:i/>
+          <w:iCs/>
+          <w:sz w:val="20"/>
+          <w:szCs w:val="20"/>
+          <w:lang w:val="en-GB"/>
+        </w:rPr>
+        <w:t>5.32</w:t>
+      </w:r>
+      <w:r>
+        <w:rPr>
+          <w:rFonts w:ascii="Times New Roman" w:eastAsiaTheme="minorEastAsia" w:hAnsi="Times New Roman" w:cs="Times New Roman"/>
+          <w:i/>
+          <w:iCs/>
+          <w:sz w:val="20"/>
+          <w:szCs w:val="20"/>
+          <w:lang w:val="en-GB"/>
+        </w:rPr>
+        <w:t>%</w:t>
+      </w:r>
+    </w:p>
+    <w:p>
+      <w:pPr>
+        <w:spacing w:before="0" w:after="0"/>
+        <w:rPr>
+          <w:rFonts w:ascii="Times New Roman" w:eastAsiaTheme="minorEastAsia" w:hAnsi="Times New Roman" w:cs="Times New Roman"/>
+          <w:i/>
+          <w:iCs/>
+          <w:sz w:val="20"/>
+          <w:szCs w:val="20"/>
+          <w:lang w:val="en-GB"/>
+        </w:rPr>
+      </w:pPr>
+      <w:r>
+        <w:rPr>
+          <w:rFonts w:eastAsiaTheme="minorEastAsia"/>
+          <w:sz w:val="20"/>
+          <w:szCs w:val="20"/>
+          <w:lang w:val="en-GB"/>
+        </w:rPr>
+        <w:t xml:space="preserve">Power saving: </w:t>
+      </w:r>
+      <w:r>
+        <w:rPr>
+          <w:rFonts w:ascii="Times New Roman" w:eastAsiaTheme="minorEastAsia" w:hAnsi="Times New Roman" w:cs="Times New Roman"/>
+          <w:i/>
+          <w:iCs/>
+          <w:sz w:val="20"/>
+          <w:szCs w:val="20"/>
+          <w:lang w:val="en-GB"/>
+        </w:rPr>
+        <w:t>-0.71</w:t>
+      </w:r>
+      <w:r>
+        <w:rPr>
+          <w:rFonts w:ascii="Times New Roman" w:eastAsiaTheme="minorEastAsia" w:hAnsi="Times New Roman" w:cs="Times New Roman"/>
+          <w:i/>
+          <w:iCs/>
+          <w:sz w:val="20"/>
+          <w:szCs w:val="20"/>
+          <w:lang w:val="en-GB"/>
+        </w:rPr>
+        <w:t>%</w:t>
+      </w:r>
+    </w:p>
+    <w:p>
+      <w:pPr>
+        <w:spacing w:after="0"/>
+        <w:rPr>
+          <w:rFonts w:eastAsiaTheme="minorEastAsia"/>
+          <w:lang w:val="en-GB"/>
+        </w:rPr>
+        <w:sectPr>
+          <w:type w:val="continuous"/>
+          <w:pgSz w:w="11906" w:h="16838" w:code="9"/>
+          <w:pgMar w:top="993" w:right="1800" w:bottom="993" w:left="1800" w:header="720" w:footer="720" w:gutter="0"/>
+          <w:pgNumType w:start="0"/>
+          <w:cols w:num="2" w:space="720"/>
+          <w:titlePg/>
+          <w:docGrid w:linePitch="360"/>
+        </w:sectPr>
+      </w:pPr>
+    </w:p>
+    <w:p>
+      <w:pPr>
+        <w:spacing w:after="0"/>
+        <w:rPr>
+          <w:rFonts w:eastAsiaTheme="minorEastAsia"/>
+          <w:lang w:val="en-GB"/>
+        </w:rPr>
+      </w:pPr>
+    </w:p>
+    <w:p>
+      <w:pPr>
+        <w:spacing w:after="0"/>
+        <w:rPr>
+          <w:rFonts w:eastAsiaTheme="minorEastAsia"/>
+          <w:lang w:val="en-GB"/>
+        </w:rPr>
+      </w:pPr>
+      <w:r>
+        <w:rPr>
+          <w:rFonts w:eastAsiaTheme="minorEastAsia"/>
+          <w:lang w:val="en-GB"/>
+        </w:rPr>
+        <w:t>This unwanted behaviour comes from the</w:t>
+      </w:r>
+      <w:r>
+        <w:rPr>
+          <w:rFonts w:eastAsiaTheme="minorEastAsia"/>
+          <w:lang w:val="en-GB"/>
+        </w:rPr>
+        <w:t xml:space="preserve"> high density of bright pixels in the original image, which cause </w:t>
+      </w:r>
+      <w:proofErr w:type="spellStart"/>
+      <w:r>
+        <w:rPr>
+          <w:rFonts w:eastAsiaTheme="minorEastAsia"/>
+          <w:b/>
+          <w:bCs/>
+          <w:i/>
+          <w:iCs/>
+          <w:lang w:val="en-GB"/>
+        </w:rPr>
+        <w:t>bHIGH</w:t>
+      </w:r>
+      <w:proofErr w:type="spellEnd"/>
+      <w:r>
+        <w:rPr>
+          <w:rFonts w:eastAsiaTheme="minorEastAsia"/>
+          <w:lang w:val="en-GB"/>
+        </w:rPr>
+        <w:t xml:space="preserve"> to be applied in most of the cases. </w:t>
+      </w:r>
+    </w:p>
+    <w:p>
+      <w:pPr>
+        <w:spacing w:after="0"/>
+        <w:rPr>
+          <w:rFonts w:eastAsiaTheme="minorEastAsia"/>
+          <w:lang w:val="en-GB"/>
+        </w:rPr>
+      </w:pPr>
+      <w:r>
+        <w:rPr>
+          <w:rFonts w:eastAsiaTheme="minorEastAsia"/>
+          <w:lang w:val="en-GB"/>
+        </w:rPr>
+        <w:t>Is also possible to notice</w:t>
+      </w:r>
+      <w:r>
+        <w:rPr>
+          <w:rFonts w:eastAsiaTheme="minorEastAsia"/>
+          <w:lang w:val="en-GB"/>
+        </w:rPr>
+        <w:t>, in the following picture</w:t>
+      </w:r>
+      <w:r>
+        <w:rPr>
+          <w:rFonts w:eastAsiaTheme="minorEastAsia"/>
+          <w:lang w:val="en-GB"/>
+        </w:rPr>
+        <w:t>s</w:t>
+      </w:r>
+      <w:r>
+        <w:rPr>
+          <w:rFonts w:eastAsiaTheme="minorEastAsia"/>
+          <w:lang w:val="en-GB"/>
+        </w:rPr>
+        <w:t>,</w:t>
+      </w:r>
+      <w:r>
+        <w:rPr>
+          <w:rFonts w:eastAsiaTheme="minorEastAsia"/>
+          <w:lang w:val="en-GB"/>
+        </w:rPr>
+        <w:t xml:space="preserve"> the impact of DVS on brighter pixels, that is the</w:t>
+      </w:r>
+      <w:r>
+        <w:rPr>
+          <w:rFonts w:eastAsiaTheme="minorEastAsia"/>
+          <w:lang w:val="en-GB"/>
+        </w:rPr>
+        <w:t xml:space="preserve"> problem that led us to thresholding. In this case the second approach produces an image</w:t>
+      </w:r>
+      <w:r>
+        <w:rPr>
+          <w:rFonts w:eastAsiaTheme="minorEastAsia"/>
+          <w:lang w:val="en-GB"/>
+        </w:rPr>
+        <w:t xml:space="preserve"> of an </w:t>
+      </w:r>
+      <w:r>
+        <w:rPr>
+          <w:rFonts w:eastAsiaTheme="minorEastAsia"/>
+          <w:lang w:val="en-GB"/>
+        </w:rPr>
+        <w:t xml:space="preserve">even better quality with respect to the fixed parameter </w:t>
+      </w:r>
+      <w:proofErr w:type="gramStart"/>
+      <w:r>
+        <w:rPr>
+          <w:rFonts w:eastAsiaTheme="minorEastAsia"/>
+          <w:lang w:val="en-GB"/>
+        </w:rPr>
+        <w:t>one, but</w:t>
+      </w:r>
+      <w:proofErr w:type="gramEnd"/>
+      <w:r>
+        <w:rPr>
+          <w:rFonts w:eastAsiaTheme="minorEastAsia"/>
+          <w:lang w:val="en-GB"/>
+        </w:rPr>
+        <w:t xml:space="preserve"> </w:t>
+      </w:r>
+      <w:r>
+        <w:rPr>
+          <w:rFonts w:eastAsiaTheme="minorEastAsia"/>
+          <w:lang w:val="en-GB"/>
+        </w:rPr>
+        <w:t>consuming a reduce amount of power</w:t>
+      </w:r>
+      <w:r>
+        <w:rPr>
+          <w:rFonts w:eastAsiaTheme="minorEastAsia"/>
+          <w:lang w:val="en-GB"/>
+        </w:rPr>
+        <w:t>.</w:t>
+      </w:r>
+    </w:p>
+    <w:p>
+      <w:pPr>
+        <w:spacing w:after="0"/>
+        <w:rPr>
+          <w:rFonts w:eastAsiaTheme="minorEastAsia"/>
+          <w:lang w:val="en-GB"/>
+        </w:rPr>
+      </w:pPr>
+    </w:p>
+    <w:p>
+      <w:pPr>
+        <w:spacing w:after="0"/>
+        <w:rPr>
+          <w:rFonts w:eastAsiaTheme="minorEastAsia"/>
+          <w:noProof/>
+          <w:lang w:val="en-GB"/>
+        </w:rPr>
+      </w:pPr>
+    </w:p>
+    <w:p>
+      <w:pPr>
+        <w:spacing w:after="0"/>
+        <w:rPr>
+          <w:rFonts w:eastAsiaTheme="minorEastAsia"/>
+          <w:noProof/>
+          <w:lang w:val="en-GB"/>
+        </w:rPr>
+      </w:pPr>
+    </w:p>
+    <w:p>
+      <w:pPr>
+        <w:spacing w:after="0"/>
+        <w:rPr>
+          <w:rFonts w:eastAsiaTheme="minorEastAsia"/>
+          <w:lang w:val="en-GB"/>
+        </w:rPr>
+      </w:pPr>
+      <w:r>
+        <w:rPr>
+          <w:rFonts w:eastAsiaTheme="minorEastAsia"/>
+          <w:noProof/>
+          <w:lang w:val="en-GB"/>
+        </w:rPr>
+        <w:lastRenderedPageBreak/>
+        <w:drawing>
+          <wp:anchor distT="0" distB="0" distL="114300" distR="114300" simplePos="0" relativeHeight="251658240" behindDoc="0" locked="0" layoutInCell="1" allowOverlap="1" wp14:anchorId="56EA9092" wp14:editId="5E248247">
+            <wp:simplePos x="0" y="0"/>
+            <wp:positionH relativeFrom="column">
+              <wp:posOffset>1988</wp:posOffset>
+            </wp:positionH>
+            <wp:positionV relativeFrom="page">
+              <wp:posOffset>628153</wp:posOffset>
+            </wp:positionV>
+            <wp:extent cx="5262245" cy="3489325"/>
+            <wp:effectExtent l="0" t="0" r="0" b="0"/>
+            <wp:wrapTopAndBottom/>
+            <wp:docPr id="18" name="Immagine 18"/>
+            <wp:cNvGraphicFramePr>
+              <a:graphicFrameLocks xmlns:a="http://schemas.openxmlformats.org/drawingml/2006/main" noChangeAspect="1"/>
+            </wp:cNvGraphicFramePr>
+            <a:graphic xmlns:a="http://schemas.openxmlformats.org/drawingml/2006/main">
+              <a:graphicData uri="http://schemas.openxmlformats.org/drawingml/2006/picture">
+                <pic:pic xmlns:pic="http://schemas.openxmlformats.org/drawingml/2006/picture">
+                  <pic:nvPicPr>
+                    <pic:cNvPr id="0" name="Picture 3"/>
+                    <pic:cNvPicPr>
+                      <a:picLocks noChangeAspect="1" noChangeArrowheads="1"/>
+                    </pic:cNvPicPr>
+                  </pic:nvPicPr>
+                  <pic:blipFill rotWithShape="1">
+                    <a:blip r:embed="rId35">
+                      <a:extLst>
+                        <a:ext uri="{28A0092B-C50C-407E-A947-70E740481C1C}">
+                          <a14:useLocalDpi xmlns:a14="http://schemas.microsoft.com/office/drawing/2010/main" val="0"/>
+                        </a:ext>
+                      </a:extLst>
+                    </a:blip>
+                    <a:srcRect t="4500" b="5725"/>
+                    <a:stretch/>
+                  </pic:blipFill>
+                  <pic:spPr bwMode="auto">
+                    <a:xfrm>
+                      <a:off x="0" y="0"/>
+                      <a:ext cx="5262245" cy="3489325"/>
+                    </a:xfrm>
+                    <a:prstGeom prst="rect">
+                      <a:avLst/>
+                    </a:prstGeom>
+                    <a:noFill/>
+                    <a:ln>
+                      <a:noFill/>
+                    </a:ln>
+                    <a:extLst>
+                      <a:ext uri="{53640926-AAD7-44D8-BBD7-CCE9431645EC}">
+                        <a14:shadowObscured xmlns:a14="http://schemas.microsoft.com/office/drawing/2010/main"/>
+                      </a:ext>
+                    </a:extLst>
+                  </pic:spPr>
+                </pic:pic>
+              </a:graphicData>
+            </a:graphic>
+          </wp:anchor>
+        </w:drawing>
+      </w:r>
+    </w:p>
+    <w:p>
+      <w:pPr>
+        <w:spacing w:before="0" w:after="0"/>
+        <w:ind w:right="-35"/>
+        <w:jc w:val="right"/>
+        <w:rPr>
+          <w:rFonts w:eastAsiaTheme="minorEastAsia"/>
+          <w:sz w:val="20"/>
+          <w:szCs w:val="20"/>
+          <w:lang w:val="en-GB"/>
+        </w:rPr>
+        <w:sectPr>
+          <w:type w:val="continuous"/>
+          <w:pgSz w:w="11906" w:h="16838" w:code="9"/>
+          <w:pgMar w:top="993" w:right="1800" w:bottom="993" w:left="1800" w:header="720" w:footer="720" w:gutter="0"/>
+          <w:pgNumType w:start="0"/>
+          <w:cols w:space="720"/>
+          <w:titlePg/>
+          <w:docGrid w:linePitch="360"/>
+        </w:sectPr>
+      </w:pPr>
+    </w:p>
+    <w:p>
+      <w:pPr>
+        <w:spacing w:before="0" w:after="0"/>
+        <w:ind w:right="-35"/>
+        <w:jc w:val="right"/>
+        <w:rPr>
+          <w:rFonts w:eastAsiaTheme="minorEastAsia"/>
+          <w:sz w:val="20"/>
+          <w:szCs w:val="20"/>
+          <w:lang w:val="en-GB"/>
+        </w:rPr>
+      </w:pPr>
+      <w:r>
+        <w:rPr>
+          <w:rFonts w:eastAsiaTheme="minorEastAsia"/>
+          <w:sz w:val="20"/>
+          <w:szCs w:val="20"/>
+          <w:lang w:val="en-GB"/>
+        </w:rPr>
+        <w:t>Fixed parameter</w:t>
+      </w:r>
+    </w:p>
+    <w:p>
+      <w:pPr>
+        <w:spacing w:before="0" w:after="0"/>
+        <w:jc w:val="right"/>
+        <w:rPr>
+          <w:rFonts w:eastAsiaTheme="minorEastAsia"/>
+          <w:sz w:val="20"/>
+          <w:szCs w:val="20"/>
+          <w:lang w:val="en-GB"/>
+        </w:rPr>
+      </w:pPr>
+      <w:r>
+        <w:rPr>
+          <w:rFonts w:eastAsiaTheme="minorEastAsia"/>
+          <w:sz w:val="20"/>
+          <w:szCs w:val="20"/>
+          <w:lang w:val="en-GB"/>
+        </w:rPr>
+        <w:t xml:space="preserve">Image distortion: </w:t>
+      </w:r>
+      <w:r>
+        <w:rPr>
+          <w:rFonts w:ascii="Times New Roman" w:eastAsiaTheme="minorEastAsia" w:hAnsi="Times New Roman" w:cs="Times New Roman"/>
+          <w:i/>
+          <w:iCs/>
+          <w:sz w:val="20"/>
+          <w:szCs w:val="20"/>
+          <w:lang w:val="en-GB"/>
+        </w:rPr>
+        <w:t>4</w:t>
+      </w:r>
+      <w:r>
+        <w:rPr>
+          <w:rFonts w:ascii="Times New Roman" w:eastAsiaTheme="minorEastAsia" w:hAnsi="Times New Roman" w:cs="Times New Roman"/>
+          <w:i/>
+          <w:iCs/>
+          <w:sz w:val="20"/>
+          <w:szCs w:val="20"/>
+          <w:lang w:val="en-GB"/>
+        </w:rPr>
+        <w:t>.</w:t>
+      </w:r>
+      <w:r>
+        <w:rPr>
+          <w:rFonts w:ascii="Times New Roman" w:eastAsiaTheme="minorEastAsia" w:hAnsi="Times New Roman" w:cs="Times New Roman"/>
+          <w:i/>
+          <w:iCs/>
+          <w:sz w:val="20"/>
+          <w:szCs w:val="20"/>
+          <w:lang w:val="en-GB"/>
+        </w:rPr>
+        <w:t>52</w:t>
+      </w:r>
+      <w:r>
+        <w:rPr>
+          <w:rFonts w:ascii="Times New Roman" w:eastAsiaTheme="minorEastAsia" w:hAnsi="Times New Roman" w:cs="Times New Roman"/>
+          <w:i/>
+          <w:iCs/>
+          <w:sz w:val="20"/>
+          <w:szCs w:val="20"/>
+          <w:lang w:val="en-GB"/>
+        </w:rPr>
+        <w:t>%</w:t>
+      </w:r>
+    </w:p>
+    <w:p>
+      <w:pPr>
+        <w:spacing w:before="0" w:after="0"/>
+        <w:jc w:val="right"/>
+        <w:rPr>
+          <w:rFonts w:ascii="Times New Roman" w:eastAsiaTheme="minorEastAsia" w:hAnsi="Times New Roman" w:cs="Times New Roman"/>
+          <w:i/>
+          <w:iCs/>
+          <w:sz w:val="20"/>
+          <w:szCs w:val="20"/>
+          <w:lang w:val="en-GB"/>
+        </w:rPr>
+      </w:pPr>
+      <w:r>
+        <w:rPr>
+          <w:rFonts w:eastAsiaTheme="minorEastAsia"/>
+          <w:sz w:val="20"/>
+          <w:szCs w:val="20"/>
+          <w:lang w:val="en-GB"/>
+        </w:rPr>
+        <w:t xml:space="preserve">Power saving: </w:t>
+      </w:r>
+      <w:r>
+        <w:rPr>
+          <w:rFonts w:ascii="Times New Roman" w:eastAsiaTheme="minorEastAsia" w:hAnsi="Times New Roman" w:cs="Times New Roman"/>
+          <w:i/>
+          <w:iCs/>
+          <w:sz w:val="20"/>
+          <w:szCs w:val="20"/>
+          <w:lang w:val="en-GB"/>
+        </w:rPr>
+        <w:t>-0.03</w:t>
+      </w:r>
+      <w:r>
+        <w:rPr>
+          <w:rFonts w:ascii="Times New Roman" w:eastAsiaTheme="minorEastAsia" w:hAnsi="Times New Roman" w:cs="Times New Roman"/>
+          <w:i/>
+          <w:iCs/>
+          <w:sz w:val="20"/>
+          <w:szCs w:val="20"/>
+          <w:lang w:val="en-GB"/>
+        </w:rPr>
+        <w:t>%</w:t>
+      </w:r>
+    </w:p>
+    <w:p>
+      <w:pPr>
+        <w:spacing w:before="0" w:after="0"/>
+        <w:rPr>
+          <w:rFonts w:eastAsiaTheme="minorEastAsia"/>
+          <w:sz w:val="20"/>
+          <w:szCs w:val="20"/>
+          <w:lang w:val="en-GB"/>
+        </w:rPr>
+      </w:pPr>
+      <w:proofErr w:type="spellStart"/>
+      <w:r>
+        <w:rPr>
+          <w:rFonts w:eastAsiaTheme="minorEastAsia"/>
+          <w:sz w:val="20"/>
+          <w:szCs w:val="20"/>
+          <w:lang w:val="en-GB"/>
+        </w:rPr>
+        <w:t>Thresholded</w:t>
+      </w:r>
+      <w:proofErr w:type="spellEnd"/>
+      <w:r>
+        <w:rPr>
+          <w:rFonts w:eastAsiaTheme="minorEastAsia"/>
+          <w:sz w:val="20"/>
+          <w:szCs w:val="20"/>
+          <w:lang w:val="en-GB"/>
+        </w:rPr>
+        <w:t xml:space="preserve"> parameter</w:t>
+      </w:r>
+    </w:p>
+    <w:p>
+      <w:pPr>
+        <w:spacing w:before="0" w:after="0"/>
+        <w:rPr>
+          <w:rFonts w:ascii="Times New Roman" w:eastAsiaTheme="minorEastAsia" w:hAnsi="Times New Roman" w:cs="Times New Roman"/>
+          <w:i/>
+          <w:iCs/>
+          <w:sz w:val="20"/>
+          <w:szCs w:val="20"/>
+          <w:lang w:val="en-GB"/>
+        </w:rPr>
+      </w:pPr>
+      <w:r>
+        <w:rPr>
+          <w:rFonts w:eastAsiaTheme="minorEastAsia"/>
+          <w:sz w:val="20"/>
+          <w:szCs w:val="20"/>
+          <w:lang w:val="en-GB"/>
+        </w:rPr>
+        <w:t xml:space="preserve">Image distortion: </w:t>
+      </w:r>
+      <w:r>
+        <w:rPr>
+          <w:rFonts w:ascii="Times New Roman" w:eastAsiaTheme="minorEastAsia" w:hAnsi="Times New Roman" w:cs="Times New Roman"/>
+          <w:i/>
+          <w:iCs/>
+          <w:sz w:val="20"/>
+          <w:szCs w:val="20"/>
+          <w:lang w:val="en-GB"/>
+        </w:rPr>
+        <w:t>2.88</w:t>
+      </w:r>
+      <w:r>
+        <w:rPr>
+          <w:rFonts w:ascii="Times New Roman" w:eastAsiaTheme="minorEastAsia" w:hAnsi="Times New Roman" w:cs="Times New Roman"/>
+          <w:i/>
+          <w:iCs/>
+          <w:sz w:val="20"/>
+          <w:szCs w:val="20"/>
+          <w:lang w:val="en-GB"/>
+        </w:rPr>
+        <w:t>%</w:t>
+      </w:r>
+    </w:p>
+    <w:p>
+      <w:pPr>
+        <w:spacing w:before="0" w:after="0"/>
+        <w:rPr>
+          <w:rFonts w:ascii="Times New Roman" w:eastAsiaTheme="minorEastAsia" w:hAnsi="Times New Roman" w:cs="Times New Roman"/>
+          <w:i/>
+          <w:iCs/>
+          <w:sz w:val="20"/>
+          <w:szCs w:val="20"/>
+          <w:lang w:val="en-GB"/>
+        </w:rPr>
+        <w:sectPr>
+          <w:type w:val="continuous"/>
+          <w:pgSz w:w="11906" w:h="16838" w:code="9"/>
+          <w:pgMar w:top="993" w:right="1800" w:bottom="993" w:left="1800" w:header="720" w:footer="720" w:gutter="0"/>
+          <w:pgNumType w:start="0"/>
+          <w:cols w:num="2" w:space="720"/>
+          <w:titlePg/>
+          <w:docGrid w:linePitch="360"/>
+        </w:sectPr>
+      </w:pPr>
+      <w:r>
+        <w:rPr>
+          <w:rFonts w:eastAsiaTheme="minorEastAsia"/>
+          <w:sz w:val="20"/>
+          <w:szCs w:val="20"/>
+          <w:lang w:val="en-GB"/>
+        </w:rPr>
+        <w:t xml:space="preserve">Power saving: </w:t>
+      </w:r>
+      <w:r>
+        <w:rPr>
+          <w:rFonts w:ascii="Times New Roman" w:eastAsiaTheme="minorEastAsia" w:hAnsi="Times New Roman" w:cs="Times New Roman"/>
+          <w:i/>
+          <w:iCs/>
+          <w:sz w:val="20"/>
+          <w:szCs w:val="20"/>
+          <w:lang w:val="en-GB"/>
+        </w:rPr>
+        <w:t>7</w:t>
+      </w:r>
+      <w:r>
+        <w:rPr>
+          <w:rFonts w:ascii="Times New Roman" w:eastAsiaTheme="minorEastAsia" w:hAnsi="Times New Roman" w:cs="Times New Roman"/>
+          <w:i/>
+          <w:iCs/>
+          <w:sz w:val="20"/>
+          <w:szCs w:val="20"/>
+          <w:lang w:val="en-GB"/>
+        </w:rPr>
+        <w:t>.29</w:t>
+      </w:r>
+      <w:r>
+        <w:rPr>
+          <w:rFonts w:ascii="Times New Roman" w:eastAsiaTheme="minorEastAsia" w:hAnsi="Times New Roman" w:cs="Times New Roman"/>
+          <w:i/>
+          <w:iCs/>
+          <w:sz w:val="20"/>
+          <w:szCs w:val="20"/>
+          <w:lang w:val="en-GB"/>
+        </w:rPr>
+        <w:t>%</w:t>
+      </w:r>
+    </w:p>
+    <w:p>
+      <w:pPr>
+        <w:spacing w:after="0"/>
+        <w:rPr>
+          <w:rFonts w:eastAsiaTheme="minorEastAsia"/>
+          <w:lang w:val="en-GB"/>
+        </w:rPr>
+      </w:pPr>
+    </w:p>
+    <w:p>
+      <w:pPr>
+        <w:spacing w:after="0"/>
+        <w:rPr>
+          <w:rFonts w:eastAsiaTheme="minorEastAsia"/>
+          <w:lang w:val="en-GB"/>
+        </w:rPr>
+      </w:pPr>
+      <w:r>
+        <w:rPr>
+          <w:rFonts w:eastAsiaTheme="minorEastAsia"/>
+          <w:noProof/>
+          <w:lang w:val="en-GB"/>
+        </w:rPr>
+        <w:drawing>
+          <wp:anchor distT="0" distB="0" distL="114300" distR="114300" simplePos="0" relativeHeight="251659264" behindDoc="1" locked="0" layoutInCell="1" allowOverlap="1" wp14:anchorId="22C3617A" wp14:editId="3E531C51">
+            <wp:simplePos x="0" y="0"/>
+            <wp:positionH relativeFrom="column">
+              <wp:posOffset>1988</wp:posOffset>
+            </wp:positionH>
+            <wp:positionV relativeFrom="page">
+              <wp:posOffset>5231958</wp:posOffset>
+            </wp:positionV>
+            <wp:extent cx="5271135" cy="3593465"/>
+            <wp:effectExtent l="0" t="0" r="5715" b="6985"/>
+            <wp:wrapNone/>
+            <wp:docPr id="24" name="Immagine 24"/>
+            <wp:cNvGraphicFramePr>
+              <a:graphicFrameLocks xmlns:a="http://schemas.openxmlformats.org/drawingml/2006/main" noChangeAspect="1"/>
+            </wp:cNvGraphicFramePr>
+            <a:graphic xmlns:a="http://schemas.openxmlformats.org/drawingml/2006/main">
+              <a:graphicData uri="http://schemas.openxmlformats.org/drawingml/2006/picture">
+                <pic:pic xmlns:pic="http://schemas.openxmlformats.org/drawingml/2006/picture">
+                  <pic:nvPicPr>
+                    <pic:cNvPr id="0" name="Picture 4"/>
+                    <pic:cNvPicPr>
+                      <a:picLocks noChangeAspect="1" noChangeArrowheads="1"/>
+                    </pic:cNvPicPr>
+                  </pic:nvPicPr>
+                  <pic:blipFill rotWithShape="1">
+                    <a:blip r:embed="rId36">
+                      <a:extLst>
+                        <a:ext uri="{28A0092B-C50C-407E-A947-70E740481C1C}">
+                          <a14:useLocalDpi xmlns:a14="http://schemas.microsoft.com/office/drawing/2010/main" val="0"/>
+                        </a:ext>
+                      </a:extLst>
+                    </a:blip>
+                    <a:srcRect t="3968" b="6342"/>
+                    <a:stretch/>
+                  </pic:blipFill>
+                  <pic:spPr bwMode="auto">
+                    <a:xfrm>
+                      <a:off x="0" y="0"/>
+                      <a:ext cx="5271135" cy="3593465"/>
+                    </a:xfrm>
+                    <a:prstGeom prst="rect">
+                      <a:avLst/>
+                    </a:prstGeom>
+                    <a:noFill/>
+                    <a:ln>
+                      <a:noFill/>
+                    </a:ln>
+                    <a:extLst>
+                      <a:ext uri="{53640926-AAD7-44D8-BBD7-CCE9431645EC}">
+                        <a14:shadowObscured xmlns:a14="http://schemas.microsoft.com/office/drawing/2010/main"/>
+                      </a:ext>
+                    </a:extLst>
+                  </pic:spPr>
+                </pic:pic>
+              </a:graphicData>
+            </a:graphic>
+          </wp:anchor>
+        </w:drawing>
+      </w:r>
+    </w:p>
+    <w:p>
+      <w:pPr>
+        <w:spacing w:after="0"/>
+        <w:rPr>
+          <w:rFonts w:eastAsiaTheme="minorEastAsia"/>
+          <w:lang w:val="en-GB"/>
+        </w:rPr>
+      </w:pPr>
+    </w:p>
+    <w:p>
+      <w:pPr>
+        <w:spacing w:after="0"/>
+        <w:rPr>
+          <w:rFonts w:eastAsiaTheme="minorEastAsia"/>
+          <w:lang w:val="en-GB"/>
+        </w:rPr>
+      </w:pPr>
+    </w:p>
+    <w:p>
+      <w:pPr>
+        <w:spacing w:after="0"/>
+        <w:rPr>
+          <w:rFonts w:eastAsiaTheme="minorEastAsia"/>
+          <w:lang w:val="en-GB"/>
+        </w:rPr>
+      </w:pPr>
+    </w:p>
+    <w:p>
+      <w:pPr>
+        <w:spacing w:after="0"/>
+        <w:rPr>
+          <w:rFonts w:eastAsiaTheme="minorEastAsia"/>
+          <w:lang w:val="en-GB"/>
+        </w:rPr>
+      </w:pPr>
+    </w:p>
+    <w:p>
+      <w:pPr>
+        <w:spacing w:after="0"/>
+        <w:rPr>
+          <w:rFonts w:eastAsiaTheme="minorEastAsia"/>
+          <w:lang w:val="en-GB"/>
+        </w:rPr>
+      </w:pPr>
+    </w:p>
+    <w:p>
+      <w:pPr>
+        <w:spacing w:after="0"/>
+        <w:rPr>
+          <w:rFonts w:eastAsiaTheme="minorEastAsia"/>
+          <w:lang w:val="en-GB"/>
+        </w:rPr>
+      </w:pPr>
+    </w:p>
+    <w:p>
+      <w:pPr>
+        <w:spacing w:after="0"/>
+        <w:rPr>
+          <w:rFonts w:eastAsiaTheme="minorEastAsia"/>
+          <w:lang w:val="en-GB"/>
+        </w:rPr>
+      </w:pPr>
+    </w:p>
+    <w:p>
+      <w:pPr>
+        <w:spacing w:after="0"/>
+        <w:rPr>
+          <w:rFonts w:eastAsiaTheme="minorEastAsia"/>
+          <w:lang w:val="en-GB"/>
+        </w:rPr>
+      </w:pPr>
+    </w:p>
+    <w:p>
+      <w:pPr>
+        <w:spacing w:after="0"/>
+        <w:rPr>
+          <w:rFonts w:eastAsiaTheme="minorEastAsia"/>
+          <w:lang w:val="en-GB"/>
+        </w:rPr>
+      </w:pPr>
+    </w:p>
+    <w:p>
+      <w:pPr>
+        <w:spacing w:after="0"/>
+        <w:rPr>
+          <w:rFonts w:eastAsiaTheme="minorEastAsia"/>
+          <w:lang w:val="en-GB"/>
+        </w:rPr>
+      </w:pPr>
+    </w:p>
+    <w:p>
+      <w:pPr>
+        <w:spacing w:after="0"/>
+        <w:rPr>
+          <w:rFonts w:eastAsiaTheme="minorEastAsia"/>
+          <w:lang w:val="en-GB"/>
+        </w:rPr>
+      </w:pPr>
+    </w:p>
+    <w:p>
+      <w:pPr>
+        <w:spacing w:after="0"/>
+        <w:rPr>
+          <w:rFonts w:eastAsiaTheme="minorEastAsia"/>
+          <w:lang w:val="en-GB"/>
+        </w:rPr>
+      </w:pPr>
+    </w:p>
+    <w:p>
+      <w:pPr>
+        <w:spacing w:after="0"/>
+        <w:rPr>
+          <w:rFonts w:eastAsiaTheme="minorEastAsia"/>
+          <w:lang w:val="en-GB"/>
+        </w:rPr>
+      </w:pPr>
+    </w:p>
+    <w:p>
+      <w:pPr>
+        <w:spacing w:after="0"/>
+        <w:rPr>
+          <w:rFonts w:eastAsiaTheme="minorEastAsia"/>
+          <w:lang w:val="en-GB"/>
+        </w:rPr>
+      </w:pPr>
+    </w:p>
+    <w:p>
+      <w:pPr>
+        <w:spacing w:after="0"/>
+        <w:rPr>
+          <w:rFonts w:eastAsiaTheme="minorEastAsia"/>
+          <w:lang w:val="en-GB"/>
+        </w:rPr>
+      </w:pPr>
+    </w:p>
+    <w:p>
+      <w:pPr>
+        <w:spacing w:after="0"/>
+        <w:rPr>
+          <w:rFonts w:eastAsiaTheme="minorEastAsia"/>
+          <w:lang w:val="en-GB"/>
+        </w:rPr>
+      </w:pPr>
+    </w:p>
+    <w:p>
+      <w:pPr>
+        <w:spacing w:after="0"/>
+        <w:rPr>
+          <w:rFonts w:eastAsiaTheme="minorEastAsia"/>
+          <w:lang w:val="en-GB"/>
+        </w:rPr>
+      </w:pPr>
+    </w:p>
+    <w:p>
+      <w:pPr>
+        <w:spacing w:after="0"/>
+        <w:rPr>
+          <w:rFonts w:eastAsiaTheme="minorEastAsia"/>
+          <w:lang w:val="en-GB"/>
+        </w:rPr>
+      </w:pPr>
+    </w:p>
+    <w:p>
+      <w:pPr>
+        <w:spacing w:after="0"/>
+        <w:rPr>
+          <w:rFonts w:eastAsiaTheme="minorEastAsia"/>
+          <w:lang w:val="en-GB"/>
+        </w:rPr>
+      </w:pPr>
+    </w:p>
+    <w:p>
+      <w:pPr>
+        <w:spacing w:after="0"/>
+        <w:rPr>
+          <w:rFonts w:eastAsiaTheme="minorEastAsia"/>
+          <w:lang w:val="en-GB"/>
+        </w:rPr>
+      </w:pPr>
+    </w:p>
+    <w:p>
+      <w:pPr>
+        <w:spacing w:after="0"/>
+        <w:rPr>
+          <w:rFonts w:eastAsiaTheme="minorEastAsia"/>
+          <w:lang w:val="en-GB"/>
+        </w:rPr>
+      </w:pPr>
+    </w:p>
+    <w:p>
+      <w:pPr>
+        <w:spacing w:after="0"/>
+        <w:rPr>
+          <w:rFonts w:eastAsiaTheme="minorEastAsia"/>
+          <w:lang w:val="en-GB"/>
+        </w:rPr>
+      </w:pPr>
+    </w:p>
+    <w:p>
+      <w:pPr>
+        <w:spacing w:after="0"/>
+        <w:rPr>
+          <w:rFonts w:eastAsiaTheme="minorEastAsia"/>
+          <w:lang w:val="en-GB"/>
+        </w:rPr>
+      </w:pPr>
+    </w:p>
+    <w:p>
+      <w:pPr>
+        <w:spacing w:after="0"/>
+        <w:rPr>
+          <w:rFonts w:eastAsiaTheme="minorEastAsia"/>
+          <w:lang w:val="en-GB"/>
+        </w:rPr>
+      </w:pPr>
+    </w:p>
+    <w:p>
+      <w:pPr>
+        <w:spacing w:after="0"/>
+        <w:rPr>
+          <w:rFonts w:eastAsiaTheme="minorEastAsia"/>
+          <w:lang w:val="en-GB"/>
+        </w:rPr>
+      </w:pPr>
+    </w:p>
+    <w:p>
+      <w:pPr>
+        <w:spacing w:after="0"/>
+        <w:rPr>
+          <w:rFonts w:eastAsiaTheme="minorEastAsia"/>
+          <w:lang w:val="en-GB"/>
+        </w:rPr>
+      </w:pPr>
+    </w:p>
+    <w:p>
+      <w:pPr>
+        <w:spacing w:after="0"/>
+        <w:rPr>
+          <w:rFonts w:eastAsiaTheme="minorEastAsia"/>
+          <w:lang w:val="en-GB"/>
+        </w:rPr>
+      </w:pPr>
+    </w:p>
+    <w:p>
+      <w:pPr>
+        <w:spacing w:after="0"/>
+        <w:rPr>
+          <w:rFonts w:eastAsiaTheme="minorEastAsia"/>
+          <w:lang w:val="en-GB"/>
+        </w:rPr>
+        <w:sectPr>
+          <w:type w:val="continuous"/>
+          <w:pgSz w:w="11906" w:h="16838" w:code="9"/>
+          <w:pgMar w:top="993" w:right="1800" w:bottom="993" w:left="1800" w:header="720" w:footer="720" w:gutter="0"/>
+          <w:pgNumType w:start="0"/>
+          <w:cols w:num="2" w:space="720"/>
+          <w:titlePg/>
+          <w:docGrid w:linePitch="360"/>
+        </w:sectPr>
+      </w:pPr>
+    </w:p>
+    <w:p>
+      <w:pPr>
+        <w:spacing w:before="0" w:after="0"/>
+        <w:ind w:right="-35"/>
+        <w:jc w:val="right"/>
+        <w:rPr>
+          <w:rFonts w:eastAsiaTheme="minorEastAsia"/>
+          <w:sz w:val="20"/>
+          <w:szCs w:val="20"/>
+          <w:lang w:val="en-GB"/>
+        </w:rPr>
+      </w:pPr>
+    </w:p>
+    <w:p>
+      <w:pPr>
+        <w:spacing w:before="0" w:after="0"/>
+        <w:ind w:right="-35"/>
+        <w:jc w:val="right"/>
+        <w:rPr>
+          <w:rFonts w:eastAsiaTheme="minorEastAsia"/>
+          <w:sz w:val="20"/>
+          <w:szCs w:val="20"/>
+          <w:lang w:val="en-GB"/>
+        </w:rPr>
+      </w:pPr>
+      <w:r>
+        <w:rPr>
+          <w:rFonts w:eastAsiaTheme="minorEastAsia"/>
+          <w:sz w:val="20"/>
+          <w:szCs w:val="20"/>
+          <w:lang w:val="en-GB"/>
+        </w:rPr>
+        <w:t>Fixed parameter</w:t>
+      </w:r>
+    </w:p>
+    <w:p>
+      <w:pPr>
+        <w:spacing w:before="0" w:after="0"/>
+        <w:jc w:val="right"/>
+        <w:rPr>
+          <w:rFonts w:eastAsiaTheme="minorEastAsia"/>
+          <w:sz w:val="20"/>
+          <w:szCs w:val="20"/>
+          <w:lang w:val="en-GB"/>
+        </w:rPr>
+      </w:pPr>
+      <w:r>
+        <w:rPr>
+          <w:rFonts w:eastAsiaTheme="minorEastAsia"/>
+          <w:sz w:val="20"/>
+          <w:szCs w:val="20"/>
+          <w:lang w:val="en-GB"/>
+        </w:rPr>
+        <w:t xml:space="preserve">Image distortion: </w:t>
+      </w:r>
+      <w:r>
+        <w:rPr>
+          <w:rFonts w:ascii="Times New Roman" w:eastAsiaTheme="minorEastAsia" w:hAnsi="Times New Roman" w:cs="Times New Roman"/>
+          <w:i/>
+          <w:iCs/>
+          <w:sz w:val="20"/>
+          <w:szCs w:val="20"/>
+          <w:lang w:val="en-GB"/>
+        </w:rPr>
+        <w:t>6.08</w:t>
+      </w:r>
+      <w:r>
+        <w:rPr>
+          <w:rFonts w:ascii="Times New Roman" w:eastAsiaTheme="minorEastAsia" w:hAnsi="Times New Roman" w:cs="Times New Roman"/>
+          <w:i/>
+          <w:iCs/>
+          <w:sz w:val="20"/>
+          <w:szCs w:val="20"/>
+          <w:lang w:val="en-GB"/>
+        </w:rPr>
+        <w:t>%</w:t>
+      </w:r>
+    </w:p>
+    <w:p>
+      <w:pPr>
+        <w:spacing w:before="0" w:after="0"/>
+        <w:jc w:val="right"/>
+        <w:rPr>
+          <w:rFonts w:ascii="Times New Roman" w:eastAsiaTheme="minorEastAsia" w:hAnsi="Times New Roman" w:cs="Times New Roman"/>
+          <w:i/>
+          <w:iCs/>
+          <w:sz w:val="20"/>
+          <w:szCs w:val="20"/>
+          <w:lang w:val="en-GB"/>
+        </w:rPr>
+      </w:pPr>
+      <w:r>
+        <w:rPr>
+          <w:rFonts w:eastAsiaTheme="minorEastAsia"/>
+          <w:sz w:val="20"/>
+          <w:szCs w:val="20"/>
+          <w:lang w:val="en-GB"/>
+        </w:rPr>
+        <w:t xml:space="preserve">Power saving: </w:t>
+      </w:r>
+      <w:r>
+        <w:rPr>
+          <w:rFonts w:ascii="Times New Roman" w:eastAsiaTheme="minorEastAsia" w:hAnsi="Times New Roman" w:cs="Times New Roman"/>
+          <w:i/>
+          <w:iCs/>
+          <w:sz w:val="20"/>
+          <w:szCs w:val="20"/>
+          <w:lang w:val="en-GB"/>
+        </w:rPr>
+        <w:t>-</w:t>
+      </w:r>
+      <w:r>
+        <w:rPr>
+          <w:rFonts w:ascii="Times New Roman" w:eastAsiaTheme="minorEastAsia" w:hAnsi="Times New Roman" w:cs="Times New Roman"/>
+          <w:i/>
+          <w:iCs/>
+          <w:sz w:val="20"/>
+          <w:szCs w:val="20"/>
+          <w:lang w:val="en-GB"/>
+        </w:rPr>
+        <w:t>19.10</w:t>
+      </w:r>
+      <w:r>
+        <w:rPr>
+          <w:rFonts w:ascii="Times New Roman" w:eastAsiaTheme="minorEastAsia" w:hAnsi="Times New Roman" w:cs="Times New Roman"/>
+          <w:i/>
+          <w:iCs/>
+          <w:sz w:val="20"/>
+          <w:szCs w:val="20"/>
+          <w:lang w:val="en-GB"/>
+        </w:rPr>
+        <w:t>%</w:t>
+      </w:r>
+    </w:p>
+    <w:p>
+      <w:pPr>
+        <w:spacing w:before="0" w:after="0"/>
+        <w:rPr>
+          <w:rFonts w:eastAsiaTheme="minorEastAsia"/>
+          <w:sz w:val="20"/>
+          <w:szCs w:val="20"/>
+          <w:lang w:val="en-GB"/>
+        </w:rPr>
+      </w:pPr>
+    </w:p>
+    <w:p>
+      <w:pPr>
+        <w:spacing w:before="0" w:after="0"/>
+        <w:rPr>
+          <w:rFonts w:eastAsiaTheme="minorEastAsia"/>
+          <w:sz w:val="20"/>
+          <w:szCs w:val="20"/>
+          <w:lang w:val="en-GB"/>
+        </w:rPr>
+      </w:pPr>
+      <w:proofErr w:type="spellStart"/>
+      <w:r>
+        <w:rPr>
+          <w:rFonts w:eastAsiaTheme="minorEastAsia"/>
+          <w:sz w:val="20"/>
+          <w:szCs w:val="20"/>
+          <w:lang w:val="en-GB"/>
+        </w:rPr>
+        <w:t>Thresholded</w:t>
+      </w:r>
+      <w:proofErr w:type="spellEnd"/>
+      <w:r>
+        <w:rPr>
+          <w:rFonts w:eastAsiaTheme="minorEastAsia"/>
+          <w:sz w:val="20"/>
+          <w:szCs w:val="20"/>
+          <w:lang w:val="en-GB"/>
+        </w:rPr>
+        <w:t xml:space="preserve"> parameter</w:t>
+      </w:r>
+    </w:p>
+    <w:p>
+      <w:pPr>
+        <w:spacing w:before="0" w:after="0"/>
+        <w:rPr>
+          <w:rFonts w:ascii="Times New Roman" w:eastAsiaTheme="minorEastAsia" w:hAnsi="Times New Roman" w:cs="Times New Roman"/>
+          <w:i/>
+          <w:iCs/>
+          <w:sz w:val="20"/>
+          <w:szCs w:val="20"/>
+          <w:lang w:val="en-GB"/>
+        </w:rPr>
+      </w:pPr>
+      <w:r>
+        <w:rPr>
+          <w:rFonts w:eastAsiaTheme="minorEastAsia"/>
+          <w:sz w:val="20"/>
+          <w:szCs w:val="20"/>
+          <w:lang w:val="en-GB"/>
+        </w:rPr>
+        <w:t xml:space="preserve">Image distortion: </w:t>
+      </w:r>
+      <w:r>
+        <w:rPr>
+          <w:rFonts w:ascii="Times New Roman" w:eastAsiaTheme="minorEastAsia" w:hAnsi="Times New Roman" w:cs="Times New Roman"/>
+          <w:i/>
+          <w:iCs/>
+          <w:sz w:val="20"/>
+          <w:szCs w:val="20"/>
+          <w:lang w:val="en-GB"/>
+        </w:rPr>
+        <w:t>0.49</w:t>
+      </w:r>
+      <w:r>
+        <w:rPr>
+          <w:rFonts w:ascii="Times New Roman" w:eastAsiaTheme="minorEastAsia" w:hAnsi="Times New Roman" w:cs="Times New Roman"/>
+          <w:i/>
+          <w:iCs/>
+          <w:sz w:val="20"/>
+          <w:szCs w:val="20"/>
+          <w:lang w:val="en-GB"/>
+        </w:rPr>
+        <w:t>%</w:t>
+      </w:r>
+    </w:p>
+    <w:p>
+      <w:pPr>
+        <w:spacing w:before="0" w:after="0"/>
+        <w:rPr>
+          <w:rFonts w:ascii="Times New Roman" w:eastAsiaTheme="minorEastAsia" w:hAnsi="Times New Roman" w:cs="Times New Roman"/>
+          <w:i/>
+          <w:iCs/>
+          <w:sz w:val="20"/>
+          <w:szCs w:val="20"/>
+          <w:lang w:val="en-GB"/>
+        </w:rPr>
+        <w:sectPr>
+          <w:type w:val="continuous"/>
+          <w:pgSz w:w="11906" w:h="16838" w:code="9"/>
+          <w:pgMar w:top="993" w:right="1800" w:bottom="993" w:left="1800" w:header="720" w:footer="720" w:gutter="0"/>
+          <w:pgNumType w:start="0"/>
+          <w:cols w:num="2" w:space="720"/>
+          <w:titlePg/>
+          <w:docGrid w:linePitch="360"/>
+        </w:sectPr>
+      </w:pPr>
+      <w:r>
+        <w:rPr>
+          <w:rFonts w:eastAsiaTheme="minorEastAsia"/>
+          <w:sz w:val="20"/>
+          <w:szCs w:val="20"/>
+          <w:lang w:val="en-GB"/>
+        </w:rPr>
+        <w:t xml:space="preserve">Power saving: </w:t>
+      </w:r>
+      <w:r>
+        <w:rPr>
+          <w:rFonts w:ascii="Times New Roman" w:eastAsiaTheme="minorEastAsia" w:hAnsi="Times New Roman" w:cs="Times New Roman"/>
+          <w:i/>
+          <w:iCs/>
+          <w:sz w:val="20"/>
+          <w:szCs w:val="20"/>
+          <w:lang w:val="en-GB"/>
+        </w:rPr>
+        <w:t>16.1</w:t>
+      </w:r>
+      <w:r>
+        <w:rPr>
+          <w:rFonts w:ascii="Times New Roman" w:eastAsiaTheme="minorEastAsia" w:hAnsi="Times New Roman" w:cs="Times New Roman"/>
+          <w:i/>
+          <w:iCs/>
+          <w:sz w:val="20"/>
+          <w:szCs w:val="20"/>
+          <w:lang w:val="en-GB"/>
+        </w:rPr>
+        <w:t>9</w:t>
+      </w:r>
+      <w:r>
+        <w:rPr>
+          <w:rFonts w:ascii="Times New Roman" w:eastAsiaTheme="minorEastAsia" w:hAnsi="Times New Roman" w:cs="Times New Roman"/>
+          <w:i/>
+          <w:iCs/>
+          <w:sz w:val="20"/>
+          <w:szCs w:val="20"/>
+          <w:lang w:val="en-GB"/>
+        </w:rPr>
+        <w:t>%</w:t>
+      </w:r>
+    </w:p>
+    <w:p>
+      <w:pPr>
+        <w:spacing w:after="0"/>
+        <w:rPr>
+          <w:rFonts w:eastAsiaTheme="minorEastAsia"/>
+          <w:lang w:val="en-GB"/>
+        </w:rPr>
+        <w:sectPr>
+          <w:type w:val="continuous"/>
+          <w:pgSz w:w="11906" w:h="16838" w:code="9"/>
+          <w:pgMar w:top="993" w:right="1800" w:bottom="993" w:left="1800" w:header="720" w:footer="720" w:gutter="0"/>
+          <w:pgNumType w:start="0"/>
+          <w:cols w:space="720"/>
+          <w:titlePg/>
+          <w:docGrid w:linePitch="360"/>
+        </w:sectPr>
+      </w:pPr>
+    </w:p>
+    <w:p>
+      <w:pPr>
+        <w:spacing w:after="0"/>
+        <w:rPr>
+          <w:rFonts w:eastAsiaTheme="minorEastAsia"/>
+          <w:lang w:val="en-GB"/>
+        </w:rPr>
+      </w:pPr>
+    </w:p>
+    <w:p>
+      <w:pPr>
+        <w:spacing w:after="0"/>
+        <w:rPr>
+          <w:rFonts w:eastAsiaTheme="minorEastAsia"/>
+          <w:lang w:val="en-GB"/>
+        </w:rPr>
+      </w:pPr>
+    </w:p>
+    <w:p>
+      <w:pPr>
+        <w:spacing w:after="0"/>
+        <w:rPr>
+          <w:rFonts w:eastAsiaTheme="minorEastAsia"/>
+          <w:lang w:val="en-GB"/>
+        </w:rPr>
+      </w:pPr>
+    </w:p>
+    <w:p>
+      <w:pPr>
+        <w:spacing w:after="0"/>
+        <w:rPr>
+          <w:rFonts w:eastAsiaTheme="minorEastAsia"/>
+          <w:lang w:val="en-GB"/>
+        </w:rPr>
+      </w:pPr>
+    </w:p>
+    <w:p>
+      <w:pPr>
+        <w:spacing w:after="0"/>
+        <w:rPr>
+          <w:rFonts w:eastAsiaTheme="minorEastAsia"/>
+          <w:lang w:val="en-GB"/>
+        </w:rPr>
+      </w:pPr>
+    </w:p>
+    <w:p>
+      <w:pPr>
+        <w:spacing w:after="0"/>
+        <w:rPr>
+          <w:rFonts w:eastAsiaTheme="minorEastAsia"/>
+          <w:lang w:val="en-GB"/>
+        </w:rPr>
+      </w:pPr>
+    </w:p>
+    <w:p>
+      <w:pPr>
+        <w:spacing w:after="0"/>
+        <w:rPr>
+          <w:rFonts w:eastAsiaTheme="minorEastAsia"/>
+          <w:lang w:val="en-GB"/>
+        </w:rPr>
+      </w:pPr>
+    </w:p>
+    <w:p>
+      <w:pPr>
+        <w:spacing w:after="0"/>
+        <w:rPr>
+          <w:rFonts w:eastAsiaTheme="minorEastAsia"/>
+          <w:lang w:val="en-GB"/>
+        </w:rPr>
+      </w:pPr>
+    </w:p>
+    <w:p>
+      <w:pPr>
+        <w:spacing w:after="0"/>
+        <w:rPr>
+          <w:rFonts w:eastAsiaTheme="minorEastAsia"/>
+          <w:lang w:val="en-GB"/>
+        </w:rPr>
+      </w:pPr>
+    </w:p>
+    <w:p>
+      <w:pPr>
+        <w:spacing w:after="0"/>
+        <w:rPr>
+          <w:rFonts w:eastAsiaTheme="minorEastAsia"/>
+          <w:lang w:val="en-GB"/>
+        </w:rPr>
+      </w:pPr>
+    </w:p>
+    <w:p>
+      <w:pPr>
+        <w:spacing w:after="0"/>
+        <w:rPr>
+          <w:rFonts w:eastAsiaTheme="minorEastAsia"/>
           <w:lang w:val="en-GB"/>
         </w:rPr>
       </w:pPr>
     </w:p>
     <w:sectPr>
-      <w:footerReference w:type="default" r:id="rId32"/>
+      <w:type w:val="continuous"/>
       <w:pgSz w:w="11906" w:h="16838" w:code="9"/>
       <w:pgMar w:top="993" w:right="1800" w:bottom="993" w:left="1800" w:header="720" w:footer="720" w:gutter="0"/>
       <w:pgNumType w:start="0"/>
@@ -8768,7 +11207,7 @@
   <w:abstractNum w:abstractNumId="15" w15:restartNumberingAfterBreak="0">
     <w:nsid w:val="248D6C62"/>
     <w:multiLevelType w:val="hybridMultilevel"/>
-    <w:tmpl w:val="5024FF54"/>
+    <w:tmpl w:val="7638D164"/>
     <w:lvl w:ilvl="0" w:tplc="04100001">
       <w:start w:val="1"/>
       <w:numFmt w:val="bullet"/>
@@ -11956,6 +14395,12 @@
 </file>
 
 <file path=customXml/item1.xml><?xml version="1.0" encoding="utf-8"?>
+<p:properties xmlns:p="http://schemas.microsoft.com/office/2006/metadata/properties" xmlns:xsi="http://www.w3.org/2001/XMLSchema-instance" xmlns:pc="http://schemas.microsoft.com/office/infopath/2007/PartnerControls">
+  <documentManagement/>
+</p:properties>
+</file>
+
+<file path=customXml/item2.xml><?xml version="1.0" encoding="utf-8"?>
 <?mso-contentType ?>
 <FormTemplates xmlns="http://schemas.microsoft.com/sharepoint/v3/contenttype/forms">
   <Display>DocumentLibraryForm</Display>
@@ -11964,17 +14409,7 @@
 </FormTemplates>
 </file>
 
-<file path=customXml/item2.xml><?xml version="1.0" encoding="utf-8"?>
-<p:properties xmlns:p="http://schemas.microsoft.com/office/2006/metadata/properties" xmlns:xsi="http://www.w3.org/2001/XMLSchema-instance" xmlns:pc="http://schemas.microsoft.com/office/infopath/2007/PartnerControls">
-  <documentManagement/>
-</p:properties>
-</file>
-
 <file path=customXml/item3.xml><?xml version="1.0" encoding="utf-8"?>
-<b:Sources xmlns:b="http://schemas.openxmlformats.org/officeDocument/2006/bibliography" xmlns="http://schemas.openxmlformats.org/officeDocument/2006/bibliography" SelectedStyle="\APASixthEditionOfficeOnline.xsl" StyleName="APA" Version="6"/>
-</file>
-
-<file path=customXml/item4.xml><?xml version="1.0" encoding="utf-8"?>
 <ct:contentTypeSchema xmlns:ct="http://schemas.microsoft.com/office/2006/metadata/contentType" xmlns:ma="http://schemas.microsoft.com/office/2006/metadata/properties/metaAttributes" ct:_="" ma:_="" ma:contentTypeName="Document" ma:contentTypeID="0x01010078E720577E5E504187AAE92000A1DB7E" ma:contentTypeVersion="0" ma:contentTypeDescription="Create a new document." ma:contentTypeScope="" ma:versionID="11910599b7b8ac30c4c917e2430fa84a">
   <xsd:schema xmlns:xsd="http://www.w3.org/2001/XMLSchema" xmlns:xs="http://www.w3.org/2001/XMLSchema" xmlns:p="http://schemas.microsoft.com/office/2006/metadata/properties" targetNamespace="http://schemas.microsoft.com/office/2006/metadata/properties" ma:root="true" ma:fieldsID="c0b8f89facf3e20c0a8a7e7191a7d35e">
     <xsd:element name="properties">
@@ -12088,15 +14523,11 @@
 </ct:contentTypeSchema>
 </file>
 
-<file path=customXml/itemProps1.xml><?xml version="1.0" encoding="utf-8"?>
-<ds:datastoreItem xmlns:ds="http://schemas.openxmlformats.org/officeDocument/2006/customXml" ds:itemID="{8E445992-A284-4D7A-BB4B-C082FDA9CE09}">
-  <ds:schemaRefs>
-    <ds:schemaRef ds:uri="http://schemas.microsoft.com/sharepoint/v3/contenttype/forms"/>
-  </ds:schemaRefs>
-</ds:datastoreItem>
+<file path=customXml/item4.xml><?xml version="1.0" encoding="utf-8"?>
+<b:Sources xmlns:b="http://schemas.openxmlformats.org/officeDocument/2006/bibliography" xmlns="http://schemas.openxmlformats.org/officeDocument/2006/bibliography" SelectedStyle="\APASixthEditionOfficeOnline.xsl" StyleName="APA" Version="6"/>
 </file>
 
-<file path=customXml/itemProps2.xml><?xml version="1.0" encoding="utf-8"?>
+<file path=customXml/itemProps1.xml><?xml version="1.0" encoding="utf-8"?>
 <ds:datastoreItem xmlns:ds="http://schemas.openxmlformats.org/officeDocument/2006/customXml" ds:itemID="{24B26DFE-474E-415E-BDF9-BF458A0B4DD6}">
   <ds:schemaRefs>
     <ds:schemaRef ds:uri="http://schemas.microsoft.com/office/2006/metadata/properties"/>
@@ -12105,15 +14536,15 @@
 </ds:datastoreItem>
 </file>
 
-<file path=customXml/itemProps3.xml><?xml version="1.0" encoding="utf-8"?>
-<ds:datastoreItem xmlns:ds="http://schemas.openxmlformats.org/officeDocument/2006/customXml" ds:itemID="{F6D3BCA5-CD69-4FBF-91C9-2E831816198E}">
+<file path=customXml/itemProps2.xml><?xml version="1.0" encoding="utf-8"?>
+<ds:datastoreItem xmlns:ds="http://schemas.openxmlformats.org/officeDocument/2006/customXml" ds:itemID="{8E445992-A284-4D7A-BB4B-C082FDA9CE09}">
   <ds:schemaRefs>
-    <ds:schemaRef ds:uri="http://schemas.openxmlformats.org/officeDocument/2006/bibliography"/>
+    <ds:schemaRef ds:uri="http://schemas.microsoft.com/sharepoint/v3/contenttype/forms"/>
   </ds:schemaRefs>
 </ds:datastoreItem>
 </file>
 
-<file path=customXml/itemProps4.xml><?xml version="1.0" encoding="utf-8"?>
+<file path=customXml/itemProps3.xml><?xml version="1.0" encoding="utf-8"?>
 <ds:datastoreItem xmlns:ds="http://schemas.openxmlformats.org/officeDocument/2006/customXml" ds:itemID="{2FD0921F-69C4-4AB4-A229-06065D442A6D}">
   <ds:schemaRefs>
     <ds:schemaRef ds:uri="http://schemas.microsoft.com/office/2006/metadata/contentType"/>
@@ -12127,4 +14558,12 @@
     <ds:schemaRef ds:uri="http://schemas.microsoft.com/office/infopath/2007/PartnerControls"/>
   </ds:schemaRefs>
 </ds:datastoreItem>
+</file>
+
+<file path=customXml/itemProps4.xml><?xml version="1.0" encoding="utf-8"?>
+<ds:datastoreItem xmlns:ds="http://schemas.openxmlformats.org/officeDocument/2006/customXml" ds:itemID="{F6D3BCA5-CD69-4FBF-91C9-2E831816198E}">
+  <ds:schemaRefs>
+    <ds:schemaRef ds:uri="http://schemas.openxmlformats.org/officeDocument/2006/bibliography"/>
+  </ds:schemaRefs>
+</ds:datastoreItem>
 </file>
</xml_diff>

<commit_message>
refactor: Vdd selection added and distortion parameters changed
</commit_message>
<xml_diff>
--- a/lab2/report.docx
+++ b/lab2/report.docx
@@ -432,21 +432,7 @@
         <w:rPr>
           <w:lang w:val="en-GB"/>
         </w:rPr>
-        <w:t xml:space="preserve">Learn how to manipulate images in the LAB, RGB and HSV </w:t>
-      </w:r>
-      <w:proofErr w:type="spellStart"/>
-      <w:r>
-        <w:rPr>
-          <w:lang w:val="en-GB"/>
-        </w:rPr>
-        <w:t>color</w:t>
-      </w:r>
-      <w:proofErr w:type="spellEnd"/>
-      <w:r>
-        <w:rPr>
-          <w:lang w:val="en-GB"/>
-        </w:rPr>
-        <w:t xml:space="preserve"> models.</w:t>
+        <w:t>Learn how to manipulate images in the LAB, RGB and HSV color models.</w:t>
       </w:r>
     </w:p>
     <w:p>
@@ -456,60 +442,24 @@
           <w:lang w:val="en-GB"/>
         </w:rPr>
       </w:pPr>
-      <w:proofErr w:type="spellStart"/>
-      <w:r>
-        <w:rPr>
-          <w:lang w:val="en-GB"/>
-        </w:rPr>
-        <w:t>Color</w:t>
-      </w:r>
-      <w:proofErr w:type="spellEnd"/>
-      <w:r>
-        <w:rPr>
-          <w:lang w:val="en-GB"/>
-        </w:rPr>
-        <w:t xml:space="preserve"> Models</w:t>
-      </w:r>
-    </w:p>
-    <w:p>
-      <w:pPr>
-        <w:rPr>
-          <w:lang w:val="en-GB"/>
-        </w:rPr>
-      </w:pPr>
-      <w:r>
-        <w:rPr>
-          <w:lang w:val="en-GB"/>
-        </w:rPr>
-        <w:t xml:space="preserve">A </w:t>
-      </w:r>
-      <w:proofErr w:type="spellStart"/>
-      <w:r>
-        <w:rPr>
-          <w:lang w:val="en-GB"/>
-        </w:rPr>
-        <w:t>color</w:t>
-      </w:r>
-      <w:proofErr w:type="spellEnd"/>
-      <w:r>
-        <w:rPr>
-          <w:lang w:val="en-GB"/>
-        </w:rPr>
-        <w:t xml:space="preserve"> model is a visualization that depicts the </w:t>
-      </w:r>
-      <w:proofErr w:type="spellStart"/>
-      <w:r>
-        <w:rPr>
-          <w:lang w:val="en-GB"/>
-        </w:rPr>
-        <w:t>color</w:t>
-      </w:r>
-      <w:proofErr w:type="spellEnd"/>
-      <w:r>
-        <w:rPr>
-          <w:lang w:val="en-GB"/>
-        </w:rPr>
-        <w:t xml:space="preserve"> spectrum as a multidimensional model</w:t>
+      <w:r>
+        <w:rPr>
+          <w:lang w:val="en-GB"/>
+        </w:rPr>
+        <w:t>Color Models</w:t>
+      </w:r>
+    </w:p>
+    <w:p>
+      <w:pPr>
+        <w:rPr>
+          <w:lang w:val="en-GB"/>
+        </w:rPr>
+      </w:pPr>
+      <w:r>
+        <w:rPr>
+          <w:lang w:val="en-GB"/>
+        </w:rPr>
+        <w:t>A color model is a visualization that depicts the color spectrum as a multidimensional model</w:t>
       </w:r>
       <w:r>
         <w:rPr>
@@ -521,21 +471,7 @@
         <w:rPr>
           <w:lang w:val="en-GB"/>
         </w:rPr>
-        <w:t xml:space="preserve">in figure1 there are the 3 </w:t>
-      </w:r>
-      <w:proofErr w:type="spellStart"/>
-      <w:r>
-        <w:rPr>
-          <w:lang w:val="en-GB"/>
-        </w:rPr>
-        <w:t>color</w:t>
-      </w:r>
-      <w:proofErr w:type="spellEnd"/>
-      <w:r>
-        <w:rPr>
-          <w:lang w:val="en-GB"/>
-        </w:rPr>
-        <w:t xml:space="preserve"> models used for this experiment.</w:t>
+        <w:t>in figure1 there are the 3 color models used for this experiment.</w:t>
       </w:r>
     </w:p>
     <w:p>
@@ -766,21 +702,7 @@
         <w:rPr>
           <w:lang w:val="en-GB"/>
         </w:rPr>
-        <w:t xml:space="preserve">A widely used </w:t>
-      </w:r>
-      <w:proofErr w:type="spellStart"/>
-      <w:r>
-        <w:rPr>
-          <w:lang w:val="en-GB"/>
-        </w:rPr>
-        <w:t>color</w:t>
-      </w:r>
-      <w:proofErr w:type="spellEnd"/>
-      <w:r>
-        <w:rPr>
-          <w:lang w:val="en-GB"/>
-        </w:rPr>
-        <w:t xml:space="preserve"> model is the RGB</w:t>
+        <w:t>A widely used color model is the RGB</w:t>
       </w:r>
       <w:r>
         <w:rPr>
@@ -841,35 +763,7 @@
         <w:rPr>
           <w:lang w:val="en-GB"/>
         </w:rPr>
-        <w:t xml:space="preserve">a </w:t>
-      </w:r>
-      <w:proofErr w:type="spellStart"/>
-      <w:r>
-        <w:rPr>
-          <w:lang w:val="en-GB"/>
-        </w:rPr>
-        <w:t>color</w:t>
-      </w:r>
-      <w:proofErr w:type="spellEnd"/>
-      <w:r>
-        <w:rPr>
-          <w:lang w:val="en-GB"/>
-        </w:rPr>
-        <w:t xml:space="preserve"> channel, but in general this approach is not very good because even a little change in the intensity of a </w:t>
-      </w:r>
-      <w:proofErr w:type="spellStart"/>
-      <w:r>
-        <w:rPr>
-          <w:lang w:val="en-GB"/>
-        </w:rPr>
-        <w:t>color</w:t>
-      </w:r>
-      <w:proofErr w:type="spellEnd"/>
-      <w:r>
-        <w:rPr>
-          <w:lang w:val="en-GB"/>
-        </w:rPr>
-        <w:t xml:space="preserve"> can produce a very different shade.</w:t>
+        <w:t>a color channel, but in general this approach is not very good because even a little change in the intensity of a color can produce a very different shade.</w:t>
       </w:r>
       <w:r>
         <w:rPr>
@@ -943,21 +837,7 @@
         <w:rPr>
           <w:lang w:val="en-GB"/>
         </w:rPr>
-        <w:t xml:space="preserve">: The blue shade in that portion of the sky is characterized by </w:t>
-      </w:r>
-      <w:proofErr w:type="gramStart"/>
-      <w:r>
-        <w:rPr>
-          <w:lang w:val="en-GB"/>
-        </w:rPr>
-        <w:t>this values</w:t>
-      </w:r>
-      <w:proofErr w:type="gramEnd"/>
-      <w:r>
-        <w:rPr>
-          <w:lang w:val="en-GB"/>
-        </w:rPr>
-        <w:t>: R=147, G=194, B=204.</w:t>
+        <w:t>: The blue shade in that portion of the sky is characterized by this values: R=147, G=194, B=204.</w:t>
       </w:r>
       <w:r>
         <w:rPr>
@@ -1037,21 +917,7 @@
         <w:rPr>
           <w:lang w:val="en-GB"/>
         </w:rPr>
-        <w:t xml:space="preserve">Due to this </w:t>
-      </w:r>
-      <w:proofErr w:type="gramStart"/>
-      <w:r>
-        <w:rPr>
-          <w:lang w:val="en-GB"/>
-        </w:rPr>
-        <w:t>problem,  the</w:t>
-      </w:r>
-      <w:proofErr w:type="gramEnd"/>
-      <w:r>
-        <w:rPr>
-          <w:lang w:val="en-GB"/>
-        </w:rPr>
-        <w:t xml:space="preserve"> approach used in the experiment is to reason in term of brightness and saturation.</w:t>
+        <w:t>Due to this problem,  the approach used in the experiment is to reason in term of brightness and saturation.</w:t>
       </w:r>
     </w:p>
     <w:p>
@@ -1098,33 +964,11 @@
         </w:rPr>
         <w:br/>
       </w:r>
-      <w:proofErr w:type="gramStart"/>
-      <w:r>
-        <w:rPr>
-          <w:lang w:val="en-GB"/>
-        </w:rPr>
-        <w:t>In order to</w:t>
-      </w:r>
-      <w:proofErr w:type="gramEnd"/>
-      <w:r>
-        <w:rPr>
-          <w:lang w:val="en-GB"/>
-        </w:rPr>
-        <w:t xml:space="preserve"> be able to modify the brightness and the saturation it is necessary to change the </w:t>
-      </w:r>
-      <w:proofErr w:type="spellStart"/>
-      <w:r>
-        <w:rPr>
-          <w:lang w:val="en-GB"/>
-        </w:rPr>
-        <w:t>color</w:t>
-      </w:r>
-      <w:proofErr w:type="spellEnd"/>
-      <w:r>
-        <w:rPr>
-          <w:lang w:val="en-GB"/>
-        </w:rPr>
-        <w:t xml:space="preserve"> model from RGB to HSV.</w:t>
+      <w:r>
+        <w:rPr>
+          <w:lang w:val="en-GB"/>
+        </w:rPr>
+        <w:t>In order to be able to modify the brightness and the saturation it is necessary to change the color model from RGB to HSV.</w:t>
       </w:r>
       <w:r>
         <w:rPr>
@@ -1143,90 +987,20 @@
         <w:rPr>
           <w:lang w:val="en-GB"/>
         </w:rPr>
-        <w:t xml:space="preserve">The HSV </w:t>
-      </w:r>
-      <w:proofErr w:type="spellStart"/>
-      <w:r>
-        <w:rPr>
-          <w:lang w:val="en-GB"/>
-        </w:rPr>
-        <w:t>color</w:t>
-      </w:r>
-      <w:proofErr w:type="spellEnd"/>
-      <w:r>
-        <w:rPr>
-          <w:lang w:val="en-GB"/>
-        </w:rPr>
-        <w:t xml:space="preserve"> model (Figure1) is still a 3D model that is based on the same RGB primary colours, the difference is that every </w:t>
-      </w:r>
-      <w:proofErr w:type="spellStart"/>
-      <w:r>
-        <w:rPr>
-          <w:lang w:val="en-GB"/>
-        </w:rPr>
-        <w:t>color</w:t>
-      </w:r>
-      <w:proofErr w:type="spellEnd"/>
-      <w:r>
-        <w:rPr>
-          <w:lang w:val="en-GB"/>
-        </w:rPr>
-        <w:t>, or hue (H</w:t>
-      </w:r>
-      <w:proofErr w:type="gramStart"/>
-      <w:r>
-        <w:rPr>
-          <w:lang w:val="en-GB"/>
-        </w:rPr>
-        <w:t>),  is</w:t>
-      </w:r>
-      <w:proofErr w:type="gramEnd"/>
-      <w:r>
-        <w:rPr>
-          <w:lang w:val="en-GB"/>
-        </w:rPr>
-        <w:t xml:space="preserve"> characterized with two parameters that are: saturation (S) and Brightness (V).</w:t>
-      </w:r>
-    </w:p>
-    <w:p>
-      <w:pPr>
-        <w:rPr>
-          <w:lang w:val="en-GB"/>
-        </w:rPr>
-      </w:pPr>
-      <w:r>
-        <w:rPr>
-          <w:lang w:val="en-GB"/>
-        </w:rPr>
-        <w:t xml:space="preserve">The distortion produced by a transformation can be measured in the LAB </w:t>
-      </w:r>
-      <w:proofErr w:type="spellStart"/>
-      <w:r>
-        <w:rPr>
-          <w:lang w:val="en-GB"/>
-        </w:rPr>
-        <w:t>color</w:t>
-      </w:r>
-      <w:proofErr w:type="spellEnd"/>
-      <w:r>
-        <w:rPr>
-          <w:lang w:val="en-GB"/>
-        </w:rPr>
-        <w:t xml:space="preserve"> space in terms of </w:t>
-      </w:r>
-      <w:proofErr w:type="spellStart"/>
-      <w:r>
-        <w:rPr>
-          <w:lang w:val="en-GB"/>
-        </w:rPr>
-        <w:t>Eucledian</w:t>
-      </w:r>
-      <w:proofErr w:type="spellEnd"/>
-      <w:r>
-        <w:rPr>
-          <w:lang w:val="en-GB"/>
-        </w:rPr>
-        <w:t xml:space="preserve"> distance between two images, that is computed in percentage with the following formula:</w:t>
+        <w:t>The HSV color model (Figure1) is still a 3D model that is based on the same RGB primary colours, the difference is that every color, or hue (H),  is characterized with two parameters that are: saturation (S) and Brightness (V).</w:t>
+      </w:r>
+    </w:p>
+    <w:p>
+      <w:pPr>
+        <w:rPr>
+          <w:lang w:val="en-GB"/>
+        </w:rPr>
+      </w:pPr>
+      <w:r>
+        <w:rPr>
+          <w:lang w:val="en-GB"/>
+        </w:rPr>
+        <w:t>The distortion produced by a transformation can be measured in the LAB color space in terms of Eucledian distance between two images, that is computed in percentage with the following formula:</w:t>
       </w:r>
     </w:p>
     <w:p>
@@ -1884,41 +1658,13 @@
         <w:rPr>
           <w:lang w:val="en-GB"/>
         </w:rPr>
-        <w:t xml:space="preserve">The power mode used for this experiment is based on </w:t>
-      </w:r>
-      <w:proofErr w:type="gramStart"/>
-      <w:r>
-        <w:rPr>
-          <w:lang w:val="en-GB"/>
-        </w:rPr>
-        <w:t>a</w:t>
-      </w:r>
-      <w:proofErr w:type="gramEnd"/>
-      <w:r>
-        <w:rPr>
-          <w:lang w:val="en-GB"/>
-        </w:rPr>
-        <w:t xml:space="preserve"> OLED emissive display</w:t>
-      </w:r>
-      <w:r>
-        <w:rPr>
-          <w:lang w:val="en-GB"/>
-        </w:rPr>
-        <w:t xml:space="preserve">, that </w:t>
-      </w:r>
-      <w:proofErr w:type="spellStart"/>
-      <w:r>
-        <w:rPr>
-          <w:lang w:val="en-GB"/>
-        </w:rPr>
-        <w:t>as</w:t>
-      </w:r>
-      <w:proofErr w:type="spellEnd"/>
-      <w:r>
-        <w:rPr>
-          <w:lang w:val="en-GB"/>
-        </w:rPr>
-        <w:t xml:space="preserve"> been characterized using RGB model</w:t>
+        <w:t>The power mode used for this experiment is based on a OLED emissive display</w:t>
+      </w:r>
+      <w:r>
+        <w:rPr>
+          <w:lang w:val="en-GB"/>
+        </w:rPr>
+        <w:t>, that as been characterized using RGB model</w:t>
       </w:r>
       <w:r>
         <w:rPr>
@@ -2022,14 +1768,7 @@
         <w:rPr>
           <w:lang w:val="en-GB"/>
         </w:rPr>
-        <w:t xml:space="preserve">s 2 </w:t>
-      </w:r>
-      <w:proofErr w:type="gramStart"/>
-      <w:r>
-        <w:rPr>
-          <w:lang w:val="en-GB"/>
-        </w:rPr>
-        <w:t xml:space="preserve">and </w:t>
+        <w:t xml:space="preserve">s 2 and </w:t>
       </w:r>
       <w:r>
         <w:rPr>
@@ -2037,7 +1776,6 @@
         </w:rPr>
         <w:t xml:space="preserve"> 3</w:t>
       </w:r>
-      <w:proofErr w:type="gramEnd"/>
       <w:r>
         <w:rPr>
           <w:lang w:val="en-GB"/>
@@ -2346,21 +2084,7 @@
         <w:rPr>
           <w:lang w:val="en-GB"/>
         </w:rPr>
-        <w:t xml:space="preserve">independent of the </w:t>
-      </w:r>
-      <w:proofErr w:type="gramStart"/>
-      <w:r>
-        <w:rPr>
-          <w:lang w:val="en-GB"/>
-        </w:rPr>
-        <w:t>pixels</w:t>
-      </w:r>
-      <w:proofErr w:type="gramEnd"/>
-      <w:r>
-        <w:rPr>
-          <w:lang w:val="en-GB"/>
-        </w:rPr>
-        <w:t xml:space="preserve"> values.</w:t>
+        <w:t>independent of the pixels values.</w:t>
       </w:r>
       <w:r>
         <w:rPr>
@@ -3317,21 +3041,7 @@
           <w:lang w:val="en-GB"/>
         </w:rPr>
         <w:br/>
-        <w:t xml:space="preserve">Ex: Pure White is the combination of the 3 channels (R, G, </w:t>
-      </w:r>
-      <w:proofErr w:type="gramStart"/>
-      <w:r>
-        <w:rPr>
-          <w:lang w:val="en-GB"/>
-        </w:rPr>
-        <w:t>B)  at</w:t>
-      </w:r>
-      <w:proofErr w:type="gramEnd"/>
-      <w:r>
-        <w:rPr>
-          <w:lang w:val="en-GB"/>
-        </w:rPr>
-        <w:t xml:space="preserve"> the maximum intensity.</w:t>
+        <w:t>Ex: Pure White is the combination of the 3 channels (R, G, B)  at the maximum intensity.</w:t>
       </w:r>
     </w:p>
     <w:p>
@@ -3436,21 +3146,7 @@
           <w:lang w:val="en-GB"/>
         </w:rPr>
         <w:br/>
-        <w:t xml:space="preserve">Pure white is the most consuming colour, </w:t>
-      </w:r>
-      <w:proofErr w:type="gramStart"/>
-      <w:r>
-        <w:rPr>
-          <w:lang w:val="en-GB"/>
-        </w:rPr>
-        <w:t>Green</w:t>
-      </w:r>
-      <w:proofErr w:type="gramEnd"/>
-      <w:r>
-        <w:rPr>
-          <w:lang w:val="en-GB"/>
-        </w:rPr>
-        <w:t xml:space="preserve"> channel has less impact on power with respect to Blue and Red channel.</w:t>
+        <w:t>Pure white is the most consuming colour, Green channel has less impact on power with respect to Blue and Red channel.</w:t>
       </w:r>
       <w:r>
         <w:rPr>
@@ -3547,21 +3243,7 @@
         <w:rPr>
           <w:lang w:val="en-GB"/>
         </w:rPr>
-        <w:t xml:space="preserve">The power model used for the second part of this experiment introduces a dependency from the voltage used to power on a cell and </w:t>
-      </w:r>
-      <w:proofErr w:type="gramStart"/>
-      <w:r>
-        <w:rPr>
-          <w:lang w:val="en-GB"/>
-        </w:rPr>
-        <w:t>takes into account</w:t>
-      </w:r>
-      <w:proofErr w:type="gramEnd"/>
-      <w:r>
-        <w:rPr>
-          <w:lang w:val="en-GB"/>
-        </w:rPr>
-        <w:t xml:space="preserve"> the sum of all the currents flowing in each cell. Below both the current and power formulae can be analysed:</w:t>
+        <w:t>The power model used for the second part of this experiment introduces a dependency from the voltage used to power on a cell and takes into account the sum of all the currents flowing in each cell. Below both the current and power formulae can be analysed:</w:t>
       </w:r>
     </w:p>
     <w:p>
@@ -3683,14 +3365,12 @@
           <w:lang w:val="en-GB"/>
         </w:rPr>
       </w:pPr>
-      <w:proofErr w:type="spellStart"/>
       <w:r>
         <w:rPr>
           <w:lang w:val="en-GB"/>
         </w:rPr>
         <w:t>Vdd</w:t>
       </w:r>
-      <w:proofErr w:type="spellEnd"/>
       <w:r>
         <w:rPr>
           <w:lang w:val="en-GB"/>
@@ -3721,39 +3401,17 @@
           <w:lang w:val="en-GB"/>
         </w:rPr>
       </w:pPr>
-      <w:proofErr w:type="spellStart"/>
-      <w:r>
-        <w:rPr>
-          <w:lang w:val="en-GB"/>
-        </w:rPr>
-        <w:t>Drgb</w:t>
-      </w:r>
-      <w:proofErr w:type="spellEnd"/>
-      <w:r>
-        <w:rPr>
-          <w:lang w:val="en-GB"/>
-        </w:rPr>
-        <w:t xml:space="preserve"> </w:t>
-      </w:r>
-      <w:r>
-        <w:rPr>
-          <w:lang w:val="en-GB"/>
-        </w:rPr>
-        <w:t xml:space="preserve">is the RGB </w:t>
-      </w:r>
-      <w:proofErr w:type="spellStart"/>
-      <w:r>
-        <w:rPr>
-          <w:lang w:val="en-GB"/>
-        </w:rPr>
-        <w:t>color</w:t>
-      </w:r>
-      <w:proofErr w:type="spellEnd"/>
-      <w:r>
-        <w:rPr>
-          <w:lang w:val="en-GB"/>
-        </w:rPr>
-        <w:t xml:space="preserve"> value of the current pixel.</w:t>
+      <w:r>
+        <w:rPr>
+          <w:lang w:val="en-GB"/>
+        </w:rPr>
+        <w:t xml:space="preserve">Drgb </w:t>
+      </w:r>
+      <w:r>
+        <w:rPr>
+          <w:lang w:val="en-GB"/>
+        </w:rPr>
+        <w:t>is the RGB color value of the current pixel.</w:t>
       </w:r>
     </w:p>
     <w:p>
@@ -4312,21 +3970,7 @@
         <w:rPr>
           <w:lang w:val="en-GB"/>
         </w:rPr>
-        <w:t xml:space="preserve">by a narrow range of intensities, in this case the histogram flattening produce a better distribution of the colours in the full </w:t>
-      </w:r>
-      <w:proofErr w:type="spellStart"/>
-      <w:r>
-        <w:rPr>
-          <w:lang w:val="en-GB"/>
-        </w:rPr>
-        <w:t>color</w:t>
-      </w:r>
-      <w:proofErr w:type="spellEnd"/>
-      <w:r>
-        <w:rPr>
-          <w:lang w:val="en-GB"/>
-        </w:rPr>
-        <w:t xml:space="preserve"> scale range which will result in a better global contrast, especially when both background and foreground are dark or bright.</w:t>
+        <w:t>by a narrow range of intensities, in this case the histogram flattening produce a better distribution of the colours in the full color scale range which will result in a better global contrast, especially when both background and foreground are dark or bright.</w:t>
       </w:r>
     </w:p>
     <w:p>
@@ -4443,21 +4087,7 @@
           <w:lang w:val="en-GB"/>
         </w:rPr>
         <w:br/>
-        <w:t xml:space="preserve">Is possible to see that in some images the power consumption drastically </w:t>
-      </w:r>
-      <w:proofErr w:type="gramStart"/>
-      <w:r>
-        <w:rPr>
-          <w:lang w:val="en-GB"/>
-        </w:rPr>
-        <w:t>get</w:t>
-      </w:r>
-      <w:proofErr w:type="gramEnd"/>
-      <w:r>
-        <w:rPr>
-          <w:lang w:val="en-GB"/>
-        </w:rPr>
-        <w:t xml:space="preserve"> worst as well as the distortion.</w:t>
+        <w:t>Is possible to see that in some images the power consumption drastically get worst as well as the distortion.</w:t>
       </w:r>
     </w:p>
     <w:p>
@@ -4533,27 +4163,13 @@
         <w:rPr>
           <w:lang w:val="en-GB"/>
         </w:rPr>
-        <w:t xml:space="preserve"> (tested on small data </w:t>
-      </w:r>
-      <w:proofErr w:type="gramStart"/>
-      <w:r>
-        <w:rPr>
-          <w:lang w:val="en-GB"/>
-        </w:rPr>
-        <w:t xml:space="preserve">set) </w:t>
-      </w:r>
-      <w:r>
-        <w:rPr>
-          <w:lang w:val="en-GB"/>
-        </w:rPr>
-        <w:t xml:space="preserve"> best</w:t>
-      </w:r>
-      <w:proofErr w:type="gramEnd"/>
-      <w:r>
-        <w:rPr>
-          <w:lang w:val="en-GB"/>
-        </w:rPr>
-        <w:t xml:space="preserve"> case.</w:t>
+        <w:t xml:space="preserve"> (tested on small data set) </w:t>
+      </w:r>
+      <w:r>
+        <w:rPr>
+          <w:lang w:val="en-GB"/>
+        </w:rPr>
+        <w:t xml:space="preserve"> best case.</w:t>
       </w:r>
       <w:r>
         <w:rPr>
@@ -4686,21 +4302,7 @@
           <w:lang w:val="en-GB"/>
         </w:rPr>
         <w:br/>
-        <w:t xml:space="preserve">This case is very bad both for power and for distortion, this is due to the fact that the original image has a very narrow distribution </w:t>
-      </w:r>
-      <w:proofErr w:type="gramStart"/>
-      <w:r>
-        <w:rPr>
-          <w:lang w:val="en-GB"/>
-        </w:rPr>
-        <w:t>around dark hues</w:t>
-      </w:r>
-      <w:proofErr w:type="gramEnd"/>
-      <w:r>
-        <w:rPr>
-          <w:lang w:val="en-GB"/>
-        </w:rPr>
-        <w:t xml:space="preserve">. </w:t>
+        <w:t xml:space="preserve">This case is very bad both for power and for distortion, this is due to the fact that the original image has a very narrow distribution around dark hues. </w:t>
       </w:r>
     </w:p>
     <w:p>
@@ -4799,21 +4401,7 @@
         <w:rPr>
           <w:lang w:val="en-GB"/>
         </w:rPr>
-        <w:t xml:space="preserve">The following figures are the results coming from the large data set, and the conclusions are the same as the one before, </w:t>
-      </w:r>
-      <w:proofErr w:type="spellStart"/>
-      <w:r>
-        <w:rPr>
-          <w:lang w:val="en-GB"/>
-        </w:rPr>
-        <w:t>infact</w:t>
-      </w:r>
-      <w:proofErr w:type="spellEnd"/>
-      <w:r>
-        <w:rPr>
-          <w:lang w:val="en-GB"/>
-        </w:rPr>
-        <w:t xml:space="preserve"> is possible to see that in general the equalization does not produce any power saving (Figure</w:t>
+        <w:t>The following figures are the results coming from the large data set, and the conclusions are the same as the one before, infact is possible to see that in general the equalization does not produce any power saving (Figure</w:t>
       </w:r>
       <w:r>
         <w:rPr>
@@ -5099,35 +4687,13 @@
         <w:rPr>
           <w:lang w:val="en-GB"/>
         </w:rPr>
-        <w:t xml:space="preserve"> (</w:t>
-      </w:r>
-      <w:proofErr w:type="spellStart"/>
-      <w:proofErr w:type="gramStart"/>
-      <w:r>
-        <w:rPr>
-          <w:lang w:val="en-GB"/>
-        </w:rPr>
-        <w:t>Vavg</w:t>
-      </w:r>
-      <w:proofErr w:type="spellEnd"/>
-      <w:r>
-        <w:rPr>
-          <w:lang w:val="en-GB"/>
-        </w:rPr>
-        <w:t xml:space="preserve">) </w:t>
-      </w:r>
-      <w:r>
-        <w:rPr>
-          <w:lang w:val="en-GB"/>
-        </w:rPr>
-        <w:t xml:space="preserve"> is</w:t>
-      </w:r>
-      <w:proofErr w:type="gramEnd"/>
-      <w:r>
-        <w:rPr>
-          <w:lang w:val="en-GB"/>
-        </w:rPr>
-        <w:t xml:space="preserve"> above a certain threshold </w:t>
+        <w:t xml:space="preserve"> (Vavg) </w:t>
+      </w:r>
+      <w:r>
+        <w:rPr>
+          <w:lang w:val="en-GB"/>
+        </w:rPr>
+        <w:t xml:space="preserve"> is above a certain threshold </w:t>
       </w:r>
       <m:oMath>
         <m:sSub>
@@ -5235,21 +4801,12 @@
         </w:rPr>
         <w:t xml:space="preserve">, </w:t>
       </w:r>
-      <w:proofErr w:type="spellStart"/>
-      <w:r>
-        <w:rPr>
-          <w:rFonts w:eastAsiaTheme="minorEastAsia"/>
-          <w:lang w:val="en-GB"/>
-        </w:rPr>
-        <w:t>Vavg</w:t>
-      </w:r>
-      <w:proofErr w:type="spellEnd"/>
-      <w:r>
-        <w:rPr>
-          <w:rFonts w:eastAsiaTheme="minorEastAsia"/>
-          <w:lang w:val="en-GB"/>
-        </w:rPr>
-        <w:t xml:space="preserve">=87.9% </w:t>
+      <w:r>
+        <w:rPr>
+          <w:rFonts w:eastAsiaTheme="minorEastAsia"/>
+          <w:lang w:val="en-GB"/>
+        </w:rPr>
+        <w:t xml:space="preserve">Vavg=87.9% </w:t>
       </w:r>
       <w:r>
         <w:rPr>
@@ -5263,23 +4820,7 @@
           <w:rFonts w:eastAsiaTheme="minorEastAsia"/>
           <w:lang w:val="en-GB"/>
         </w:rPr>
-        <w:t xml:space="preserve"> </w:t>
-      </w:r>
-      <w:proofErr w:type="spellStart"/>
-      <w:r>
-        <w:rPr>
-          <w:rFonts w:eastAsiaTheme="minorEastAsia"/>
-          <w:lang w:val="en-GB"/>
-        </w:rPr>
-        <w:t>Vavg</w:t>
-      </w:r>
-      <w:proofErr w:type="spellEnd"/>
-      <w:r>
-        <w:rPr>
-          <w:rFonts w:eastAsiaTheme="minorEastAsia"/>
-          <w:lang w:val="en-GB"/>
-        </w:rPr>
-        <w:t xml:space="preserve"> =</w:t>
+        <w:t xml:space="preserve"> Vavg =</w:t>
       </w:r>
       <m:oMath>
         <m:sSub>
@@ -5450,23 +4991,7 @@
           <w:rFonts w:eastAsiaTheme="minorEastAsia"/>
           <w:lang w:val="en-GB"/>
         </w:rPr>
-        <w:t xml:space="preserve"> </w:t>
-      </w:r>
-      <w:proofErr w:type="spellStart"/>
-      <w:r>
-        <w:rPr>
-          <w:rFonts w:eastAsiaTheme="minorEastAsia"/>
-          <w:lang w:val="en-GB"/>
-        </w:rPr>
-        <w:t>Vavg</w:t>
-      </w:r>
-      <w:proofErr w:type="spellEnd"/>
-      <w:r>
-        <w:rPr>
-          <w:rFonts w:eastAsiaTheme="minorEastAsia"/>
-          <w:lang w:val="en-GB"/>
-        </w:rPr>
-        <w:t xml:space="preserve"> =</w:t>
+        <w:t xml:space="preserve"> Vavg =</w:t>
       </w:r>
       <m:oMath>
         <m:r>
@@ -5618,15 +5143,7 @@
           <w:rFonts w:eastAsiaTheme="minorEastAsia"/>
           <w:lang w:val="en-GB"/>
         </w:rPr>
-        <w:t xml:space="preserve">ical tests, as we </w:t>
-      </w:r>
-      <w:proofErr w:type="gramStart"/>
-      <w:r>
-        <w:rPr>
-          <w:rFonts w:eastAsiaTheme="minorEastAsia"/>
-          <w:lang w:val="en-GB"/>
-        </w:rPr>
-        <w:t xml:space="preserve">did, </w:t>
+        <w:t xml:space="preserve">ical tests, as we did, </w:t>
       </w:r>
       <w:r>
         <w:rPr>
@@ -5639,14 +5156,7 @@
         <w:rPr>
           <w:lang w:val="en-GB"/>
         </w:rPr>
-        <w:t>using</w:t>
-      </w:r>
-      <w:proofErr w:type="gramEnd"/>
-      <w:r>
-        <w:rPr>
-          <w:lang w:val="en-GB"/>
-        </w:rPr>
-        <w:t xml:space="preserve"> for example this tool: </w:t>
+        <w:t xml:space="preserve">using for example this tool: </w:t>
       </w:r>
       <w:r>
         <w:rPr>
@@ -6513,7 +6023,6 @@
         </w:rPr>
         <w:t xml:space="preserve">In this experiment we applied voltage scaling to the images contained in the 2 sets used for part 1, taking advantage of the already implemented function </w:t>
       </w:r>
-      <w:proofErr w:type="spellStart"/>
       <w:r>
         <w:rPr>
           <w:b/>
@@ -6522,40 +6031,7 @@
           <w:iCs/>
           <w:lang w:val="en-GB"/>
         </w:rPr>
-        <w:t>displayed_</w:t>
-      </w:r>
-      <w:proofErr w:type="gramStart"/>
-      <w:r>
-        <w:rPr>
-          <w:b/>
-          <w:bCs/>
-          <w:i/>
-          <w:iCs/>
-          <w:lang w:val="en-GB"/>
-        </w:rPr>
-        <w:t>image</w:t>
-      </w:r>
-      <w:proofErr w:type="spellEnd"/>
-      <w:r>
-        <w:rPr>
-          <w:b/>
-          <w:bCs/>
-          <w:i/>
-          <w:iCs/>
-          <w:lang w:val="en-GB"/>
-        </w:rPr>
-        <w:t>(</w:t>
-      </w:r>
-      <w:proofErr w:type="gramEnd"/>
-      <w:r>
-        <w:rPr>
-          <w:b/>
-          <w:bCs/>
-          <w:i/>
-          <w:iCs/>
-          <w:lang w:val="en-GB"/>
-        </w:rPr>
-        <w:t>)</w:t>
+        <w:t>displayed_image()</w:t>
       </w:r>
       <w:r>
         <w:rPr>
@@ -6807,16 +6283,8 @@
         <w:rPr>
           <w:lang w:val="en-GB"/>
         </w:rPr>
-        <w:t xml:space="preserve"> we developed a script that increases the b parameter while maintaining the previous constraint with different </w:t>
-      </w:r>
-      <w:proofErr w:type="spellStart"/>
-      <w:r>
-        <w:rPr>
-          <w:lang w:val="en-GB"/>
-        </w:rPr>
-        <w:t>Vdd</w:t>
-      </w:r>
-      <w:proofErr w:type="spellEnd"/>
+        <w:t xml:space="preserve"> we developed a script that increases the b parameter while maintaining the previous constraint with different Vdd</w:t>
+      </w:r>
       <w:r>
         <w:rPr>
           <w:lang w:val="en-GB"/>
@@ -7362,19 +6830,11 @@
           <w:lang w:val="en-GB"/>
         </w:rPr>
       </w:pPr>
-      <w:proofErr w:type="spellStart"/>
-      <w:r>
-        <w:rPr>
-          <w:lang w:val="en-GB"/>
-        </w:rPr>
-        <w:t>Vdd</w:t>
-      </w:r>
-      <w:proofErr w:type="spellEnd"/>
-      <w:r>
-        <w:rPr>
-          <w:lang w:val="en-GB"/>
-        </w:rPr>
-        <w:t xml:space="preserve"> is the voltage applied to the panel after voltage scaling</w:t>
+      <w:r>
+        <w:rPr>
+          <w:lang w:val="en-GB"/>
+        </w:rPr>
+        <w:t>Vdd is the voltage applied to the panel after voltage scaling</w:t>
       </w:r>
     </w:p>
     <w:p>
@@ -7440,21 +6900,7 @@
         <w:rPr>
           <w:lang w:val="en-GB"/>
         </w:rPr>
-        <w:t xml:space="preserve"> </w:t>
-      </w:r>
-      <w:proofErr w:type="spellStart"/>
-      <w:r>
-        <w:rPr>
-          <w:lang w:val="en-GB"/>
-        </w:rPr>
-        <w:t>Vdd</w:t>
-      </w:r>
-      <w:proofErr w:type="spellEnd"/>
-      <w:r>
-        <w:rPr>
-          <w:lang w:val="en-GB"/>
-        </w:rPr>
-        <w:t xml:space="preserve"> reduction impacts more on brighter </w:t>
+        <w:t xml:space="preserve"> Vdd reduction impacts more on brighter </w:t>
       </w:r>
       <w:r>
         <w:rPr>
@@ -7572,7 +7018,6 @@
         </w:rPr>
         <w:t xml:space="preserve">, </w:t>
       </w:r>
-      <w:proofErr w:type="spellStart"/>
       <w:r>
         <w:rPr>
           <w:b/>
@@ -7583,26 +7028,11 @@
         </w:rPr>
         <w:t>startingB</w:t>
       </w:r>
-      <w:proofErr w:type="spellEnd"/>
-      <w:r>
-        <w:rPr>
-          <w:lang w:val="en-GB"/>
-        </w:rPr>
-        <w:t xml:space="preserve"> has been used, to keep the dependency on the target </w:t>
-      </w:r>
-      <w:proofErr w:type="spellStart"/>
-      <w:r>
-        <w:rPr>
-          <w:lang w:val="en-GB"/>
-        </w:rPr>
-        <w:t>Vdd</w:t>
-      </w:r>
-      <w:proofErr w:type="spellEnd"/>
-      <w:r>
-        <w:rPr>
-          <w:lang w:val="en-GB"/>
-        </w:rPr>
-        <w:t>:</w:t>
+      <w:r>
+        <w:rPr>
+          <w:lang w:val="en-GB"/>
+        </w:rPr>
+        <w:t xml:space="preserve"> has been used, to keep the dependency on the target Vdd:</w:t>
       </w:r>
     </w:p>
     <w:p>
@@ -7767,14 +7197,6 @@
     </w:p>
     <w:p>
       <w:pPr>
-        <w:rPr>
-          <w:rFonts w:eastAsiaTheme="minorEastAsia"/>
-          <w:lang w:val="en-GB"/>
-        </w:rPr>
-      </w:pPr>
-    </w:p>
-    <w:p>
-      <w:pPr>
         <w:pStyle w:val="Paragrafoelenco"/>
         <w:numPr>
           <w:ilvl w:val="0"/>
@@ -7818,7 +7240,7 @@
           <w:szCs w:val="28"/>
           <w:lang w:val="en-GB"/>
         </w:rPr>
-        <w:t>5.18</w:t>
+        <w:t>2.67</w:t>
       </w:r>
       <w:r>
         <w:rPr>
@@ -7898,21 +7320,12 @@
           <w:lang w:val="en-GB"/>
         </w:rPr>
       </w:pPr>
-      <w:proofErr w:type="spellStart"/>
-      <w:r>
-        <w:rPr>
-          <w:rFonts w:eastAsiaTheme="minorEastAsia"/>
-          <w:lang w:val="en-GB"/>
-        </w:rPr>
-        <w:t>Thresholded</w:t>
-      </w:r>
-      <w:proofErr w:type="spellEnd"/>
-      <w:r>
-        <w:rPr>
-          <w:rFonts w:eastAsiaTheme="minorEastAsia"/>
-          <w:lang w:val="en-GB"/>
-        </w:rPr>
-        <w:t xml:space="preserve"> brightness compensation parameter</w:t>
+      <w:r>
+        <w:rPr>
+          <w:rFonts w:eastAsiaTheme="minorEastAsia"/>
+          <w:lang w:val="en-GB"/>
+        </w:rPr>
+        <w:t>Thresholded brightness compensation parameter</w:t>
       </w:r>
     </w:p>
     <w:p>
@@ -7944,7 +7357,7 @@
           <w:szCs w:val="28"/>
           <w:lang w:val="en-GB"/>
         </w:rPr>
-        <w:t>2.66</w:t>
+        <w:t>3.64</w:t>
       </w:r>
       <w:r>
         <w:rPr>
@@ -7964,6 +7377,8 @@
         <w:ind w:firstLine="709"/>
         <w:rPr>
           <w:rFonts w:ascii="Times New Roman" w:eastAsiaTheme="minorEastAsia" w:hAnsi="Times New Roman" w:cs="Times New Roman"/>
+          <w:b/>
+          <w:bCs/>
           <w:sz w:val="28"/>
           <w:szCs w:val="28"/>
           <w:lang w:val="en-GB"/>
@@ -8002,6 +7417,214 @@
     <w:p>
       <w:pPr>
         <w:spacing w:after="0"/>
+        <w:rPr>
+          <w:rFonts w:ascii="Times New Roman" w:eastAsiaTheme="minorEastAsia" w:hAnsi="Times New Roman" w:cs="Times New Roman"/>
+          <w:b/>
+          <w:bCs/>
+          <w:sz w:val="28"/>
+          <w:szCs w:val="28"/>
+          <w:lang w:val="en-GB"/>
+        </w:rPr>
+      </w:pPr>
+    </w:p>
+    <w:p>
+      <w:pPr>
+        <w:spacing w:after="0"/>
+        <w:rPr>
+          <w:rFonts w:eastAsiaTheme="minorEastAsia"/>
+          <w:lang w:val="en-GB"/>
+        </w:rPr>
+      </w:pPr>
+      <w:r>
+        <w:rPr>
+          <w:rFonts w:ascii="Times New Roman" w:eastAsiaTheme="minorEastAsia" w:hAnsi="Times New Roman" w:cs="Times New Roman"/>
+          <w:b/>
+          <w:bCs/>
+          <w:sz w:val="28"/>
+          <w:szCs w:val="28"/>
+          <w:lang w:val="en-GB"/>
+        </w:rPr>
+        <w:t xml:space="preserve">N.B. </w:t>
+      </w:r>
+      <w:r>
+        <w:rPr>
+          <w:rFonts w:eastAsiaTheme="minorEastAsia"/>
+          <w:lang w:val="en-GB"/>
+        </w:rPr>
+        <w:t xml:space="preserve">Vdd has been set to </w:t>
+      </w:r>
+      <w:r>
+        <w:rPr>
+          <w:rFonts w:ascii="Times New Roman" w:eastAsiaTheme="minorEastAsia" w:hAnsi="Times New Roman" w:cs="Times New Roman"/>
+          <w:b/>
+          <w:bCs/>
+          <w:sz w:val="28"/>
+          <w:szCs w:val="28"/>
+          <w:lang w:val="en-GB"/>
+        </w:rPr>
+        <w:t>12</w:t>
+      </w:r>
+      <w:r>
+        <w:rPr>
+          <w:rFonts w:eastAsiaTheme="minorEastAsia"/>
+          <w:lang w:val="en-GB"/>
+        </w:rPr>
+        <w:t xml:space="preserve">, to maintain </w:t>
+      </w:r>
+      <w:r>
+        <w:rPr>
+          <w:rFonts w:eastAsiaTheme="minorEastAsia"/>
+          <w:lang w:val="en-GB"/>
+        </w:rPr>
+        <w:t xml:space="preserve">both </w:t>
+      </w:r>
+      <w:r>
+        <w:rPr>
+          <w:rFonts w:eastAsiaTheme="minorEastAsia"/>
+          <w:lang w:val="en-GB"/>
+        </w:rPr>
+        <w:t>the distortion</w:t>
+      </w:r>
+      <w:r>
+        <w:rPr>
+          <w:rFonts w:eastAsiaTheme="minorEastAsia"/>
+          <w:lang w:val="en-GB"/>
+        </w:rPr>
+        <w:t>s</w:t>
+      </w:r>
+      <w:r>
+        <w:rPr>
+          <w:rFonts w:eastAsiaTheme="minorEastAsia"/>
+          <w:lang w:val="en-GB"/>
+        </w:rPr>
+        <w:t xml:space="preserve"> in LAB domain below </w:t>
+      </w:r>
+      <w:r>
+        <w:rPr>
+          <w:rFonts w:ascii="Times New Roman" w:eastAsiaTheme="minorEastAsia" w:hAnsi="Times New Roman" w:cs="Times New Roman"/>
+          <w:b/>
+          <w:bCs/>
+          <w:sz w:val="28"/>
+          <w:szCs w:val="28"/>
+          <w:lang w:val="en-GB"/>
+        </w:rPr>
+        <w:t>5%</w:t>
+      </w:r>
+      <w:r>
+        <w:rPr>
+          <w:rFonts w:eastAsiaTheme="minorEastAsia"/>
+          <w:lang w:val="en-GB"/>
+        </w:rPr>
+        <w:t xml:space="preserve"> (with Vdd=</w:t>
+      </w:r>
+      <w:r>
+        <w:rPr>
+          <w:rFonts w:ascii="Times New Roman" w:eastAsiaTheme="minorEastAsia" w:hAnsi="Times New Roman" w:cs="Times New Roman"/>
+          <w:b/>
+          <w:bCs/>
+          <w:sz w:val="28"/>
+          <w:szCs w:val="28"/>
+          <w:lang w:val="en-GB"/>
+        </w:rPr>
+        <w:t>11</w:t>
+      </w:r>
+      <w:r>
+        <w:rPr>
+          <w:rFonts w:eastAsiaTheme="minorEastAsia"/>
+          <w:lang w:val="en-GB"/>
+        </w:rPr>
+        <w:t xml:space="preserve"> the distortion</w:t>
+      </w:r>
+      <w:r>
+        <w:rPr>
+          <w:rFonts w:eastAsiaTheme="minorEastAsia"/>
+          <w:lang w:val="en-GB"/>
+        </w:rPr>
+        <w:t>s</w:t>
+      </w:r>
+      <w:r>
+        <w:rPr>
+          <w:rFonts w:eastAsiaTheme="minorEastAsia"/>
+          <w:lang w:val="en-GB"/>
+        </w:rPr>
+        <w:t xml:space="preserve"> w</w:t>
+      </w:r>
+      <w:r>
+        <w:rPr>
+          <w:rFonts w:eastAsiaTheme="minorEastAsia"/>
+          <w:lang w:val="en-GB"/>
+        </w:rPr>
+        <w:t>ere respectively</w:t>
+      </w:r>
+      <w:r>
+        <w:rPr>
+          <w:rFonts w:eastAsiaTheme="minorEastAsia"/>
+          <w:lang w:val="en-GB"/>
+        </w:rPr>
+        <w:t xml:space="preserve"> </w:t>
+      </w:r>
+      <w:r>
+        <w:rPr>
+          <w:rFonts w:ascii="Times New Roman" w:eastAsiaTheme="minorEastAsia" w:hAnsi="Times New Roman" w:cs="Times New Roman"/>
+          <w:b/>
+          <w:bCs/>
+          <w:sz w:val="28"/>
+          <w:szCs w:val="28"/>
+          <w:lang w:val="en-GB"/>
+        </w:rPr>
+        <w:t>4.48</w:t>
+      </w:r>
+      <w:r>
+        <w:rPr>
+          <w:rFonts w:ascii="Times New Roman" w:eastAsiaTheme="minorEastAsia" w:hAnsi="Times New Roman" w:cs="Times New Roman"/>
+          <w:b/>
+          <w:bCs/>
+          <w:sz w:val="28"/>
+          <w:szCs w:val="28"/>
+          <w:lang w:val="en-GB"/>
+        </w:rPr>
+        <w:t>%</w:t>
+      </w:r>
+      <w:r>
+        <w:rPr>
+          <w:rFonts w:eastAsiaTheme="minorEastAsia"/>
+          <w:lang w:val="en-GB"/>
+        </w:rPr>
+        <w:t xml:space="preserve"> and </w:t>
+      </w:r>
+      <w:r>
+        <w:rPr>
+          <w:rFonts w:ascii="Times New Roman" w:eastAsiaTheme="minorEastAsia" w:hAnsi="Times New Roman" w:cs="Times New Roman"/>
+          <w:b/>
+          <w:bCs/>
+          <w:sz w:val="28"/>
+          <w:szCs w:val="28"/>
+          <w:lang w:val="en-GB"/>
+        </w:rPr>
+        <w:t>5.66</w:t>
+      </w:r>
+      <w:r>
+        <w:rPr>
+          <w:rFonts w:ascii="Times New Roman" w:eastAsiaTheme="minorEastAsia" w:hAnsi="Times New Roman" w:cs="Times New Roman"/>
+          <w:b/>
+          <w:bCs/>
+          <w:sz w:val="28"/>
+          <w:szCs w:val="28"/>
+          <w:lang w:val="en-GB"/>
+        </w:rPr>
+        <w:t>%</w:t>
+      </w:r>
+      <w:r>
+        <w:rPr>
+          <w:rFonts w:eastAsiaTheme="minorEastAsia"/>
+          <w:lang w:val="en-GB"/>
+        </w:rPr>
+        <w:t>)</w:t>
+      </w:r>
+    </w:p>
+    <w:p>
+      <w:pPr>
+        <w:spacing w:after="0"/>
         <w:ind w:firstLine="709"/>
         <w:rPr>
           <w:rFonts w:eastAsiaTheme="minorEastAsia"/>
@@ -8022,7 +7645,28 @@
           <w:rFonts w:eastAsiaTheme="minorEastAsia"/>
           <w:lang w:val="en-GB"/>
         </w:rPr>
-        <w:t>Therefore, the second approach leads to images that are closer to the original ones</w:t>
+        <w:t xml:space="preserve">Therefore, the second approach leads to images that are </w:t>
+      </w:r>
+      <w:r>
+        <w:rPr>
+          <w:rFonts w:eastAsiaTheme="minorEastAsia"/>
+          <w:lang w:val="en-GB"/>
+        </w:rPr>
+        <w:t xml:space="preserve">a little bit </w:t>
+      </w:r>
+      <w:r>
+        <w:rPr>
+          <w:rFonts w:eastAsiaTheme="minorEastAsia"/>
+          <w:lang w:val="en-GB"/>
+        </w:rPr>
+        <w:t>less close to</w:t>
+      </w:r>
+      <w:r>
+        <w:rPr>
+          <w:rFonts w:eastAsiaTheme="minorEastAsia"/>
+          <w:lang w:val="en-GB"/>
+        </w:rPr>
+        <w:t xml:space="preserve"> the original ones</w:t>
       </w:r>
       <w:r>
         <w:rPr>
@@ -8057,7 +7701,21 @@
           <w:rFonts w:eastAsiaTheme="minorEastAsia"/>
           <w:lang w:val="en-GB"/>
         </w:rPr>
-        <w:t>, and which still take advantage of the voltage scaling as a power saving technique (with a fixed parameter, instead, we face an even higher power consumption than the one without voltage scaling, due to the brightness increase).</w:t>
+        <w:t xml:space="preserve">, </w:t>
+      </w:r>
+      <w:r>
+        <w:rPr>
+          <w:rFonts w:eastAsiaTheme="minorEastAsia"/>
+          <w:lang w:val="en-GB"/>
+        </w:rPr>
+        <w:t>but</w:t>
+      </w:r>
+      <w:r>
+        <w:rPr>
+          <w:rFonts w:eastAsiaTheme="minorEastAsia"/>
+          <w:lang w:val="en-GB"/>
+        </w:rPr>
+        <w:t xml:space="preserve"> which still take advantage of the voltage scaling as a power saving technique (with a fixed parameter, instead, we face an even higher power consumption than the one without voltage scaling, due to the brightness increase).</w:t>
       </w:r>
       <w:r>
         <w:rPr>
@@ -8093,6 +7751,48 @@
           <w:lang w:val="en-GB"/>
         </w:rPr>
       </w:pPr>
+      <w:r>
+        <w:rPr>
+          <w:rFonts w:eastAsiaTheme="minorEastAsia"/>
+          <w:lang w:val="en-GB"/>
+        </w:rPr>
+        <w:t xml:space="preserve">Is </w:t>
+      </w:r>
+      <w:r>
+        <w:rPr>
+          <w:rFonts w:eastAsiaTheme="minorEastAsia"/>
+          <w:lang w:val="en-GB"/>
+        </w:rPr>
+        <w:t xml:space="preserve">possible to notice, in the following pictures, the impact of DVS on brighter pixels, that is the problem that led us to thresholding. In this case the second approach produces an image of </w:t>
+      </w:r>
+      <w:r>
+        <w:rPr>
+          <w:rFonts w:eastAsiaTheme="minorEastAsia"/>
+          <w:lang w:val="en-GB"/>
+        </w:rPr>
+        <w:t>little bit lower</w:t>
+      </w:r>
+      <w:r>
+        <w:rPr>
+          <w:rFonts w:eastAsiaTheme="minorEastAsia"/>
+          <w:lang w:val="en-GB"/>
+        </w:rPr>
+        <w:t xml:space="preserve"> quality with respect to the fixed parameter one, but consuming a </w:t>
+      </w:r>
+      <w:r>
+        <w:rPr>
+          <w:rFonts w:eastAsiaTheme="minorEastAsia"/>
+          <w:lang w:val="en-GB"/>
+        </w:rPr>
+        <w:t xml:space="preserve">considerably </w:t>
+      </w:r>
+      <w:r>
+        <w:rPr>
+          <w:rFonts w:eastAsiaTheme="minorEastAsia"/>
+          <w:lang w:val="en-GB"/>
+        </w:rPr>
+        <w:t>reduced amount of power.</w:t>
+      </w:r>
     </w:p>
     <w:p>
       <w:pPr>
@@ -8111,6 +7811,320 @@
           <w:lang w:val="en-GB"/>
         </w:rPr>
       </w:pPr>
+      <w:r>
+        <w:rPr>
+          <w:rFonts w:eastAsiaTheme="minorEastAsia"/>
+          <w:noProof/>
+          <w:lang w:val="en-GB"/>
+        </w:rPr>
+        <w:drawing>
+          <wp:anchor distT="0" distB="0" distL="114300" distR="114300" simplePos="0" relativeHeight="251659264" behindDoc="0" locked="0" layoutInCell="1" allowOverlap="1" wp14:anchorId="0879D684" wp14:editId="41E20499">
+            <wp:simplePos x="0" y="0"/>
+            <wp:positionH relativeFrom="column">
+              <wp:posOffset>-6046</wp:posOffset>
+            </wp:positionH>
+            <wp:positionV relativeFrom="page">
+              <wp:posOffset>961970</wp:posOffset>
+            </wp:positionV>
+            <wp:extent cx="5262245" cy="3489325"/>
+            <wp:effectExtent l="0" t="0" r="0" b="0"/>
+            <wp:wrapTopAndBottom/>
+            <wp:docPr id="18" name="Immagine 18"/>
+            <wp:cNvGraphicFramePr>
+              <a:graphicFrameLocks xmlns:a="http://schemas.openxmlformats.org/drawingml/2006/main" noChangeAspect="1"/>
+            </wp:cNvGraphicFramePr>
+            <a:graphic xmlns:a="http://schemas.openxmlformats.org/drawingml/2006/main">
+              <a:graphicData uri="http://schemas.openxmlformats.org/drawingml/2006/picture">
+                <pic:pic xmlns:pic="http://schemas.openxmlformats.org/drawingml/2006/picture">
+                  <pic:nvPicPr>
+                    <pic:cNvPr id="0" name="Picture 3"/>
+                    <pic:cNvPicPr>
+                      <a:picLocks noChangeAspect="1" noChangeArrowheads="1"/>
+                    </pic:cNvPicPr>
+                  </pic:nvPicPr>
+                  <pic:blipFill rotWithShape="1">
+                    <a:blip r:embed="rId32">
+                      <a:extLst>
+                        <a:ext uri="{28A0092B-C50C-407E-A947-70E740481C1C}">
+                          <a14:useLocalDpi xmlns:a14="http://schemas.microsoft.com/office/drawing/2010/main" val="0"/>
+                        </a:ext>
+                      </a:extLst>
+                    </a:blip>
+                    <a:srcRect t="4500" b="5725"/>
+                    <a:stretch/>
+                  </pic:blipFill>
+                  <pic:spPr bwMode="auto">
+                    <a:xfrm>
+                      <a:off x="0" y="0"/>
+                      <a:ext cx="5262245" cy="3489325"/>
+                    </a:xfrm>
+                    <a:prstGeom prst="rect">
+                      <a:avLst/>
+                    </a:prstGeom>
+                    <a:noFill/>
+                    <a:ln>
+                      <a:noFill/>
+                    </a:ln>
+                    <a:extLst>
+                      <a:ext uri="{53640926-AAD7-44D8-BBD7-CCE9431645EC}">
+                        <a14:shadowObscured xmlns:a14="http://schemas.microsoft.com/office/drawing/2010/main"/>
+                      </a:ext>
+                    </a:extLst>
+                  </pic:spPr>
+                </pic:pic>
+              </a:graphicData>
+            </a:graphic>
+          </wp:anchor>
+        </w:drawing>
+      </w:r>
+    </w:p>
+    <w:p>
+      <w:pPr>
+        <w:spacing w:before="0" w:after="0"/>
+        <w:ind w:right="-35"/>
+        <w:jc w:val="right"/>
+        <w:rPr>
+          <w:rFonts w:eastAsiaTheme="minorEastAsia"/>
+          <w:sz w:val="20"/>
+          <w:szCs w:val="20"/>
+          <w:lang w:val="en-GB"/>
+        </w:rPr>
+        <w:sectPr>
+          <w:pgSz w:w="11906" w:h="16838" w:code="9"/>
+          <w:pgMar w:top="993" w:right="1800" w:bottom="993" w:left="1800" w:header="720" w:footer="720" w:gutter="0"/>
+          <w:pgNumType w:start="0"/>
+          <w:cols w:space="720"/>
+          <w:titlePg/>
+          <w:docGrid w:linePitch="360"/>
+        </w:sectPr>
+      </w:pPr>
+    </w:p>
+    <w:p>
+      <w:pPr>
+        <w:spacing w:before="0" w:after="0"/>
+        <w:ind w:right="-35"/>
+        <w:jc w:val="right"/>
+        <w:rPr>
+          <w:rFonts w:eastAsiaTheme="minorEastAsia"/>
+          <w:sz w:val="20"/>
+          <w:szCs w:val="20"/>
+          <w:lang w:val="en-GB"/>
+        </w:rPr>
+      </w:pPr>
+      <w:r>
+        <w:rPr>
+          <w:rFonts w:eastAsiaTheme="minorEastAsia"/>
+          <w:sz w:val="20"/>
+          <w:szCs w:val="20"/>
+          <w:lang w:val="en-GB"/>
+        </w:rPr>
+        <w:t>Fixed parameter</w:t>
+      </w:r>
+    </w:p>
+    <w:p>
+      <w:pPr>
+        <w:spacing w:before="0" w:after="0"/>
+        <w:jc w:val="right"/>
+        <w:rPr>
+          <w:rFonts w:eastAsiaTheme="minorEastAsia"/>
+          <w:sz w:val="20"/>
+          <w:szCs w:val="20"/>
+          <w:lang w:val="en-GB"/>
+        </w:rPr>
+      </w:pPr>
+      <w:r>
+        <w:rPr>
+          <w:rFonts w:eastAsiaTheme="minorEastAsia"/>
+          <w:sz w:val="20"/>
+          <w:szCs w:val="20"/>
+          <w:lang w:val="en-GB"/>
+        </w:rPr>
+        <w:t xml:space="preserve">Image distortion: </w:t>
+      </w:r>
+      <w:r>
+        <w:rPr>
+          <w:rFonts w:ascii="Times New Roman" w:eastAsiaTheme="minorEastAsia" w:hAnsi="Times New Roman" w:cs="Times New Roman"/>
+          <w:i/>
+          <w:iCs/>
+          <w:sz w:val="20"/>
+          <w:szCs w:val="20"/>
+          <w:lang w:val="en-GB"/>
+        </w:rPr>
+        <w:t>2.52</w:t>
+      </w:r>
+      <w:r>
+        <w:rPr>
+          <w:rFonts w:ascii="Times New Roman" w:eastAsiaTheme="minorEastAsia" w:hAnsi="Times New Roman" w:cs="Times New Roman"/>
+          <w:i/>
+          <w:iCs/>
+          <w:sz w:val="20"/>
+          <w:szCs w:val="20"/>
+          <w:lang w:val="en-GB"/>
+        </w:rPr>
+        <w:t>%</w:t>
+      </w:r>
+    </w:p>
+    <w:p>
+      <w:pPr>
+        <w:spacing w:before="0" w:after="0"/>
+        <w:jc w:val="right"/>
+        <w:rPr>
+          <w:rFonts w:ascii="Times New Roman" w:eastAsiaTheme="minorEastAsia" w:hAnsi="Times New Roman" w:cs="Times New Roman"/>
+          <w:i/>
+          <w:iCs/>
+          <w:sz w:val="20"/>
+          <w:szCs w:val="20"/>
+          <w:lang w:val="en-GB"/>
+        </w:rPr>
+      </w:pPr>
+      <w:r>
+        <w:rPr>
+          <w:rFonts w:eastAsiaTheme="minorEastAsia"/>
+          <w:sz w:val="20"/>
+          <w:szCs w:val="20"/>
+          <w:lang w:val="en-GB"/>
+        </w:rPr>
+        <w:t xml:space="preserve">Power saving: </w:t>
+      </w:r>
+      <w:r>
+        <w:rPr>
+          <w:rFonts w:ascii="Times New Roman" w:eastAsiaTheme="minorEastAsia" w:hAnsi="Times New Roman" w:cs="Times New Roman"/>
+          <w:i/>
+          <w:iCs/>
+          <w:sz w:val="20"/>
+          <w:szCs w:val="20"/>
+          <w:lang w:val="en-GB"/>
+        </w:rPr>
+        <w:t>-0.03</w:t>
+      </w:r>
+      <w:r>
+        <w:rPr>
+          <w:rFonts w:ascii="Times New Roman" w:eastAsiaTheme="minorEastAsia" w:hAnsi="Times New Roman" w:cs="Times New Roman"/>
+          <w:i/>
+          <w:iCs/>
+          <w:sz w:val="20"/>
+          <w:szCs w:val="20"/>
+          <w:lang w:val="en-GB"/>
+        </w:rPr>
+        <w:t>%</w:t>
+      </w:r>
+    </w:p>
+    <w:p>
+      <w:pPr>
+        <w:spacing w:before="0" w:after="0"/>
+        <w:rPr>
+          <w:rFonts w:eastAsiaTheme="minorEastAsia"/>
+          <w:sz w:val="20"/>
+          <w:szCs w:val="20"/>
+          <w:lang w:val="en-GB"/>
+        </w:rPr>
+      </w:pPr>
+      <w:r>
+        <w:rPr>
+          <w:rFonts w:eastAsiaTheme="minorEastAsia"/>
+          <w:sz w:val="20"/>
+          <w:szCs w:val="20"/>
+          <w:lang w:val="en-GB"/>
+        </w:rPr>
+        <w:t>Thresholded parameter</w:t>
+      </w:r>
+    </w:p>
+    <w:p>
+      <w:pPr>
+        <w:spacing w:before="0" w:after="0"/>
+        <w:rPr>
+          <w:rFonts w:ascii="Times New Roman" w:eastAsiaTheme="minorEastAsia" w:hAnsi="Times New Roman" w:cs="Times New Roman"/>
+          <w:i/>
+          <w:iCs/>
+          <w:sz w:val="20"/>
+          <w:szCs w:val="20"/>
+          <w:lang w:val="en-GB"/>
+        </w:rPr>
+      </w:pPr>
+      <w:r>
+        <w:rPr>
+          <w:rFonts w:eastAsiaTheme="minorEastAsia"/>
+          <w:sz w:val="20"/>
+          <w:szCs w:val="20"/>
+          <w:lang w:val="en-GB"/>
+        </w:rPr>
+        <w:t xml:space="preserve">Image distortion: </w:t>
+      </w:r>
+      <w:r>
+        <w:rPr>
+          <w:rFonts w:ascii="Times New Roman" w:eastAsiaTheme="minorEastAsia" w:hAnsi="Times New Roman" w:cs="Times New Roman"/>
+          <w:i/>
+          <w:iCs/>
+          <w:sz w:val="20"/>
+          <w:szCs w:val="20"/>
+          <w:lang w:val="en-GB"/>
+        </w:rPr>
+        <w:t>3.78</w:t>
+      </w:r>
+      <w:r>
+        <w:rPr>
+          <w:rFonts w:ascii="Times New Roman" w:eastAsiaTheme="minorEastAsia" w:hAnsi="Times New Roman" w:cs="Times New Roman"/>
+          <w:i/>
+          <w:iCs/>
+          <w:sz w:val="20"/>
+          <w:szCs w:val="20"/>
+          <w:lang w:val="en-GB"/>
+        </w:rPr>
+        <w:t>%</w:t>
+      </w:r>
+    </w:p>
+    <w:p>
+      <w:pPr>
+        <w:spacing w:before="0" w:after="0"/>
+        <w:rPr>
+          <w:rFonts w:ascii="Times New Roman" w:eastAsiaTheme="minorEastAsia" w:hAnsi="Times New Roman" w:cs="Times New Roman"/>
+          <w:i/>
+          <w:iCs/>
+          <w:sz w:val="20"/>
+          <w:szCs w:val="20"/>
+          <w:lang w:val="en-GB"/>
+        </w:rPr>
+        <w:sectPr>
+          <w:type w:val="continuous"/>
+          <w:pgSz w:w="11906" w:h="16838" w:code="9"/>
+          <w:pgMar w:top="993" w:right="1800" w:bottom="993" w:left="1800" w:header="720" w:footer="720" w:gutter="0"/>
+          <w:pgNumType w:start="0"/>
+          <w:cols w:num="2" w:space="720"/>
+          <w:titlePg/>
+          <w:docGrid w:linePitch="360"/>
+        </w:sectPr>
+      </w:pPr>
+      <w:r>
+        <w:rPr>
+          <w:rFonts w:eastAsiaTheme="minorEastAsia"/>
+          <w:sz w:val="20"/>
+          <w:szCs w:val="20"/>
+          <w:lang w:val="en-GB"/>
+        </w:rPr>
+        <w:t xml:space="preserve">Power saving: </w:t>
+      </w:r>
+      <w:r>
+        <w:rPr>
+          <w:rFonts w:ascii="Times New Roman" w:eastAsiaTheme="minorEastAsia" w:hAnsi="Times New Roman" w:cs="Times New Roman"/>
+          <w:i/>
+          <w:iCs/>
+          <w:sz w:val="20"/>
+          <w:szCs w:val="20"/>
+          <w:lang w:val="en-GB"/>
+        </w:rPr>
+        <w:t>7.29</w:t>
+      </w:r>
+      <w:r>
+        <w:rPr>
+          <w:rFonts w:ascii="Times New Roman" w:eastAsiaTheme="minorEastAsia" w:hAnsi="Times New Roman" w:cs="Times New Roman"/>
+          <w:i/>
+          <w:iCs/>
+          <w:sz w:val="20"/>
+          <w:szCs w:val="20"/>
+          <w:lang w:val="en-GB"/>
+        </w:rPr>
+        <w:t>%</w:t>
+      </w:r>
     </w:p>
     <w:p>
       <w:pPr>
@@ -8129,6 +8143,72 @@
           <w:lang w:val="en-GB"/>
         </w:rPr>
       </w:pPr>
+      <w:r>
+        <w:rPr>
+          <w:rFonts w:eastAsiaTheme="minorEastAsia"/>
+          <w:noProof/>
+          <w:lang w:val="en-GB"/>
+        </w:rPr>
+        <w:drawing>
+          <wp:anchor distT="0" distB="0" distL="114300" distR="114300" simplePos="0" relativeHeight="251660288" behindDoc="1" locked="0" layoutInCell="1" allowOverlap="1" wp14:anchorId="0B0FB6F1" wp14:editId="74E9E967">
+            <wp:simplePos x="0" y="0"/>
+            <wp:positionH relativeFrom="column">
+              <wp:posOffset>1988</wp:posOffset>
+            </wp:positionH>
+            <wp:positionV relativeFrom="page">
+              <wp:posOffset>5231958</wp:posOffset>
+            </wp:positionV>
+            <wp:extent cx="5271135" cy="3593465"/>
+            <wp:effectExtent l="0" t="0" r="5715" b="6985"/>
+            <wp:wrapNone/>
+            <wp:docPr id="24" name="Immagine 24"/>
+            <wp:cNvGraphicFramePr>
+              <a:graphicFrameLocks xmlns:a="http://schemas.openxmlformats.org/drawingml/2006/main" noChangeAspect="1"/>
+            </wp:cNvGraphicFramePr>
+            <a:graphic xmlns:a="http://schemas.openxmlformats.org/drawingml/2006/main">
+              <a:graphicData uri="http://schemas.openxmlformats.org/drawingml/2006/picture">
+                <pic:pic xmlns:pic="http://schemas.openxmlformats.org/drawingml/2006/picture">
+                  <pic:nvPicPr>
+                    <pic:cNvPr id="0" name="Picture 4"/>
+                    <pic:cNvPicPr>
+                      <a:picLocks noChangeAspect="1" noChangeArrowheads="1"/>
+                    </pic:cNvPicPr>
+                  </pic:nvPicPr>
+                  <pic:blipFill rotWithShape="1">
+                    <a:blip r:embed="rId33">
+                      <a:extLst>
+                        <a:ext uri="{28A0092B-C50C-407E-A947-70E740481C1C}">
+                          <a14:useLocalDpi xmlns:a14="http://schemas.microsoft.com/office/drawing/2010/main" val="0"/>
+                        </a:ext>
+                      </a:extLst>
+                    </a:blip>
+                    <a:srcRect t="3968" b="6342"/>
+                    <a:stretch/>
+                  </pic:blipFill>
+                  <pic:spPr bwMode="auto">
+                    <a:xfrm>
+                      <a:off x="0" y="0"/>
+                      <a:ext cx="5271135" cy="3593465"/>
+                    </a:xfrm>
+                    <a:prstGeom prst="rect">
+                      <a:avLst/>
+                    </a:prstGeom>
+                    <a:noFill/>
+                    <a:ln>
+                      <a:noFill/>
+                    </a:ln>
+                    <a:extLst>
+                      <a:ext uri="{53640926-AAD7-44D8-BBD7-CCE9431645EC}">
+                        <a14:shadowObscured xmlns:a14="http://schemas.microsoft.com/office/drawing/2010/main"/>
+                      </a:ext>
+                    </a:extLst>
+                  </pic:spPr>
+                </pic:pic>
+              </a:graphicData>
+            </a:graphic>
+          </wp:anchor>
+        </w:drawing>
+      </w:r>
     </w:p>
     <w:p>
       <w:pPr>
@@ -8147,21 +8227,544 @@
           <w:lang w:val="en-GB"/>
         </w:rPr>
       </w:pPr>
+    </w:p>
+    <w:p>
+      <w:pPr>
+        <w:spacing w:after="0"/>
+        <w:rPr>
+          <w:rFonts w:eastAsiaTheme="minorEastAsia"/>
+          <w:lang w:val="en-GB"/>
+        </w:rPr>
+      </w:pPr>
+    </w:p>
+    <w:p>
+      <w:pPr>
+        <w:spacing w:after="0"/>
+        <w:rPr>
+          <w:rFonts w:eastAsiaTheme="minorEastAsia"/>
+          <w:lang w:val="en-GB"/>
+        </w:rPr>
+      </w:pPr>
+    </w:p>
+    <w:p>
+      <w:pPr>
+        <w:spacing w:after="0"/>
+        <w:rPr>
+          <w:rFonts w:eastAsiaTheme="minorEastAsia"/>
+          <w:lang w:val="en-GB"/>
+        </w:rPr>
+      </w:pPr>
+    </w:p>
+    <w:p>
+      <w:pPr>
+        <w:spacing w:after="0"/>
+        <w:rPr>
+          <w:rFonts w:eastAsiaTheme="minorEastAsia"/>
+          <w:lang w:val="en-GB"/>
+        </w:rPr>
+      </w:pPr>
+    </w:p>
+    <w:p>
+      <w:pPr>
+        <w:spacing w:after="0"/>
+        <w:rPr>
+          <w:rFonts w:eastAsiaTheme="minorEastAsia"/>
+          <w:lang w:val="en-GB"/>
+        </w:rPr>
+      </w:pPr>
+    </w:p>
+    <w:p>
+      <w:pPr>
+        <w:spacing w:after="0"/>
+        <w:rPr>
+          <w:rFonts w:eastAsiaTheme="minorEastAsia"/>
+          <w:lang w:val="en-GB"/>
+        </w:rPr>
+      </w:pPr>
+    </w:p>
+    <w:p>
+      <w:pPr>
+        <w:spacing w:after="0"/>
+        <w:rPr>
+          <w:rFonts w:eastAsiaTheme="minorEastAsia"/>
+          <w:lang w:val="en-GB"/>
+        </w:rPr>
+      </w:pPr>
+    </w:p>
+    <w:p>
+      <w:pPr>
+        <w:spacing w:after="0"/>
+        <w:rPr>
+          <w:rFonts w:eastAsiaTheme="minorEastAsia"/>
+          <w:lang w:val="en-GB"/>
+        </w:rPr>
+      </w:pPr>
+    </w:p>
+    <w:p>
+      <w:pPr>
+        <w:spacing w:after="0"/>
+        <w:rPr>
+          <w:rFonts w:eastAsiaTheme="minorEastAsia"/>
+          <w:lang w:val="en-GB"/>
+        </w:rPr>
+      </w:pPr>
+    </w:p>
+    <w:p>
+      <w:pPr>
+        <w:spacing w:after="0"/>
+        <w:rPr>
+          <w:rFonts w:eastAsiaTheme="minorEastAsia"/>
+          <w:lang w:val="en-GB"/>
+        </w:rPr>
+      </w:pPr>
+    </w:p>
+    <w:p>
+      <w:pPr>
+        <w:spacing w:after="0"/>
+        <w:rPr>
+          <w:rFonts w:eastAsiaTheme="minorEastAsia"/>
+          <w:lang w:val="en-GB"/>
+        </w:rPr>
+      </w:pPr>
+    </w:p>
+    <w:p>
+      <w:pPr>
+        <w:spacing w:after="0"/>
+        <w:rPr>
+          <w:rFonts w:eastAsiaTheme="minorEastAsia"/>
+          <w:lang w:val="en-GB"/>
+        </w:rPr>
+      </w:pPr>
+    </w:p>
+    <w:p>
+      <w:pPr>
+        <w:spacing w:after="0"/>
+        <w:rPr>
+          <w:rFonts w:eastAsiaTheme="minorEastAsia"/>
+          <w:lang w:val="en-GB"/>
+        </w:rPr>
+      </w:pPr>
+    </w:p>
+    <w:p>
+      <w:pPr>
+        <w:spacing w:after="0"/>
+        <w:rPr>
+          <w:rFonts w:eastAsiaTheme="minorEastAsia"/>
+          <w:lang w:val="en-GB"/>
+        </w:rPr>
+      </w:pPr>
+    </w:p>
+    <w:p>
+      <w:pPr>
+        <w:spacing w:after="0"/>
+        <w:rPr>
+          <w:rFonts w:eastAsiaTheme="minorEastAsia"/>
+          <w:lang w:val="en-GB"/>
+        </w:rPr>
+      </w:pPr>
+    </w:p>
+    <w:p>
+      <w:pPr>
+        <w:spacing w:after="0"/>
+        <w:rPr>
+          <w:rFonts w:eastAsiaTheme="minorEastAsia"/>
+          <w:lang w:val="en-GB"/>
+        </w:rPr>
+      </w:pPr>
+    </w:p>
+    <w:p>
+      <w:pPr>
+        <w:spacing w:after="0"/>
+        <w:rPr>
+          <w:rFonts w:eastAsiaTheme="minorEastAsia"/>
+          <w:lang w:val="en-GB"/>
+        </w:rPr>
+      </w:pPr>
+    </w:p>
+    <w:p>
+      <w:pPr>
+        <w:spacing w:after="0"/>
+        <w:rPr>
+          <w:rFonts w:eastAsiaTheme="minorEastAsia"/>
+          <w:lang w:val="en-GB"/>
+        </w:rPr>
+      </w:pPr>
+    </w:p>
+    <w:p>
+      <w:pPr>
+        <w:spacing w:after="0"/>
+        <w:rPr>
+          <w:rFonts w:eastAsiaTheme="minorEastAsia"/>
+          <w:lang w:val="en-GB"/>
+        </w:rPr>
+      </w:pPr>
+    </w:p>
+    <w:p>
+      <w:pPr>
+        <w:spacing w:after="0"/>
+        <w:rPr>
+          <w:rFonts w:eastAsiaTheme="minorEastAsia"/>
+          <w:lang w:val="en-GB"/>
+        </w:rPr>
+      </w:pPr>
+    </w:p>
+    <w:p>
+      <w:pPr>
+        <w:spacing w:after="0"/>
+        <w:rPr>
+          <w:rFonts w:eastAsiaTheme="minorEastAsia"/>
+          <w:lang w:val="en-GB"/>
+        </w:rPr>
+      </w:pPr>
+    </w:p>
+    <w:p>
+      <w:pPr>
+        <w:spacing w:after="0"/>
+        <w:rPr>
+          <w:rFonts w:eastAsiaTheme="minorEastAsia"/>
+          <w:lang w:val="en-GB"/>
+        </w:rPr>
+      </w:pPr>
+    </w:p>
+    <w:p>
+      <w:pPr>
+        <w:spacing w:after="0"/>
+        <w:rPr>
+          <w:rFonts w:eastAsiaTheme="minorEastAsia"/>
+          <w:lang w:val="en-GB"/>
+        </w:rPr>
+      </w:pPr>
+    </w:p>
+    <w:p>
+      <w:pPr>
+        <w:spacing w:after="0"/>
+        <w:rPr>
+          <w:rFonts w:eastAsiaTheme="minorEastAsia"/>
+          <w:lang w:val="en-GB"/>
+        </w:rPr>
+      </w:pPr>
+    </w:p>
+    <w:p>
+      <w:pPr>
+        <w:spacing w:after="0"/>
+        <w:rPr>
+          <w:rFonts w:eastAsiaTheme="minorEastAsia"/>
+          <w:lang w:val="en-GB"/>
+        </w:rPr>
+      </w:pPr>
+    </w:p>
+    <w:p>
+      <w:pPr>
+        <w:spacing w:after="0"/>
+        <w:rPr>
+          <w:rFonts w:eastAsiaTheme="minorEastAsia"/>
+          <w:lang w:val="en-GB"/>
+        </w:rPr>
+        <w:sectPr>
+          <w:type w:val="continuous"/>
+          <w:pgSz w:w="11906" w:h="16838" w:code="9"/>
+          <w:pgMar w:top="993" w:right="1800" w:bottom="993" w:left="1800" w:header="720" w:footer="720" w:gutter="0"/>
+          <w:pgNumType w:start="0"/>
+          <w:cols w:num="2" w:space="720"/>
+          <w:titlePg/>
+          <w:docGrid w:linePitch="360"/>
+        </w:sectPr>
+      </w:pPr>
+    </w:p>
+    <w:p>
+      <w:pPr>
+        <w:spacing w:before="0" w:after="0"/>
+        <w:ind w:right="-35"/>
+        <w:jc w:val="right"/>
+        <w:rPr>
+          <w:rFonts w:eastAsiaTheme="minorEastAsia"/>
+          <w:sz w:val="20"/>
+          <w:szCs w:val="20"/>
+          <w:lang w:val="en-GB"/>
+        </w:rPr>
+      </w:pPr>
+    </w:p>
+    <w:p>
+      <w:pPr>
+        <w:spacing w:before="0" w:after="0"/>
+        <w:ind w:right="-35"/>
+        <w:jc w:val="right"/>
+        <w:rPr>
+          <w:rFonts w:eastAsiaTheme="minorEastAsia"/>
+          <w:sz w:val="20"/>
+          <w:szCs w:val="20"/>
+          <w:lang w:val="en-GB"/>
+        </w:rPr>
+      </w:pPr>
+      <w:r>
+        <w:rPr>
+          <w:rFonts w:eastAsiaTheme="minorEastAsia"/>
+          <w:sz w:val="20"/>
+          <w:szCs w:val="20"/>
+          <w:lang w:val="en-GB"/>
+        </w:rPr>
+        <w:t>Fixed parameter</w:t>
+      </w:r>
+    </w:p>
+    <w:p>
+      <w:pPr>
+        <w:spacing w:before="0" w:after="0"/>
+        <w:jc w:val="right"/>
+        <w:rPr>
+          <w:rFonts w:eastAsiaTheme="minorEastAsia"/>
+          <w:sz w:val="20"/>
+          <w:szCs w:val="20"/>
+          <w:lang w:val="en-GB"/>
+        </w:rPr>
+      </w:pPr>
+      <w:r>
+        <w:rPr>
+          <w:rFonts w:eastAsiaTheme="minorEastAsia"/>
+          <w:sz w:val="20"/>
+          <w:szCs w:val="20"/>
+          <w:lang w:val="en-GB"/>
+        </w:rPr>
+        <w:t xml:space="preserve">Image distortion: </w:t>
+      </w:r>
+      <w:r>
+        <w:rPr>
+          <w:rFonts w:ascii="Times New Roman" w:eastAsiaTheme="minorEastAsia" w:hAnsi="Times New Roman" w:cs="Times New Roman"/>
+          <w:i/>
+          <w:iCs/>
+          <w:sz w:val="20"/>
+          <w:szCs w:val="20"/>
+          <w:lang w:val="en-GB"/>
+        </w:rPr>
+        <w:t>1.71</w:t>
+      </w:r>
+      <w:r>
+        <w:rPr>
+          <w:rFonts w:ascii="Times New Roman" w:eastAsiaTheme="minorEastAsia" w:hAnsi="Times New Roman" w:cs="Times New Roman"/>
+          <w:i/>
+          <w:iCs/>
+          <w:sz w:val="20"/>
+          <w:szCs w:val="20"/>
+          <w:lang w:val="en-GB"/>
+        </w:rPr>
+        <w:t>%</w:t>
+      </w:r>
+    </w:p>
+    <w:p>
+      <w:pPr>
+        <w:spacing w:before="0" w:after="0"/>
+        <w:jc w:val="right"/>
+        <w:rPr>
+          <w:rFonts w:ascii="Times New Roman" w:eastAsiaTheme="minorEastAsia" w:hAnsi="Times New Roman" w:cs="Times New Roman"/>
+          <w:i/>
+          <w:iCs/>
+          <w:sz w:val="20"/>
+          <w:szCs w:val="20"/>
+          <w:lang w:val="en-GB"/>
+        </w:rPr>
+      </w:pPr>
+      <w:r>
+        <w:rPr>
+          <w:rFonts w:eastAsiaTheme="minorEastAsia"/>
+          <w:sz w:val="20"/>
+          <w:szCs w:val="20"/>
+          <w:lang w:val="en-GB"/>
+        </w:rPr>
+        <w:t xml:space="preserve">Power saving: </w:t>
+      </w:r>
+      <w:r>
+        <w:rPr>
+          <w:rFonts w:ascii="Times New Roman" w:eastAsiaTheme="minorEastAsia" w:hAnsi="Times New Roman" w:cs="Times New Roman"/>
+          <w:i/>
+          <w:iCs/>
+          <w:sz w:val="20"/>
+          <w:szCs w:val="20"/>
+          <w:lang w:val="en-GB"/>
+        </w:rPr>
+        <w:t>-19.10</w:t>
+      </w:r>
+      <w:r>
+        <w:rPr>
+          <w:rFonts w:ascii="Times New Roman" w:eastAsiaTheme="minorEastAsia" w:hAnsi="Times New Roman" w:cs="Times New Roman"/>
+          <w:i/>
+          <w:iCs/>
+          <w:sz w:val="20"/>
+          <w:szCs w:val="20"/>
+          <w:lang w:val="en-GB"/>
+        </w:rPr>
+        <w:t>%</w:t>
+      </w:r>
+    </w:p>
+    <w:p>
+      <w:pPr>
+        <w:spacing w:before="0" w:after="0"/>
+        <w:rPr>
+          <w:rFonts w:eastAsiaTheme="minorEastAsia"/>
+          <w:sz w:val="20"/>
+          <w:szCs w:val="20"/>
+          <w:lang w:val="en-GB"/>
+        </w:rPr>
+      </w:pPr>
+    </w:p>
+    <w:p>
+      <w:pPr>
+        <w:spacing w:before="0" w:after="0"/>
+        <w:rPr>
+          <w:rFonts w:eastAsiaTheme="minorEastAsia"/>
+          <w:sz w:val="20"/>
+          <w:szCs w:val="20"/>
+          <w:lang w:val="en-GB"/>
+        </w:rPr>
+      </w:pPr>
+    </w:p>
+    <w:p>
+      <w:pPr>
+        <w:spacing w:before="0" w:after="0"/>
+        <w:rPr>
+          <w:rFonts w:eastAsiaTheme="minorEastAsia"/>
+          <w:sz w:val="20"/>
+          <w:szCs w:val="20"/>
+          <w:lang w:val="en-GB"/>
+        </w:rPr>
+      </w:pPr>
+      <w:r>
+        <w:rPr>
+          <w:rFonts w:eastAsiaTheme="minorEastAsia"/>
+          <w:sz w:val="20"/>
+          <w:szCs w:val="20"/>
+          <w:lang w:val="en-GB"/>
+        </w:rPr>
+        <w:t>Thresholded parameter</w:t>
+      </w:r>
+    </w:p>
+    <w:p>
+      <w:pPr>
+        <w:spacing w:before="0" w:after="0"/>
+        <w:rPr>
+          <w:rFonts w:ascii="Times New Roman" w:eastAsiaTheme="minorEastAsia" w:hAnsi="Times New Roman" w:cs="Times New Roman"/>
+          <w:i/>
+          <w:iCs/>
+          <w:sz w:val="20"/>
+          <w:szCs w:val="20"/>
+          <w:lang w:val="en-GB"/>
+        </w:rPr>
+      </w:pPr>
+      <w:r>
+        <w:rPr>
+          <w:rFonts w:eastAsiaTheme="minorEastAsia"/>
+          <w:sz w:val="20"/>
+          <w:szCs w:val="20"/>
+          <w:lang w:val="en-GB"/>
+        </w:rPr>
+        <w:t xml:space="preserve">Image distortion: </w:t>
+      </w:r>
+      <w:r>
+        <w:rPr>
+          <w:rFonts w:ascii="Times New Roman" w:eastAsiaTheme="minorEastAsia" w:hAnsi="Times New Roman" w:cs="Times New Roman"/>
+          <w:i/>
+          <w:iCs/>
+          <w:sz w:val="20"/>
+          <w:szCs w:val="20"/>
+          <w:lang w:val="en-GB"/>
+        </w:rPr>
+        <w:t>2.56</w:t>
+      </w:r>
+      <w:r>
+        <w:rPr>
+          <w:rFonts w:ascii="Times New Roman" w:eastAsiaTheme="minorEastAsia" w:hAnsi="Times New Roman" w:cs="Times New Roman"/>
+          <w:i/>
+          <w:iCs/>
+          <w:sz w:val="20"/>
+          <w:szCs w:val="20"/>
+          <w:lang w:val="en-GB"/>
+        </w:rPr>
+        <w:t>%</w:t>
+      </w:r>
+    </w:p>
+    <w:p>
+      <w:pPr>
+        <w:spacing w:before="0" w:after="0"/>
+        <w:rPr>
+          <w:rFonts w:ascii="Times New Roman" w:eastAsiaTheme="minorEastAsia" w:hAnsi="Times New Roman" w:cs="Times New Roman"/>
+          <w:i/>
+          <w:iCs/>
+          <w:sz w:val="20"/>
+          <w:szCs w:val="20"/>
+          <w:lang w:val="en-GB"/>
+        </w:rPr>
+        <w:sectPr>
+          <w:type w:val="continuous"/>
+          <w:pgSz w:w="11906" w:h="16838" w:code="9"/>
+          <w:pgMar w:top="993" w:right="1800" w:bottom="993" w:left="1800" w:header="720" w:footer="720" w:gutter="0"/>
+          <w:pgNumType w:start="0"/>
+          <w:cols w:num="2" w:space="720"/>
+          <w:titlePg/>
+          <w:docGrid w:linePitch="360"/>
+        </w:sectPr>
+      </w:pPr>
+      <w:r>
+        <w:rPr>
+          <w:rFonts w:eastAsiaTheme="minorEastAsia"/>
+          <w:sz w:val="20"/>
+          <w:szCs w:val="20"/>
+          <w:lang w:val="en-GB"/>
+        </w:rPr>
+        <w:t xml:space="preserve">Power saving: </w:t>
+      </w:r>
+      <w:r>
+        <w:rPr>
+          <w:rFonts w:ascii="Times New Roman" w:eastAsiaTheme="minorEastAsia" w:hAnsi="Times New Roman" w:cs="Times New Roman"/>
+          <w:i/>
+          <w:iCs/>
+          <w:sz w:val="20"/>
+          <w:szCs w:val="20"/>
+          <w:lang w:val="en-GB"/>
+        </w:rPr>
+        <w:t>16.19</w:t>
+      </w:r>
+      <w:r>
+        <w:rPr>
+          <w:rFonts w:ascii="Times New Roman" w:eastAsiaTheme="minorEastAsia" w:hAnsi="Times New Roman" w:cs="Times New Roman"/>
+          <w:i/>
+          <w:iCs/>
+          <w:sz w:val="20"/>
+          <w:szCs w:val="20"/>
+          <w:lang w:val="en-GB"/>
+        </w:rPr>
+        <w:t>%</w:t>
+      </w:r>
+    </w:p>
+    <w:p>
+      <w:pPr>
+        <w:spacing w:after="0"/>
+        <w:rPr>
+          <w:rFonts w:eastAsiaTheme="minorEastAsia"/>
+          <w:lang w:val="en-GB"/>
+        </w:rPr>
+      </w:pPr>
       <w:r>
         <w:rPr>
           <w:rFonts w:eastAsiaTheme="minorEastAsia"/>
           <w:lang w:val="en-GB"/>
         </w:rPr>
         <w:lastRenderedPageBreak/>
-        <w:t xml:space="preserve">Below, </w:t>
-      </w:r>
-      <w:r>
-        <w:rPr>
-          <w:rFonts w:eastAsiaTheme="minorEastAsia"/>
-          <w:lang w:val="en-GB"/>
-        </w:rPr>
-        <w:t>some relevant examples are reported:</w:t>
-      </w:r>
+        <w:t xml:space="preserve">Below is possible to see another aspect: </w:t>
+      </w:r>
+      <w:r>
+        <w:rPr>
+          <w:rFonts w:eastAsiaTheme="minorEastAsia"/>
+          <w:lang w:val="en-GB"/>
+        </w:rPr>
+        <w:t>the Fixed compensation parameter produces a more human visible image, but it totally vanishes all the advantages of applying DVS, while the second approach is a good compromise.</w:t>
+      </w:r>
+    </w:p>
+    <w:p>
+      <w:pPr>
+        <w:spacing w:after="0"/>
+        <w:rPr>
+          <w:rFonts w:eastAsiaTheme="minorEastAsia"/>
+          <w:lang w:val="en-GB"/>
+        </w:rPr>
+      </w:pPr>
     </w:p>
     <w:p>
       <w:pPr>
@@ -8205,7 +8808,7 @@
                     </pic:cNvPicPr>
                   </pic:nvPicPr>
                   <pic:blipFill rotWithShape="1">
-                    <a:blip r:embed="rId32">
+                    <a:blip r:embed="rId34">
                       <a:extLst>
                         <a:ext uri="{28A0092B-C50C-407E-A947-70E740481C1C}">
                           <a14:useLocalDpi xmlns:a14="http://schemas.microsoft.com/office/drawing/2010/main" val="0"/>
@@ -8248,7 +8851,7 @@
           <w:lang w:val="en-GB"/>
         </w:rPr>
         <w:sectPr>
-          <w:footerReference w:type="default" r:id="rId33"/>
+          <w:footerReference w:type="default" r:id="rId35"/>
           <w:pgSz w:w="11906" w:h="16838" w:code="9"/>
           <w:pgMar w:top="993" w:right="1800" w:bottom="993" w:left="1800" w:header="720" w:footer="720" w:gutter="0"/>
           <w:pgNumType w:start="0"/>
@@ -8310,13 +8913,9 @@
           <w:szCs w:val="20"/>
           <w:lang w:val="en-GB"/>
         </w:rPr>
-        <w:t>5.84%</w:t>
-      </w:r>
-    </w:p>
-    <w:p>
-      <w:pPr>
-        <w:spacing w:before="0" w:after="0"/>
-        <w:jc w:val="right"/>
+        <w:t>2.19</w:t>
+      </w:r>
+      <w:r>
         <w:rPr>
           <w:rFonts w:ascii="Times New Roman" w:eastAsiaTheme="minorEastAsia" w:hAnsi="Times New Roman" w:cs="Times New Roman"/>
           <w:i/>
@@ -8325,17 +8924,13 @@
           <w:szCs w:val="20"/>
           <w:lang w:val="en-GB"/>
         </w:rPr>
-      </w:pPr>
-      <w:r>
-        <w:rPr>
-          <w:rFonts w:eastAsiaTheme="minorEastAsia"/>
-          <w:sz w:val="20"/>
-          <w:szCs w:val="20"/>
-          <w:lang w:val="en-GB"/>
-        </w:rPr>
-        <w:t xml:space="preserve">Power saving: </w:t>
-      </w:r>
-      <w:r>
+        <w:t>%</w:t>
+      </w:r>
+    </w:p>
+    <w:p>
+      <w:pPr>
+        <w:spacing w:before="0" w:after="0"/>
+        <w:jc w:val="right"/>
         <w:rPr>
           <w:rFonts w:ascii="Times New Roman" w:eastAsiaTheme="minorEastAsia" w:hAnsi="Times New Roman" w:cs="Times New Roman"/>
           <w:i/>
@@ -8344,7 +8939,15 @@
           <w:szCs w:val="20"/>
           <w:lang w:val="en-GB"/>
         </w:rPr>
-        <w:t>-22.0</w:t>
+      </w:pPr>
+      <w:r>
+        <w:rPr>
+          <w:rFonts w:eastAsiaTheme="minorEastAsia"/>
+          <w:sz w:val="20"/>
+          <w:szCs w:val="20"/>
+          <w:lang w:val="en-GB"/>
+        </w:rPr>
+        <w:t xml:space="preserve">Power saving: </w:t>
       </w:r>
       <w:r>
         <w:rPr>
@@ -8355,7 +8958,7 @@
           <w:szCs w:val="20"/>
           <w:lang w:val="en-GB"/>
         </w:rPr>
-        <w:t>4</w:t>
+        <w:t>-22.0</w:t>
       </w:r>
       <w:r>
         <w:rPr>
@@ -8366,54 +8969,9 @@
           <w:szCs w:val="20"/>
           <w:lang w:val="en-GB"/>
         </w:rPr>
-        <w:t>%</w:t>
-      </w:r>
-    </w:p>
-    <w:p>
-      <w:pPr>
-        <w:spacing w:before="0" w:after="0"/>
-        <w:rPr>
-          <w:rFonts w:eastAsiaTheme="minorEastAsia"/>
-          <w:sz w:val="20"/>
-          <w:szCs w:val="20"/>
-          <w:lang w:val="en-GB"/>
-        </w:rPr>
-      </w:pPr>
-    </w:p>
-    <w:p>
-      <w:pPr>
-        <w:spacing w:before="0" w:after="0"/>
-        <w:rPr>
-          <w:rFonts w:eastAsiaTheme="minorEastAsia"/>
-          <w:sz w:val="20"/>
-          <w:szCs w:val="20"/>
-          <w:lang w:val="en-GB"/>
-        </w:rPr>
-      </w:pPr>
-      <w:proofErr w:type="spellStart"/>
-      <w:r>
-        <w:rPr>
-          <w:rFonts w:eastAsiaTheme="minorEastAsia"/>
-          <w:sz w:val="20"/>
-          <w:szCs w:val="20"/>
-          <w:lang w:val="en-GB"/>
-        </w:rPr>
-        <w:t>Thresholded</w:t>
-      </w:r>
-      <w:proofErr w:type="spellEnd"/>
-      <w:r>
-        <w:rPr>
-          <w:rFonts w:eastAsiaTheme="minorEastAsia"/>
-          <w:sz w:val="20"/>
-          <w:szCs w:val="20"/>
-          <w:lang w:val="en-GB"/>
-        </w:rPr>
-        <w:t xml:space="preserve"> parameter</w:t>
-      </w:r>
-    </w:p>
-    <w:p>
-      <w:pPr>
-        <w:spacing w:before="0" w:after="0"/>
+        <w:t>4</w:t>
+      </w:r>
+      <w:r>
         <w:rPr>
           <w:rFonts w:ascii="Times New Roman" w:eastAsiaTheme="minorEastAsia" w:hAnsi="Times New Roman" w:cs="Times New Roman"/>
           <w:i/>
@@ -8422,17 +8980,43 @@
           <w:szCs w:val="20"/>
           <w:lang w:val="en-GB"/>
         </w:rPr>
-      </w:pPr>
-      <w:r>
+        <w:t>%</w:t>
+      </w:r>
+    </w:p>
+    <w:p>
+      <w:pPr>
+        <w:spacing w:before="0" w:after="0"/>
         <w:rPr>
           <w:rFonts w:eastAsiaTheme="minorEastAsia"/>
           <w:sz w:val="20"/>
           <w:szCs w:val="20"/>
           <w:lang w:val="en-GB"/>
         </w:rPr>
-        <w:t xml:space="preserve">Image distortion: </w:t>
-      </w:r>
-      <w:r>
+      </w:pPr>
+    </w:p>
+    <w:p>
+      <w:pPr>
+        <w:spacing w:before="0" w:after="0"/>
+        <w:rPr>
+          <w:rFonts w:eastAsiaTheme="minorEastAsia"/>
+          <w:sz w:val="20"/>
+          <w:szCs w:val="20"/>
+          <w:lang w:val="en-GB"/>
+        </w:rPr>
+      </w:pPr>
+      <w:r>
+        <w:rPr>
+          <w:rFonts w:eastAsiaTheme="minorEastAsia"/>
+          <w:sz w:val="20"/>
+          <w:szCs w:val="20"/>
+          <w:lang w:val="en-GB"/>
+        </w:rPr>
+        <w:t>Thresholded parameter</w:t>
+      </w:r>
+    </w:p>
+    <w:p>
+      <w:pPr>
+        <w:spacing w:before="0" w:after="0"/>
         <w:rPr>
           <w:rFonts w:ascii="Times New Roman" w:eastAsiaTheme="minorEastAsia" w:hAnsi="Times New Roman" w:cs="Times New Roman"/>
           <w:i/>
@@ -8441,7 +9025,37 @@
           <w:szCs w:val="20"/>
           <w:lang w:val="en-GB"/>
         </w:rPr>
-        <w:t>0.46%</w:t>
+      </w:pPr>
+      <w:r>
+        <w:rPr>
+          <w:rFonts w:eastAsiaTheme="minorEastAsia"/>
+          <w:sz w:val="20"/>
+          <w:szCs w:val="20"/>
+          <w:lang w:val="en-GB"/>
+        </w:rPr>
+        <w:t xml:space="preserve">Image distortion: </w:t>
+      </w:r>
+      <w:r>
+        <w:rPr>
+          <w:rFonts w:ascii="Times New Roman" w:eastAsiaTheme="minorEastAsia" w:hAnsi="Times New Roman" w:cs="Times New Roman"/>
+          <w:i/>
+          <w:iCs/>
+          <w:sz w:val="20"/>
+          <w:szCs w:val="20"/>
+          <w:lang w:val="en-GB"/>
+        </w:rPr>
+        <w:t>1.60</w:t>
+      </w:r>
+      <w:r>
+        <w:rPr>
+          <w:rFonts w:ascii="Times New Roman" w:eastAsiaTheme="minorEastAsia" w:hAnsi="Times New Roman" w:cs="Times New Roman"/>
+          <w:i/>
+          <w:iCs/>
+          <w:sz w:val="20"/>
+          <w:szCs w:val="20"/>
+          <w:lang w:val="en-GB"/>
+        </w:rPr>
+        <w:t>%</w:t>
       </w:r>
     </w:p>
     <w:p>
@@ -8504,22 +9118,6 @@
           <w:lang w:val="en-GB"/>
         </w:rPr>
       </w:pPr>
-      <w:r>
-        <w:rPr>
-          <w:rFonts w:eastAsiaTheme="minorEastAsia"/>
-          <w:lang w:val="en-GB"/>
-        </w:rPr>
-        <w:t>Clearly the Fixed compensation parameter produces a more human visible image, but it totally vanishes all the advantages of applying DVS, while the second approach is a good compromise.</w:t>
-      </w:r>
-    </w:p>
-    <w:p>
-      <w:pPr>
-        <w:spacing w:after="0"/>
-        <w:rPr>
-          <w:rFonts w:eastAsiaTheme="minorEastAsia"/>
-          <w:lang w:val="en-GB"/>
-        </w:rPr>
-      </w:pPr>
     </w:p>
     <w:p>
       <w:pPr>
@@ -8650,23 +9248,7 @@
           <w:rFonts w:eastAsiaTheme="minorEastAsia"/>
           <w:lang w:val="en-GB"/>
         </w:rPr>
-        <w:t xml:space="preserve"> cases in which the </w:t>
-      </w:r>
-      <w:proofErr w:type="spellStart"/>
-      <w:r>
-        <w:rPr>
-          <w:rFonts w:eastAsiaTheme="minorEastAsia"/>
-          <w:lang w:val="en-GB"/>
-        </w:rPr>
-        <w:t>thresholded</w:t>
-      </w:r>
-      <w:proofErr w:type="spellEnd"/>
-      <w:r>
-        <w:rPr>
-          <w:rFonts w:eastAsiaTheme="minorEastAsia"/>
-          <w:lang w:val="en-GB"/>
-        </w:rPr>
-        <w:t xml:space="preserve"> parameter is not the best choice:</w:t>
+        <w:t xml:space="preserve"> cases in which the thresholded parameter is not the best choice:</w:t>
       </w:r>
     </w:p>
     <w:p>
@@ -8701,7 +9283,7 @@
                     </pic:cNvPicPr>
                   </pic:nvPicPr>
                   <pic:blipFill rotWithShape="1">
-                    <a:blip r:embed="rId34">
+                    <a:blip r:embed="rId36">
                       <a:extLst>
                         <a:ext uri="{28A0092B-C50C-407E-A947-70E740481C1C}">
                           <a14:useLocalDpi xmlns:a14="http://schemas.microsoft.com/office/drawing/2010/main" val="0"/>
@@ -8829,7 +9411,7 @@
           <w:szCs w:val="20"/>
           <w:lang w:val="en-GB"/>
         </w:rPr>
-        <w:t>.91</w:t>
+        <w:t>.</w:t>
       </w:r>
       <w:r>
         <w:rPr>
@@ -8840,13 +9422,9 @@
           <w:szCs w:val="20"/>
           <w:lang w:val="en-GB"/>
         </w:rPr>
-        <w:t>%</w:t>
-      </w:r>
-    </w:p>
-    <w:p>
-      <w:pPr>
-        <w:spacing w:before="0" w:after="0"/>
-        <w:jc w:val="right"/>
+        <w:t>14</w:t>
+      </w:r>
+      <w:r>
         <w:rPr>
           <w:rFonts w:ascii="Times New Roman" w:eastAsiaTheme="minorEastAsia" w:hAnsi="Times New Roman" w:cs="Times New Roman"/>
           <w:i/>
@@ -8855,17 +9433,13 @@
           <w:szCs w:val="20"/>
           <w:lang w:val="en-GB"/>
         </w:rPr>
-      </w:pPr>
-      <w:r>
-        <w:rPr>
-          <w:rFonts w:eastAsiaTheme="minorEastAsia"/>
-          <w:sz w:val="20"/>
-          <w:szCs w:val="20"/>
-          <w:lang w:val="en-GB"/>
-        </w:rPr>
-        <w:t xml:space="preserve">Power saving: </w:t>
-      </w:r>
-      <w:r>
+        <w:t>%</w:t>
+      </w:r>
+    </w:p>
+    <w:p>
+      <w:pPr>
+        <w:spacing w:before="0" w:after="0"/>
+        <w:jc w:val="right"/>
         <w:rPr>
           <w:rFonts w:ascii="Times New Roman" w:eastAsiaTheme="minorEastAsia" w:hAnsi="Times New Roman" w:cs="Times New Roman"/>
           <w:i/>
@@ -8874,7 +9448,15 @@
           <w:szCs w:val="20"/>
           <w:lang w:val="en-GB"/>
         </w:rPr>
-        <w:t>2</w:t>
+      </w:pPr>
+      <w:r>
+        <w:rPr>
+          <w:rFonts w:eastAsiaTheme="minorEastAsia"/>
+          <w:sz w:val="20"/>
+          <w:szCs w:val="20"/>
+          <w:lang w:val="en-GB"/>
+        </w:rPr>
+        <w:t xml:space="preserve">Power saving: </w:t>
       </w:r>
       <w:r>
         <w:rPr>
@@ -8885,7 +9467,7 @@
           <w:szCs w:val="20"/>
           <w:lang w:val="en-GB"/>
         </w:rPr>
-        <w:t>.48</w:t>
+        <w:t>2</w:t>
       </w:r>
       <w:r>
         <w:rPr>
@@ -8896,43 +9478,9 @@
           <w:szCs w:val="20"/>
           <w:lang w:val="en-GB"/>
         </w:rPr>
-        <w:t>%</w:t>
-      </w:r>
-    </w:p>
-    <w:p>
-      <w:pPr>
-        <w:spacing w:before="0" w:after="0"/>
-        <w:rPr>
-          <w:rFonts w:eastAsiaTheme="minorEastAsia"/>
-          <w:sz w:val="20"/>
-          <w:szCs w:val="20"/>
-          <w:lang w:val="en-GB"/>
-        </w:rPr>
-      </w:pPr>
-      <w:proofErr w:type="spellStart"/>
-      <w:r>
-        <w:rPr>
-          <w:rFonts w:eastAsiaTheme="minorEastAsia"/>
-          <w:sz w:val="20"/>
-          <w:szCs w:val="20"/>
-          <w:lang w:val="en-GB"/>
-        </w:rPr>
-        <w:t>Thresholded</w:t>
-      </w:r>
-      <w:proofErr w:type="spellEnd"/>
-      <w:r>
-        <w:rPr>
-          <w:rFonts w:eastAsiaTheme="minorEastAsia"/>
-          <w:sz w:val="20"/>
-          <w:szCs w:val="20"/>
-          <w:lang w:val="en-GB"/>
-        </w:rPr>
-        <w:t xml:space="preserve"> parameter</w:t>
-      </w:r>
-    </w:p>
-    <w:p>
-      <w:pPr>
-        <w:spacing w:before="0" w:after="0"/>
+        <w:t>.48</w:t>
+      </w:r>
+      <w:r>
         <w:rPr>
           <w:rFonts w:ascii="Times New Roman" w:eastAsiaTheme="minorEastAsia" w:hAnsi="Times New Roman" w:cs="Times New Roman"/>
           <w:i/>
@@ -8941,17 +9489,32 @@
           <w:szCs w:val="20"/>
           <w:lang w:val="en-GB"/>
         </w:rPr>
-      </w:pPr>
-      <w:r>
+        <w:t>%</w:t>
+      </w:r>
+    </w:p>
+    <w:p>
+      <w:pPr>
+        <w:spacing w:before="0" w:after="0"/>
         <w:rPr>
           <w:rFonts w:eastAsiaTheme="minorEastAsia"/>
           <w:sz w:val="20"/>
           <w:szCs w:val="20"/>
           <w:lang w:val="en-GB"/>
         </w:rPr>
-        <w:t xml:space="preserve">Image distortion: </w:t>
-      </w:r>
-      <w:r>
+      </w:pPr>
+      <w:r>
+        <w:rPr>
+          <w:rFonts w:eastAsiaTheme="minorEastAsia"/>
+          <w:sz w:val="20"/>
+          <w:szCs w:val="20"/>
+          <w:lang w:val="en-GB"/>
+        </w:rPr>
+        <w:t>Thresholded parameter</w:t>
+      </w:r>
+    </w:p>
+    <w:p>
+      <w:pPr>
+        <w:spacing w:before="0" w:after="0"/>
         <w:rPr>
           <w:rFonts w:ascii="Times New Roman" w:eastAsiaTheme="minorEastAsia" w:hAnsi="Times New Roman" w:cs="Times New Roman"/>
           <w:i/>
@@ -8960,7 +9523,26 @@
           <w:szCs w:val="20"/>
           <w:lang w:val="en-GB"/>
         </w:rPr>
-        <w:t>5.32</w:t>
+      </w:pPr>
+      <w:r>
+        <w:rPr>
+          <w:rFonts w:eastAsiaTheme="minorEastAsia"/>
+          <w:sz w:val="20"/>
+          <w:szCs w:val="20"/>
+          <w:lang w:val="en-GB"/>
+        </w:rPr>
+        <w:t xml:space="preserve">Image distortion: </w:t>
+      </w:r>
+      <w:r>
+        <w:rPr>
+          <w:rFonts w:ascii="Times New Roman" w:eastAsiaTheme="minorEastAsia" w:hAnsi="Times New Roman" w:cs="Times New Roman"/>
+          <w:i/>
+          <w:iCs/>
+          <w:sz w:val="20"/>
+          <w:szCs w:val="20"/>
+          <w:lang w:val="en-GB"/>
+        </w:rPr>
+        <w:t>4.46</w:t>
       </w:r>
       <w:r>
         <w:rPr>
@@ -9067,7 +9649,6 @@
         </w:rPr>
         <w:t xml:space="preserve"> high density of bright pixels in the original image, which cause </w:t>
       </w:r>
-      <w:proofErr w:type="spellStart"/>
       <w:r>
         <w:rPr>
           <w:rFonts w:eastAsiaTheme="minorEastAsia"/>
@@ -9079,7 +9660,6 @@
         </w:rPr>
         <w:t>bHIGH</w:t>
       </w:r>
-      <w:proofErr w:type="spellEnd"/>
       <w:r>
         <w:rPr>
           <w:rFonts w:eastAsiaTheme="minorEastAsia"/>
@@ -9096,98 +9676,13 @@
           <w:lang w:val="en-GB"/>
         </w:rPr>
       </w:pPr>
-      <w:r>
-        <w:rPr>
-          <w:rFonts w:eastAsiaTheme="minorEastAsia"/>
-          <w:lang w:val="en-GB"/>
-        </w:rPr>
-        <w:t>Is also possible to notice</w:t>
-      </w:r>
-      <w:r>
-        <w:rPr>
-          <w:rFonts w:eastAsiaTheme="minorEastAsia"/>
-          <w:lang w:val="en-GB"/>
-        </w:rPr>
-        <w:t>, in the following picture</w:t>
-      </w:r>
-      <w:r>
-        <w:rPr>
-          <w:rFonts w:eastAsiaTheme="minorEastAsia"/>
-          <w:lang w:val="en-GB"/>
-        </w:rPr>
-        <w:t>s</w:t>
-      </w:r>
-      <w:r>
-        <w:rPr>
-          <w:rFonts w:eastAsiaTheme="minorEastAsia"/>
-          <w:lang w:val="en-GB"/>
-        </w:rPr>
-        <w:t>,</w:t>
-      </w:r>
-      <w:r>
-        <w:rPr>
-          <w:rFonts w:eastAsiaTheme="minorEastAsia"/>
-          <w:lang w:val="en-GB"/>
-        </w:rPr>
-        <w:t xml:space="preserve"> the impact of DVS on brighter pixels, that is the</w:t>
-      </w:r>
-      <w:r>
-        <w:rPr>
-          <w:rFonts w:eastAsiaTheme="minorEastAsia"/>
-          <w:lang w:val="en-GB"/>
-        </w:rPr>
-        <w:t xml:space="preserve"> problem that led us to thresholding. In this case the second approach produces an image</w:t>
-      </w:r>
-      <w:r>
-        <w:rPr>
-          <w:rFonts w:eastAsiaTheme="minorEastAsia"/>
-          <w:lang w:val="en-GB"/>
-        </w:rPr>
-        <w:t xml:space="preserve"> of an </w:t>
-      </w:r>
-      <w:r>
-        <w:rPr>
-          <w:rFonts w:eastAsiaTheme="minorEastAsia"/>
-          <w:lang w:val="en-GB"/>
-        </w:rPr>
-        <w:t xml:space="preserve">even better quality with respect to the fixed parameter </w:t>
-      </w:r>
-      <w:proofErr w:type="gramStart"/>
-      <w:r>
-        <w:rPr>
-          <w:rFonts w:eastAsiaTheme="minorEastAsia"/>
-          <w:lang w:val="en-GB"/>
-        </w:rPr>
-        <w:t>one, but</w:t>
-      </w:r>
-      <w:proofErr w:type="gramEnd"/>
-      <w:r>
-        <w:rPr>
-          <w:rFonts w:eastAsiaTheme="minorEastAsia"/>
-          <w:lang w:val="en-GB"/>
-        </w:rPr>
-        <w:t xml:space="preserve"> </w:t>
-      </w:r>
-      <w:r>
-        <w:rPr>
-          <w:rFonts w:eastAsiaTheme="minorEastAsia"/>
-          <w:lang w:val="en-GB"/>
-        </w:rPr>
-        <w:t>consuming a reduce amount of power</w:t>
-      </w:r>
-      <w:r>
-        <w:rPr>
-          <w:rFonts w:eastAsiaTheme="minorEastAsia"/>
-          <w:lang w:val="en-GB"/>
-        </w:rPr>
-        <w:t>.</w:t>
-      </w:r>
     </w:p>
     <w:p>
       <w:pPr>
         <w:spacing w:after="0"/>
         <w:rPr>
           <w:rFonts w:eastAsiaTheme="minorEastAsia"/>
+          <w:noProof/>
           <w:lang w:val="en-GB"/>
         </w:rPr>
       </w:pPr>
@@ -9197,106 +9692,6 @@
         <w:spacing w:after="0"/>
         <w:rPr>
           <w:rFonts w:eastAsiaTheme="minorEastAsia"/>
-          <w:noProof/>
-          <w:lang w:val="en-GB"/>
-        </w:rPr>
-      </w:pPr>
-    </w:p>
-    <w:p>
-      <w:pPr>
-        <w:spacing w:after="0"/>
-        <w:rPr>
-          <w:rFonts w:eastAsiaTheme="minorEastAsia"/>
-          <w:noProof/>
-          <w:lang w:val="en-GB"/>
-        </w:rPr>
-      </w:pPr>
-    </w:p>
-    <w:p>
-      <w:pPr>
-        <w:spacing w:after="0"/>
-        <w:rPr>
-          <w:rFonts w:eastAsiaTheme="minorEastAsia"/>
-          <w:lang w:val="en-GB"/>
-        </w:rPr>
-      </w:pPr>
-      <w:r>
-        <w:rPr>
-          <w:rFonts w:eastAsiaTheme="minorEastAsia"/>
-          <w:noProof/>
-          <w:lang w:val="en-GB"/>
-        </w:rPr>
-        <w:lastRenderedPageBreak/>
-        <w:drawing>
-          <wp:anchor distT="0" distB="0" distL="114300" distR="114300" simplePos="0" relativeHeight="251658240" behindDoc="0" locked="0" layoutInCell="1" allowOverlap="1" wp14:anchorId="56EA9092" wp14:editId="5E248247">
-            <wp:simplePos x="0" y="0"/>
-            <wp:positionH relativeFrom="column">
-              <wp:posOffset>1988</wp:posOffset>
-            </wp:positionH>
-            <wp:positionV relativeFrom="page">
-              <wp:posOffset>628153</wp:posOffset>
-            </wp:positionV>
-            <wp:extent cx="5262245" cy="3489325"/>
-            <wp:effectExtent l="0" t="0" r="0" b="0"/>
-            <wp:wrapTopAndBottom/>
-            <wp:docPr id="18" name="Immagine 18"/>
-            <wp:cNvGraphicFramePr>
-              <a:graphicFrameLocks xmlns:a="http://schemas.openxmlformats.org/drawingml/2006/main" noChangeAspect="1"/>
-            </wp:cNvGraphicFramePr>
-            <a:graphic xmlns:a="http://schemas.openxmlformats.org/drawingml/2006/main">
-              <a:graphicData uri="http://schemas.openxmlformats.org/drawingml/2006/picture">
-                <pic:pic xmlns:pic="http://schemas.openxmlformats.org/drawingml/2006/picture">
-                  <pic:nvPicPr>
-                    <pic:cNvPr id="0" name="Picture 3"/>
-                    <pic:cNvPicPr>
-                      <a:picLocks noChangeAspect="1" noChangeArrowheads="1"/>
-                    </pic:cNvPicPr>
-                  </pic:nvPicPr>
-                  <pic:blipFill rotWithShape="1">
-                    <a:blip r:embed="rId35">
-                      <a:extLst>
-                        <a:ext uri="{28A0092B-C50C-407E-A947-70E740481C1C}">
-                          <a14:useLocalDpi xmlns:a14="http://schemas.microsoft.com/office/drawing/2010/main" val="0"/>
-                        </a:ext>
-                      </a:extLst>
-                    </a:blip>
-                    <a:srcRect t="4500" b="5725"/>
-                    <a:stretch/>
-                  </pic:blipFill>
-                  <pic:spPr bwMode="auto">
-                    <a:xfrm>
-                      <a:off x="0" y="0"/>
-                      <a:ext cx="5262245" cy="3489325"/>
-                    </a:xfrm>
-                    <a:prstGeom prst="rect">
-                      <a:avLst/>
-                    </a:prstGeom>
-                    <a:noFill/>
-                    <a:ln>
-                      <a:noFill/>
-                    </a:ln>
-                    <a:extLst>
-                      <a:ext uri="{53640926-AAD7-44D8-BBD7-CCE9431645EC}">
-                        <a14:shadowObscured xmlns:a14="http://schemas.microsoft.com/office/drawing/2010/main"/>
-                      </a:ext>
-                    </a:extLst>
-                  </pic:spPr>
-                </pic:pic>
-              </a:graphicData>
-            </a:graphic>
-          </wp:anchor>
-        </w:drawing>
-      </w:r>
-    </w:p>
-    <w:p>
-      <w:pPr>
-        <w:spacing w:before="0" w:after="0"/>
-        <w:ind w:right="-35"/>
-        <w:jc w:val="right"/>
-        <w:rPr>
-          <w:rFonts w:eastAsiaTheme="minorEastAsia"/>
-          <w:sz w:val="20"/>
-          <w:szCs w:val="20"/>
           <w:lang w:val="en-GB"/>
         </w:rPr>
         <w:sectPr>
@@ -9308,1014 +9703,6 @@
           <w:titlePg/>
           <w:docGrid w:linePitch="360"/>
         </w:sectPr>
-      </w:pPr>
-    </w:p>
-    <w:p>
-      <w:pPr>
-        <w:spacing w:before="0" w:after="0"/>
-        <w:ind w:right="-35"/>
-        <w:jc w:val="right"/>
-        <w:rPr>
-          <w:rFonts w:eastAsiaTheme="minorEastAsia"/>
-          <w:sz w:val="20"/>
-          <w:szCs w:val="20"/>
-          <w:lang w:val="en-GB"/>
-        </w:rPr>
-      </w:pPr>
-      <w:r>
-        <w:rPr>
-          <w:rFonts w:eastAsiaTheme="minorEastAsia"/>
-          <w:sz w:val="20"/>
-          <w:szCs w:val="20"/>
-          <w:lang w:val="en-GB"/>
-        </w:rPr>
-        <w:t>Fixed parameter</w:t>
-      </w:r>
-    </w:p>
-    <w:p>
-      <w:pPr>
-        <w:spacing w:before="0" w:after="0"/>
-        <w:jc w:val="right"/>
-        <w:rPr>
-          <w:rFonts w:eastAsiaTheme="minorEastAsia"/>
-          <w:sz w:val="20"/>
-          <w:szCs w:val="20"/>
-          <w:lang w:val="en-GB"/>
-        </w:rPr>
-      </w:pPr>
-      <w:r>
-        <w:rPr>
-          <w:rFonts w:eastAsiaTheme="minorEastAsia"/>
-          <w:sz w:val="20"/>
-          <w:szCs w:val="20"/>
-          <w:lang w:val="en-GB"/>
-        </w:rPr>
-        <w:t xml:space="preserve">Image distortion: </w:t>
-      </w:r>
-      <w:r>
-        <w:rPr>
-          <w:rFonts w:ascii="Times New Roman" w:eastAsiaTheme="minorEastAsia" w:hAnsi="Times New Roman" w:cs="Times New Roman"/>
-          <w:i/>
-          <w:iCs/>
-          <w:sz w:val="20"/>
-          <w:szCs w:val="20"/>
-          <w:lang w:val="en-GB"/>
-        </w:rPr>
-        <w:t>4</w:t>
-      </w:r>
-      <w:r>
-        <w:rPr>
-          <w:rFonts w:ascii="Times New Roman" w:eastAsiaTheme="minorEastAsia" w:hAnsi="Times New Roman" w:cs="Times New Roman"/>
-          <w:i/>
-          <w:iCs/>
-          <w:sz w:val="20"/>
-          <w:szCs w:val="20"/>
-          <w:lang w:val="en-GB"/>
-        </w:rPr>
-        <w:t>.</w:t>
-      </w:r>
-      <w:r>
-        <w:rPr>
-          <w:rFonts w:ascii="Times New Roman" w:eastAsiaTheme="minorEastAsia" w:hAnsi="Times New Roman" w:cs="Times New Roman"/>
-          <w:i/>
-          <w:iCs/>
-          <w:sz w:val="20"/>
-          <w:szCs w:val="20"/>
-          <w:lang w:val="en-GB"/>
-        </w:rPr>
-        <w:t>52</w:t>
-      </w:r>
-      <w:r>
-        <w:rPr>
-          <w:rFonts w:ascii="Times New Roman" w:eastAsiaTheme="minorEastAsia" w:hAnsi="Times New Roman" w:cs="Times New Roman"/>
-          <w:i/>
-          <w:iCs/>
-          <w:sz w:val="20"/>
-          <w:szCs w:val="20"/>
-          <w:lang w:val="en-GB"/>
-        </w:rPr>
-        <w:t>%</w:t>
-      </w:r>
-    </w:p>
-    <w:p>
-      <w:pPr>
-        <w:spacing w:before="0" w:after="0"/>
-        <w:jc w:val="right"/>
-        <w:rPr>
-          <w:rFonts w:ascii="Times New Roman" w:eastAsiaTheme="minorEastAsia" w:hAnsi="Times New Roman" w:cs="Times New Roman"/>
-          <w:i/>
-          <w:iCs/>
-          <w:sz w:val="20"/>
-          <w:szCs w:val="20"/>
-          <w:lang w:val="en-GB"/>
-        </w:rPr>
-      </w:pPr>
-      <w:r>
-        <w:rPr>
-          <w:rFonts w:eastAsiaTheme="minorEastAsia"/>
-          <w:sz w:val="20"/>
-          <w:szCs w:val="20"/>
-          <w:lang w:val="en-GB"/>
-        </w:rPr>
-        <w:t xml:space="preserve">Power saving: </w:t>
-      </w:r>
-      <w:r>
-        <w:rPr>
-          <w:rFonts w:ascii="Times New Roman" w:eastAsiaTheme="minorEastAsia" w:hAnsi="Times New Roman" w:cs="Times New Roman"/>
-          <w:i/>
-          <w:iCs/>
-          <w:sz w:val="20"/>
-          <w:szCs w:val="20"/>
-          <w:lang w:val="en-GB"/>
-        </w:rPr>
-        <w:t>-0.03</w:t>
-      </w:r>
-      <w:r>
-        <w:rPr>
-          <w:rFonts w:ascii="Times New Roman" w:eastAsiaTheme="minorEastAsia" w:hAnsi="Times New Roman" w:cs="Times New Roman"/>
-          <w:i/>
-          <w:iCs/>
-          <w:sz w:val="20"/>
-          <w:szCs w:val="20"/>
-          <w:lang w:val="en-GB"/>
-        </w:rPr>
-        <w:t>%</w:t>
-      </w:r>
-    </w:p>
-    <w:p>
-      <w:pPr>
-        <w:spacing w:before="0" w:after="0"/>
-        <w:rPr>
-          <w:rFonts w:eastAsiaTheme="minorEastAsia"/>
-          <w:sz w:val="20"/>
-          <w:szCs w:val="20"/>
-          <w:lang w:val="en-GB"/>
-        </w:rPr>
-      </w:pPr>
-      <w:proofErr w:type="spellStart"/>
-      <w:r>
-        <w:rPr>
-          <w:rFonts w:eastAsiaTheme="minorEastAsia"/>
-          <w:sz w:val="20"/>
-          <w:szCs w:val="20"/>
-          <w:lang w:val="en-GB"/>
-        </w:rPr>
-        <w:t>Thresholded</w:t>
-      </w:r>
-      <w:proofErr w:type="spellEnd"/>
-      <w:r>
-        <w:rPr>
-          <w:rFonts w:eastAsiaTheme="minorEastAsia"/>
-          <w:sz w:val="20"/>
-          <w:szCs w:val="20"/>
-          <w:lang w:val="en-GB"/>
-        </w:rPr>
-        <w:t xml:space="preserve"> parameter</w:t>
-      </w:r>
-    </w:p>
-    <w:p>
-      <w:pPr>
-        <w:spacing w:before="0" w:after="0"/>
-        <w:rPr>
-          <w:rFonts w:ascii="Times New Roman" w:eastAsiaTheme="minorEastAsia" w:hAnsi="Times New Roman" w:cs="Times New Roman"/>
-          <w:i/>
-          <w:iCs/>
-          <w:sz w:val="20"/>
-          <w:szCs w:val="20"/>
-          <w:lang w:val="en-GB"/>
-        </w:rPr>
-      </w:pPr>
-      <w:r>
-        <w:rPr>
-          <w:rFonts w:eastAsiaTheme="minorEastAsia"/>
-          <w:sz w:val="20"/>
-          <w:szCs w:val="20"/>
-          <w:lang w:val="en-GB"/>
-        </w:rPr>
-        <w:t xml:space="preserve">Image distortion: </w:t>
-      </w:r>
-      <w:r>
-        <w:rPr>
-          <w:rFonts w:ascii="Times New Roman" w:eastAsiaTheme="minorEastAsia" w:hAnsi="Times New Roman" w:cs="Times New Roman"/>
-          <w:i/>
-          <w:iCs/>
-          <w:sz w:val="20"/>
-          <w:szCs w:val="20"/>
-          <w:lang w:val="en-GB"/>
-        </w:rPr>
-        <w:t>2.88</w:t>
-      </w:r>
-      <w:r>
-        <w:rPr>
-          <w:rFonts w:ascii="Times New Roman" w:eastAsiaTheme="minorEastAsia" w:hAnsi="Times New Roman" w:cs="Times New Roman"/>
-          <w:i/>
-          <w:iCs/>
-          <w:sz w:val="20"/>
-          <w:szCs w:val="20"/>
-          <w:lang w:val="en-GB"/>
-        </w:rPr>
-        <w:t>%</w:t>
-      </w:r>
-    </w:p>
-    <w:p>
-      <w:pPr>
-        <w:spacing w:before="0" w:after="0"/>
-        <w:rPr>
-          <w:rFonts w:ascii="Times New Roman" w:eastAsiaTheme="minorEastAsia" w:hAnsi="Times New Roman" w:cs="Times New Roman"/>
-          <w:i/>
-          <w:iCs/>
-          <w:sz w:val="20"/>
-          <w:szCs w:val="20"/>
-          <w:lang w:val="en-GB"/>
-        </w:rPr>
-        <w:sectPr>
-          <w:type w:val="continuous"/>
-          <w:pgSz w:w="11906" w:h="16838" w:code="9"/>
-          <w:pgMar w:top="993" w:right="1800" w:bottom="993" w:left="1800" w:header="720" w:footer="720" w:gutter="0"/>
-          <w:pgNumType w:start="0"/>
-          <w:cols w:num="2" w:space="720"/>
-          <w:titlePg/>
-          <w:docGrid w:linePitch="360"/>
-        </w:sectPr>
-      </w:pPr>
-      <w:r>
-        <w:rPr>
-          <w:rFonts w:eastAsiaTheme="minorEastAsia"/>
-          <w:sz w:val="20"/>
-          <w:szCs w:val="20"/>
-          <w:lang w:val="en-GB"/>
-        </w:rPr>
-        <w:t xml:space="preserve">Power saving: </w:t>
-      </w:r>
-      <w:r>
-        <w:rPr>
-          <w:rFonts w:ascii="Times New Roman" w:eastAsiaTheme="minorEastAsia" w:hAnsi="Times New Roman" w:cs="Times New Roman"/>
-          <w:i/>
-          <w:iCs/>
-          <w:sz w:val="20"/>
-          <w:szCs w:val="20"/>
-          <w:lang w:val="en-GB"/>
-        </w:rPr>
-        <w:t>7</w:t>
-      </w:r>
-      <w:r>
-        <w:rPr>
-          <w:rFonts w:ascii="Times New Roman" w:eastAsiaTheme="minorEastAsia" w:hAnsi="Times New Roman" w:cs="Times New Roman"/>
-          <w:i/>
-          <w:iCs/>
-          <w:sz w:val="20"/>
-          <w:szCs w:val="20"/>
-          <w:lang w:val="en-GB"/>
-        </w:rPr>
-        <w:t>.29</w:t>
-      </w:r>
-      <w:r>
-        <w:rPr>
-          <w:rFonts w:ascii="Times New Roman" w:eastAsiaTheme="minorEastAsia" w:hAnsi="Times New Roman" w:cs="Times New Roman"/>
-          <w:i/>
-          <w:iCs/>
-          <w:sz w:val="20"/>
-          <w:szCs w:val="20"/>
-          <w:lang w:val="en-GB"/>
-        </w:rPr>
-        <w:t>%</w:t>
-      </w:r>
-    </w:p>
-    <w:p>
-      <w:pPr>
-        <w:spacing w:after="0"/>
-        <w:rPr>
-          <w:rFonts w:eastAsiaTheme="minorEastAsia"/>
-          <w:lang w:val="en-GB"/>
-        </w:rPr>
-      </w:pPr>
-    </w:p>
-    <w:p>
-      <w:pPr>
-        <w:spacing w:after="0"/>
-        <w:rPr>
-          <w:rFonts w:eastAsiaTheme="minorEastAsia"/>
-          <w:lang w:val="en-GB"/>
-        </w:rPr>
-      </w:pPr>
-      <w:r>
-        <w:rPr>
-          <w:rFonts w:eastAsiaTheme="minorEastAsia"/>
-          <w:noProof/>
-          <w:lang w:val="en-GB"/>
-        </w:rPr>
-        <w:drawing>
-          <wp:anchor distT="0" distB="0" distL="114300" distR="114300" simplePos="0" relativeHeight="251659264" behindDoc="1" locked="0" layoutInCell="1" allowOverlap="1" wp14:anchorId="22C3617A" wp14:editId="3E531C51">
-            <wp:simplePos x="0" y="0"/>
-            <wp:positionH relativeFrom="column">
-              <wp:posOffset>1988</wp:posOffset>
-            </wp:positionH>
-            <wp:positionV relativeFrom="page">
-              <wp:posOffset>5231958</wp:posOffset>
-            </wp:positionV>
-            <wp:extent cx="5271135" cy="3593465"/>
-            <wp:effectExtent l="0" t="0" r="5715" b="6985"/>
-            <wp:wrapNone/>
-            <wp:docPr id="24" name="Immagine 24"/>
-            <wp:cNvGraphicFramePr>
-              <a:graphicFrameLocks xmlns:a="http://schemas.openxmlformats.org/drawingml/2006/main" noChangeAspect="1"/>
-            </wp:cNvGraphicFramePr>
-            <a:graphic xmlns:a="http://schemas.openxmlformats.org/drawingml/2006/main">
-              <a:graphicData uri="http://schemas.openxmlformats.org/drawingml/2006/picture">
-                <pic:pic xmlns:pic="http://schemas.openxmlformats.org/drawingml/2006/picture">
-                  <pic:nvPicPr>
-                    <pic:cNvPr id="0" name="Picture 4"/>
-                    <pic:cNvPicPr>
-                      <a:picLocks noChangeAspect="1" noChangeArrowheads="1"/>
-                    </pic:cNvPicPr>
-                  </pic:nvPicPr>
-                  <pic:blipFill rotWithShape="1">
-                    <a:blip r:embed="rId36">
-                      <a:extLst>
-                        <a:ext uri="{28A0092B-C50C-407E-A947-70E740481C1C}">
-                          <a14:useLocalDpi xmlns:a14="http://schemas.microsoft.com/office/drawing/2010/main" val="0"/>
-                        </a:ext>
-                      </a:extLst>
-                    </a:blip>
-                    <a:srcRect t="3968" b="6342"/>
-                    <a:stretch/>
-                  </pic:blipFill>
-                  <pic:spPr bwMode="auto">
-                    <a:xfrm>
-                      <a:off x="0" y="0"/>
-                      <a:ext cx="5271135" cy="3593465"/>
-                    </a:xfrm>
-                    <a:prstGeom prst="rect">
-                      <a:avLst/>
-                    </a:prstGeom>
-                    <a:noFill/>
-                    <a:ln>
-                      <a:noFill/>
-                    </a:ln>
-                    <a:extLst>
-                      <a:ext uri="{53640926-AAD7-44D8-BBD7-CCE9431645EC}">
-                        <a14:shadowObscured xmlns:a14="http://schemas.microsoft.com/office/drawing/2010/main"/>
-                      </a:ext>
-                    </a:extLst>
-                  </pic:spPr>
-                </pic:pic>
-              </a:graphicData>
-            </a:graphic>
-          </wp:anchor>
-        </w:drawing>
-      </w:r>
-    </w:p>
-    <w:p>
-      <w:pPr>
-        <w:spacing w:after="0"/>
-        <w:rPr>
-          <w:rFonts w:eastAsiaTheme="minorEastAsia"/>
-          <w:lang w:val="en-GB"/>
-        </w:rPr>
-      </w:pPr>
-    </w:p>
-    <w:p>
-      <w:pPr>
-        <w:spacing w:after="0"/>
-        <w:rPr>
-          <w:rFonts w:eastAsiaTheme="minorEastAsia"/>
-          <w:lang w:val="en-GB"/>
-        </w:rPr>
-      </w:pPr>
-    </w:p>
-    <w:p>
-      <w:pPr>
-        <w:spacing w:after="0"/>
-        <w:rPr>
-          <w:rFonts w:eastAsiaTheme="minorEastAsia"/>
-          <w:lang w:val="en-GB"/>
-        </w:rPr>
-      </w:pPr>
-    </w:p>
-    <w:p>
-      <w:pPr>
-        <w:spacing w:after="0"/>
-        <w:rPr>
-          <w:rFonts w:eastAsiaTheme="minorEastAsia"/>
-          <w:lang w:val="en-GB"/>
-        </w:rPr>
-      </w:pPr>
-    </w:p>
-    <w:p>
-      <w:pPr>
-        <w:spacing w:after="0"/>
-        <w:rPr>
-          <w:rFonts w:eastAsiaTheme="minorEastAsia"/>
-          <w:lang w:val="en-GB"/>
-        </w:rPr>
-      </w:pPr>
-    </w:p>
-    <w:p>
-      <w:pPr>
-        <w:spacing w:after="0"/>
-        <w:rPr>
-          <w:rFonts w:eastAsiaTheme="minorEastAsia"/>
-          <w:lang w:val="en-GB"/>
-        </w:rPr>
-      </w:pPr>
-    </w:p>
-    <w:p>
-      <w:pPr>
-        <w:spacing w:after="0"/>
-        <w:rPr>
-          <w:rFonts w:eastAsiaTheme="minorEastAsia"/>
-          <w:lang w:val="en-GB"/>
-        </w:rPr>
-      </w:pPr>
-    </w:p>
-    <w:p>
-      <w:pPr>
-        <w:spacing w:after="0"/>
-        <w:rPr>
-          <w:rFonts w:eastAsiaTheme="minorEastAsia"/>
-          <w:lang w:val="en-GB"/>
-        </w:rPr>
-      </w:pPr>
-    </w:p>
-    <w:p>
-      <w:pPr>
-        <w:spacing w:after="0"/>
-        <w:rPr>
-          <w:rFonts w:eastAsiaTheme="minorEastAsia"/>
-          <w:lang w:val="en-GB"/>
-        </w:rPr>
-      </w:pPr>
-    </w:p>
-    <w:p>
-      <w:pPr>
-        <w:spacing w:after="0"/>
-        <w:rPr>
-          <w:rFonts w:eastAsiaTheme="minorEastAsia"/>
-          <w:lang w:val="en-GB"/>
-        </w:rPr>
-      </w:pPr>
-    </w:p>
-    <w:p>
-      <w:pPr>
-        <w:spacing w:after="0"/>
-        <w:rPr>
-          <w:rFonts w:eastAsiaTheme="minorEastAsia"/>
-          <w:lang w:val="en-GB"/>
-        </w:rPr>
-      </w:pPr>
-    </w:p>
-    <w:p>
-      <w:pPr>
-        <w:spacing w:after="0"/>
-        <w:rPr>
-          <w:rFonts w:eastAsiaTheme="minorEastAsia"/>
-          <w:lang w:val="en-GB"/>
-        </w:rPr>
-      </w:pPr>
-    </w:p>
-    <w:p>
-      <w:pPr>
-        <w:spacing w:after="0"/>
-        <w:rPr>
-          <w:rFonts w:eastAsiaTheme="minorEastAsia"/>
-          <w:lang w:val="en-GB"/>
-        </w:rPr>
-      </w:pPr>
-    </w:p>
-    <w:p>
-      <w:pPr>
-        <w:spacing w:after="0"/>
-        <w:rPr>
-          <w:rFonts w:eastAsiaTheme="minorEastAsia"/>
-          <w:lang w:val="en-GB"/>
-        </w:rPr>
-      </w:pPr>
-    </w:p>
-    <w:p>
-      <w:pPr>
-        <w:spacing w:after="0"/>
-        <w:rPr>
-          <w:rFonts w:eastAsiaTheme="minorEastAsia"/>
-          <w:lang w:val="en-GB"/>
-        </w:rPr>
-      </w:pPr>
-    </w:p>
-    <w:p>
-      <w:pPr>
-        <w:spacing w:after="0"/>
-        <w:rPr>
-          <w:rFonts w:eastAsiaTheme="minorEastAsia"/>
-          <w:lang w:val="en-GB"/>
-        </w:rPr>
-      </w:pPr>
-    </w:p>
-    <w:p>
-      <w:pPr>
-        <w:spacing w:after="0"/>
-        <w:rPr>
-          <w:rFonts w:eastAsiaTheme="minorEastAsia"/>
-          <w:lang w:val="en-GB"/>
-        </w:rPr>
-      </w:pPr>
-    </w:p>
-    <w:p>
-      <w:pPr>
-        <w:spacing w:after="0"/>
-        <w:rPr>
-          <w:rFonts w:eastAsiaTheme="minorEastAsia"/>
-          <w:lang w:val="en-GB"/>
-        </w:rPr>
-      </w:pPr>
-    </w:p>
-    <w:p>
-      <w:pPr>
-        <w:spacing w:after="0"/>
-        <w:rPr>
-          <w:rFonts w:eastAsiaTheme="minorEastAsia"/>
-          <w:lang w:val="en-GB"/>
-        </w:rPr>
-      </w:pPr>
-    </w:p>
-    <w:p>
-      <w:pPr>
-        <w:spacing w:after="0"/>
-        <w:rPr>
-          <w:rFonts w:eastAsiaTheme="minorEastAsia"/>
-          <w:lang w:val="en-GB"/>
-        </w:rPr>
-      </w:pPr>
-    </w:p>
-    <w:p>
-      <w:pPr>
-        <w:spacing w:after="0"/>
-        <w:rPr>
-          <w:rFonts w:eastAsiaTheme="minorEastAsia"/>
-          <w:lang w:val="en-GB"/>
-        </w:rPr>
-      </w:pPr>
-    </w:p>
-    <w:p>
-      <w:pPr>
-        <w:spacing w:after="0"/>
-        <w:rPr>
-          <w:rFonts w:eastAsiaTheme="minorEastAsia"/>
-          <w:lang w:val="en-GB"/>
-        </w:rPr>
-      </w:pPr>
-    </w:p>
-    <w:p>
-      <w:pPr>
-        <w:spacing w:after="0"/>
-        <w:rPr>
-          <w:rFonts w:eastAsiaTheme="minorEastAsia"/>
-          <w:lang w:val="en-GB"/>
-        </w:rPr>
-      </w:pPr>
-    </w:p>
-    <w:p>
-      <w:pPr>
-        <w:spacing w:after="0"/>
-        <w:rPr>
-          <w:rFonts w:eastAsiaTheme="minorEastAsia"/>
-          <w:lang w:val="en-GB"/>
-        </w:rPr>
-      </w:pPr>
-    </w:p>
-    <w:p>
-      <w:pPr>
-        <w:spacing w:after="0"/>
-        <w:rPr>
-          <w:rFonts w:eastAsiaTheme="minorEastAsia"/>
-          <w:lang w:val="en-GB"/>
-        </w:rPr>
-      </w:pPr>
-    </w:p>
-    <w:p>
-      <w:pPr>
-        <w:spacing w:after="0"/>
-        <w:rPr>
-          <w:rFonts w:eastAsiaTheme="minorEastAsia"/>
-          <w:lang w:val="en-GB"/>
-        </w:rPr>
-      </w:pPr>
-    </w:p>
-    <w:p>
-      <w:pPr>
-        <w:spacing w:after="0"/>
-        <w:rPr>
-          <w:rFonts w:eastAsiaTheme="minorEastAsia"/>
-          <w:lang w:val="en-GB"/>
-        </w:rPr>
-      </w:pPr>
-    </w:p>
-    <w:p>
-      <w:pPr>
-        <w:spacing w:after="0"/>
-        <w:rPr>
-          <w:rFonts w:eastAsiaTheme="minorEastAsia"/>
-          <w:lang w:val="en-GB"/>
-        </w:rPr>
-        <w:sectPr>
-          <w:type w:val="continuous"/>
-          <w:pgSz w:w="11906" w:h="16838" w:code="9"/>
-          <w:pgMar w:top="993" w:right="1800" w:bottom="993" w:left="1800" w:header="720" w:footer="720" w:gutter="0"/>
-          <w:pgNumType w:start="0"/>
-          <w:cols w:num="2" w:space="720"/>
-          <w:titlePg/>
-          <w:docGrid w:linePitch="360"/>
-        </w:sectPr>
-      </w:pPr>
-    </w:p>
-    <w:p>
-      <w:pPr>
-        <w:spacing w:before="0" w:after="0"/>
-        <w:ind w:right="-35"/>
-        <w:jc w:val="right"/>
-        <w:rPr>
-          <w:rFonts w:eastAsiaTheme="minorEastAsia"/>
-          <w:sz w:val="20"/>
-          <w:szCs w:val="20"/>
-          <w:lang w:val="en-GB"/>
-        </w:rPr>
-      </w:pPr>
-    </w:p>
-    <w:p>
-      <w:pPr>
-        <w:spacing w:before="0" w:after="0"/>
-        <w:ind w:right="-35"/>
-        <w:jc w:val="right"/>
-        <w:rPr>
-          <w:rFonts w:eastAsiaTheme="minorEastAsia"/>
-          <w:sz w:val="20"/>
-          <w:szCs w:val="20"/>
-          <w:lang w:val="en-GB"/>
-        </w:rPr>
-      </w:pPr>
-      <w:r>
-        <w:rPr>
-          <w:rFonts w:eastAsiaTheme="minorEastAsia"/>
-          <w:sz w:val="20"/>
-          <w:szCs w:val="20"/>
-          <w:lang w:val="en-GB"/>
-        </w:rPr>
-        <w:t>Fixed parameter</w:t>
-      </w:r>
-    </w:p>
-    <w:p>
-      <w:pPr>
-        <w:spacing w:before="0" w:after="0"/>
-        <w:jc w:val="right"/>
-        <w:rPr>
-          <w:rFonts w:eastAsiaTheme="minorEastAsia"/>
-          <w:sz w:val="20"/>
-          <w:szCs w:val="20"/>
-          <w:lang w:val="en-GB"/>
-        </w:rPr>
-      </w:pPr>
-      <w:r>
-        <w:rPr>
-          <w:rFonts w:eastAsiaTheme="minorEastAsia"/>
-          <w:sz w:val="20"/>
-          <w:szCs w:val="20"/>
-          <w:lang w:val="en-GB"/>
-        </w:rPr>
-        <w:t xml:space="preserve">Image distortion: </w:t>
-      </w:r>
-      <w:r>
-        <w:rPr>
-          <w:rFonts w:ascii="Times New Roman" w:eastAsiaTheme="minorEastAsia" w:hAnsi="Times New Roman" w:cs="Times New Roman"/>
-          <w:i/>
-          <w:iCs/>
-          <w:sz w:val="20"/>
-          <w:szCs w:val="20"/>
-          <w:lang w:val="en-GB"/>
-        </w:rPr>
-        <w:t>6.08</w:t>
-      </w:r>
-      <w:r>
-        <w:rPr>
-          <w:rFonts w:ascii="Times New Roman" w:eastAsiaTheme="minorEastAsia" w:hAnsi="Times New Roman" w:cs="Times New Roman"/>
-          <w:i/>
-          <w:iCs/>
-          <w:sz w:val="20"/>
-          <w:szCs w:val="20"/>
-          <w:lang w:val="en-GB"/>
-        </w:rPr>
-        <w:t>%</w:t>
-      </w:r>
-    </w:p>
-    <w:p>
-      <w:pPr>
-        <w:spacing w:before="0" w:after="0"/>
-        <w:jc w:val="right"/>
-        <w:rPr>
-          <w:rFonts w:ascii="Times New Roman" w:eastAsiaTheme="minorEastAsia" w:hAnsi="Times New Roman" w:cs="Times New Roman"/>
-          <w:i/>
-          <w:iCs/>
-          <w:sz w:val="20"/>
-          <w:szCs w:val="20"/>
-          <w:lang w:val="en-GB"/>
-        </w:rPr>
-      </w:pPr>
-      <w:r>
-        <w:rPr>
-          <w:rFonts w:eastAsiaTheme="minorEastAsia"/>
-          <w:sz w:val="20"/>
-          <w:szCs w:val="20"/>
-          <w:lang w:val="en-GB"/>
-        </w:rPr>
-        <w:t xml:space="preserve">Power saving: </w:t>
-      </w:r>
-      <w:r>
-        <w:rPr>
-          <w:rFonts w:ascii="Times New Roman" w:eastAsiaTheme="minorEastAsia" w:hAnsi="Times New Roman" w:cs="Times New Roman"/>
-          <w:i/>
-          <w:iCs/>
-          <w:sz w:val="20"/>
-          <w:szCs w:val="20"/>
-          <w:lang w:val="en-GB"/>
-        </w:rPr>
-        <w:t>-</w:t>
-      </w:r>
-      <w:r>
-        <w:rPr>
-          <w:rFonts w:ascii="Times New Roman" w:eastAsiaTheme="minorEastAsia" w:hAnsi="Times New Roman" w:cs="Times New Roman"/>
-          <w:i/>
-          <w:iCs/>
-          <w:sz w:val="20"/>
-          <w:szCs w:val="20"/>
-          <w:lang w:val="en-GB"/>
-        </w:rPr>
-        <w:t>19.10</w:t>
-      </w:r>
-      <w:r>
-        <w:rPr>
-          <w:rFonts w:ascii="Times New Roman" w:eastAsiaTheme="minorEastAsia" w:hAnsi="Times New Roman" w:cs="Times New Roman"/>
-          <w:i/>
-          <w:iCs/>
-          <w:sz w:val="20"/>
-          <w:szCs w:val="20"/>
-          <w:lang w:val="en-GB"/>
-        </w:rPr>
-        <w:t>%</w:t>
-      </w:r>
-    </w:p>
-    <w:p>
-      <w:pPr>
-        <w:spacing w:before="0" w:after="0"/>
-        <w:rPr>
-          <w:rFonts w:eastAsiaTheme="minorEastAsia"/>
-          <w:sz w:val="20"/>
-          <w:szCs w:val="20"/>
-          <w:lang w:val="en-GB"/>
-        </w:rPr>
-      </w:pPr>
-    </w:p>
-    <w:p>
-      <w:pPr>
-        <w:spacing w:before="0" w:after="0"/>
-        <w:rPr>
-          <w:rFonts w:eastAsiaTheme="minorEastAsia"/>
-          <w:sz w:val="20"/>
-          <w:szCs w:val="20"/>
-          <w:lang w:val="en-GB"/>
-        </w:rPr>
-      </w:pPr>
-      <w:proofErr w:type="spellStart"/>
-      <w:r>
-        <w:rPr>
-          <w:rFonts w:eastAsiaTheme="minorEastAsia"/>
-          <w:sz w:val="20"/>
-          <w:szCs w:val="20"/>
-          <w:lang w:val="en-GB"/>
-        </w:rPr>
-        <w:t>Thresholded</w:t>
-      </w:r>
-      <w:proofErr w:type="spellEnd"/>
-      <w:r>
-        <w:rPr>
-          <w:rFonts w:eastAsiaTheme="minorEastAsia"/>
-          <w:sz w:val="20"/>
-          <w:szCs w:val="20"/>
-          <w:lang w:val="en-GB"/>
-        </w:rPr>
-        <w:t xml:space="preserve"> parameter</w:t>
-      </w:r>
-    </w:p>
-    <w:p>
-      <w:pPr>
-        <w:spacing w:before="0" w:after="0"/>
-        <w:rPr>
-          <w:rFonts w:ascii="Times New Roman" w:eastAsiaTheme="minorEastAsia" w:hAnsi="Times New Roman" w:cs="Times New Roman"/>
-          <w:i/>
-          <w:iCs/>
-          <w:sz w:val="20"/>
-          <w:szCs w:val="20"/>
-          <w:lang w:val="en-GB"/>
-        </w:rPr>
-      </w:pPr>
-      <w:r>
-        <w:rPr>
-          <w:rFonts w:eastAsiaTheme="minorEastAsia"/>
-          <w:sz w:val="20"/>
-          <w:szCs w:val="20"/>
-          <w:lang w:val="en-GB"/>
-        </w:rPr>
-        <w:t xml:space="preserve">Image distortion: </w:t>
-      </w:r>
-      <w:r>
-        <w:rPr>
-          <w:rFonts w:ascii="Times New Roman" w:eastAsiaTheme="minorEastAsia" w:hAnsi="Times New Roman" w:cs="Times New Roman"/>
-          <w:i/>
-          <w:iCs/>
-          <w:sz w:val="20"/>
-          <w:szCs w:val="20"/>
-          <w:lang w:val="en-GB"/>
-        </w:rPr>
-        <w:t>0.49</w:t>
-      </w:r>
-      <w:r>
-        <w:rPr>
-          <w:rFonts w:ascii="Times New Roman" w:eastAsiaTheme="minorEastAsia" w:hAnsi="Times New Roman" w:cs="Times New Roman"/>
-          <w:i/>
-          <w:iCs/>
-          <w:sz w:val="20"/>
-          <w:szCs w:val="20"/>
-          <w:lang w:val="en-GB"/>
-        </w:rPr>
-        <w:t>%</w:t>
-      </w:r>
-    </w:p>
-    <w:p>
-      <w:pPr>
-        <w:spacing w:before="0" w:after="0"/>
-        <w:rPr>
-          <w:rFonts w:ascii="Times New Roman" w:eastAsiaTheme="minorEastAsia" w:hAnsi="Times New Roman" w:cs="Times New Roman"/>
-          <w:i/>
-          <w:iCs/>
-          <w:sz w:val="20"/>
-          <w:szCs w:val="20"/>
-          <w:lang w:val="en-GB"/>
-        </w:rPr>
-        <w:sectPr>
-          <w:type w:val="continuous"/>
-          <w:pgSz w:w="11906" w:h="16838" w:code="9"/>
-          <w:pgMar w:top="993" w:right="1800" w:bottom="993" w:left="1800" w:header="720" w:footer="720" w:gutter="0"/>
-          <w:pgNumType w:start="0"/>
-          <w:cols w:num="2" w:space="720"/>
-          <w:titlePg/>
-          <w:docGrid w:linePitch="360"/>
-        </w:sectPr>
-      </w:pPr>
-      <w:r>
-        <w:rPr>
-          <w:rFonts w:eastAsiaTheme="minorEastAsia"/>
-          <w:sz w:val="20"/>
-          <w:szCs w:val="20"/>
-          <w:lang w:val="en-GB"/>
-        </w:rPr>
-        <w:t xml:space="preserve">Power saving: </w:t>
-      </w:r>
-      <w:r>
-        <w:rPr>
-          <w:rFonts w:ascii="Times New Roman" w:eastAsiaTheme="minorEastAsia" w:hAnsi="Times New Roman" w:cs="Times New Roman"/>
-          <w:i/>
-          <w:iCs/>
-          <w:sz w:val="20"/>
-          <w:szCs w:val="20"/>
-          <w:lang w:val="en-GB"/>
-        </w:rPr>
-        <w:t>16.1</w:t>
-      </w:r>
-      <w:r>
-        <w:rPr>
-          <w:rFonts w:ascii="Times New Roman" w:eastAsiaTheme="minorEastAsia" w:hAnsi="Times New Roman" w:cs="Times New Roman"/>
-          <w:i/>
-          <w:iCs/>
-          <w:sz w:val="20"/>
-          <w:szCs w:val="20"/>
-          <w:lang w:val="en-GB"/>
-        </w:rPr>
-        <w:t>9</w:t>
-      </w:r>
-      <w:r>
-        <w:rPr>
-          <w:rFonts w:ascii="Times New Roman" w:eastAsiaTheme="minorEastAsia" w:hAnsi="Times New Roman" w:cs="Times New Roman"/>
-          <w:i/>
-          <w:iCs/>
-          <w:sz w:val="20"/>
-          <w:szCs w:val="20"/>
-          <w:lang w:val="en-GB"/>
-        </w:rPr>
-        <w:t>%</w:t>
-      </w:r>
-    </w:p>
-    <w:p>
-      <w:pPr>
-        <w:spacing w:after="0"/>
-        <w:rPr>
-          <w:rFonts w:eastAsiaTheme="minorEastAsia"/>
-          <w:lang w:val="en-GB"/>
-        </w:rPr>
-        <w:sectPr>
-          <w:type w:val="continuous"/>
-          <w:pgSz w:w="11906" w:h="16838" w:code="9"/>
-          <w:pgMar w:top="993" w:right="1800" w:bottom="993" w:left="1800" w:header="720" w:footer="720" w:gutter="0"/>
-          <w:pgNumType w:start="0"/>
-          <w:cols w:space="720"/>
-          <w:titlePg/>
-          <w:docGrid w:linePitch="360"/>
-        </w:sectPr>
-      </w:pPr>
-    </w:p>
-    <w:p>
-      <w:pPr>
-        <w:spacing w:after="0"/>
-        <w:rPr>
-          <w:rFonts w:eastAsiaTheme="minorEastAsia"/>
-          <w:lang w:val="en-GB"/>
-        </w:rPr>
-      </w:pPr>
-    </w:p>
-    <w:p>
-      <w:pPr>
-        <w:spacing w:after="0"/>
-        <w:rPr>
-          <w:rFonts w:eastAsiaTheme="minorEastAsia"/>
-          <w:lang w:val="en-GB"/>
-        </w:rPr>
-      </w:pPr>
-    </w:p>
-    <w:p>
-      <w:pPr>
-        <w:spacing w:after="0"/>
-        <w:rPr>
-          <w:rFonts w:eastAsiaTheme="minorEastAsia"/>
-          <w:lang w:val="en-GB"/>
-        </w:rPr>
-      </w:pPr>
-    </w:p>
-    <w:p>
-      <w:pPr>
-        <w:spacing w:after="0"/>
-        <w:rPr>
-          <w:rFonts w:eastAsiaTheme="minorEastAsia"/>
-          <w:lang w:val="en-GB"/>
-        </w:rPr>
-      </w:pPr>
-    </w:p>
-    <w:p>
-      <w:pPr>
-        <w:spacing w:after="0"/>
-        <w:rPr>
-          <w:rFonts w:eastAsiaTheme="minorEastAsia"/>
-          <w:lang w:val="en-GB"/>
-        </w:rPr>
-      </w:pPr>
-    </w:p>
-    <w:p>
-      <w:pPr>
-        <w:spacing w:after="0"/>
-        <w:rPr>
-          <w:rFonts w:eastAsiaTheme="minorEastAsia"/>
-          <w:lang w:val="en-GB"/>
-        </w:rPr>
-      </w:pPr>
-    </w:p>
-    <w:p>
-      <w:pPr>
-        <w:spacing w:after="0"/>
-        <w:rPr>
-          <w:rFonts w:eastAsiaTheme="minorEastAsia"/>
-          <w:lang w:val="en-GB"/>
-        </w:rPr>
-      </w:pPr>
-    </w:p>
-    <w:p>
-      <w:pPr>
-        <w:spacing w:after="0"/>
-        <w:rPr>
-          <w:rFonts w:eastAsiaTheme="minorEastAsia"/>
-          <w:lang w:val="en-GB"/>
-        </w:rPr>
-      </w:pPr>
-    </w:p>
-    <w:p>
-      <w:pPr>
-        <w:spacing w:after="0"/>
-        <w:rPr>
-          <w:rFonts w:eastAsiaTheme="minorEastAsia"/>
-          <w:lang w:val="en-GB"/>
-        </w:rPr>
-      </w:pPr>
-    </w:p>
-    <w:p>
-      <w:pPr>
-        <w:spacing w:after="0"/>
-        <w:rPr>
-          <w:rFonts w:eastAsiaTheme="minorEastAsia"/>
-          <w:lang w:val="en-GB"/>
-        </w:rPr>
       </w:pPr>
     </w:p>
     <w:p>
@@ -14395,12 +13782,6 @@
 </file>
 
 <file path=customXml/item1.xml><?xml version="1.0" encoding="utf-8"?>
-<p:properties xmlns:p="http://schemas.microsoft.com/office/2006/metadata/properties" xmlns:xsi="http://www.w3.org/2001/XMLSchema-instance" xmlns:pc="http://schemas.microsoft.com/office/infopath/2007/PartnerControls">
-  <documentManagement/>
-</p:properties>
-</file>
-
-<file path=customXml/item2.xml><?xml version="1.0" encoding="utf-8"?>
 <?mso-contentType ?>
 <FormTemplates xmlns="http://schemas.microsoft.com/sharepoint/v3/contenttype/forms">
   <Display>DocumentLibraryForm</Display>
@@ -14409,7 +13790,17 @@
 </FormTemplates>
 </file>
 
+<file path=customXml/item2.xml><?xml version="1.0" encoding="utf-8"?>
+<p:properties xmlns:p="http://schemas.microsoft.com/office/2006/metadata/properties" xmlns:xsi="http://www.w3.org/2001/XMLSchema-instance" xmlns:pc="http://schemas.microsoft.com/office/infopath/2007/PartnerControls">
+  <documentManagement/>
+</p:properties>
+</file>
+
 <file path=customXml/item3.xml><?xml version="1.0" encoding="utf-8"?>
+<b:Sources xmlns:b="http://schemas.openxmlformats.org/officeDocument/2006/bibliography" xmlns="http://schemas.openxmlformats.org/officeDocument/2006/bibliography" SelectedStyle="\APASixthEditionOfficeOnline.xsl" StyleName="APA" Version="6"/>
+</file>
+
+<file path=customXml/item4.xml><?xml version="1.0" encoding="utf-8"?>
 <ct:contentTypeSchema xmlns:ct="http://schemas.microsoft.com/office/2006/metadata/contentType" xmlns:ma="http://schemas.microsoft.com/office/2006/metadata/properties/metaAttributes" ct:_="" ma:_="" ma:contentTypeName="Document" ma:contentTypeID="0x01010078E720577E5E504187AAE92000A1DB7E" ma:contentTypeVersion="0" ma:contentTypeDescription="Create a new document." ma:contentTypeScope="" ma:versionID="11910599b7b8ac30c4c917e2430fa84a">
   <xsd:schema xmlns:xsd="http://www.w3.org/2001/XMLSchema" xmlns:xs="http://www.w3.org/2001/XMLSchema" xmlns:p="http://schemas.microsoft.com/office/2006/metadata/properties" targetNamespace="http://schemas.microsoft.com/office/2006/metadata/properties" ma:root="true" ma:fieldsID="c0b8f89facf3e20c0a8a7e7191a7d35e">
     <xsd:element name="properties">
@@ -14523,11 +13914,15 @@
 </ct:contentTypeSchema>
 </file>
 
-<file path=customXml/item4.xml><?xml version="1.0" encoding="utf-8"?>
-<b:Sources xmlns:b="http://schemas.openxmlformats.org/officeDocument/2006/bibliography" xmlns="http://schemas.openxmlformats.org/officeDocument/2006/bibliography" SelectedStyle="\APASixthEditionOfficeOnline.xsl" StyleName="APA" Version="6"/>
+<file path=customXml/itemProps1.xml><?xml version="1.0" encoding="utf-8"?>
+<ds:datastoreItem xmlns:ds="http://schemas.openxmlformats.org/officeDocument/2006/customXml" ds:itemID="{8E445992-A284-4D7A-BB4B-C082FDA9CE09}">
+  <ds:schemaRefs>
+    <ds:schemaRef ds:uri="http://schemas.microsoft.com/sharepoint/v3/contenttype/forms"/>
+  </ds:schemaRefs>
+</ds:datastoreItem>
 </file>
 
-<file path=customXml/itemProps1.xml><?xml version="1.0" encoding="utf-8"?>
+<file path=customXml/itemProps2.xml><?xml version="1.0" encoding="utf-8"?>
 <ds:datastoreItem xmlns:ds="http://schemas.openxmlformats.org/officeDocument/2006/customXml" ds:itemID="{24B26DFE-474E-415E-BDF9-BF458A0B4DD6}">
   <ds:schemaRefs>
     <ds:schemaRef ds:uri="http://schemas.microsoft.com/office/2006/metadata/properties"/>
@@ -14536,15 +13931,15 @@
 </ds:datastoreItem>
 </file>
 
-<file path=customXml/itemProps2.xml><?xml version="1.0" encoding="utf-8"?>
-<ds:datastoreItem xmlns:ds="http://schemas.openxmlformats.org/officeDocument/2006/customXml" ds:itemID="{8E445992-A284-4D7A-BB4B-C082FDA9CE09}">
+<file path=customXml/itemProps3.xml><?xml version="1.0" encoding="utf-8"?>
+<ds:datastoreItem xmlns:ds="http://schemas.openxmlformats.org/officeDocument/2006/customXml" ds:itemID="{F6D3BCA5-CD69-4FBF-91C9-2E831816198E}">
   <ds:schemaRefs>
-    <ds:schemaRef ds:uri="http://schemas.microsoft.com/sharepoint/v3/contenttype/forms"/>
+    <ds:schemaRef ds:uri="http://schemas.openxmlformats.org/officeDocument/2006/bibliography"/>
   </ds:schemaRefs>
 </ds:datastoreItem>
 </file>
 
-<file path=customXml/itemProps3.xml><?xml version="1.0" encoding="utf-8"?>
+<file path=customXml/itemProps4.xml><?xml version="1.0" encoding="utf-8"?>
 <ds:datastoreItem xmlns:ds="http://schemas.openxmlformats.org/officeDocument/2006/customXml" ds:itemID="{2FD0921F-69C4-4AB4-A229-06065D442A6D}">
   <ds:schemaRefs>
     <ds:schemaRef ds:uri="http://schemas.microsoft.com/office/2006/metadata/contentType"/>
@@ -14558,12 +13953,4 @@
     <ds:schemaRef ds:uri="http://schemas.microsoft.com/office/infopath/2007/PartnerControls"/>
   </ds:schemaRefs>
 </ds:datastoreItem>
-</file>
-
-<file path=customXml/itemProps4.xml><?xml version="1.0" encoding="utf-8"?>
-<ds:datastoreItem xmlns:ds="http://schemas.openxmlformats.org/officeDocument/2006/customXml" ds:itemID="{F6D3BCA5-CD69-4FBF-91C9-2E831816198E}">
-  <ds:schemaRefs>
-    <ds:schemaRef ds:uri="http://schemas.openxmlformats.org/officeDocument/2006/bibliography"/>
-  </ds:schemaRefs>
-</ds:datastoreItem>
 </file>
</xml_diff>

<commit_message>
feta: original Vdd written down
</commit_message>
<xml_diff>
--- a/lab2/report.docx
+++ b/lab2/report.docx
@@ -117,6 +117,7 @@
         <w:rPr>
           <w:sz w:val="24"/>
           <w:szCs w:val="24"/>
+          <w:lang w:bidi="it-IT"/>
         </w:rPr>
         <w:t>Alessandro Landra</w:t>
       </w:r>
@@ -138,7 +139,6 @@
       </w:r>
       <w:r>
         <w:rPr>
-          <w:rFonts w:ascii="Arial" w:hAnsi="Arial" w:cs="Arial"/>
           <w:sz w:val="24"/>
           <w:szCs w:val="24"/>
           <w:lang w:bidi="it-IT"/>
@@ -432,7 +432,21 @@
         <w:rPr>
           <w:lang w:val="en-GB"/>
         </w:rPr>
-        <w:t>Learn how to manipulate images in the LAB, RGB and HSV color models.</w:t>
+        <w:t xml:space="preserve">Learn how to manipulate images in the LAB, RGB and HSV </w:t>
+      </w:r>
+      <w:proofErr w:type="spellStart"/>
+      <w:r>
+        <w:rPr>
+          <w:lang w:val="en-GB"/>
+        </w:rPr>
+        <w:t>color</w:t>
+      </w:r>
+      <w:proofErr w:type="spellEnd"/>
+      <w:r>
+        <w:rPr>
+          <w:lang w:val="en-GB"/>
+        </w:rPr>
+        <w:t xml:space="preserve"> models.</w:t>
       </w:r>
     </w:p>
     <w:p>
@@ -442,24 +456,60 @@
           <w:lang w:val="en-GB"/>
         </w:rPr>
       </w:pPr>
-      <w:r>
-        <w:rPr>
-          <w:lang w:val="en-GB"/>
-        </w:rPr>
-        <w:t>Color Models</w:t>
-      </w:r>
-    </w:p>
-    <w:p>
-      <w:pPr>
-        <w:rPr>
-          <w:lang w:val="en-GB"/>
-        </w:rPr>
-      </w:pPr>
-      <w:r>
-        <w:rPr>
-          <w:lang w:val="en-GB"/>
-        </w:rPr>
-        <w:t>A color model is a visualization that depicts the color spectrum as a multidimensional model</w:t>
+      <w:proofErr w:type="spellStart"/>
+      <w:r>
+        <w:rPr>
+          <w:lang w:val="en-GB"/>
+        </w:rPr>
+        <w:t>Color</w:t>
+      </w:r>
+      <w:proofErr w:type="spellEnd"/>
+      <w:r>
+        <w:rPr>
+          <w:lang w:val="en-GB"/>
+        </w:rPr>
+        <w:t xml:space="preserve"> Models</w:t>
+      </w:r>
+    </w:p>
+    <w:p>
+      <w:pPr>
+        <w:rPr>
+          <w:lang w:val="en-GB"/>
+        </w:rPr>
+      </w:pPr>
+      <w:r>
+        <w:rPr>
+          <w:lang w:val="en-GB"/>
+        </w:rPr>
+        <w:t xml:space="preserve">A </w:t>
+      </w:r>
+      <w:proofErr w:type="spellStart"/>
+      <w:r>
+        <w:rPr>
+          <w:lang w:val="en-GB"/>
+        </w:rPr>
+        <w:t>color</w:t>
+      </w:r>
+      <w:proofErr w:type="spellEnd"/>
+      <w:r>
+        <w:rPr>
+          <w:lang w:val="en-GB"/>
+        </w:rPr>
+        <w:t xml:space="preserve"> model is a visualization that depicts the </w:t>
+      </w:r>
+      <w:proofErr w:type="spellStart"/>
+      <w:r>
+        <w:rPr>
+          <w:lang w:val="en-GB"/>
+        </w:rPr>
+        <w:t>color</w:t>
+      </w:r>
+      <w:proofErr w:type="spellEnd"/>
+      <w:r>
+        <w:rPr>
+          <w:lang w:val="en-GB"/>
+        </w:rPr>
+        <w:t xml:space="preserve"> spectrum as a multidimensional model</w:t>
       </w:r>
       <w:r>
         <w:rPr>
@@ -471,7 +521,21 @@
         <w:rPr>
           <w:lang w:val="en-GB"/>
         </w:rPr>
-        <w:t>in figure1 there are the 3 color models used for this experiment.</w:t>
+        <w:t xml:space="preserve">in figure1 there are the 3 </w:t>
+      </w:r>
+      <w:proofErr w:type="spellStart"/>
+      <w:r>
+        <w:rPr>
+          <w:lang w:val="en-GB"/>
+        </w:rPr>
+        <w:t>color</w:t>
+      </w:r>
+      <w:proofErr w:type="spellEnd"/>
+      <w:r>
+        <w:rPr>
+          <w:lang w:val="en-GB"/>
+        </w:rPr>
+        <w:t xml:space="preserve"> models used for this experiment.</w:t>
       </w:r>
     </w:p>
     <w:p>
@@ -702,7 +766,21 @@
         <w:rPr>
           <w:lang w:val="en-GB"/>
         </w:rPr>
-        <w:t>A widely used color model is the RGB</w:t>
+        <w:t xml:space="preserve">A widely used </w:t>
+      </w:r>
+      <w:proofErr w:type="spellStart"/>
+      <w:r>
+        <w:rPr>
+          <w:lang w:val="en-GB"/>
+        </w:rPr>
+        <w:t>color</w:t>
+      </w:r>
+      <w:proofErr w:type="spellEnd"/>
+      <w:r>
+        <w:rPr>
+          <w:lang w:val="en-GB"/>
+        </w:rPr>
+        <w:t xml:space="preserve"> model is the RGB</w:t>
       </w:r>
       <w:r>
         <w:rPr>
@@ -763,7 +841,35 @@
         <w:rPr>
           <w:lang w:val="en-GB"/>
         </w:rPr>
-        <w:t>a color channel, but in general this approach is not very good because even a little change in the intensity of a color can produce a very different shade.</w:t>
+        <w:t xml:space="preserve">a </w:t>
+      </w:r>
+      <w:proofErr w:type="spellStart"/>
+      <w:r>
+        <w:rPr>
+          <w:lang w:val="en-GB"/>
+        </w:rPr>
+        <w:t>color</w:t>
+      </w:r>
+      <w:proofErr w:type="spellEnd"/>
+      <w:r>
+        <w:rPr>
+          <w:lang w:val="en-GB"/>
+        </w:rPr>
+        <w:t xml:space="preserve"> channel, but in general this approach is not very good because even a little change in the intensity of a </w:t>
+      </w:r>
+      <w:proofErr w:type="spellStart"/>
+      <w:r>
+        <w:rPr>
+          <w:lang w:val="en-GB"/>
+        </w:rPr>
+        <w:t>color</w:t>
+      </w:r>
+      <w:proofErr w:type="spellEnd"/>
+      <w:r>
+        <w:rPr>
+          <w:lang w:val="en-GB"/>
+        </w:rPr>
+        <w:t xml:space="preserve"> can produce a very different shade.</w:t>
       </w:r>
       <w:r>
         <w:rPr>
@@ -837,7 +943,21 @@
         <w:rPr>
           <w:lang w:val="en-GB"/>
         </w:rPr>
-        <w:t>: The blue shade in that portion of the sky is characterized by this values: R=147, G=194, B=204.</w:t>
+        <w:t xml:space="preserve">: The blue shade in that portion of the sky is characterized by </w:t>
+      </w:r>
+      <w:proofErr w:type="gramStart"/>
+      <w:r>
+        <w:rPr>
+          <w:lang w:val="en-GB"/>
+        </w:rPr>
+        <w:t>this values</w:t>
+      </w:r>
+      <w:proofErr w:type="gramEnd"/>
+      <w:r>
+        <w:rPr>
+          <w:lang w:val="en-GB"/>
+        </w:rPr>
+        <w:t>: R=147, G=194, B=204.</w:t>
       </w:r>
       <w:r>
         <w:rPr>
@@ -917,7 +1037,21 @@
         <w:rPr>
           <w:lang w:val="en-GB"/>
         </w:rPr>
-        <w:t>Due to this problem,  the approach used in the experiment is to reason in term of brightness and saturation.</w:t>
+        <w:t xml:space="preserve">Due to this </w:t>
+      </w:r>
+      <w:proofErr w:type="gramStart"/>
+      <w:r>
+        <w:rPr>
+          <w:lang w:val="en-GB"/>
+        </w:rPr>
+        <w:t>problem,  the</w:t>
+      </w:r>
+      <w:proofErr w:type="gramEnd"/>
+      <w:r>
+        <w:rPr>
+          <w:lang w:val="en-GB"/>
+        </w:rPr>
+        <w:t xml:space="preserve"> approach used in the experiment is to reason in term of brightness and saturation.</w:t>
       </w:r>
     </w:p>
     <w:p>
@@ -964,11 +1098,33 @@
         </w:rPr>
         <w:br/>
       </w:r>
-      <w:r>
-        <w:rPr>
-          <w:lang w:val="en-GB"/>
-        </w:rPr>
-        <w:t>In order to be able to modify the brightness and the saturation it is necessary to change the color model from RGB to HSV.</w:t>
+      <w:proofErr w:type="gramStart"/>
+      <w:r>
+        <w:rPr>
+          <w:lang w:val="en-GB"/>
+        </w:rPr>
+        <w:t>In order to</w:t>
+      </w:r>
+      <w:proofErr w:type="gramEnd"/>
+      <w:r>
+        <w:rPr>
+          <w:lang w:val="en-GB"/>
+        </w:rPr>
+        <w:t xml:space="preserve"> be able to modify the brightness and the saturation it is necessary to change the </w:t>
+      </w:r>
+      <w:proofErr w:type="spellStart"/>
+      <w:r>
+        <w:rPr>
+          <w:lang w:val="en-GB"/>
+        </w:rPr>
+        <w:t>color</w:t>
+      </w:r>
+      <w:proofErr w:type="spellEnd"/>
+      <w:r>
+        <w:rPr>
+          <w:lang w:val="en-GB"/>
+        </w:rPr>
+        <w:t xml:space="preserve"> model from RGB to HSV.</w:t>
       </w:r>
       <w:r>
         <w:rPr>
@@ -987,20 +1143,90 @@
         <w:rPr>
           <w:lang w:val="en-GB"/>
         </w:rPr>
-        <w:t>The HSV color model (Figure1) is still a 3D model that is based on the same RGB primary colours, the difference is that every color, or hue (H),  is characterized with two parameters that are: saturation (S) and Brightness (V).</w:t>
-      </w:r>
-    </w:p>
-    <w:p>
-      <w:pPr>
-        <w:rPr>
-          <w:lang w:val="en-GB"/>
-        </w:rPr>
-      </w:pPr>
-      <w:r>
-        <w:rPr>
-          <w:lang w:val="en-GB"/>
-        </w:rPr>
-        <w:t>The distortion produced by a transformation can be measured in the LAB color space in terms of Eucledian distance between two images, that is computed in percentage with the following formula:</w:t>
+        <w:t xml:space="preserve">The HSV </w:t>
+      </w:r>
+      <w:proofErr w:type="spellStart"/>
+      <w:r>
+        <w:rPr>
+          <w:lang w:val="en-GB"/>
+        </w:rPr>
+        <w:t>color</w:t>
+      </w:r>
+      <w:proofErr w:type="spellEnd"/>
+      <w:r>
+        <w:rPr>
+          <w:lang w:val="en-GB"/>
+        </w:rPr>
+        <w:t xml:space="preserve"> model (Figure1) is still a 3D model that is based on the same RGB primary colours, the difference is that every </w:t>
+      </w:r>
+      <w:proofErr w:type="spellStart"/>
+      <w:r>
+        <w:rPr>
+          <w:lang w:val="en-GB"/>
+        </w:rPr>
+        <w:t>color</w:t>
+      </w:r>
+      <w:proofErr w:type="spellEnd"/>
+      <w:r>
+        <w:rPr>
+          <w:lang w:val="en-GB"/>
+        </w:rPr>
+        <w:t>, or hue (H</w:t>
+      </w:r>
+      <w:proofErr w:type="gramStart"/>
+      <w:r>
+        <w:rPr>
+          <w:lang w:val="en-GB"/>
+        </w:rPr>
+        <w:t>),  is</w:t>
+      </w:r>
+      <w:proofErr w:type="gramEnd"/>
+      <w:r>
+        <w:rPr>
+          <w:lang w:val="en-GB"/>
+        </w:rPr>
+        <w:t xml:space="preserve"> characterized with two parameters that are: saturation (S) and Brightness (V).</w:t>
+      </w:r>
+    </w:p>
+    <w:p>
+      <w:pPr>
+        <w:rPr>
+          <w:lang w:val="en-GB"/>
+        </w:rPr>
+      </w:pPr>
+      <w:r>
+        <w:rPr>
+          <w:lang w:val="en-GB"/>
+        </w:rPr>
+        <w:t xml:space="preserve">The distortion produced by a transformation can be measured in the LAB </w:t>
+      </w:r>
+      <w:proofErr w:type="spellStart"/>
+      <w:r>
+        <w:rPr>
+          <w:lang w:val="en-GB"/>
+        </w:rPr>
+        <w:t>color</w:t>
+      </w:r>
+      <w:proofErr w:type="spellEnd"/>
+      <w:r>
+        <w:rPr>
+          <w:lang w:val="en-GB"/>
+        </w:rPr>
+        <w:t xml:space="preserve"> space in terms of </w:t>
+      </w:r>
+      <w:proofErr w:type="spellStart"/>
+      <w:r>
+        <w:rPr>
+          <w:lang w:val="en-GB"/>
+        </w:rPr>
+        <w:t>Eucledian</w:t>
+      </w:r>
+      <w:proofErr w:type="spellEnd"/>
+      <w:r>
+        <w:rPr>
+          <w:lang w:val="en-GB"/>
+        </w:rPr>
+        <w:t xml:space="preserve"> distance between two images, that is computed in percentage with the following formula:</w:t>
       </w:r>
     </w:p>
     <w:p>
@@ -1658,13 +1884,41 @@
         <w:rPr>
           <w:lang w:val="en-GB"/>
         </w:rPr>
-        <w:t>The power mode used for this experiment is based on a OLED emissive display</w:t>
-      </w:r>
-      <w:r>
-        <w:rPr>
-          <w:lang w:val="en-GB"/>
-        </w:rPr>
-        <w:t>, that as been characterized using RGB model</w:t>
+        <w:t xml:space="preserve">The power mode used for this experiment is based on </w:t>
+      </w:r>
+      <w:proofErr w:type="gramStart"/>
+      <w:r>
+        <w:rPr>
+          <w:lang w:val="en-GB"/>
+        </w:rPr>
+        <w:t>a</w:t>
+      </w:r>
+      <w:proofErr w:type="gramEnd"/>
+      <w:r>
+        <w:rPr>
+          <w:lang w:val="en-GB"/>
+        </w:rPr>
+        <w:t xml:space="preserve"> OLED emissive display</w:t>
+      </w:r>
+      <w:r>
+        <w:rPr>
+          <w:lang w:val="en-GB"/>
+        </w:rPr>
+        <w:t xml:space="preserve">, that </w:t>
+      </w:r>
+      <w:proofErr w:type="spellStart"/>
+      <w:r>
+        <w:rPr>
+          <w:lang w:val="en-GB"/>
+        </w:rPr>
+        <w:t>as</w:t>
+      </w:r>
+      <w:proofErr w:type="spellEnd"/>
+      <w:r>
+        <w:rPr>
+          <w:lang w:val="en-GB"/>
+        </w:rPr>
+        <w:t xml:space="preserve"> been characterized using RGB model</w:t>
       </w:r>
       <w:r>
         <w:rPr>
@@ -1731,7 +1985,21 @@
         <w:rPr>
           <w:lang w:val="en-GB"/>
         </w:rPr>
-        <w:t xml:space="preserve"> corresponding to red, green and blue colours.</w:t>
+        <w:t xml:space="preserve"> corresponding to red, </w:t>
+      </w:r>
+      <w:proofErr w:type="gramStart"/>
+      <w:r>
+        <w:rPr>
+          <w:lang w:val="en-GB"/>
+        </w:rPr>
+        <w:t>green</w:t>
+      </w:r>
+      <w:proofErr w:type="gramEnd"/>
+      <w:r>
+        <w:rPr>
+          <w:lang w:val="en-GB"/>
+        </w:rPr>
+        <w:t xml:space="preserve"> and blue colours.</w:t>
       </w:r>
     </w:p>
     <w:p>
@@ -1768,7 +2036,14 @@
         <w:rPr>
           <w:lang w:val="en-GB"/>
         </w:rPr>
-        <w:t xml:space="preserve">s 2 and </w:t>
+        <w:t xml:space="preserve">s 2 </w:t>
+      </w:r>
+      <w:proofErr w:type="gramStart"/>
+      <w:r>
+        <w:rPr>
+          <w:lang w:val="en-GB"/>
+        </w:rPr>
+        <w:t xml:space="preserve">and </w:t>
       </w:r>
       <w:r>
         <w:rPr>
@@ -1776,6 +2051,7 @@
         </w:rPr>
         <w:t xml:space="preserve"> 3</w:t>
       </w:r>
+      <w:proofErr w:type="gramEnd"/>
       <w:r>
         <w:rPr>
           <w:lang w:val="en-GB"/>
@@ -2084,7 +2360,21 @@
         <w:rPr>
           <w:lang w:val="en-GB"/>
         </w:rPr>
-        <w:t>independent of the pixels values.</w:t>
+        <w:t xml:space="preserve">independent of the </w:t>
+      </w:r>
+      <w:proofErr w:type="gramStart"/>
+      <w:r>
+        <w:rPr>
+          <w:lang w:val="en-GB"/>
+        </w:rPr>
+        <w:t>pixels</w:t>
+      </w:r>
+      <w:proofErr w:type="gramEnd"/>
+      <w:r>
+        <w:rPr>
+          <w:lang w:val="en-GB"/>
+        </w:rPr>
+        <w:t xml:space="preserve"> values.</w:t>
       </w:r>
       <w:r>
         <w:rPr>
@@ -3041,7 +3331,21 @@
           <w:lang w:val="en-GB"/>
         </w:rPr>
         <w:br/>
-        <w:t>Ex: Pure White is the combination of the 3 channels (R, G, B)  at the maximum intensity.</w:t>
+        <w:t xml:space="preserve">Ex: Pure White is the combination of the 3 channels (R, G, </w:t>
+      </w:r>
+      <w:proofErr w:type="gramStart"/>
+      <w:r>
+        <w:rPr>
+          <w:lang w:val="en-GB"/>
+        </w:rPr>
+        <w:t>B)  at</w:t>
+      </w:r>
+      <w:proofErr w:type="gramEnd"/>
+      <w:r>
+        <w:rPr>
+          <w:lang w:val="en-GB"/>
+        </w:rPr>
+        <w:t xml:space="preserve"> the maximum intensity.</w:t>
       </w:r>
     </w:p>
     <w:p>
@@ -3146,7 +3450,21 @@
           <w:lang w:val="en-GB"/>
         </w:rPr>
         <w:br/>
-        <w:t>Pure white is the most consuming colour, Green channel has less impact on power with respect to Blue and Red channel.</w:t>
+        <w:t xml:space="preserve">Pure white is the most consuming colour, </w:t>
+      </w:r>
+      <w:proofErr w:type="gramStart"/>
+      <w:r>
+        <w:rPr>
+          <w:lang w:val="en-GB"/>
+        </w:rPr>
+        <w:t>Green</w:t>
+      </w:r>
+      <w:proofErr w:type="gramEnd"/>
+      <w:r>
+        <w:rPr>
+          <w:lang w:val="en-GB"/>
+        </w:rPr>
+        <w:t xml:space="preserve"> channel has less impact on power with respect to Blue and Red channel.</w:t>
       </w:r>
       <w:r>
         <w:rPr>
@@ -3243,7 +3561,21 @@
         <w:rPr>
           <w:lang w:val="en-GB"/>
         </w:rPr>
-        <w:t>The power model used for the second part of this experiment introduces a dependency from the voltage used to power on a cell and takes into account the sum of all the currents flowing in each cell. Below both the current and power formulae can be analysed:</w:t>
+        <w:t xml:space="preserve">The power model used for the second part of this experiment introduces a dependency from the voltage used to power on a cell and </w:t>
+      </w:r>
+      <w:proofErr w:type="gramStart"/>
+      <w:r>
+        <w:rPr>
+          <w:lang w:val="en-GB"/>
+        </w:rPr>
+        <w:t>takes into account</w:t>
+      </w:r>
+      <w:proofErr w:type="gramEnd"/>
+      <w:r>
+        <w:rPr>
+          <w:lang w:val="en-GB"/>
+        </w:rPr>
+        <w:t xml:space="preserve"> the sum of all the currents flowing in each cell. Below both the current and power formulae can be analysed:</w:t>
       </w:r>
     </w:p>
     <w:p>
@@ -3365,12 +3697,14 @@
           <w:lang w:val="en-GB"/>
         </w:rPr>
       </w:pPr>
+      <w:proofErr w:type="spellStart"/>
       <w:r>
         <w:rPr>
           <w:lang w:val="en-GB"/>
         </w:rPr>
         <w:t>Vdd</w:t>
       </w:r>
+      <w:proofErr w:type="spellEnd"/>
       <w:r>
         <w:rPr>
           <w:lang w:val="en-GB"/>
@@ -3401,17 +3735,39 @@
           <w:lang w:val="en-GB"/>
         </w:rPr>
       </w:pPr>
-      <w:r>
-        <w:rPr>
-          <w:lang w:val="en-GB"/>
-        </w:rPr>
-        <w:t xml:space="preserve">Drgb </w:t>
-      </w:r>
-      <w:r>
-        <w:rPr>
-          <w:lang w:val="en-GB"/>
-        </w:rPr>
-        <w:t>is the RGB color value of the current pixel.</w:t>
+      <w:proofErr w:type="spellStart"/>
+      <w:r>
+        <w:rPr>
+          <w:lang w:val="en-GB"/>
+        </w:rPr>
+        <w:t>Drgb</w:t>
+      </w:r>
+      <w:proofErr w:type="spellEnd"/>
+      <w:r>
+        <w:rPr>
+          <w:lang w:val="en-GB"/>
+        </w:rPr>
+        <w:t xml:space="preserve"> </w:t>
+      </w:r>
+      <w:r>
+        <w:rPr>
+          <w:lang w:val="en-GB"/>
+        </w:rPr>
+        <w:t xml:space="preserve">is the RGB </w:t>
+      </w:r>
+      <w:proofErr w:type="spellStart"/>
+      <w:r>
+        <w:rPr>
+          <w:lang w:val="en-GB"/>
+        </w:rPr>
+        <w:t>color</w:t>
+      </w:r>
+      <w:proofErr w:type="spellEnd"/>
+      <w:r>
+        <w:rPr>
+          <w:lang w:val="en-GB"/>
+        </w:rPr>
+        <w:t xml:space="preserve"> value of the current pixel.</w:t>
       </w:r>
     </w:p>
     <w:p>
@@ -3970,7 +4326,21 @@
         <w:rPr>
           <w:lang w:val="en-GB"/>
         </w:rPr>
-        <w:t>by a narrow range of intensities, in this case the histogram flattening produce a better distribution of the colours in the full color scale range which will result in a better global contrast, especially when both background and foreground are dark or bright.</w:t>
+        <w:t xml:space="preserve">by a narrow range of intensities, in this case the histogram flattening produce a better distribution of the colours in the full </w:t>
+      </w:r>
+      <w:proofErr w:type="spellStart"/>
+      <w:r>
+        <w:rPr>
+          <w:lang w:val="en-GB"/>
+        </w:rPr>
+        <w:t>color</w:t>
+      </w:r>
+      <w:proofErr w:type="spellEnd"/>
+      <w:r>
+        <w:rPr>
+          <w:lang w:val="en-GB"/>
+        </w:rPr>
+        <w:t xml:space="preserve"> scale range which will result in a better global contrast, especially when both background and foreground are dark or bright.</w:t>
       </w:r>
     </w:p>
     <w:p>
@@ -3984,7 +4354,21 @@
         <w:rPr>
           <w:lang w:val="en-GB"/>
         </w:rPr>
-        <w:t>Histogram equalization can also be used for power saving purposes but the results are in general not very effective,</w:t>
+        <w:t xml:space="preserve">Histogram equalization can also be used for power saving </w:t>
+      </w:r>
+      <w:proofErr w:type="gramStart"/>
+      <w:r>
+        <w:rPr>
+          <w:lang w:val="en-GB"/>
+        </w:rPr>
+        <w:t>purposes</w:t>
+      </w:r>
+      <w:proofErr w:type="gramEnd"/>
+      <w:r>
+        <w:rPr>
+          <w:lang w:val="en-GB"/>
+        </w:rPr>
+        <w:t xml:space="preserve"> but the results are in general not very effective,</w:t>
       </w:r>
       <w:r>
         <w:rPr>
@@ -4087,7 +4471,21 @@
           <w:lang w:val="en-GB"/>
         </w:rPr>
         <w:br/>
-        <w:t>Is possible to see that in some images the power consumption drastically get worst as well as the distortion.</w:t>
+        <w:t xml:space="preserve">Is possible to see that in some images the power consumption drastically </w:t>
+      </w:r>
+      <w:proofErr w:type="gramStart"/>
+      <w:r>
+        <w:rPr>
+          <w:lang w:val="en-GB"/>
+        </w:rPr>
+        <w:t>get</w:t>
+      </w:r>
+      <w:proofErr w:type="gramEnd"/>
+      <w:r>
+        <w:rPr>
+          <w:lang w:val="en-GB"/>
+        </w:rPr>
+        <w:t xml:space="preserve"> worst as well as the distortion.</w:t>
       </w:r>
     </w:p>
     <w:p>
@@ -4163,13 +4561,27 @@
         <w:rPr>
           <w:lang w:val="en-GB"/>
         </w:rPr>
-        <w:t xml:space="preserve"> (tested on small data set) </w:t>
-      </w:r>
-      <w:r>
-        <w:rPr>
-          <w:lang w:val="en-GB"/>
-        </w:rPr>
-        <w:t xml:space="preserve"> best case.</w:t>
+        <w:t xml:space="preserve"> (tested on small data </w:t>
+      </w:r>
+      <w:proofErr w:type="gramStart"/>
+      <w:r>
+        <w:rPr>
+          <w:lang w:val="en-GB"/>
+        </w:rPr>
+        <w:t xml:space="preserve">set) </w:t>
+      </w:r>
+      <w:r>
+        <w:rPr>
+          <w:lang w:val="en-GB"/>
+        </w:rPr>
+        <w:t xml:space="preserve"> best</w:t>
+      </w:r>
+      <w:proofErr w:type="gramEnd"/>
+      <w:r>
+        <w:rPr>
+          <w:lang w:val="en-GB"/>
+        </w:rPr>
+        <w:t xml:space="preserve"> case.</w:t>
       </w:r>
       <w:r>
         <w:rPr>
@@ -4302,7 +4714,21 @@
           <w:lang w:val="en-GB"/>
         </w:rPr>
         <w:br/>
-        <w:t xml:space="preserve">This case is very bad both for power and for distortion, this is due to the fact that the original image has a very narrow distribution around dark hues. </w:t>
+        <w:t xml:space="preserve">This case is very bad both for power and for distortion, this is due to the fact that the original image has a very narrow distribution </w:t>
+      </w:r>
+      <w:proofErr w:type="gramStart"/>
+      <w:r>
+        <w:rPr>
+          <w:lang w:val="en-GB"/>
+        </w:rPr>
+        <w:t>around dark hues</w:t>
+      </w:r>
+      <w:proofErr w:type="gramEnd"/>
+      <w:r>
+        <w:rPr>
+          <w:lang w:val="en-GB"/>
+        </w:rPr>
+        <w:t xml:space="preserve">. </w:t>
       </w:r>
     </w:p>
     <w:p>
@@ -4401,7 +4827,21 @@
         <w:rPr>
           <w:lang w:val="en-GB"/>
         </w:rPr>
-        <w:t>The following figures are the results coming from the large data set, and the conclusions are the same as the one before, infact is possible to see that in general the equalization does not produce any power saving (Figure</w:t>
+        <w:t xml:space="preserve">The following figures are the results coming from the large data set, and the conclusions are the same as the one before, </w:t>
+      </w:r>
+      <w:proofErr w:type="spellStart"/>
+      <w:r>
+        <w:rPr>
+          <w:lang w:val="en-GB"/>
+        </w:rPr>
+        <w:t>infact</w:t>
+      </w:r>
+      <w:proofErr w:type="spellEnd"/>
+      <w:r>
+        <w:rPr>
+          <w:lang w:val="en-GB"/>
+        </w:rPr>
+        <w:t xml:space="preserve"> is possible to see that in general the equalization does not produce any power saving (Figure</w:t>
       </w:r>
       <w:r>
         <w:rPr>
@@ -4687,13 +5127,35 @@
         <w:rPr>
           <w:lang w:val="en-GB"/>
         </w:rPr>
-        <w:t xml:space="preserve"> (Vavg) </w:t>
-      </w:r>
-      <w:r>
-        <w:rPr>
-          <w:lang w:val="en-GB"/>
-        </w:rPr>
-        <w:t xml:space="preserve"> is above a certain threshold </w:t>
+        <w:t xml:space="preserve"> (</w:t>
+      </w:r>
+      <w:proofErr w:type="spellStart"/>
+      <w:proofErr w:type="gramStart"/>
+      <w:r>
+        <w:rPr>
+          <w:lang w:val="en-GB"/>
+        </w:rPr>
+        <w:t>Vavg</w:t>
+      </w:r>
+      <w:proofErr w:type="spellEnd"/>
+      <w:r>
+        <w:rPr>
+          <w:lang w:val="en-GB"/>
+        </w:rPr>
+        <w:t xml:space="preserve">) </w:t>
+      </w:r>
+      <w:r>
+        <w:rPr>
+          <w:lang w:val="en-GB"/>
+        </w:rPr>
+        <w:t xml:space="preserve"> is</w:t>
+      </w:r>
+      <w:proofErr w:type="gramEnd"/>
+      <w:r>
+        <w:rPr>
+          <w:lang w:val="en-GB"/>
+        </w:rPr>
+        <w:t xml:space="preserve"> above a certain threshold </w:t>
       </w:r>
       <m:oMath>
         <m:sSub>
@@ -4801,12 +5263,21 @@
         </w:rPr>
         <w:t xml:space="preserve">, </w:t>
       </w:r>
-      <w:r>
-        <w:rPr>
-          <w:rFonts w:eastAsiaTheme="minorEastAsia"/>
-          <w:lang w:val="en-GB"/>
-        </w:rPr>
-        <w:t xml:space="preserve">Vavg=87.9% </w:t>
+      <w:proofErr w:type="spellStart"/>
+      <w:r>
+        <w:rPr>
+          <w:rFonts w:eastAsiaTheme="minorEastAsia"/>
+          <w:lang w:val="en-GB"/>
+        </w:rPr>
+        <w:t>Vavg</w:t>
+      </w:r>
+      <w:proofErr w:type="spellEnd"/>
+      <w:r>
+        <w:rPr>
+          <w:rFonts w:eastAsiaTheme="minorEastAsia"/>
+          <w:lang w:val="en-GB"/>
+        </w:rPr>
+        <w:t xml:space="preserve">=87.9% </w:t>
       </w:r>
       <w:r>
         <w:rPr>
@@ -4820,7 +5291,23 @@
           <w:rFonts w:eastAsiaTheme="minorEastAsia"/>
           <w:lang w:val="en-GB"/>
         </w:rPr>
-        <w:t xml:space="preserve"> Vavg =</w:t>
+        <w:t xml:space="preserve"> </w:t>
+      </w:r>
+      <w:proofErr w:type="spellStart"/>
+      <w:r>
+        <w:rPr>
+          <w:rFonts w:eastAsiaTheme="minorEastAsia"/>
+          <w:lang w:val="en-GB"/>
+        </w:rPr>
+        <w:t>Vavg</w:t>
+      </w:r>
+      <w:proofErr w:type="spellEnd"/>
+      <w:r>
+        <w:rPr>
+          <w:rFonts w:eastAsiaTheme="minorEastAsia"/>
+          <w:lang w:val="en-GB"/>
+        </w:rPr>
+        <w:t xml:space="preserve"> =</w:t>
       </w:r>
       <m:oMath>
         <m:sSub>
@@ -4991,7 +5478,23 @@
           <w:rFonts w:eastAsiaTheme="minorEastAsia"/>
           <w:lang w:val="en-GB"/>
         </w:rPr>
-        <w:t xml:space="preserve"> Vavg =</w:t>
+        <w:t xml:space="preserve"> </w:t>
+      </w:r>
+      <w:proofErr w:type="spellStart"/>
+      <w:r>
+        <w:rPr>
+          <w:rFonts w:eastAsiaTheme="minorEastAsia"/>
+          <w:lang w:val="en-GB"/>
+        </w:rPr>
+        <w:t>Vavg</w:t>
+      </w:r>
+      <w:proofErr w:type="spellEnd"/>
+      <w:r>
+        <w:rPr>
+          <w:rFonts w:eastAsiaTheme="minorEastAsia"/>
+          <w:lang w:val="en-GB"/>
+        </w:rPr>
+        <w:t xml:space="preserve"> =</w:t>
       </w:r>
       <m:oMath>
         <m:r>
@@ -5143,7 +5646,15 @@
           <w:rFonts w:eastAsiaTheme="minorEastAsia"/>
           <w:lang w:val="en-GB"/>
         </w:rPr>
-        <w:t xml:space="preserve">ical tests, as we did, </w:t>
+        <w:t xml:space="preserve">ical tests, as we </w:t>
+      </w:r>
+      <w:proofErr w:type="gramStart"/>
+      <w:r>
+        <w:rPr>
+          <w:rFonts w:eastAsiaTheme="minorEastAsia"/>
+          <w:lang w:val="en-GB"/>
+        </w:rPr>
+        <w:t xml:space="preserve">did, </w:t>
       </w:r>
       <w:r>
         <w:rPr>
@@ -5156,7 +5667,14 @@
         <w:rPr>
           <w:lang w:val="en-GB"/>
         </w:rPr>
-        <w:t xml:space="preserve">using for example this tool: </w:t>
+        <w:t>using</w:t>
+      </w:r>
+      <w:proofErr w:type="gramEnd"/>
+      <w:r>
+        <w:rPr>
+          <w:lang w:val="en-GB"/>
+        </w:rPr>
+        <w:t xml:space="preserve"> for example this tool: </w:t>
       </w:r>
       <w:r>
         <w:rPr>
@@ -5767,7 +6285,23 @@
           <w:lang w:val="en-GB"/>
         </w:rPr>
         <w:br/>
-        <w:t>Figure12: the distortions are in the majority of the cases contained into the 3%.</w:t>
+        <w:t xml:space="preserve">Figure12: the distortions are in </w:t>
+      </w:r>
+      <w:proofErr w:type="gramStart"/>
+      <w:r>
+        <w:rPr>
+          <w:rFonts w:eastAsiaTheme="minorEastAsia"/>
+          <w:lang w:val="en-GB"/>
+        </w:rPr>
+        <w:t>the majority of</w:t>
+      </w:r>
+      <w:proofErr w:type="gramEnd"/>
+      <w:r>
+        <w:rPr>
+          <w:rFonts w:eastAsiaTheme="minorEastAsia"/>
+          <w:lang w:val="en-GB"/>
+        </w:rPr>
+        <w:t xml:space="preserve"> the cases contained into the 3%.</w:t>
       </w:r>
       <w:r>
         <w:rPr>
@@ -6023,6 +6557,7 @@
         </w:rPr>
         <w:t xml:space="preserve">In this experiment we applied voltage scaling to the images contained in the 2 sets used for part 1, taking advantage of the already implemented function </w:t>
       </w:r>
+      <w:proofErr w:type="spellStart"/>
       <w:r>
         <w:rPr>
           <w:b/>
@@ -6031,7 +6566,40 @@
           <w:iCs/>
           <w:lang w:val="en-GB"/>
         </w:rPr>
-        <w:t>displayed_image()</w:t>
+        <w:t>displayed_</w:t>
+      </w:r>
+      <w:proofErr w:type="gramStart"/>
+      <w:r>
+        <w:rPr>
+          <w:b/>
+          <w:bCs/>
+          <w:i/>
+          <w:iCs/>
+          <w:lang w:val="en-GB"/>
+        </w:rPr>
+        <w:t>image</w:t>
+      </w:r>
+      <w:proofErr w:type="spellEnd"/>
+      <w:r>
+        <w:rPr>
+          <w:b/>
+          <w:bCs/>
+          <w:i/>
+          <w:iCs/>
+          <w:lang w:val="en-GB"/>
+        </w:rPr>
+        <w:t>(</w:t>
+      </w:r>
+      <w:proofErr w:type="gramEnd"/>
+      <w:r>
+        <w:rPr>
+          <w:b/>
+          <w:bCs/>
+          <w:i/>
+          <w:iCs/>
+          <w:lang w:val="en-GB"/>
+        </w:rPr>
+        <w:t>)</w:t>
       </w:r>
       <w:r>
         <w:rPr>
@@ -6283,8 +6851,16 @@
         <w:rPr>
           <w:lang w:val="en-GB"/>
         </w:rPr>
-        <w:t xml:space="preserve"> we developed a script that increases the b parameter while maintaining the previous constraint with different Vdd</w:t>
-      </w:r>
+        <w:t xml:space="preserve"> we developed a script that increases the b parameter while maintaining the previous constraint with different </w:t>
+      </w:r>
+      <w:proofErr w:type="spellStart"/>
+      <w:r>
+        <w:rPr>
+          <w:lang w:val="en-GB"/>
+        </w:rPr>
+        <w:t>Vdd</w:t>
+      </w:r>
+      <w:proofErr w:type="spellEnd"/>
       <w:r>
         <w:rPr>
           <w:lang w:val="en-GB"/>
@@ -6830,11 +7406,19 @@
           <w:lang w:val="en-GB"/>
         </w:rPr>
       </w:pPr>
-      <w:r>
-        <w:rPr>
-          <w:lang w:val="en-GB"/>
-        </w:rPr>
-        <w:t>Vdd is the voltage applied to the panel after voltage scaling</w:t>
+      <w:proofErr w:type="spellStart"/>
+      <w:r>
+        <w:rPr>
+          <w:lang w:val="en-GB"/>
+        </w:rPr>
+        <w:t>Vdd</w:t>
+      </w:r>
+      <w:proofErr w:type="spellEnd"/>
+      <w:r>
+        <w:rPr>
+          <w:lang w:val="en-GB"/>
+        </w:rPr>
+        <w:t xml:space="preserve"> is the voltage applied to the panel after voltage scaling</w:t>
       </w:r>
     </w:p>
     <w:p>
@@ -6900,7 +7484,21 @@
         <w:rPr>
           <w:lang w:val="en-GB"/>
         </w:rPr>
-        <w:t xml:space="preserve"> Vdd reduction impacts more on brighter </w:t>
+        <w:t xml:space="preserve"> </w:t>
+      </w:r>
+      <w:proofErr w:type="spellStart"/>
+      <w:r>
+        <w:rPr>
+          <w:lang w:val="en-GB"/>
+        </w:rPr>
+        <w:t>Vdd</w:t>
+      </w:r>
+      <w:proofErr w:type="spellEnd"/>
+      <w:r>
+        <w:rPr>
+          <w:lang w:val="en-GB"/>
+        </w:rPr>
+        <w:t xml:space="preserve"> reduction impacts more on brighter </w:t>
       </w:r>
       <w:r>
         <w:rPr>
@@ -7018,6 +7616,7 @@
         </w:rPr>
         <w:t xml:space="preserve">, </w:t>
       </w:r>
+      <w:proofErr w:type="spellStart"/>
       <w:r>
         <w:rPr>
           <w:b/>
@@ -7028,11 +7627,26 @@
         </w:rPr>
         <w:t>startingB</w:t>
       </w:r>
-      <w:r>
-        <w:rPr>
-          <w:lang w:val="en-GB"/>
-        </w:rPr>
-        <w:t xml:space="preserve"> has been used, to keep the dependency on the target Vdd:</w:t>
+      <w:proofErr w:type="spellEnd"/>
+      <w:r>
+        <w:rPr>
+          <w:lang w:val="en-GB"/>
+        </w:rPr>
+        <w:t xml:space="preserve"> has been used, to keep the dependency on the target </w:t>
+      </w:r>
+      <w:proofErr w:type="spellStart"/>
+      <w:r>
+        <w:rPr>
+          <w:lang w:val="en-GB"/>
+        </w:rPr>
+        <w:t>Vdd</w:t>
+      </w:r>
+      <w:proofErr w:type="spellEnd"/>
+      <w:r>
+        <w:rPr>
+          <w:lang w:val="en-GB"/>
+        </w:rPr>
+        <w:t>:</w:t>
       </w:r>
     </w:p>
     <w:p>
@@ -7320,12 +7934,21 @@
           <w:lang w:val="en-GB"/>
         </w:rPr>
       </w:pPr>
-      <w:r>
-        <w:rPr>
-          <w:rFonts w:eastAsiaTheme="minorEastAsia"/>
-          <w:lang w:val="en-GB"/>
-        </w:rPr>
-        <w:t>Thresholded brightness compensation parameter</w:t>
+      <w:proofErr w:type="spellStart"/>
+      <w:r>
+        <w:rPr>
+          <w:rFonts w:eastAsiaTheme="minorEastAsia"/>
+          <w:lang w:val="en-GB"/>
+        </w:rPr>
+        <w:t>Thresholded</w:t>
+      </w:r>
+      <w:proofErr w:type="spellEnd"/>
+      <w:r>
+        <w:rPr>
+          <w:rFonts w:eastAsiaTheme="minorEastAsia"/>
+          <w:lang w:val="en-GB"/>
+        </w:rPr>
+        <w:t xml:space="preserve"> brightness compensation parameter</w:t>
       </w:r>
     </w:p>
     <w:p>
@@ -7446,12 +8069,21 @@
         </w:rPr>
         <w:t xml:space="preserve">N.B. </w:t>
       </w:r>
-      <w:r>
-        <w:rPr>
-          <w:rFonts w:eastAsiaTheme="minorEastAsia"/>
-          <w:lang w:val="en-GB"/>
-        </w:rPr>
-        <w:t xml:space="preserve">Vdd has been set to </w:t>
+      <w:proofErr w:type="spellStart"/>
+      <w:r>
+        <w:rPr>
+          <w:rFonts w:eastAsiaTheme="minorEastAsia"/>
+          <w:lang w:val="en-GB"/>
+        </w:rPr>
+        <w:t>Vdd</w:t>
+      </w:r>
+      <w:proofErr w:type="spellEnd"/>
+      <w:r>
+        <w:rPr>
+          <w:rFonts w:eastAsiaTheme="minorEastAsia"/>
+          <w:lang w:val="en-GB"/>
+        </w:rPr>
+        <w:t xml:space="preserve"> has been set to </w:t>
       </w:r>
       <w:r>
         <w:rPr>
@@ -7466,41 +8098,6 @@
       </w:r>
       <w:r>
         <w:rPr>
-          <w:rFonts w:eastAsiaTheme="minorEastAsia"/>
-          <w:lang w:val="en-GB"/>
-        </w:rPr>
-        <w:t xml:space="preserve">, to maintain </w:t>
-      </w:r>
-      <w:r>
-        <w:rPr>
-          <w:rFonts w:eastAsiaTheme="minorEastAsia"/>
-          <w:lang w:val="en-GB"/>
-        </w:rPr>
-        <w:t xml:space="preserve">both </w:t>
-      </w:r>
-      <w:r>
-        <w:rPr>
-          <w:rFonts w:eastAsiaTheme="minorEastAsia"/>
-          <w:lang w:val="en-GB"/>
-        </w:rPr>
-        <w:t>the distortion</w:t>
-      </w:r>
-      <w:r>
-        <w:rPr>
-          <w:rFonts w:eastAsiaTheme="minorEastAsia"/>
-          <w:lang w:val="en-GB"/>
-        </w:rPr>
-        <w:t>s</w:t>
-      </w:r>
-      <w:r>
-        <w:rPr>
-          <w:rFonts w:eastAsiaTheme="minorEastAsia"/>
-          <w:lang w:val="en-GB"/>
-        </w:rPr>
-        <w:t xml:space="preserve"> in LAB domain below </w:t>
-      </w:r>
-      <w:r>
-        <w:rPr>
           <w:rFonts w:ascii="Times New Roman" w:eastAsiaTheme="minorEastAsia" w:hAnsi="Times New Roman" w:cs="Times New Roman"/>
           <w:b/>
           <w:bCs/>
@@ -7508,14 +8105,14 @@
           <w:szCs w:val="28"/>
           <w:lang w:val="en-GB"/>
         </w:rPr>
-        <w:t>5%</w:t>
-      </w:r>
-      <w:r>
-        <w:rPr>
-          <w:rFonts w:eastAsiaTheme="minorEastAsia"/>
-          <w:lang w:val="en-GB"/>
-        </w:rPr>
-        <w:t xml:space="preserve"> (with Vdd=</w:t>
+        <w:t xml:space="preserve"> </w:t>
+      </w:r>
+      <w:r>
+        <w:rPr>
+          <w:rFonts w:eastAsiaTheme="minorEastAsia"/>
+          <w:lang w:val="en-GB"/>
+        </w:rPr>
+        <w:t xml:space="preserve">(the original was </w:t>
       </w:r>
       <w:r>
         <w:rPr>
@@ -7526,14 +8123,35 @@
           <w:szCs w:val="28"/>
           <w:lang w:val="en-GB"/>
         </w:rPr>
-        <w:t>11</w:t>
-      </w:r>
-      <w:r>
-        <w:rPr>
-          <w:rFonts w:eastAsiaTheme="minorEastAsia"/>
-          <w:lang w:val="en-GB"/>
-        </w:rPr>
-        <w:t xml:space="preserve"> the distortion</w:t>
+        <w:t>15</w:t>
+      </w:r>
+      <w:r>
+        <w:rPr>
+          <w:rFonts w:eastAsiaTheme="minorEastAsia"/>
+          <w:lang w:val="en-GB"/>
+        </w:rPr>
+        <w:t>)</w:t>
+      </w:r>
+      <w:r>
+        <w:rPr>
+          <w:rFonts w:eastAsiaTheme="minorEastAsia"/>
+          <w:lang w:val="en-GB"/>
+        </w:rPr>
+        <w:t xml:space="preserve">, to maintain </w:t>
+      </w:r>
+      <w:r>
+        <w:rPr>
+          <w:rFonts w:eastAsiaTheme="minorEastAsia"/>
+          <w:lang w:val="en-GB"/>
+        </w:rPr>
+        <w:t xml:space="preserve">both </w:t>
+      </w:r>
+      <w:r>
+        <w:rPr>
+          <w:rFonts w:eastAsiaTheme="minorEastAsia"/>
+          <w:lang w:val="en-GB"/>
+        </w:rPr>
+        <w:t>the distortion</w:t>
       </w:r>
       <w:r>
         <w:rPr>
@@ -7547,21 +8165,7 @@
           <w:rFonts w:eastAsiaTheme="minorEastAsia"/>
           <w:lang w:val="en-GB"/>
         </w:rPr>
-        <w:t xml:space="preserve"> w</w:t>
-      </w:r>
-      <w:r>
-        <w:rPr>
-          <w:rFonts w:eastAsiaTheme="minorEastAsia"/>
-          <w:lang w:val="en-GB"/>
-        </w:rPr>
-        <w:t>ere respectively</w:t>
-      </w:r>
-      <w:r>
-        <w:rPr>
-          <w:rFonts w:eastAsiaTheme="minorEastAsia"/>
-          <w:lang w:val="en-GB"/>
-        </w:rPr>
-        <w:t xml:space="preserve"> </w:t>
+        <w:t xml:space="preserve"> in LAB domain below </w:t>
       </w:r>
       <w:r>
         <w:rPr>
@@ -7572,7 +8176,30 @@
           <w:szCs w:val="28"/>
           <w:lang w:val="en-GB"/>
         </w:rPr>
-        <w:t>4.48</w:t>
+        <w:t>5%</w:t>
+      </w:r>
+      <w:r>
+        <w:rPr>
+          <w:rFonts w:eastAsiaTheme="minorEastAsia"/>
+          <w:lang w:val="en-GB"/>
+        </w:rPr>
+        <w:t xml:space="preserve"> (with </w:t>
+      </w:r>
+      <w:proofErr w:type="spellStart"/>
+      <w:r>
+        <w:rPr>
+          <w:rFonts w:eastAsiaTheme="minorEastAsia"/>
+          <w:lang w:val="en-GB"/>
+        </w:rPr>
+        <w:t>Vdd</w:t>
+      </w:r>
+      <w:proofErr w:type="spellEnd"/>
+      <w:r>
+        <w:rPr>
+          <w:rFonts w:eastAsiaTheme="minorEastAsia"/>
+          <w:lang w:val="en-GB"/>
+        </w:rPr>
+        <w:t>=</w:t>
       </w:r>
       <w:r>
         <w:rPr>
@@ -7583,14 +8210,42 @@
           <w:szCs w:val="28"/>
           <w:lang w:val="en-GB"/>
         </w:rPr>
-        <w:t>%</w:t>
-      </w:r>
-      <w:r>
-        <w:rPr>
-          <w:rFonts w:eastAsiaTheme="minorEastAsia"/>
-          <w:lang w:val="en-GB"/>
-        </w:rPr>
-        <w:t xml:space="preserve"> and </w:t>
+        <w:t>11</w:t>
+      </w:r>
+      <w:r>
+        <w:rPr>
+          <w:rFonts w:eastAsiaTheme="minorEastAsia"/>
+          <w:lang w:val="en-GB"/>
+        </w:rPr>
+        <w:t xml:space="preserve"> the distortion</w:t>
+      </w:r>
+      <w:r>
+        <w:rPr>
+          <w:rFonts w:eastAsiaTheme="minorEastAsia"/>
+          <w:lang w:val="en-GB"/>
+        </w:rPr>
+        <w:t>s</w:t>
+      </w:r>
+      <w:r>
+        <w:rPr>
+          <w:rFonts w:eastAsiaTheme="minorEastAsia"/>
+          <w:lang w:val="en-GB"/>
+        </w:rPr>
+        <w:t xml:space="preserve"> w</w:t>
+      </w:r>
+      <w:r>
+        <w:rPr>
+          <w:rFonts w:eastAsiaTheme="minorEastAsia"/>
+          <w:lang w:val="en-GB"/>
+        </w:rPr>
+        <w:t>ere respectively</w:t>
+      </w:r>
+      <w:r>
+        <w:rPr>
+          <w:rFonts w:eastAsiaTheme="minorEastAsia"/>
+          <w:lang w:val="en-GB"/>
+        </w:rPr>
+        <w:t xml:space="preserve"> </w:t>
       </w:r>
       <w:r>
         <w:rPr>
@@ -7601,7 +8256,7 @@
           <w:szCs w:val="28"/>
           <w:lang w:val="en-GB"/>
         </w:rPr>
-        <w:t>5.66</w:t>
+        <w:t>4.48</w:t>
       </w:r>
       <w:r>
         <w:rPr>
@@ -7619,6 +8274,35 @@
           <w:rFonts w:eastAsiaTheme="minorEastAsia"/>
           <w:lang w:val="en-GB"/>
         </w:rPr>
+        <w:t xml:space="preserve"> and </w:t>
+      </w:r>
+      <w:r>
+        <w:rPr>
+          <w:rFonts w:ascii="Times New Roman" w:eastAsiaTheme="minorEastAsia" w:hAnsi="Times New Roman" w:cs="Times New Roman"/>
+          <w:b/>
+          <w:bCs/>
+          <w:sz w:val="28"/>
+          <w:szCs w:val="28"/>
+          <w:lang w:val="en-GB"/>
+        </w:rPr>
+        <w:t>5.66</w:t>
+      </w:r>
+      <w:r>
+        <w:rPr>
+          <w:rFonts w:ascii="Times New Roman" w:eastAsiaTheme="minorEastAsia" w:hAnsi="Times New Roman" w:cs="Times New Roman"/>
+          <w:b/>
+          <w:bCs/>
+          <w:sz w:val="28"/>
+          <w:szCs w:val="28"/>
+          <w:lang w:val="en-GB"/>
+        </w:rPr>
+        <w:t>%</w:t>
+      </w:r>
+      <w:r>
+        <w:rPr>
+          <w:rFonts w:eastAsiaTheme="minorEastAsia"/>
+          <w:lang w:val="en-GB"/>
+        </w:rPr>
         <w:t>)</w:t>
       </w:r>
     </w:p>
@@ -7756,42 +8440,23 @@
           <w:rFonts w:eastAsiaTheme="minorEastAsia"/>
           <w:lang w:val="en-GB"/>
         </w:rPr>
-        <w:t xml:space="preserve">Is </w:t>
-      </w:r>
-      <w:r>
-        <w:rPr>
-          <w:rFonts w:eastAsiaTheme="minorEastAsia"/>
-          <w:lang w:val="en-GB"/>
-        </w:rPr>
-        <w:t xml:space="preserve">possible to notice, in the following pictures, the impact of DVS on brighter pixels, that is the problem that led us to thresholding. In this case the second approach produces an image of </w:t>
-      </w:r>
-      <w:r>
-        <w:rPr>
-          <w:rFonts w:eastAsiaTheme="minorEastAsia"/>
-          <w:lang w:val="en-GB"/>
-        </w:rPr>
-        <w:t>little bit lower</w:t>
-      </w:r>
-      <w:r>
-        <w:rPr>
-          <w:rFonts w:eastAsiaTheme="minorEastAsia"/>
-          <w:lang w:val="en-GB"/>
-        </w:rPr>
-        <w:t xml:space="preserve"> quality with respect to the fixed parameter one, but consuming a </w:t>
-      </w:r>
-      <w:r>
-        <w:rPr>
-          <w:rFonts w:eastAsiaTheme="minorEastAsia"/>
-          <w:lang w:val="en-GB"/>
-        </w:rPr>
-        <w:t xml:space="preserve">considerably </w:t>
-      </w:r>
-      <w:r>
-        <w:rPr>
-          <w:rFonts w:eastAsiaTheme="minorEastAsia"/>
-          <w:lang w:val="en-GB"/>
-        </w:rPr>
-        <w:t>reduced amount of power.</w:t>
+        <w:t xml:space="preserve">Is possible to notice, in the following pictures, the impact of DVS on brighter pixels, that is the problem that led us to thresholding. In this case the second approach produces an image of little bit lower quality with respect to the fixed parameter </w:t>
+      </w:r>
+      <w:proofErr w:type="gramStart"/>
+      <w:r>
+        <w:rPr>
+          <w:rFonts w:eastAsiaTheme="minorEastAsia"/>
+          <w:lang w:val="en-GB"/>
+        </w:rPr>
+        <w:t>one, but</w:t>
+      </w:r>
+      <w:proofErr w:type="gramEnd"/>
+      <w:r>
+        <w:rPr>
+          <w:rFonts w:eastAsiaTheme="minorEastAsia"/>
+          <w:lang w:val="en-GB"/>
+        </w:rPr>
+        <w:t xml:space="preserve"> consuming a considerably reduced amount of power.</w:t>
       </w:r>
     </w:p>
     <w:p>
@@ -8019,6 +8684,7 @@
           <w:lang w:val="en-GB"/>
         </w:rPr>
       </w:pPr>
+      <w:proofErr w:type="spellStart"/>
       <w:r>
         <w:rPr>
           <w:rFonts w:eastAsiaTheme="minorEastAsia"/>
@@ -8026,7 +8692,17 @@
           <w:szCs w:val="20"/>
           <w:lang w:val="en-GB"/>
         </w:rPr>
-        <w:t>Thresholded parameter</w:t>
+        <w:t>Thresholded</w:t>
+      </w:r>
+      <w:proofErr w:type="spellEnd"/>
+      <w:r>
+        <w:rPr>
+          <w:rFonts w:eastAsiaTheme="minorEastAsia"/>
+          <w:sz w:val="20"/>
+          <w:szCs w:val="20"/>
+          <w:lang w:val="en-GB"/>
+        </w:rPr>
+        <w:t xml:space="preserve"> parameter</w:t>
       </w:r>
     </w:p>
     <w:p>
@@ -8626,6 +9302,7 @@
           <w:lang w:val="en-GB"/>
         </w:rPr>
       </w:pPr>
+      <w:proofErr w:type="spellStart"/>
       <w:r>
         <w:rPr>
           <w:rFonts w:eastAsiaTheme="minorEastAsia"/>
@@ -8633,7 +9310,17 @@
           <w:szCs w:val="20"/>
           <w:lang w:val="en-GB"/>
         </w:rPr>
-        <w:t>Thresholded parameter</w:t>
+        <w:t>Thresholded</w:t>
+      </w:r>
+      <w:proofErr w:type="spellEnd"/>
+      <w:r>
+        <w:rPr>
+          <w:rFonts w:eastAsiaTheme="minorEastAsia"/>
+          <w:sz w:val="20"/>
+          <w:szCs w:val="20"/>
+          <w:lang w:val="en-GB"/>
+        </w:rPr>
+        <w:t xml:space="preserve"> parameter</w:t>
       </w:r>
     </w:p>
     <w:p>
@@ -9004,6 +9691,7 @@
           <w:lang w:val="en-GB"/>
         </w:rPr>
       </w:pPr>
+      <w:proofErr w:type="spellStart"/>
       <w:r>
         <w:rPr>
           <w:rFonts w:eastAsiaTheme="minorEastAsia"/>
@@ -9011,7 +9699,17 @@
           <w:szCs w:val="20"/>
           <w:lang w:val="en-GB"/>
         </w:rPr>
-        <w:t>Thresholded parameter</w:t>
+        <w:t>Thresholded</w:t>
+      </w:r>
+      <w:proofErr w:type="spellEnd"/>
+      <w:r>
+        <w:rPr>
+          <w:rFonts w:eastAsiaTheme="minorEastAsia"/>
+          <w:sz w:val="20"/>
+          <w:szCs w:val="20"/>
+          <w:lang w:val="en-GB"/>
+        </w:rPr>
+        <w:t xml:space="preserve"> parameter</w:t>
       </w:r>
     </w:p>
     <w:p>
@@ -9248,7 +9946,23 @@
           <w:rFonts w:eastAsiaTheme="minorEastAsia"/>
           <w:lang w:val="en-GB"/>
         </w:rPr>
-        <w:t xml:space="preserve"> cases in which the thresholded parameter is not the best choice:</w:t>
+        <w:t xml:space="preserve"> cases in which the </w:t>
+      </w:r>
+      <w:proofErr w:type="spellStart"/>
+      <w:r>
+        <w:rPr>
+          <w:rFonts w:eastAsiaTheme="minorEastAsia"/>
+          <w:lang w:val="en-GB"/>
+        </w:rPr>
+        <w:t>thresholded</w:t>
+      </w:r>
+      <w:proofErr w:type="spellEnd"/>
+      <w:r>
+        <w:rPr>
+          <w:rFonts w:eastAsiaTheme="minorEastAsia"/>
+          <w:lang w:val="en-GB"/>
+        </w:rPr>
+        <w:t xml:space="preserve"> parameter is not the best choice:</w:t>
       </w:r>
     </w:p>
     <w:p>
@@ -9502,6 +10216,7 @@
           <w:lang w:val="en-GB"/>
         </w:rPr>
       </w:pPr>
+      <w:proofErr w:type="spellStart"/>
       <w:r>
         <w:rPr>
           <w:rFonts w:eastAsiaTheme="minorEastAsia"/>
@@ -9509,7 +10224,17 @@
           <w:szCs w:val="20"/>
           <w:lang w:val="en-GB"/>
         </w:rPr>
-        <w:t>Thresholded parameter</w:t>
+        <w:t>Thresholded</w:t>
+      </w:r>
+      <w:proofErr w:type="spellEnd"/>
+      <w:r>
+        <w:rPr>
+          <w:rFonts w:eastAsiaTheme="minorEastAsia"/>
+          <w:sz w:val="20"/>
+          <w:szCs w:val="20"/>
+          <w:lang w:val="en-GB"/>
+        </w:rPr>
+        <w:t xml:space="preserve"> parameter</w:t>
       </w:r>
     </w:p>
     <w:p>
@@ -9649,6 +10374,7 @@
         </w:rPr>
         <w:t xml:space="preserve"> high density of bright pixels in the original image, which cause </w:t>
       </w:r>
+      <w:proofErr w:type="spellStart"/>
       <w:r>
         <w:rPr>
           <w:rFonts w:eastAsiaTheme="minorEastAsia"/>
@@ -9660,6 +10386,7 @@
         </w:rPr>
         <w:t>bHIGH</w:t>
       </w:r>
+      <w:proofErr w:type="spellEnd"/>
       <w:r>
         <w:rPr>
           <w:rFonts w:eastAsiaTheme="minorEastAsia"/>
@@ -13782,6 +14509,12 @@
 </file>
 
 <file path=customXml/item1.xml><?xml version="1.0" encoding="utf-8"?>
+<p:properties xmlns:p="http://schemas.microsoft.com/office/2006/metadata/properties" xmlns:xsi="http://www.w3.org/2001/XMLSchema-instance" xmlns:pc="http://schemas.microsoft.com/office/infopath/2007/PartnerControls">
+  <documentManagement/>
+</p:properties>
+</file>
+
+<file path=customXml/item2.xml><?xml version="1.0" encoding="utf-8"?>
 <?mso-contentType ?>
 <FormTemplates xmlns="http://schemas.microsoft.com/sharepoint/v3/contenttype/forms">
   <Display>DocumentLibraryForm</Display>
@@ -13790,17 +14523,7 @@
 </FormTemplates>
 </file>
 
-<file path=customXml/item2.xml><?xml version="1.0" encoding="utf-8"?>
-<p:properties xmlns:p="http://schemas.microsoft.com/office/2006/metadata/properties" xmlns:xsi="http://www.w3.org/2001/XMLSchema-instance" xmlns:pc="http://schemas.microsoft.com/office/infopath/2007/PartnerControls">
-  <documentManagement/>
-</p:properties>
-</file>
-
 <file path=customXml/item3.xml><?xml version="1.0" encoding="utf-8"?>
-<b:Sources xmlns:b="http://schemas.openxmlformats.org/officeDocument/2006/bibliography" xmlns="http://schemas.openxmlformats.org/officeDocument/2006/bibliography" SelectedStyle="\APASixthEditionOfficeOnline.xsl" StyleName="APA" Version="6"/>
-</file>
-
-<file path=customXml/item4.xml><?xml version="1.0" encoding="utf-8"?>
 <ct:contentTypeSchema xmlns:ct="http://schemas.microsoft.com/office/2006/metadata/contentType" xmlns:ma="http://schemas.microsoft.com/office/2006/metadata/properties/metaAttributes" ct:_="" ma:_="" ma:contentTypeName="Document" ma:contentTypeID="0x01010078E720577E5E504187AAE92000A1DB7E" ma:contentTypeVersion="0" ma:contentTypeDescription="Create a new document." ma:contentTypeScope="" ma:versionID="11910599b7b8ac30c4c917e2430fa84a">
   <xsd:schema xmlns:xsd="http://www.w3.org/2001/XMLSchema" xmlns:xs="http://www.w3.org/2001/XMLSchema" xmlns:p="http://schemas.microsoft.com/office/2006/metadata/properties" targetNamespace="http://schemas.microsoft.com/office/2006/metadata/properties" ma:root="true" ma:fieldsID="c0b8f89facf3e20c0a8a7e7191a7d35e">
     <xsd:element name="properties">
@@ -13914,15 +14637,11 @@
 </ct:contentTypeSchema>
 </file>
 
-<file path=customXml/itemProps1.xml><?xml version="1.0" encoding="utf-8"?>
-<ds:datastoreItem xmlns:ds="http://schemas.openxmlformats.org/officeDocument/2006/customXml" ds:itemID="{8E445992-A284-4D7A-BB4B-C082FDA9CE09}">
-  <ds:schemaRefs>
-    <ds:schemaRef ds:uri="http://schemas.microsoft.com/sharepoint/v3/contenttype/forms"/>
-  </ds:schemaRefs>
-</ds:datastoreItem>
+<file path=customXml/item4.xml><?xml version="1.0" encoding="utf-8"?>
+<b:Sources xmlns:b="http://schemas.openxmlformats.org/officeDocument/2006/bibliography" xmlns="http://schemas.openxmlformats.org/officeDocument/2006/bibliography" SelectedStyle="\APASixthEditionOfficeOnline.xsl" StyleName="APA" Version="6"/>
 </file>
 
-<file path=customXml/itemProps2.xml><?xml version="1.0" encoding="utf-8"?>
+<file path=customXml/itemProps1.xml><?xml version="1.0" encoding="utf-8"?>
 <ds:datastoreItem xmlns:ds="http://schemas.openxmlformats.org/officeDocument/2006/customXml" ds:itemID="{24B26DFE-474E-415E-BDF9-BF458A0B4DD6}">
   <ds:schemaRefs>
     <ds:schemaRef ds:uri="http://schemas.microsoft.com/office/2006/metadata/properties"/>
@@ -13931,15 +14650,15 @@
 </ds:datastoreItem>
 </file>
 
-<file path=customXml/itemProps3.xml><?xml version="1.0" encoding="utf-8"?>
-<ds:datastoreItem xmlns:ds="http://schemas.openxmlformats.org/officeDocument/2006/customXml" ds:itemID="{F6D3BCA5-CD69-4FBF-91C9-2E831816198E}">
+<file path=customXml/itemProps2.xml><?xml version="1.0" encoding="utf-8"?>
+<ds:datastoreItem xmlns:ds="http://schemas.openxmlformats.org/officeDocument/2006/customXml" ds:itemID="{8E445992-A284-4D7A-BB4B-C082FDA9CE09}">
   <ds:schemaRefs>
-    <ds:schemaRef ds:uri="http://schemas.openxmlformats.org/officeDocument/2006/bibliography"/>
+    <ds:schemaRef ds:uri="http://schemas.microsoft.com/sharepoint/v3/contenttype/forms"/>
   </ds:schemaRefs>
 </ds:datastoreItem>
 </file>
 
-<file path=customXml/itemProps4.xml><?xml version="1.0" encoding="utf-8"?>
+<file path=customXml/itemProps3.xml><?xml version="1.0" encoding="utf-8"?>
 <ds:datastoreItem xmlns:ds="http://schemas.openxmlformats.org/officeDocument/2006/customXml" ds:itemID="{2FD0921F-69C4-4AB4-A229-06065D442A6D}">
   <ds:schemaRefs>
     <ds:schemaRef ds:uri="http://schemas.microsoft.com/office/2006/metadata/contentType"/>
@@ -13953,4 +14672,12 @@
     <ds:schemaRef ds:uri="http://schemas.microsoft.com/office/infopath/2007/PartnerControls"/>
   </ds:schemaRefs>
 </ds:datastoreItem>
+</file>
+
+<file path=customXml/itemProps4.xml><?xml version="1.0" encoding="utf-8"?>
+<ds:datastoreItem xmlns:ds="http://schemas.openxmlformats.org/officeDocument/2006/customXml" ds:itemID="{F6D3BCA5-CD69-4FBF-91C9-2E831816198E}">
+  <ds:schemaRefs>
+    <ds:schemaRef ds:uri="http://schemas.openxmlformats.org/officeDocument/2006/bibliography"/>
+  </ds:schemaRefs>
+</ds:datastoreItem>
 </file>
</xml_diff>

<commit_message>
feat: lab2 pdf report added
</commit_message>
<xml_diff>
--- a/lab2/report.docx
+++ b/lab2/report.docx
@@ -8555,6 +8555,12 @@
           <w:lang w:val="en-GB"/>
         </w:rPr>
         <w:sectPr>
+          <w:headerReference w:type="even" r:id="rId33"/>
+          <w:headerReference w:type="default" r:id="rId34"/>
+          <w:footerReference w:type="even" r:id="rId35"/>
+          <w:footerReference w:type="default" r:id="rId36"/>
+          <w:headerReference w:type="first" r:id="rId37"/>
+          <w:footerReference w:type="first" r:id="rId38"/>
           <w:pgSz w:w="11906" w:h="16838" w:code="9"/>
           <w:pgMar w:top="993" w:right="1800" w:bottom="993" w:left="1800" w:header="720" w:footer="720" w:gutter="0"/>
           <w:pgNumType w:start="0"/>
@@ -8851,7 +8857,7 @@
                     </pic:cNvPicPr>
                   </pic:nvPicPr>
                   <pic:blipFill rotWithShape="1">
-                    <a:blip r:embed="rId33">
+                    <a:blip r:embed="rId39">
                       <a:extLst>
                         <a:ext uri="{28A0092B-C50C-407E-A947-70E740481C1C}">
                           <a14:useLocalDpi xmlns:a14="http://schemas.microsoft.com/office/drawing/2010/main" val="0"/>
@@ -9495,7 +9501,7 @@
                     </pic:cNvPicPr>
                   </pic:nvPicPr>
                   <pic:blipFill rotWithShape="1">
-                    <a:blip r:embed="rId34">
+                    <a:blip r:embed="rId40">
                       <a:extLst>
                         <a:ext uri="{28A0092B-C50C-407E-A947-70E740481C1C}">
                           <a14:useLocalDpi xmlns:a14="http://schemas.microsoft.com/office/drawing/2010/main" val="0"/>
@@ -9538,7 +9544,7 @@
           <w:lang w:val="en-GB"/>
         </w:rPr>
         <w:sectPr>
-          <w:footerReference w:type="default" r:id="rId35"/>
+          <w:footerReference w:type="default" r:id="rId41"/>
           <w:pgSz w:w="11906" w:h="16838" w:code="9"/>
           <w:pgMar w:top="993" w:right="1800" w:bottom="993" w:left="1800" w:header="720" w:footer="720" w:gutter="0"/>
           <w:pgNumType w:start="0"/>
@@ -9997,7 +10003,7 @@
                     </pic:cNvPicPr>
                   </pic:nvPicPr>
                   <pic:blipFill rotWithShape="1">
-                    <a:blip r:embed="rId36">
+                    <a:blip r:embed="rId42">
                       <a:extLst>
                         <a:ext uri="{28A0092B-C50C-407E-A947-70E740481C1C}">
                           <a14:useLocalDpi xmlns:a14="http://schemas.microsoft.com/office/drawing/2010/main" val="0"/>
@@ -10441,6 +10447,105 @@
         </w:rPr>
       </w:pPr>
     </w:p>
+    <w:p>
+      <w:pPr>
+        <w:spacing w:after="0"/>
+        <w:rPr>
+          <w:rFonts w:eastAsiaTheme="minorEastAsia"/>
+          <w:lang w:val="en-GB"/>
+        </w:rPr>
+      </w:pPr>
+    </w:p>
+    <w:p>
+      <w:pPr>
+        <w:spacing w:after="0"/>
+        <w:rPr>
+          <w:rFonts w:eastAsiaTheme="minorEastAsia"/>
+          <w:lang w:val="en-GB"/>
+        </w:rPr>
+      </w:pPr>
+    </w:p>
+    <w:p>
+      <w:pPr>
+        <w:spacing w:after="0"/>
+        <w:rPr>
+          <w:rFonts w:eastAsiaTheme="minorEastAsia"/>
+          <w:lang w:val="en-GB"/>
+        </w:rPr>
+      </w:pPr>
+    </w:p>
+    <w:p>
+      <w:pPr>
+        <w:spacing w:after="0"/>
+        <w:rPr>
+          <w:rFonts w:eastAsiaTheme="minorEastAsia"/>
+          <w:lang w:val="en-GB"/>
+        </w:rPr>
+      </w:pPr>
+    </w:p>
+    <w:p>
+      <w:pPr>
+        <w:spacing w:after="0"/>
+        <w:rPr>
+          <w:rFonts w:eastAsiaTheme="minorEastAsia"/>
+          <w:lang w:val="en-GB"/>
+        </w:rPr>
+      </w:pPr>
+    </w:p>
+    <w:p>
+      <w:pPr>
+        <w:spacing w:after="0"/>
+        <w:rPr>
+          <w:rFonts w:eastAsiaTheme="minorEastAsia"/>
+          <w:lang w:val="en-GB"/>
+        </w:rPr>
+      </w:pPr>
+    </w:p>
+    <w:p>
+      <w:pPr>
+        <w:spacing w:after="0"/>
+        <w:rPr>
+          <w:rFonts w:eastAsiaTheme="minorEastAsia"/>
+          <w:lang w:val="en-GB"/>
+        </w:rPr>
+      </w:pPr>
+    </w:p>
+    <w:p>
+      <w:pPr>
+        <w:spacing w:after="0"/>
+        <w:rPr>
+          <w:rFonts w:eastAsiaTheme="minorEastAsia"/>
+          <w:lang w:val="en-GB"/>
+        </w:rPr>
+      </w:pPr>
+    </w:p>
+    <w:p>
+      <w:pPr>
+        <w:spacing w:after="0"/>
+        <w:rPr>
+          <w:rFonts w:eastAsiaTheme="minorEastAsia"/>
+          <w:lang w:val="en-GB"/>
+        </w:rPr>
+      </w:pPr>
+    </w:p>
+    <w:p>
+      <w:pPr>
+        <w:spacing w:after="0"/>
+        <w:rPr>
+          <w:rFonts w:eastAsiaTheme="minorEastAsia"/>
+          <w:lang w:val="en-GB"/>
+        </w:rPr>
+      </w:pPr>
+    </w:p>
+    <w:p>
+      <w:pPr>
+        <w:spacing w:after="0"/>
+        <w:rPr>
+          <w:rFonts w:eastAsiaTheme="minorEastAsia"/>
+          <w:lang w:val="en-GB"/>
+        </w:rPr>
+      </w:pPr>
+    </w:p>
     <w:sectPr>
       <w:type w:val="continuous"/>
       <w:pgSz w:w="11906" w:h="16838" w:code="9"/>
@@ -10484,66 +10589,40 @@
   <w:p>
     <w:pPr>
       <w:pStyle w:val="Pidipagina"/>
+    </w:pPr>
+  </w:p>
+</w:ftr>
+</file>
+
+<file path=word/footer2.xml><?xml version="1.0" encoding="utf-8"?>
+<w:ftr xmlns:wpc="http://schemas.microsoft.com/office/word/2010/wordprocessingCanvas" xmlns:cx="http://schemas.microsoft.com/office/drawing/2014/chartex" xmlns:cx1="http://schemas.microsoft.com/office/drawing/2015/9/8/chartex" xmlns:cx2="http://schemas.microsoft.com/office/drawing/2015/10/21/chartex" xmlns:cx3="http://schemas.microsoft.com/office/drawing/2016/5/9/chartex" xmlns:cx4="http://schemas.microsoft.com/office/drawing/2016/5/10/chartex" xmlns:cx5="http://schemas.microsoft.com/office/drawing/2016/5/11/chartex" xmlns:cx6="http://schemas.microsoft.com/office/drawing/2016/5/12/chartex" xmlns:cx7="http://schemas.microsoft.com/office/drawing/2016/5/13/chartex" xmlns:cx8="http://schemas.microsoft.com/office/drawing/2016/5/14/chartex" xmlns:mc="http://schemas.openxmlformats.org/markup-compatibility/2006" xmlns:aink="http://schemas.microsoft.com/office/drawing/2016/ink" xmlns:am3d="http://schemas.microsoft.com/office/drawing/2017/model3d" xmlns:o="urn:schemas-microsoft-com:office:office" xmlns:r="http://schemas.openxmlformats.org/officeDocument/2006/relationships" xmlns:m="http://schemas.openxmlformats.org/officeDocument/2006/math" xmlns:v="urn:schemas-microsoft-com:vml" xmlns:wp14="http://schemas.microsoft.com/office/word/2010/wordprocessingDrawing" xmlns:wp="http://schemas.openxmlformats.org/drawingml/2006/wordprocessingDrawing" xmlns:w10="urn:schemas-microsoft-com:office:word" xmlns:w="http://schemas.openxmlformats.org/wordprocessingml/2006/main" xmlns:w14="http://schemas.microsoft.com/office/word/2010/wordml" xmlns:w15="http://schemas.microsoft.com/office/word/2012/wordml" xmlns:w16cex="http://schemas.microsoft.com/office/word/2018/wordml/cex" xmlns:w16cid="http://schemas.microsoft.com/office/word/2016/wordml/cid" xmlns:w16="http://schemas.microsoft.com/office/word/2018/wordml" xmlns:w16sdtdh="http://schemas.microsoft.com/office/word/2020/wordml/sdtdatahash" xmlns:w16se="http://schemas.microsoft.com/office/word/2015/wordml/symex" xmlns:wpg="http://schemas.microsoft.com/office/word/2010/wordprocessingGroup" xmlns:wpi="http://schemas.microsoft.com/office/word/2010/wordprocessingInk" xmlns:wne="http://schemas.microsoft.com/office/word/2006/wordml" xmlns:wps="http://schemas.microsoft.com/office/word/2010/wordprocessingShape" mc:Ignorable="w14 w15 w16se w16cid w16 w16cex w16sdtdh wp14">
+  <w:p>
+    <w:pPr>
+      <w:pStyle w:val="Pidipagina"/>
+    </w:pPr>
+  </w:p>
+</w:ftr>
+</file>
+
+<file path=word/footer3.xml><?xml version="1.0" encoding="utf-8"?>
+<w:ftr xmlns:wpc="http://schemas.microsoft.com/office/word/2010/wordprocessingCanvas" xmlns:cx="http://schemas.microsoft.com/office/drawing/2014/chartex" xmlns:cx1="http://schemas.microsoft.com/office/drawing/2015/9/8/chartex" xmlns:cx2="http://schemas.microsoft.com/office/drawing/2015/10/21/chartex" xmlns:cx3="http://schemas.microsoft.com/office/drawing/2016/5/9/chartex" xmlns:cx4="http://schemas.microsoft.com/office/drawing/2016/5/10/chartex" xmlns:cx5="http://schemas.microsoft.com/office/drawing/2016/5/11/chartex" xmlns:cx6="http://schemas.microsoft.com/office/drawing/2016/5/12/chartex" xmlns:cx7="http://schemas.microsoft.com/office/drawing/2016/5/13/chartex" xmlns:cx8="http://schemas.microsoft.com/office/drawing/2016/5/14/chartex" xmlns:mc="http://schemas.openxmlformats.org/markup-compatibility/2006" xmlns:aink="http://schemas.microsoft.com/office/drawing/2016/ink" xmlns:am3d="http://schemas.microsoft.com/office/drawing/2017/model3d" xmlns:o="urn:schemas-microsoft-com:office:office" xmlns:r="http://schemas.openxmlformats.org/officeDocument/2006/relationships" xmlns:m="http://schemas.openxmlformats.org/officeDocument/2006/math" xmlns:v="urn:schemas-microsoft-com:vml" xmlns:wp14="http://schemas.microsoft.com/office/word/2010/wordprocessingDrawing" xmlns:wp="http://schemas.openxmlformats.org/drawingml/2006/wordprocessingDrawing" xmlns:w10="urn:schemas-microsoft-com:office:word" xmlns:w="http://schemas.openxmlformats.org/wordprocessingml/2006/main" xmlns:w14="http://schemas.microsoft.com/office/word/2010/wordml" xmlns:w15="http://schemas.microsoft.com/office/word/2012/wordml" xmlns:w16cex="http://schemas.microsoft.com/office/word/2018/wordml/cex" xmlns:w16cid="http://schemas.microsoft.com/office/word/2016/wordml/cid" xmlns:w16="http://schemas.microsoft.com/office/word/2018/wordml" xmlns:w16sdtdh="http://schemas.microsoft.com/office/word/2020/wordml/sdtdatahash" xmlns:w16se="http://schemas.microsoft.com/office/word/2015/wordml/symex" xmlns:wpg="http://schemas.microsoft.com/office/word/2010/wordprocessingGroup" xmlns:wpi="http://schemas.microsoft.com/office/word/2010/wordprocessingInk" xmlns:wne="http://schemas.microsoft.com/office/word/2006/wordml" xmlns:wps="http://schemas.microsoft.com/office/word/2010/wordprocessingShape" mc:Ignorable="w14 w15 w16se w16cid w16 w16cex w16sdtdh wp14">
+  <w:p>
+    <w:pPr>
+      <w:pStyle w:val="Pidipagina"/>
+    </w:pPr>
+  </w:p>
+</w:ftr>
+</file>
+
+<file path=word/footer4.xml><?xml version="1.0" encoding="utf-8"?>
+<w:ftr xmlns:wpc="http://schemas.microsoft.com/office/word/2010/wordprocessingCanvas" xmlns:cx="http://schemas.microsoft.com/office/drawing/2014/chartex" xmlns:cx1="http://schemas.microsoft.com/office/drawing/2015/9/8/chartex" xmlns:cx2="http://schemas.microsoft.com/office/drawing/2015/10/21/chartex" xmlns:cx3="http://schemas.microsoft.com/office/drawing/2016/5/9/chartex" xmlns:cx4="http://schemas.microsoft.com/office/drawing/2016/5/10/chartex" xmlns:cx5="http://schemas.microsoft.com/office/drawing/2016/5/11/chartex" xmlns:cx6="http://schemas.microsoft.com/office/drawing/2016/5/12/chartex" xmlns:cx7="http://schemas.microsoft.com/office/drawing/2016/5/13/chartex" xmlns:cx8="http://schemas.microsoft.com/office/drawing/2016/5/14/chartex" xmlns:mc="http://schemas.openxmlformats.org/markup-compatibility/2006" xmlns:aink="http://schemas.microsoft.com/office/drawing/2016/ink" xmlns:am3d="http://schemas.microsoft.com/office/drawing/2017/model3d" xmlns:o="urn:schemas-microsoft-com:office:office" xmlns:r="http://schemas.openxmlformats.org/officeDocument/2006/relationships" xmlns:m="http://schemas.openxmlformats.org/officeDocument/2006/math" xmlns:v="urn:schemas-microsoft-com:vml" xmlns:wp14="http://schemas.microsoft.com/office/word/2010/wordprocessingDrawing" xmlns:wp="http://schemas.openxmlformats.org/drawingml/2006/wordprocessingDrawing" xmlns:w10="urn:schemas-microsoft-com:office:word" xmlns:w="http://schemas.openxmlformats.org/wordprocessingml/2006/main" xmlns:w14="http://schemas.microsoft.com/office/word/2010/wordml" xmlns:w15="http://schemas.microsoft.com/office/word/2012/wordml" xmlns:w16cex="http://schemas.microsoft.com/office/word/2018/wordml/cex" xmlns:w16cid="http://schemas.microsoft.com/office/word/2016/wordml/cid" xmlns:w16="http://schemas.microsoft.com/office/word/2018/wordml" xmlns:w16sdtdh="http://schemas.microsoft.com/office/word/2020/wordml/sdtdatahash" xmlns:w16se="http://schemas.microsoft.com/office/word/2015/wordml/symex" xmlns:wpg="http://schemas.microsoft.com/office/word/2010/wordprocessingGroup" xmlns:wpi="http://schemas.microsoft.com/office/word/2010/wordprocessingInk" xmlns:wne="http://schemas.microsoft.com/office/word/2006/wordml" xmlns:wps="http://schemas.microsoft.com/office/word/2010/wordprocessingShape" mc:Ignorable="w14 w15 w16se w16cid w16 w16cex w16sdtdh wp14">
+  <w:p>
+    <w:pPr>
+      <w:pStyle w:val="Pidipagina"/>
       <w:rPr>
         <w:noProof/>
       </w:rPr>
     </w:pPr>
-    <w:r>
-      <w:rPr>
-        <w:noProof/>
-        <w:lang w:bidi="it-IT"/>
-      </w:rPr>
-      <w:t>Pag</w:t>
-    </w:r>
-    <w:r>
-      <w:rPr>
-        <w:noProof/>
-        <w:lang w:bidi="it-IT"/>
-      </w:rPr>
-      <w:t>E</w:t>
-    </w:r>
-    <w:r>
-      <w:rPr>
-        <w:noProof/>
-        <w:lang w:bidi="it-IT"/>
-      </w:rPr>
-      <w:t xml:space="preserve"> </w:t>
-    </w:r>
-    <w:r>
-      <w:rPr>
-        <w:noProof/>
-        <w:lang w:bidi="it-IT"/>
-      </w:rPr>
-      <w:fldChar w:fldCharType="begin"/>
-    </w:r>
-    <w:r>
-      <w:rPr>
-        <w:noProof/>
-        <w:lang w:bidi="it-IT"/>
-      </w:rPr>
-      <w:instrText xml:space="preserve"> PAGE  \* Arabic  \* MERGEFORMAT </w:instrText>
-    </w:r>
-    <w:r>
-      <w:rPr>
-        <w:noProof/>
-        <w:lang w:bidi="it-IT"/>
-      </w:rPr>
-      <w:fldChar w:fldCharType="separate"/>
-    </w:r>
-    <w:r>
-      <w:rPr>
-        <w:noProof/>
-        <w:lang w:bidi="it-IT"/>
-      </w:rPr>
-      <w:t>1</w:t>
-    </w:r>
-    <w:r>
-      <w:rPr>
-        <w:noProof/>
-        <w:lang w:bidi="it-IT"/>
-      </w:rPr>
-      <w:fldChar w:fldCharType="end"/>
-    </w:r>
   </w:p>
 </w:ftr>
 </file>
@@ -10571,6 +10650,36 @@
     </w:p>
   </w:footnote>
 </w:footnotes>
+</file>
+
+<file path=word/header1.xml><?xml version="1.0" encoding="utf-8"?>
+<w:hdr xmlns:wpc="http://schemas.microsoft.com/office/word/2010/wordprocessingCanvas" xmlns:cx="http://schemas.microsoft.com/office/drawing/2014/chartex" xmlns:cx1="http://schemas.microsoft.com/office/drawing/2015/9/8/chartex" xmlns:cx2="http://schemas.microsoft.com/office/drawing/2015/10/21/chartex" xmlns:cx3="http://schemas.microsoft.com/office/drawing/2016/5/9/chartex" xmlns:cx4="http://schemas.microsoft.com/office/drawing/2016/5/10/chartex" xmlns:cx5="http://schemas.microsoft.com/office/drawing/2016/5/11/chartex" xmlns:cx6="http://schemas.microsoft.com/office/drawing/2016/5/12/chartex" xmlns:cx7="http://schemas.microsoft.com/office/drawing/2016/5/13/chartex" xmlns:cx8="http://schemas.microsoft.com/office/drawing/2016/5/14/chartex" xmlns:mc="http://schemas.openxmlformats.org/markup-compatibility/2006" xmlns:aink="http://schemas.microsoft.com/office/drawing/2016/ink" xmlns:am3d="http://schemas.microsoft.com/office/drawing/2017/model3d" xmlns:o="urn:schemas-microsoft-com:office:office" xmlns:r="http://schemas.openxmlformats.org/officeDocument/2006/relationships" xmlns:m="http://schemas.openxmlformats.org/officeDocument/2006/math" xmlns:v="urn:schemas-microsoft-com:vml" xmlns:wp14="http://schemas.microsoft.com/office/word/2010/wordprocessingDrawing" xmlns:wp="http://schemas.openxmlformats.org/drawingml/2006/wordprocessingDrawing" xmlns:w10="urn:schemas-microsoft-com:office:word" xmlns:w="http://schemas.openxmlformats.org/wordprocessingml/2006/main" xmlns:w14="http://schemas.microsoft.com/office/word/2010/wordml" xmlns:w15="http://schemas.microsoft.com/office/word/2012/wordml" xmlns:w16cex="http://schemas.microsoft.com/office/word/2018/wordml/cex" xmlns:w16cid="http://schemas.microsoft.com/office/word/2016/wordml/cid" xmlns:w16="http://schemas.microsoft.com/office/word/2018/wordml" xmlns:w16sdtdh="http://schemas.microsoft.com/office/word/2020/wordml/sdtdatahash" xmlns:w16se="http://schemas.microsoft.com/office/word/2015/wordml/symex" xmlns:wpg="http://schemas.microsoft.com/office/word/2010/wordprocessingGroup" xmlns:wpi="http://schemas.microsoft.com/office/word/2010/wordprocessingInk" xmlns:wne="http://schemas.microsoft.com/office/word/2006/wordml" xmlns:wps="http://schemas.microsoft.com/office/word/2010/wordprocessingShape" mc:Ignorable="w14 w15 w16se w16cid w16 w16cex w16sdtdh wp14">
+  <w:p>
+    <w:pPr>
+      <w:pStyle w:val="Intestazione"/>
+    </w:pPr>
+  </w:p>
+</w:hdr>
+</file>
+
+<file path=word/header2.xml><?xml version="1.0" encoding="utf-8"?>
+<w:hdr xmlns:wpc="http://schemas.microsoft.com/office/word/2010/wordprocessingCanvas" xmlns:cx="http://schemas.microsoft.com/office/drawing/2014/chartex" xmlns:cx1="http://schemas.microsoft.com/office/drawing/2015/9/8/chartex" xmlns:cx2="http://schemas.microsoft.com/office/drawing/2015/10/21/chartex" xmlns:cx3="http://schemas.microsoft.com/office/drawing/2016/5/9/chartex" xmlns:cx4="http://schemas.microsoft.com/office/drawing/2016/5/10/chartex" xmlns:cx5="http://schemas.microsoft.com/office/drawing/2016/5/11/chartex" xmlns:cx6="http://schemas.microsoft.com/office/drawing/2016/5/12/chartex" xmlns:cx7="http://schemas.microsoft.com/office/drawing/2016/5/13/chartex" xmlns:cx8="http://schemas.microsoft.com/office/drawing/2016/5/14/chartex" xmlns:mc="http://schemas.openxmlformats.org/markup-compatibility/2006" xmlns:aink="http://schemas.microsoft.com/office/drawing/2016/ink" xmlns:am3d="http://schemas.microsoft.com/office/drawing/2017/model3d" xmlns:o="urn:schemas-microsoft-com:office:office" xmlns:r="http://schemas.openxmlformats.org/officeDocument/2006/relationships" xmlns:m="http://schemas.openxmlformats.org/officeDocument/2006/math" xmlns:v="urn:schemas-microsoft-com:vml" xmlns:wp14="http://schemas.microsoft.com/office/word/2010/wordprocessingDrawing" xmlns:wp="http://schemas.openxmlformats.org/drawingml/2006/wordprocessingDrawing" xmlns:w10="urn:schemas-microsoft-com:office:word" xmlns:w="http://schemas.openxmlformats.org/wordprocessingml/2006/main" xmlns:w14="http://schemas.microsoft.com/office/word/2010/wordml" xmlns:w15="http://schemas.microsoft.com/office/word/2012/wordml" xmlns:w16cex="http://schemas.microsoft.com/office/word/2018/wordml/cex" xmlns:w16cid="http://schemas.microsoft.com/office/word/2016/wordml/cid" xmlns:w16="http://schemas.microsoft.com/office/word/2018/wordml" xmlns:w16sdtdh="http://schemas.microsoft.com/office/word/2020/wordml/sdtdatahash" xmlns:w16se="http://schemas.microsoft.com/office/word/2015/wordml/symex" xmlns:wpg="http://schemas.microsoft.com/office/word/2010/wordprocessingGroup" xmlns:wpi="http://schemas.microsoft.com/office/word/2010/wordprocessingInk" xmlns:wne="http://schemas.microsoft.com/office/word/2006/wordml" xmlns:wps="http://schemas.microsoft.com/office/word/2010/wordprocessingShape" mc:Ignorable="w14 w15 w16se w16cid w16 w16cex w16sdtdh wp14">
+  <w:p>
+    <w:pPr>
+      <w:pStyle w:val="Intestazione"/>
+    </w:pPr>
+  </w:p>
+</w:hdr>
+</file>
+
+<file path=word/header3.xml><?xml version="1.0" encoding="utf-8"?>
+<w:hdr xmlns:wpc="http://schemas.microsoft.com/office/word/2010/wordprocessingCanvas" xmlns:cx="http://schemas.microsoft.com/office/drawing/2014/chartex" xmlns:cx1="http://schemas.microsoft.com/office/drawing/2015/9/8/chartex" xmlns:cx2="http://schemas.microsoft.com/office/drawing/2015/10/21/chartex" xmlns:cx3="http://schemas.microsoft.com/office/drawing/2016/5/9/chartex" xmlns:cx4="http://schemas.microsoft.com/office/drawing/2016/5/10/chartex" xmlns:cx5="http://schemas.microsoft.com/office/drawing/2016/5/11/chartex" xmlns:cx6="http://schemas.microsoft.com/office/drawing/2016/5/12/chartex" xmlns:cx7="http://schemas.microsoft.com/office/drawing/2016/5/13/chartex" xmlns:cx8="http://schemas.microsoft.com/office/drawing/2016/5/14/chartex" xmlns:mc="http://schemas.openxmlformats.org/markup-compatibility/2006" xmlns:aink="http://schemas.microsoft.com/office/drawing/2016/ink" xmlns:am3d="http://schemas.microsoft.com/office/drawing/2017/model3d" xmlns:o="urn:schemas-microsoft-com:office:office" xmlns:r="http://schemas.openxmlformats.org/officeDocument/2006/relationships" xmlns:m="http://schemas.openxmlformats.org/officeDocument/2006/math" xmlns:v="urn:schemas-microsoft-com:vml" xmlns:wp14="http://schemas.microsoft.com/office/word/2010/wordprocessingDrawing" xmlns:wp="http://schemas.openxmlformats.org/drawingml/2006/wordprocessingDrawing" xmlns:w10="urn:schemas-microsoft-com:office:word" xmlns:w="http://schemas.openxmlformats.org/wordprocessingml/2006/main" xmlns:w14="http://schemas.microsoft.com/office/word/2010/wordml" xmlns:w15="http://schemas.microsoft.com/office/word/2012/wordml" xmlns:w16cex="http://schemas.microsoft.com/office/word/2018/wordml/cex" xmlns:w16cid="http://schemas.microsoft.com/office/word/2016/wordml/cid" xmlns:w16="http://schemas.microsoft.com/office/word/2018/wordml" xmlns:w16sdtdh="http://schemas.microsoft.com/office/word/2020/wordml/sdtdatahash" xmlns:w16se="http://schemas.microsoft.com/office/word/2015/wordml/symex" xmlns:wpg="http://schemas.microsoft.com/office/word/2010/wordprocessingGroup" xmlns:wpi="http://schemas.microsoft.com/office/word/2010/wordprocessingInk" xmlns:wne="http://schemas.microsoft.com/office/word/2006/wordml" xmlns:wps="http://schemas.microsoft.com/office/word/2010/wordprocessingShape" mc:Ignorable="w14 w15 w16se w16cid w16 w16cex w16sdtdh wp14">
+  <w:p>
+    <w:pPr>
+      <w:pStyle w:val="Intestazione"/>
+    </w:pPr>
+  </w:p>
+</w:hdr>
 </file>
 
 <file path=word/numbering.xml><?xml version="1.0" encoding="utf-8"?>
@@ -14509,12 +14618,6 @@
 </file>
 
 <file path=customXml/item1.xml><?xml version="1.0" encoding="utf-8"?>
-<p:properties xmlns:p="http://schemas.microsoft.com/office/2006/metadata/properties" xmlns:xsi="http://www.w3.org/2001/XMLSchema-instance" xmlns:pc="http://schemas.microsoft.com/office/infopath/2007/PartnerControls">
-  <documentManagement/>
-</p:properties>
-</file>
-
-<file path=customXml/item2.xml><?xml version="1.0" encoding="utf-8"?>
 <?mso-contentType ?>
 <FormTemplates xmlns="http://schemas.microsoft.com/sharepoint/v3/contenttype/forms">
   <Display>DocumentLibraryForm</Display>
@@ -14523,7 +14626,17 @@
 </FormTemplates>
 </file>
 
+<file path=customXml/item2.xml><?xml version="1.0" encoding="utf-8"?>
+<p:properties xmlns:p="http://schemas.microsoft.com/office/2006/metadata/properties" xmlns:xsi="http://www.w3.org/2001/XMLSchema-instance" xmlns:pc="http://schemas.microsoft.com/office/infopath/2007/PartnerControls">
+  <documentManagement/>
+</p:properties>
+</file>
+
 <file path=customXml/item3.xml><?xml version="1.0" encoding="utf-8"?>
+<b:Sources xmlns:b="http://schemas.openxmlformats.org/officeDocument/2006/bibliography" xmlns="http://schemas.openxmlformats.org/officeDocument/2006/bibliography" SelectedStyle="\APASixthEditionOfficeOnline.xsl" StyleName="APA" Version="6"/>
+</file>
+
+<file path=customXml/item4.xml><?xml version="1.0" encoding="utf-8"?>
 <ct:contentTypeSchema xmlns:ct="http://schemas.microsoft.com/office/2006/metadata/contentType" xmlns:ma="http://schemas.microsoft.com/office/2006/metadata/properties/metaAttributes" ct:_="" ma:_="" ma:contentTypeName="Document" ma:contentTypeID="0x01010078E720577E5E504187AAE92000A1DB7E" ma:contentTypeVersion="0" ma:contentTypeDescription="Create a new document." ma:contentTypeScope="" ma:versionID="11910599b7b8ac30c4c917e2430fa84a">
   <xsd:schema xmlns:xsd="http://www.w3.org/2001/XMLSchema" xmlns:xs="http://www.w3.org/2001/XMLSchema" xmlns:p="http://schemas.microsoft.com/office/2006/metadata/properties" targetNamespace="http://schemas.microsoft.com/office/2006/metadata/properties" ma:root="true" ma:fieldsID="c0b8f89facf3e20c0a8a7e7191a7d35e">
     <xsd:element name="properties">
@@ -14637,11 +14750,15 @@
 </ct:contentTypeSchema>
 </file>
 
-<file path=customXml/item4.xml><?xml version="1.0" encoding="utf-8"?>
-<b:Sources xmlns:b="http://schemas.openxmlformats.org/officeDocument/2006/bibliography" xmlns="http://schemas.openxmlformats.org/officeDocument/2006/bibliography" SelectedStyle="\APASixthEditionOfficeOnline.xsl" StyleName="APA" Version="6"/>
+<file path=customXml/itemProps1.xml><?xml version="1.0" encoding="utf-8"?>
+<ds:datastoreItem xmlns:ds="http://schemas.openxmlformats.org/officeDocument/2006/customXml" ds:itemID="{8E445992-A284-4D7A-BB4B-C082FDA9CE09}">
+  <ds:schemaRefs>
+    <ds:schemaRef ds:uri="http://schemas.microsoft.com/sharepoint/v3/contenttype/forms"/>
+  </ds:schemaRefs>
+</ds:datastoreItem>
 </file>
 
-<file path=customXml/itemProps1.xml><?xml version="1.0" encoding="utf-8"?>
+<file path=customXml/itemProps2.xml><?xml version="1.0" encoding="utf-8"?>
 <ds:datastoreItem xmlns:ds="http://schemas.openxmlformats.org/officeDocument/2006/customXml" ds:itemID="{24B26DFE-474E-415E-BDF9-BF458A0B4DD6}">
   <ds:schemaRefs>
     <ds:schemaRef ds:uri="http://schemas.microsoft.com/office/2006/metadata/properties"/>
@@ -14650,15 +14767,15 @@
 </ds:datastoreItem>
 </file>
 
-<file path=customXml/itemProps2.xml><?xml version="1.0" encoding="utf-8"?>
-<ds:datastoreItem xmlns:ds="http://schemas.openxmlformats.org/officeDocument/2006/customXml" ds:itemID="{8E445992-A284-4D7A-BB4B-C082FDA9CE09}">
+<file path=customXml/itemProps3.xml><?xml version="1.0" encoding="utf-8"?>
+<ds:datastoreItem xmlns:ds="http://schemas.openxmlformats.org/officeDocument/2006/customXml" ds:itemID="{F6D3BCA5-CD69-4FBF-91C9-2E831816198E}">
   <ds:schemaRefs>
-    <ds:schemaRef ds:uri="http://schemas.microsoft.com/sharepoint/v3/contenttype/forms"/>
+    <ds:schemaRef ds:uri="http://schemas.openxmlformats.org/officeDocument/2006/bibliography"/>
   </ds:schemaRefs>
 </ds:datastoreItem>
 </file>
 
-<file path=customXml/itemProps3.xml><?xml version="1.0" encoding="utf-8"?>
+<file path=customXml/itemProps4.xml><?xml version="1.0" encoding="utf-8"?>
 <ds:datastoreItem xmlns:ds="http://schemas.openxmlformats.org/officeDocument/2006/customXml" ds:itemID="{2FD0921F-69C4-4AB4-A229-06065D442A6D}">
   <ds:schemaRefs>
     <ds:schemaRef ds:uri="http://schemas.microsoft.com/office/2006/metadata/contentType"/>
@@ -14672,12 +14789,4 @@
     <ds:schemaRef ds:uri="http://schemas.microsoft.com/office/infopath/2007/PartnerControls"/>
   </ds:schemaRefs>
 </ds:datastoreItem>
-</file>
-
-<file path=customXml/itemProps4.xml><?xml version="1.0" encoding="utf-8"?>
-<ds:datastoreItem xmlns:ds="http://schemas.openxmlformats.org/officeDocument/2006/customXml" ds:itemID="{F6D3BCA5-CD69-4FBF-91C9-2E831816198E}">
-  <ds:schemaRefs>
-    <ds:schemaRef ds:uri="http://schemas.openxmlformats.org/officeDocument/2006/bibliography"/>
-  </ds:schemaRefs>
-</ds:datastoreItem>
 </file>
</xml_diff>